<commit_message>
Updated Undo section and provided MS Word formatting.
</commit_message>
<xml_diff>
--- a/tutorial1/activity.docx
+++ b/tutorial1/activity.docx
@@ -1,6 +1,6 @@
 
 <file path=word/document.xml><?xml version="1.0" encoding="utf-8"?>
-<w:document xmlns:wpc="http://schemas.microsoft.com/office/word/2010/wordprocessingCanvas" xmlns:mo="http://schemas.microsoft.com/office/mac/office/2008/main" xmlns:mc="http://schemas.openxmlformats.org/markup-compatibility/2006" xmlns:mv="urn:schemas-microsoft-com:mac:vml" xmlns:o="urn:schemas-microsoft-com:office:office" xmlns:r="http://schemas.openxmlformats.org/officeDocument/2006/relationships" xmlns:m="http://schemas.openxmlformats.org/officeDocument/2006/math" xmlns:v="urn:schemas-microsoft-com:vml" xmlns:wp14="http://schemas.microsoft.com/office/word/2010/wordprocessingDrawing" xmlns:wp="http://schemas.openxmlformats.org/drawingml/2006/wordprocessingDrawing" xmlns:w10="urn:schemas-microsoft-com:office:word" xmlns:w="http://schemas.openxmlformats.org/wordprocessingml/2006/main" xmlns:w14="http://schemas.microsoft.com/office/word/2010/wordml" xmlns:wpg="http://schemas.microsoft.com/office/word/2010/wordprocessingGroup" xmlns:wpi="http://schemas.microsoft.com/office/word/2010/wordprocessingInk" xmlns:wne="http://schemas.microsoft.com/office/word/2006/wordml" xmlns:wps="http://schemas.microsoft.com/office/word/2010/wordprocessingShape" mc:Ignorable="w14 wp14">
+<w:document xmlns:wpc="http://schemas.microsoft.com/office/word/2010/wordprocessingCanvas" xmlns:mc="http://schemas.openxmlformats.org/markup-compatibility/2006" xmlns:o="urn:schemas-microsoft-com:office:office" xmlns:r="http://schemas.openxmlformats.org/officeDocument/2006/relationships" xmlns:m="http://schemas.openxmlformats.org/officeDocument/2006/math" xmlns:v="urn:schemas-microsoft-com:vml" xmlns:wp14="http://schemas.microsoft.com/office/word/2010/wordprocessingDrawing" xmlns:wp="http://schemas.openxmlformats.org/drawingml/2006/wordprocessingDrawing" xmlns:w10="urn:schemas-microsoft-com:office:word" xmlns:w="http://schemas.openxmlformats.org/wordprocessingml/2006/main" xmlns:w14="http://schemas.microsoft.com/office/word/2010/wordml" xmlns:w15="http://schemas.microsoft.com/office/word/2012/wordml" xmlns:wpg="http://schemas.microsoft.com/office/word/2010/wordprocessingGroup" xmlns:wpi="http://schemas.microsoft.com/office/word/2010/wordprocessingInk" xmlns:wne="http://schemas.microsoft.com/office/word/2006/wordml" xmlns:wps="http://schemas.microsoft.com/office/word/2010/wordprocessingShape" mc:Ignorable="w14 w15 wp14">
   <w:body>
     <w:p>
       <w:pPr>
@@ -143,6 +143,10 @@
     <w:p>
       <w:pPr>
         <w:pStyle w:val="Heading2"/>
+        <w:numPr>
+          <w:ilvl w:val="0"/>
+          <w:numId w:val="15"/>
+        </w:numPr>
       </w:pPr>
       <w:bookmarkStart w:id="1" w:name="setup"/>
       <w:bookmarkEnd w:id="1"/>
@@ -177,16 +181,149 @@
         </w:numPr>
       </w:pPr>
       <w:r>
-        <w:t xml:space="preserve">Windows </w:t>
+        <w:rPr>
+          <w:b/>
+        </w:rPr>
+        <w:t>Windows</w:t>
+      </w:r>
+      <w:r>
+        <w:rPr>
+          <w:b/>
+        </w:rPr>
+        <w:t xml:space="preserve"> and Windows Portable</w:t>
+      </w:r>
+      <w:r>
+        <w:t xml:space="preserve">:  </w:t>
+      </w:r>
+      <w:r>
+        <w:t xml:space="preserve"> </w:t>
+      </w:r>
+      <w:hyperlink r:id="rId7" w:history="1">
+        <w:r>
+          <w:rPr>
+            <w:rStyle w:val="Hyperlink"/>
+          </w:rPr>
+          <w:t>https://git-scm.com/download/win</w:t>
+        </w:r>
+      </w:hyperlink>
+    </w:p>
+    <w:p>
+      <w:pPr>
+        <w:pStyle w:val="Compact"/>
+        <w:numPr>
+          <w:ilvl w:val="0"/>
+          <w:numId w:val="4"/>
+        </w:numPr>
+      </w:pPr>
+      <w:r>
+        <w:rPr>
+          <w:b/>
+        </w:rPr>
+        <w:t>Mac OSX</w:t>
+      </w:r>
+      <w:r>
+        <w:t xml:space="preserve">:  </w:t>
       </w:r>
       <w:hyperlink r:id="rId8" w:history="1">
         <w:r>
           <w:rPr>
             <w:rStyle w:val="Hyperlink"/>
           </w:rPr>
-          <w:t>http://msysgit.github.io/</w:t>
+          <w:t>https://git-scm.com/download/</w:t>
+        </w:r>
+        <w:r>
+          <w:rPr>
+            <w:rStyle w:val="Hyperlink"/>
+          </w:rPr>
+          <w:t>m</w:t>
+        </w:r>
+        <w:r>
+          <w:rPr>
+            <w:rStyle w:val="Hyperlink"/>
+          </w:rPr>
+          <w:t>ac</w:t>
         </w:r>
       </w:hyperlink>
+    </w:p>
+    <w:p>
+      <w:pPr>
+        <w:pStyle w:val="Compact"/>
+        <w:numPr>
+          <w:ilvl w:val="0"/>
+          <w:numId w:val="4"/>
+        </w:numPr>
+      </w:pPr>
+      <w:r>
+        <w:rPr>
+          <w:b/>
+        </w:rPr>
+        <w:t>Linux</w:t>
+      </w:r>
+      <w:r>
+        <w:t>:</w:t>
+      </w:r>
+    </w:p>
+    <w:p>
+      <w:pPr>
+        <w:pStyle w:val="Compact"/>
+        <w:ind w:left="1200"/>
+      </w:pPr>
+      <w:r>
+        <w:rPr>
+          <w:rFonts w:ascii="Consolas" w:hAnsi="Consolas"/>
+        </w:rPr>
+        <w:t>sudo apt-get install git</w:t>
+      </w:r>
+    </w:p>
+    <w:p>
+      <w:pPr>
+        <w:pStyle w:val="Compact"/>
+        <w:ind w:left="1920" w:firstLine="240"/>
+      </w:pPr>
+      <w:r>
+        <w:t>OR</w:t>
+      </w:r>
+    </w:p>
+    <w:p>
+      <w:pPr>
+        <w:pStyle w:val="Compact"/>
+        <w:ind w:left="1200"/>
+        <w:rPr>
+          <w:rFonts w:ascii="Consolas" w:hAnsi="Consolas"/>
+        </w:rPr>
+      </w:pPr>
+      <w:r>
+        <w:rPr>
+          <w:rFonts w:ascii="Consolas" w:hAnsi="Consolas"/>
+        </w:rPr>
+        <w:t>sudo yum install git</w:t>
+      </w:r>
+    </w:p>
+    <w:p>
+      <w:pPr>
+        <w:pStyle w:val="FirstParagraph"/>
+      </w:pPr>
+      <w:r>
+        <w:t>Starting a terminal:</w:t>
+      </w:r>
+    </w:p>
+    <w:p>
+      <w:pPr>
+        <w:pStyle w:val="Compact"/>
+        <w:numPr>
+          <w:ilvl w:val="0"/>
+          <w:numId w:val="4"/>
+        </w:numPr>
+      </w:pPr>
+      <w:r>
+        <w:rPr>
+          <w:b/>
+        </w:rPr>
+        <w:t>Windows</w:t>
+      </w:r>
+      <w:r>
+        <w:t>:</w:t>
+      </w:r>
       <w:r>
         <w:t xml:space="preserve"> </w:t>
       </w:r>
@@ -195,167 +332,955 @@
       <w:pPr>
         <w:pStyle w:val="Compact"/>
         <w:numPr>
-          <w:ilvl w:val="0"/>
+          <w:ilvl w:val="1"/>
           <w:numId w:val="4"/>
         </w:numPr>
       </w:pPr>
       <w:r>
-        <w:t xml:space="preserve">Mac </w:t>
-      </w:r>
-      <w:proofErr w:type="gramStart"/>
-      <w:r>
-        <w:t xml:space="preserve">OSX </w:t>
-      </w:r>
-      <w:r>
+        <w:t>git-bash.exe (Linux style commands)</w:t>
+      </w:r>
+    </w:p>
+    <w:p>
+      <w:pPr>
+        <w:pStyle w:val="Compact"/>
+        <w:numPr>
+          <w:ilvl w:val="1"/>
+          <w:numId w:val="4"/>
+        </w:numPr>
+      </w:pPr>
+      <w:r>
+        <w:t>git-cmd.exe (Windows style commands)</w:t>
+      </w:r>
+    </w:p>
+    <w:p>
+      <w:pPr>
+        <w:pStyle w:val="Compact"/>
+        <w:numPr>
+          <w:ilvl w:val="0"/>
+          <w:numId w:val="4"/>
+        </w:numPr>
+        <w:rPr>
+          <w:b/>
+        </w:rPr>
+      </w:pPr>
+      <w:r>
+        <w:rPr>
+          <w:b/>
+        </w:rPr>
+        <w:t>Mac OSX</w:t>
+      </w:r>
+      <w:r>
+        <w:rPr>
+          <w:b/>
+        </w:rPr>
+        <w:t>:</w:t>
+      </w:r>
+    </w:p>
+    <w:p>
+      <w:pPr>
+        <w:pStyle w:val="Compact"/>
+        <w:numPr>
+          <w:ilvl w:val="0"/>
+          <w:numId w:val="4"/>
+        </w:numPr>
+        <w:rPr>
+          <w:b/>
+        </w:rPr>
+      </w:pPr>
+      <w:r>
+        <w:rPr>
+          <w:b/>
+        </w:rPr>
+        <w:t>Linux:</w:t>
+      </w:r>
+    </w:p>
+    <w:p>
+      <w:pPr>
+        <w:pStyle w:val="Heading2"/>
+        <w:numPr>
+          <w:ilvl w:val="0"/>
+          <w:numId w:val="15"/>
+        </w:numPr>
+      </w:pPr>
+      <w:bookmarkStart w:id="3" w:name="ssh"/>
+      <w:bookmarkStart w:id="4" w:name="help"/>
+      <w:bookmarkEnd w:id="3"/>
+      <w:bookmarkEnd w:id="4"/>
+      <w:r>
+        <w:t>Help</w:t>
+      </w:r>
+    </w:p>
+    <w:p>
+      <w:pPr>
+        <w:pStyle w:val="FirstParagraph"/>
+      </w:pPr>
+      <w:r>
+        <w:t>R</w:t>
+      </w:r>
+      <w:r>
+        <w:t>un the following commands.</w:t>
+      </w:r>
+    </w:p>
+    <w:p>
+      <w:pPr>
+        <w:pStyle w:val="SourceCode"/>
+      </w:pPr>
+      <w:r>
+        <w:rPr>
+          <w:rStyle w:val="VerbatimChar"/>
+        </w:rPr>
+        <w:t>git help</w:t>
+      </w:r>
+      <w:r>
+        <w:br/>
+      </w:r>
+      <w:r>
+        <w:rPr>
+          <w:rStyle w:val="VerbatimChar"/>
+        </w:rPr>
+        <w:t>git help -ag</w:t>
+      </w:r>
+      <w:r>
+        <w:br/>
+      </w:r>
+      <w:r>
+        <w:rPr>
+          <w:rStyle w:val="VerbatimChar"/>
+        </w:rPr>
+        <w:t>git help init</w:t>
+      </w:r>
+    </w:p>
+    <w:p>
+      <w:pPr>
+        <w:pStyle w:val="Compact"/>
+        <w:numPr>
+          <w:ilvl w:val="0"/>
+          <w:numId w:val="5"/>
+        </w:numPr>
+      </w:pPr>
+      <w:r>
+        <w:t xml:space="preserve">What does </w:t>
+      </w:r>
+      <w:r>
+        <w:rPr>
+          <w:rStyle w:val="VerbatimChar"/>
+        </w:rPr>
+        <w:t>git help</w:t>
+      </w:r>
+      <w:r>
+        <w:t xml:space="preserve"> do?</w:t>
+      </w:r>
+    </w:p>
+    <w:p>
+      <w:pPr>
+        <w:pStyle w:val="Compact"/>
+        <w:numPr>
+          <w:ilvl w:val="0"/>
+          <w:numId w:val="5"/>
+        </w:numPr>
+      </w:pPr>
+      <w:r>
+        <w:lastRenderedPageBreak/>
+        <w:t xml:space="preserve">What does </w:t>
+      </w:r>
+      <w:r>
+        <w:rPr>
+          <w:rStyle w:val="VerbatimChar"/>
+        </w:rPr>
+        <w:t>-ag</w:t>
+      </w:r>
+      <w:r>
+        <w:t xml:space="preserve"> cause </w:t>
+      </w:r>
+      <w:r>
+        <w:rPr>
+          <w:rStyle w:val="VerbatimChar"/>
+        </w:rPr>
+        <w:t>git help</w:t>
+      </w:r>
+      <w:r>
+        <w:t xml:space="preserve"> to do?</w:t>
+      </w:r>
+    </w:p>
+    <w:p>
+      <w:pPr>
+        <w:pStyle w:val="Compact"/>
+        <w:numPr>
+          <w:ilvl w:val="0"/>
+          <w:numId w:val="5"/>
+        </w:numPr>
+      </w:pPr>
+      <w:r>
+        <w:t xml:space="preserve">What does </w:t>
+      </w:r>
+      <w:r>
+        <w:rPr>
+          <w:rStyle w:val="VerbatimChar"/>
+        </w:rPr>
+        <w:t xml:space="preserve">git help </w:t>
+      </w:r>
+      <w:r>
+        <w:rPr>
+          <w:rStyle w:val="VerbatimChar"/>
+        </w:rPr>
+        <w:t>[</w:t>
+      </w:r>
+      <w:r>
+        <w:rPr>
+          <w:rStyle w:val="VerbatimChar"/>
+        </w:rPr>
+        <w:t>command</w:t>
+      </w:r>
+      <w:r>
+        <w:rPr>
+          <w:rStyle w:val="VerbatimChar"/>
+        </w:rPr>
+        <w:t>]</w:t>
+      </w:r>
+      <w:r>
+        <w:t xml:space="preserve"> do?</w:t>
+      </w:r>
+    </w:p>
+    <w:p>
+      <w:pPr>
+        <w:pStyle w:val="FirstParagraph"/>
+      </w:pPr>
+      <w:r>
+        <w:t xml:space="preserve">You may use </w:t>
+      </w:r>
+      <w:r>
+        <w:rPr>
+          <w:rStyle w:val="VerbatimChar"/>
+        </w:rPr>
+        <w:t>git help</w:t>
+      </w:r>
+      <w:r>
+        <w:t xml:space="preserve"> at any time to help you answer the questions in this activity.</w:t>
+      </w:r>
+    </w:p>
+    <w:p>
+      <w:pPr>
+        <w:pStyle w:val="Heading2"/>
+        <w:numPr>
+          <w:ilvl w:val="0"/>
+          <w:numId w:val="15"/>
+        </w:numPr>
+      </w:pPr>
+      <w:bookmarkStart w:id="5" w:name="identify-yourself"/>
+      <w:bookmarkEnd w:id="5"/>
+      <w:r>
+        <w:t>Identify yourself</w:t>
+      </w:r>
+    </w:p>
+    <w:p>
+      <w:pPr>
+        <w:pStyle w:val="FirstParagraph"/>
+      </w:pPr>
+      <w:r>
+        <w:t>Run the following commands, replacing BOGUS NAME and BOGUS@EMAIL with your name and email.</w:t>
+      </w:r>
+    </w:p>
+    <w:p>
+      <w:pPr>
+        <w:pStyle w:val="SourceCode"/>
+      </w:pPr>
+      <w:r>
+        <w:rPr>
+          <w:rStyle w:val="VerbatimChar"/>
+        </w:rPr>
+        <w:t>git config --global user.name 'BOGUS NAME'</w:t>
+      </w:r>
+      <w:r>
+        <w:br/>
+      </w:r>
+      <w:r>
+        <w:rPr>
+          <w:rStyle w:val="VerbatimChar"/>
+        </w:rPr>
+        <w:t>git config --global user.email 'BOGUS@EMAIL'</w:t>
+      </w:r>
+    </w:p>
+    <w:p>
+      <w:pPr>
+        <w:pStyle w:val="Compact"/>
+        <w:numPr>
+          <w:ilvl w:val="0"/>
+          <w:numId w:val="6"/>
+        </w:numPr>
+      </w:pPr>
+      <w:r>
+        <w:t>What are these commands doing?</w:t>
+      </w:r>
+    </w:p>
+    <w:p>
+      <w:pPr>
+        <w:pStyle w:val="Compact"/>
+        <w:numPr>
+          <w:ilvl w:val="0"/>
+          <w:numId w:val="6"/>
+        </w:numPr>
+      </w:pPr>
+      <w:r>
+        <w:t xml:space="preserve">What is the purpose of </w:t>
+      </w:r>
+      <w:r>
+        <w:rPr>
+          <w:rStyle w:val="VerbatimChar"/>
+        </w:rPr>
+        <w:t>--global</w:t>
+      </w:r>
+      <w:r>
+        <w:t>?</w:t>
+      </w:r>
+    </w:p>
+    <w:p>
+      <w:pPr>
+        <w:pStyle w:val="Heading2"/>
+        <w:numPr>
+          <w:ilvl w:val="0"/>
+          <w:numId w:val="15"/>
+        </w:numPr>
+      </w:pPr>
+      <w:bookmarkStart w:id="6" w:name="create-repository"/>
+      <w:bookmarkEnd w:id="6"/>
+      <w:r>
+        <w:t>Create repository</w:t>
+      </w:r>
+    </w:p>
+    <w:p>
+      <w:pPr>
+        <w:pStyle w:val="SourceCode"/>
+        <w:spacing w:before="180" w:after="180"/>
+      </w:pPr>
+      <w:r>
+        <w:rPr>
+          <w:rStyle w:val="VerbatimChar"/>
+        </w:rPr>
+        <w:t>mkdir project</w:t>
+      </w:r>
+      <w:r>
+        <w:br/>
+      </w:r>
+      <w:r>
+        <w:rPr>
+          <w:rStyle w:val="VerbatimChar"/>
+        </w:rPr>
+        <w:t>cd project</w:t>
+      </w:r>
+      <w:r>
+        <w:br/>
+      </w:r>
+      <w:r>
+        <w:rPr>
+          <w:rStyle w:val="VerbatimChar"/>
+        </w:rPr>
+        <w:t>git init</w:t>
+      </w:r>
+    </w:p>
+    <w:p>
+      <w:pPr>
+        <w:pStyle w:val="Compact"/>
+        <w:numPr>
+          <w:ilvl w:val="0"/>
+          <w:numId w:val="7"/>
+        </w:numPr>
+      </w:pPr>
+      <w:r>
+        <w:t xml:space="preserve">What was created by </w:t>
+      </w:r>
+      <w:r>
+        <w:rPr>
+          <w:rStyle w:val="VerbatimChar"/>
+        </w:rPr>
+        <w:t>git init</w:t>
+      </w:r>
+      <w:r>
+        <w:t>?</w:t>
+      </w:r>
+    </w:p>
+    <w:p>
+      <w:pPr>
+        <w:pStyle w:val="Compact"/>
+        <w:numPr>
+          <w:ilvl w:val="0"/>
+          <w:numId w:val="7"/>
+        </w:numPr>
+      </w:pPr>
+      <w:r>
+        <w:t>By default a</w:t>
+      </w:r>
+      <w:r>
+        <w:t xml:space="preserve">ny file that starts with </w:t>
+      </w:r>
+      <w:r>
+        <w:rPr>
+          <w:rStyle w:val="VerbatimChar"/>
+        </w:rPr>
+        <w:t>.</w:t>
+      </w:r>
+      <w:r>
+        <w:t xml:space="preserve"> is hidden</w:t>
+      </w:r>
+      <w:r>
+        <w:t>. How do yo</w:t>
+      </w:r>
+      <w:r>
+        <w:t>u display a hidden file</w:t>
+      </w:r>
+      <w:r>
+        <w:t>?</w:t>
+      </w:r>
+    </w:p>
+    <w:p>
+      <w:pPr>
+        <w:pStyle w:val="Compact"/>
+        <w:numPr>
+          <w:ilvl w:val="0"/>
+          <w:numId w:val="7"/>
+        </w:numPr>
+      </w:pPr>
+      <w:r>
+        <w:t xml:space="preserve">What would happen if you delete </w:t>
+      </w:r>
+      <w:r>
+        <w:rPr>
+          <w:rStyle w:val="VerbatimChar"/>
+        </w:rPr>
+        <w:t>.git</w:t>
+      </w:r>
+      <w:r>
+        <w:t>?</w:t>
+      </w:r>
+    </w:p>
+    <w:p>
+      <w:pPr>
+        <w:pStyle w:val="Compact"/>
+        <w:numPr>
+          <w:ilvl w:val="0"/>
+          <w:numId w:val="7"/>
+        </w:numPr>
+      </w:pPr>
+      <w:r>
+        <w:t>You find an old project on your hard drive. You do not remember if it is a under version control by git. How can you find out?</w:t>
+      </w:r>
+    </w:p>
+    <w:p>
+      <w:pPr>
+        <w:pStyle w:val="Heading2"/>
+        <w:numPr>
+          <w:ilvl w:val="0"/>
+          <w:numId w:val="15"/>
+        </w:numPr>
+      </w:pPr>
+      <w:bookmarkStart w:id="7" w:name="basic-commands"/>
+      <w:bookmarkEnd w:id="7"/>
+      <w:r>
+        <w:t>Basic commands</w:t>
+      </w:r>
+    </w:p>
+    <w:p>
+      <w:pPr>
+        <w:pStyle w:val="FirstParagraph"/>
+      </w:pPr>
+      <w:r>
+        <w:t xml:space="preserve">Use a plain text editor to create </w:t>
+      </w:r>
+      <w:r>
+        <w:rPr>
+          <w:rStyle w:val="VerbatimChar"/>
+        </w:rPr>
+        <w:t>names.txt</w:t>
+      </w:r>
+      <w:r>
+        <w:t xml:space="preserve"> inside the </w:t>
+      </w:r>
+      <w:r>
+        <w:rPr>
+          <w:rStyle w:val="VerbatimChar"/>
+        </w:rPr>
+        <w:t>project</w:t>
+      </w:r>
+      <w:r>
+        <w:t xml:space="preserve"> folder. Put the names of your team in the file. Save and exit.</w:t>
+      </w:r>
+    </w:p>
+    <w:p>
+      <w:pPr>
+        <w:pStyle w:val="BodyText"/>
+      </w:pPr>
+      <w:r>
+        <w:t xml:space="preserve">Run </w:t>
+      </w:r>
+      <w:r>
+        <w:rPr>
+          <w:rStyle w:val="VerbatimChar"/>
+        </w:rPr>
+        <w:t>git status</w:t>
+      </w:r>
+      <w:r>
+        <w:t xml:space="preserve"> before and after each of these commands.</w:t>
+      </w:r>
+    </w:p>
+    <w:p>
+      <w:pPr>
+        <w:pStyle w:val="SourceCode"/>
+      </w:pPr>
+      <w:r>
+        <w:rPr>
+          <w:rStyle w:val="VerbatimChar"/>
+        </w:rPr>
+        <w:t>git add names.txt</w:t>
+      </w:r>
+      <w:r>
+        <w:br/>
+      </w:r>
+      <w:r>
+        <w:rPr>
+          <w:rStyle w:val="VerbatimChar"/>
+        </w:rPr>
+        <w:t xml:space="preserve">git commit </w:t>
+      </w:r>
+      <w:r>
+        <w:rPr>
+          <w:rStyle w:val="VerbatimChar"/>
+        </w:rPr>
+        <w:t>–</w:t>
+      </w:r>
+      <w:r>
+        <w:rPr>
+          <w:rStyle w:val="VerbatimChar"/>
+        </w:rPr>
+        <w:t>m</w:t>
+      </w:r>
+      <w:r>
+        <w:rPr>
+          <w:rStyle w:val="VerbatimChar"/>
+        </w:rPr>
         <w:t xml:space="preserve"> </w:t>
       </w:r>
-      <w:proofErr w:type="gramEnd"/>
-      <w:r>
-        <w:fldChar w:fldCharType="begin"/>
-      </w:r>
-      <w:r>
-        <w:instrText xml:space="preserve"> HYPERLINK "</w:instrText>
-      </w:r>
-      <w:r>
-        <w:instrText>https://git-scm.com/download/mac</w:instrText>
-      </w:r>
-      <w:r>
-        <w:instrText xml:space="preserve">" </w:instrText>
-      </w:r>
-      <w:r>
-        <w:fldChar w:fldCharType="separate"/>
-      </w:r>
-      <w:r>
-        <w:rPr>
-          <w:rStyle w:val="Hyperlink"/>
-        </w:rPr>
-        <w:t>https://git-scm.com/download/mac</w:t>
-      </w:r>
-      <w:r>
-        <w:fldChar w:fldCharType="end"/>
-      </w:r>
-    </w:p>
-    <w:p>
-      <w:pPr>
-        <w:pStyle w:val="Compact"/>
-        <w:numPr>
-          <w:ilvl w:val="0"/>
-          <w:numId w:val="4"/>
-        </w:numPr>
-      </w:pPr>
-      <w:r>
-        <w:t>Linux:</w:t>
+      <w:r>
+        <w:rPr>
+          <w:rFonts w:ascii="Courier New" w:eastAsia="Times New Roman" w:hAnsi="Courier New" w:cs="Courier New"/>
+          <w:i/>
+          <w:color w:val="333333"/>
+          <w:sz w:val="20"/>
+          <w:szCs w:val="20"/>
+          <w:lang w:val="en"/>
+        </w:rPr>
+        <w:t>“</w:t>
+      </w:r>
+      <w:r>
+        <w:rPr>
+          <w:rStyle w:val="VerbatimChar"/>
+        </w:rPr>
+        <w:t>Add our names.</w:t>
+      </w:r>
+      <w:r>
+        <w:rPr>
+          <w:rFonts w:ascii="Courier New" w:eastAsia="Times New Roman" w:hAnsi="Courier New" w:cs="Courier New"/>
+          <w:i/>
+          <w:color w:val="333333"/>
+          <w:sz w:val="20"/>
+          <w:szCs w:val="20"/>
+          <w:lang w:val="en"/>
+        </w:rPr>
+        <w:t>”</w:t>
       </w:r>
       <w:r>
         <w:br/>
       </w:r>
-    </w:p>
-    <w:p>
-      <w:pPr>
-        <w:pStyle w:val="Compact"/>
-        <w:ind w:left="1200"/>
-      </w:pPr>
-      <w:proofErr w:type="spellStart"/>
-      <w:proofErr w:type="gramStart"/>
+      <w:r>
+        <w:rPr>
+          <w:rStyle w:val="VerbatimChar"/>
+        </w:rPr>
+        <w:t>git log</w:t>
+      </w:r>
+    </w:p>
+    <w:p>
+      <w:pPr>
+        <w:pStyle w:val="Compact"/>
+        <w:numPr>
+          <w:ilvl w:val="0"/>
+          <w:numId w:val="8"/>
+        </w:numPr>
+      </w:pPr>
+      <w:r>
+        <w:t xml:space="preserve">What kind of information does </w:t>
+      </w:r>
+      <w:r>
+        <w:rPr>
+          <w:rStyle w:val="VerbatimChar"/>
+        </w:rPr>
+        <w:t>git status</w:t>
+      </w:r>
+      <w:r>
+        <w:t xml:space="preserve"> report?</w:t>
+      </w:r>
+    </w:p>
+    <w:p>
+      <w:pPr>
+        <w:pStyle w:val="Compact"/>
+        <w:numPr>
+          <w:ilvl w:val="0"/>
+          <w:numId w:val="8"/>
+        </w:numPr>
+      </w:pPr>
+      <w:r>
+        <w:t xml:space="preserve">What does </w:t>
+      </w:r>
+      <w:r>
+        <w:rPr>
+          <w:rStyle w:val="VerbatimChar"/>
+        </w:rPr>
+        <w:t>git add names.txt</w:t>
+      </w:r>
+      <w:r>
+        <w:t xml:space="preserve"> do?</w:t>
+      </w:r>
+    </w:p>
+    <w:p>
+      <w:pPr>
+        <w:pStyle w:val="Compact"/>
+        <w:numPr>
+          <w:ilvl w:val="0"/>
+          <w:numId w:val="8"/>
+        </w:numPr>
+      </w:pPr>
+      <w:r>
+        <w:t xml:space="preserve">What does </w:t>
+      </w:r>
+      <w:r>
+        <w:rPr>
+          <w:rStyle w:val="VerbatimChar"/>
+        </w:rPr>
+        <w:t>git commit -m "Add our names."</w:t>
+      </w:r>
+      <w:r>
+        <w:t xml:space="preserve"> do?</w:t>
+      </w:r>
+    </w:p>
+    <w:p>
+      <w:pPr>
+        <w:pStyle w:val="Compact"/>
+        <w:numPr>
+          <w:ilvl w:val="0"/>
+          <w:numId w:val="8"/>
+        </w:numPr>
+      </w:pPr>
+      <w:r>
+        <w:t xml:space="preserve">What does </w:t>
+      </w:r>
+      <w:r>
+        <w:rPr>
+          <w:rStyle w:val="VerbatimChar"/>
+        </w:rPr>
+        <w:t>git log do</w:t>
+      </w:r>
+      <w:r>
+        <w:t>?</w:t>
+      </w:r>
+    </w:p>
+    <w:p>
+      <w:pPr>
+        <w:pStyle w:val="FirstParagraph"/>
+      </w:pPr>
+      <w:r>
+        <w:t>Use a plain text editor to create the following files:</w:t>
+      </w:r>
+    </w:p>
+    <w:p>
+      <w:pPr>
+        <w:pStyle w:val="Compact"/>
+        <w:numPr>
+          <w:ilvl w:val="0"/>
+          <w:numId w:val="9"/>
+        </w:numPr>
+      </w:pPr>
+      <w:r>
+        <w:rPr>
+          <w:rStyle w:val="VerbatimChar"/>
+        </w:rPr>
+        <w:t>birthdays.txt</w:t>
+      </w:r>
+      <w:r>
+        <w:t xml:space="preserve"> - Put your birthdays in this file.</w:t>
+      </w:r>
+    </w:p>
+    <w:p>
+      <w:pPr>
+        <w:pStyle w:val="Compact"/>
+        <w:numPr>
+          <w:ilvl w:val="0"/>
+          <w:numId w:val="9"/>
+        </w:numPr>
+      </w:pPr>
+      <w:r>
+        <w:rPr>
+          <w:rStyle w:val="VerbatimChar"/>
+        </w:rPr>
+        <w:t>movies.txt</w:t>
+      </w:r>
+      <w:r>
+        <w:t xml:space="preserve"> - Put the last movie each of you watched.</w:t>
+      </w:r>
+    </w:p>
+    <w:p>
+      <w:pPr>
+        <w:pStyle w:val="FirstParagraph"/>
+      </w:pPr>
+      <w:r>
+        <w:lastRenderedPageBreak/>
+        <w:t xml:space="preserve">Run </w:t>
+      </w:r>
+      <w:r>
+        <w:rPr>
+          <w:rStyle w:val="VerbatimChar"/>
+        </w:rPr>
+        <w:t>git status</w:t>
+      </w:r>
+      <w:r>
+        <w:t xml:space="preserve"> before and after each of these commands.</w:t>
+      </w:r>
+    </w:p>
+    <w:p>
+      <w:pPr>
+        <w:pStyle w:val="SourceCode"/>
+        <w:spacing w:after="0"/>
+        <w:rPr>
+          <w:rStyle w:val="VerbatimChar"/>
+        </w:rPr>
+      </w:pPr>
       <w:r>
         <w:rPr>
           <w:rFonts w:ascii="Consolas" w:hAnsi="Consolas"/>
-        </w:rPr>
-        <w:t>sudo</w:t>
-      </w:r>
-      <w:proofErr w:type="spellEnd"/>
-      <w:proofErr w:type="gramEnd"/>
-      <w:r>
-        <w:rPr>
-          <w:rFonts w:ascii="Consolas" w:hAnsi="Consolas"/>
-        </w:rPr>
-        <w:t xml:space="preserve"> apt-get install </w:t>
-      </w:r>
-      <w:proofErr w:type="spellStart"/>
-      <w:r>
-        <w:rPr>
-          <w:rFonts w:ascii="Consolas" w:hAnsi="Consolas"/>
-        </w:rPr>
-        <w:t>git</w:t>
-      </w:r>
-    </w:p>
-    <w:p>
-      <w:pPr>
-        <w:pStyle w:val="Compact"/>
-        <w:ind w:left="1920" w:firstLine="240"/>
-      </w:pPr>
-      <w:proofErr w:type="spellEnd"/>
-      <w:r>
-        <w:t>OR</w:t>
-      </w:r>
-    </w:p>
-    <w:p>
-      <w:pPr>
-        <w:pStyle w:val="Compact"/>
-        <w:ind w:left="1200"/>
-        <w:rPr>
-          <w:rFonts w:ascii="Consolas" w:hAnsi="Consolas"/>
-        </w:rPr>
-      </w:pPr>
-      <w:proofErr w:type="spellStart"/>
-      <w:proofErr w:type="gramStart"/>
-      <w:r>
-        <w:rPr>
-          <w:rFonts w:ascii="Consolas" w:hAnsi="Consolas"/>
-        </w:rPr>
-        <w:t>sudo</w:t>
-      </w:r>
-      <w:proofErr w:type="spellEnd"/>
-      <w:proofErr w:type="gramEnd"/>
-      <w:r>
-        <w:rPr>
-          <w:rFonts w:ascii="Consolas" w:hAnsi="Consolas"/>
-        </w:rPr>
-        <w:t xml:space="preserve"> yum install </w:t>
-      </w:r>
-      <w:proofErr w:type="spellStart"/>
-      <w:r>
-        <w:rPr>
-          <w:rFonts w:ascii="Consolas" w:hAnsi="Consolas"/>
-        </w:rPr>
-        <w:t>git</w:t>
-      </w:r>
-      <w:proofErr w:type="spellEnd"/>
-    </w:p>
-    <w:p>
-      <w:pPr>
-        <w:pStyle w:val="Heading3"/>
-      </w:pPr>
-      <w:bookmarkStart w:id="3" w:name="ssh"/>
-      <w:bookmarkEnd w:id="3"/>
-      <w:r>
-        <w:t>SSH</w:t>
-      </w:r>
+          <w:noProof/>
+          <w:sz w:val="22"/>
+        </w:rPr>
+        <w:pict w14:anchorId="7512722C">
+          <v:roundrect id="_x0000_s1026" style="position:absolute;margin-left:67.5pt;margin-top:9.1pt;width:348.75pt;height:33pt;z-index:251658240" arcsize="10923f" filled="f"/>
+        </w:pict>
+      </w:r>
+      <w:r>
+        <w:rPr>
+          <w:rStyle w:val="VerbatimChar"/>
+        </w:rPr>
+        <w:t>git add .</w:t>
+      </w:r>
+      <w:r>
+        <w:br/>
+      </w:r>
+      <w:r>
+        <w:rPr>
+          <w:rStyle w:val="VerbatimChar"/>
+        </w:rPr>
+        <w:t xml:space="preserve">git commit  # </w:t>
+      </w:r>
+      <w:r>
+        <w:rPr>
+          <w:rStyle w:val="VerbatimChar"/>
+        </w:rPr>
+        <w:t xml:space="preserve">You are in vim; write a multi-line commit </w:t>
+      </w:r>
+    </w:p>
+    <w:p>
+      <w:pPr>
+        <w:pStyle w:val="SourceCode"/>
+        <w:spacing w:after="0"/>
+        <w:ind w:left="1440"/>
+      </w:pPr>
+      <w:r>
+        <w:rPr>
+          <w:rStyle w:val="VerbatimChar"/>
+        </w:rPr>
+        <w:t xml:space="preserve"># </w:t>
+      </w:r>
+      <w:r>
+        <w:rPr>
+          <w:rStyle w:val="VerbatimChar"/>
+        </w:rPr>
+        <w:t>message, save and quit</w:t>
+      </w:r>
+      <w:r>
+        <w:rPr>
+          <w:rStyle w:val="VerbatimChar"/>
+        </w:rPr>
+        <w:t xml:space="preserve"> (press esc and then type :wq!)</w:t>
+      </w:r>
+      <w:r>
+        <w:rPr>
+          <w:rStyle w:val="VerbatimChar"/>
+        </w:rPr>
+        <w:t>.</w:t>
+      </w:r>
+    </w:p>
+    <w:p>
+      <w:pPr>
+        <w:pStyle w:val="SourceCode"/>
+      </w:pPr>
+      <w:r>
+        <w:rPr>
+          <w:rStyle w:val="VerbatimChar"/>
+        </w:rPr>
+        <w:t>git log</w:t>
+      </w:r>
+    </w:p>
+    <w:p>
+      <w:pPr>
+        <w:pStyle w:val="Compact"/>
+        <w:numPr>
+          <w:ilvl w:val="0"/>
+          <w:numId w:val="8"/>
+        </w:numPr>
+      </w:pPr>
+      <w:r>
+        <w:t xml:space="preserve">What does </w:t>
+      </w:r>
+      <w:r>
+        <w:rPr>
+          <w:rStyle w:val="VerbatimChar"/>
+        </w:rPr>
+        <w:t>git add .</w:t>
+      </w:r>
+      <w:r>
+        <w:t xml:space="preserve"> do? What do you think </w:t>
+      </w:r>
+      <w:r>
+        <w:rPr>
+          <w:rStyle w:val="VerbatimChar"/>
+        </w:rPr>
+        <w:t>.</w:t>
+      </w:r>
+      <w:r>
+        <w:t xml:space="preserve"> means?</w:t>
+      </w:r>
+    </w:p>
+    <w:p>
+      <w:pPr>
+        <w:pStyle w:val="Compact"/>
+        <w:numPr>
+          <w:ilvl w:val="0"/>
+          <w:numId w:val="8"/>
+        </w:numPr>
+      </w:pPr>
+      <w:r>
+        <w:t xml:space="preserve">What does </w:t>
+      </w:r>
+      <w:r>
+        <w:rPr>
+          <w:rStyle w:val="VerbatimChar"/>
+        </w:rPr>
+        <w:t>git commit</w:t>
+      </w:r>
+      <w:r>
+        <w:t xml:space="preserve"> (without -m) do?</w:t>
+      </w:r>
+    </w:p>
+    <w:p>
+      <w:pPr>
+        <w:pStyle w:val="Compact"/>
+        <w:numPr>
+          <w:ilvl w:val="0"/>
+          <w:numId w:val="8"/>
+        </w:numPr>
+      </w:pPr>
+      <w:r>
+        <w:t>If you want to write a more detailed commit message (which is good practice) what command would you use?</w:t>
+      </w:r>
+    </w:p>
+    <w:p>
+      <w:pPr>
+        <w:pStyle w:val="Heading2"/>
+        <w:numPr>
+          <w:ilvl w:val="0"/>
+          <w:numId w:val="15"/>
+        </w:numPr>
+      </w:pPr>
+      <w:bookmarkStart w:id="8" w:name="stagecacheindex"/>
+      <w:bookmarkEnd w:id="8"/>
+      <w:r>
+        <w:t>Stage/Cache/Index</w:t>
+      </w:r>
+      <w:bookmarkStart w:id="9" w:name="_GoBack"/>
+      <w:bookmarkEnd w:id="9"/>
     </w:p>
     <w:p>
       <w:pPr>
         <w:pStyle w:val="FirstParagraph"/>
       </w:pPr>
       <w:r>
-        <w:t>You might want to setup</w:t>
-      </w:r>
-      <w:r>
-        <w:t xml:space="preserve"> a</w:t>
-      </w:r>
-      <w:bookmarkStart w:id="4" w:name="_GoBack"/>
-      <w:bookmarkEnd w:id="4"/>
-      <w:r>
-        <w:t>n SSH key if you plan to work with remote repositories a lot. See https://help.github.com/articles/generating-ssh-keys</w:t>
-      </w:r>
-    </w:p>
-    <w:p>
-      <w:pPr>
-        <w:pStyle w:val="Heading2"/>
-      </w:pPr>
-      <w:bookmarkStart w:id="5" w:name="help"/>
-      <w:bookmarkEnd w:id="5"/>
-      <w:r>
-        <w:t>Help</w:t>
+        <w:t>Do the following:</w:t>
+      </w:r>
+    </w:p>
+    <w:p>
+      <w:pPr>
+        <w:pStyle w:val="Compact"/>
+        <w:numPr>
+          <w:ilvl w:val="0"/>
+          <w:numId w:val="11"/>
+        </w:numPr>
+      </w:pPr>
+      <w:r>
+        <w:t xml:space="preserve">Modify </w:t>
+      </w:r>
+      <w:r>
+        <w:rPr>
+          <w:rStyle w:val="VerbatimChar"/>
+        </w:rPr>
+        <w:t>names.txt</w:t>
+      </w:r>
+      <w:r>
+        <w:t xml:space="preserve"> so that names are listed in </w:t>
+      </w:r>
+      <w:r>
+        <w:rPr>
+          <w:i/>
+        </w:rPr>
+        <w:t>Last, First</w:t>
+      </w:r>
+      <w:r>
+        <w:t xml:space="preserve"> format, one per line.</w:t>
+      </w:r>
+    </w:p>
+    <w:p>
+      <w:pPr>
+        <w:pStyle w:val="Compact"/>
+        <w:numPr>
+          <w:ilvl w:val="0"/>
+          <w:numId w:val="11"/>
+        </w:numPr>
+      </w:pPr>
+      <w:r>
+        <w:t xml:space="preserve">Modify </w:t>
+      </w:r>
+      <w:r>
+        <w:rPr>
+          <w:rStyle w:val="VerbatimChar"/>
+        </w:rPr>
+        <w:t>movies.txt</w:t>
+      </w:r>
+      <w:r>
+        <w:t xml:space="preserve"> so they are in reverse alphabetical order by title.</w:t>
+      </w:r>
+    </w:p>
+    <w:p>
+      <w:pPr>
+        <w:pStyle w:val="Compact"/>
+        <w:numPr>
+          <w:ilvl w:val="0"/>
+          <w:numId w:val="11"/>
+        </w:numPr>
+      </w:pPr>
+      <w:r>
+        <w:t xml:space="preserve">Create a new file </w:t>
+      </w:r>
+      <w:r>
+        <w:rPr>
+          <w:rStyle w:val="VerbatimChar"/>
+        </w:rPr>
+        <w:t>foods.txt</w:t>
+      </w:r>
+      <w:r>
+        <w:t xml:space="preserve"> that contains your favorite foods (one for each team member).</w:t>
       </w:r>
     </w:p>
     <w:p>
@@ -363,7 +1288,7 @@
         <w:pStyle w:val="FirstParagraph"/>
       </w:pPr>
       <w:r>
-        <w:t>Open a terminal (git-bash on Windows) and run the following commands.</w:t>
+        <w:t>Run the following commands:</w:t>
       </w:r>
     </w:p>
     <w:p>
@@ -374,7 +1299,7 @@
         <w:rPr>
           <w:rStyle w:val="VerbatimChar"/>
         </w:rPr>
-        <w:t>git help</w:t>
+        <w:t>git add names.txt</w:t>
       </w:r>
       <w:r>
         <w:br/>
@@ -383,751 +1308,8 @@
         <w:rPr>
           <w:rStyle w:val="VerbatimChar"/>
         </w:rPr>
-        <w:t>git help -ag</w:t>
-      </w:r>
-      <w:r>
-        <w:br/>
-      </w:r>
-      <w:r>
-        <w:rPr>
-          <w:rStyle w:val="VerbatimChar"/>
-        </w:rPr>
-        <w:t>git help init</w:t>
-      </w:r>
-    </w:p>
-    <w:p>
-      <w:pPr>
-        <w:pStyle w:val="Compact"/>
-        <w:numPr>
-          <w:ilvl w:val="0"/>
-          <w:numId w:val="5"/>
-        </w:numPr>
-      </w:pPr>
-      <w:r>
-        <w:t xml:space="preserve">What does </w:t>
-      </w:r>
-      <w:r>
-        <w:rPr>
-          <w:rStyle w:val="VerbatimChar"/>
-        </w:rPr>
-        <w:t>git help</w:t>
-      </w:r>
-      <w:r>
-        <w:t xml:space="preserve"> do?</w:t>
-      </w:r>
-    </w:p>
-    <w:p>
-      <w:pPr>
-        <w:pStyle w:val="Compact"/>
-        <w:numPr>
-          <w:ilvl w:val="0"/>
-          <w:numId w:val="5"/>
-        </w:numPr>
-      </w:pPr>
-      <w:r>
-        <w:t>W</w:t>
-      </w:r>
-      <w:r>
-        <w:t xml:space="preserve">hat does </w:t>
-      </w:r>
-      <w:r>
-        <w:rPr>
-          <w:rStyle w:val="VerbatimChar"/>
-        </w:rPr>
-        <w:t>-ag</w:t>
-      </w:r>
-      <w:r>
-        <w:t xml:space="preserve"> cause </w:t>
-      </w:r>
-      <w:r>
-        <w:rPr>
-          <w:rStyle w:val="VerbatimChar"/>
-        </w:rPr>
-        <w:t>git help</w:t>
-      </w:r>
-      <w:r>
-        <w:t xml:space="preserve"> to do?</w:t>
-      </w:r>
-    </w:p>
-    <w:p>
-      <w:pPr>
-        <w:pStyle w:val="Compact"/>
-        <w:numPr>
-          <w:ilvl w:val="0"/>
-          <w:numId w:val="5"/>
-        </w:numPr>
-      </w:pPr>
-      <w:r>
-        <w:t xml:space="preserve">What does </w:t>
-      </w:r>
-      <w:r>
-        <w:rPr>
-          <w:rStyle w:val="VerbatimChar"/>
-        </w:rPr>
-        <w:t>git help command</w:t>
-      </w:r>
-      <w:r>
-        <w:t xml:space="preserve"> do?</w:t>
-      </w:r>
-    </w:p>
-    <w:p>
-      <w:pPr>
-        <w:pStyle w:val="FirstParagraph"/>
-      </w:pPr>
-      <w:r>
-        <w:lastRenderedPageBreak/>
-        <w:t xml:space="preserve">You may use </w:t>
-      </w:r>
-      <w:r>
-        <w:rPr>
-          <w:rStyle w:val="VerbatimChar"/>
-        </w:rPr>
-        <w:t>git help</w:t>
-      </w:r>
-      <w:r>
-        <w:t xml:space="preserve"> at any time to help you answer the questions in this activity.</w:t>
-      </w:r>
-    </w:p>
-    <w:p>
-      <w:pPr>
-        <w:pStyle w:val="Heading2"/>
-      </w:pPr>
-      <w:bookmarkStart w:id="6" w:name="identify-yourself"/>
-      <w:bookmarkEnd w:id="6"/>
-      <w:r>
-        <w:t>Identify yourself</w:t>
-      </w:r>
-    </w:p>
-    <w:p>
-      <w:pPr>
-        <w:pStyle w:val="FirstParagraph"/>
-      </w:pPr>
-      <w:r>
-        <w:t xml:space="preserve">Run the following commands, replacing BOGUS NAME and BOGUS@EMAIL with your name </w:t>
-      </w:r>
-      <w:r>
-        <w:t>and email.</w:t>
-      </w:r>
-    </w:p>
-    <w:p>
-      <w:pPr>
-        <w:pStyle w:val="SourceCode"/>
-      </w:pPr>
-      <w:r>
-        <w:rPr>
-          <w:rStyle w:val="VerbatimChar"/>
-        </w:rPr>
-        <w:t>git config --global user.name 'BOGUS NAME'</w:t>
-      </w:r>
-      <w:r>
-        <w:br/>
-      </w:r>
-      <w:r>
-        <w:rPr>
-          <w:rStyle w:val="VerbatimChar"/>
-        </w:rPr>
-        <w:t>git config --global user.email 'BOGUS@EMAIL'</w:t>
-      </w:r>
-    </w:p>
-    <w:p>
-      <w:pPr>
-        <w:pStyle w:val="Compact"/>
-        <w:numPr>
-          <w:ilvl w:val="0"/>
-          <w:numId w:val="6"/>
-        </w:numPr>
-      </w:pPr>
-      <w:r>
-        <w:t>What are these commands doing?</w:t>
-      </w:r>
-    </w:p>
-    <w:p>
-      <w:pPr>
-        <w:pStyle w:val="Compact"/>
-        <w:numPr>
-          <w:ilvl w:val="0"/>
-          <w:numId w:val="6"/>
-        </w:numPr>
-      </w:pPr>
-      <w:r>
-        <w:t xml:space="preserve">What is the purpose of </w:t>
-      </w:r>
-      <w:r>
-        <w:rPr>
-          <w:rStyle w:val="VerbatimChar"/>
-        </w:rPr>
-        <w:t>--global</w:t>
-      </w:r>
-      <w:r>
-        <w:t>?</w:t>
-      </w:r>
-    </w:p>
-    <w:p>
-      <w:pPr>
-        <w:pStyle w:val="Heading2"/>
-      </w:pPr>
-      <w:bookmarkStart w:id="7" w:name="create-repository"/>
-      <w:bookmarkEnd w:id="7"/>
-      <w:r>
-        <w:t>Create repository</w:t>
-      </w:r>
-    </w:p>
-    <w:p>
-      <w:pPr>
-        <w:pStyle w:val="SourceCode"/>
-      </w:pPr>
-      <w:r>
-        <w:rPr>
-          <w:rStyle w:val="VerbatimChar"/>
-        </w:rPr>
-        <w:t>mkdir project</w:t>
-      </w:r>
-      <w:r>
-        <w:br/>
-      </w:r>
-      <w:r>
-        <w:rPr>
-          <w:rStyle w:val="VerbatimChar"/>
-        </w:rPr>
-        <w:t>cd project</w:t>
-      </w:r>
-      <w:r>
-        <w:br/>
-      </w:r>
-      <w:r>
-        <w:rPr>
-          <w:rStyle w:val="VerbatimChar"/>
-        </w:rPr>
-        <w:t>git init</w:t>
-      </w:r>
-    </w:p>
-    <w:p>
-      <w:pPr>
-        <w:pStyle w:val="Compact"/>
-        <w:numPr>
-          <w:ilvl w:val="0"/>
-          <w:numId w:val="7"/>
-        </w:numPr>
-      </w:pPr>
-      <w:r>
-        <w:t xml:space="preserve">What was created by </w:t>
-      </w:r>
-      <w:r>
-        <w:rPr>
-          <w:rStyle w:val="VerbatimChar"/>
-        </w:rPr>
-        <w:t>git init</w:t>
-      </w:r>
-      <w:r>
-        <w:t>?</w:t>
-      </w:r>
-    </w:p>
-    <w:p>
-      <w:pPr>
-        <w:pStyle w:val="Compact"/>
-        <w:numPr>
-          <w:ilvl w:val="0"/>
-          <w:numId w:val="7"/>
-        </w:numPr>
-      </w:pPr>
-      <w:r>
-        <w:t>Any file th</w:t>
-      </w:r>
-      <w:r>
-        <w:t xml:space="preserve">at starts with </w:t>
-      </w:r>
-      <w:r>
-        <w:rPr>
-          <w:rStyle w:val="VerbatimChar"/>
-        </w:rPr>
-        <w:t>.</w:t>
-      </w:r>
-      <w:r>
-        <w:t xml:space="preserve"> is hidden in Linux. How do you display a hidden file in Linux?</w:t>
-      </w:r>
-    </w:p>
-    <w:p>
-      <w:pPr>
-        <w:pStyle w:val="Compact"/>
-        <w:numPr>
-          <w:ilvl w:val="0"/>
-          <w:numId w:val="7"/>
-        </w:numPr>
-      </w:pPr>
-      <w:r>
-        <w:t xml:space="preserve">What would happen if you delete </w:t>
-      </w:r>
-      <w:r>
-        <w:rPr>
-          <w:rStyle w:val="VerbatimChar"/>
-        </w:rPr>
-        <w:t>.git</w:t>
-      </w:r>
-      <w:r>
-        <w:t>?</w:t>
-      </w:r>
-    </w:p>
-    <w:p>
-      <w:pPr>
-        <w:pStyle w:val="Compact"/>
-        <w:numPr>
-          <w:ilvl w:val="0"/>
-          <w:numId w:val="7"/>
-        </w:numPr>
-      </w:pPr>
-      <w:r>
-        <w:t>You find an old project on your hard drive. You do not remember if it is a under version control by git. How can you find out?</w:t>
-      </w:r>
-    </w:p>
-    <w:p>
-      <w:pPr>
-        <w:pStyle w:val="Heading2"/>
-      </w:pPr>
-      <w:bookmarkStart w:id="8" w:name="basic-commands"/>
-      <w:bookmarkEnd w:id="8"/>
-      <w:r>
-        <w:t>Basic commands</w:t>
-      </w:r>
-    </w:p>
-    <w:p>
-      <w:pPr>
-        <w:pStyle w:val="FirstParagraph"/>
-      </w:pPr>
-      <w:r>
-        <w:t xml:space="preserve">Use a plain text editor to create </w:t>
-      </w:r>
-      <w:r>
-        <w:rPr>
-          <w:rStyle w:val="VerbatimChar"/>
-        </w:rPr>
-        <w:t>names.txt</w:t>
-      </w:r>
-      <w:r>
-        <w:t xml:space="preserve"> inside the </w:t>
-      </w:r>
-      <w:r>
-        <w:rPr>
-          <w:rStyle w:val="VerbatimChar"/>
-        </w:rPr>
-        <w:t>project</w:t>
-      </w:r>
-      <w:r>
-        <w:t xml:space="preserve"> folder. Put the names of your team in the file. Save and exit.</w:t>
-      </w:r>
-    </w:p>
-    <w:p>
-      <w:pPr>
-        <w:pStyle w:val="BodyText"/>
-      </w:pPr>
-      <w:r>
-        <w:t xml:space="preserve">Run </w:t>
-      </w:r>
-      <w:r>
-        <w:rPr>
-          <w:rStyle w:val="VerbatimChar"/>
-        </w:rPr>
         <w:t>git status</w:t>
       </w:r>
-      <w:r>
-        <w:t xml:space="preserve"> before and after each of these commands.</w:t>
-      </w:r>
-    </w:p>
-    <w:p>
-      <w:pPr>
-        <w:pStyle w:val="SourceCode"/>
-      </w:pPr>
-      <w:r>
-        <w:rPr>
-          <w:rStyle w:val="VerbatimChar"/>
-        </w:rPr>
-        <w:t>git add names.txt</w:t>
-      </w:r>
-      <w:r>
-        <w:br/>
-      </w:r>
-      <w:r>
-        <w:rPr>
-          <w:rStyle w:val="VerbatimChar"/>
-        </w:rPr>
-        <w:t>git commit -m'Add our names.'</w:t>
-      </w:r>
-      <w:r>
-        <w:br/>
-      </w:r>
-      <w:r>
-        <w:rPr>
-          <w:rStyle w:val="VerbatimChar"/>
-        </w:rPr>
-        <w:t>git log</w:t>
-      </w:r>
-    </w:p>
-    <w:p>
-      <w:pPr>
-        <w:pStyle w:val="Compact"/>
-        <w:numPr>
-          <w:ilvl w:val="0"/>
-          <w:numId w:val="8"/>
-        </w:numPr>
-      </w:pPr>
-      <w:r>
-        <w:t>Wha</w:t>
-      </w:r>
-      <w:r>
-        <w:t xml:space="preserve">t kind of information does </w:t>
-      </w:r>
-      <w:r>
-        <w:rPr>
-          <w:rStyle w:val="VerbatimChar"/>
-        </w:rPr>
-        <w:t>git status</w:t>
-      </w:r>
-      <w:r>
-        <w:t xml:space="preserve"> report?</w:t>
-      </w:r>
-    </w:p>
-    <w:p>
-      <w:pPr>
-        <w:pStyle w:val="Compact"/>
-        <w:numPr>
-          <w:ilvl w:val="0"/>
-          <w:numId w:val="8"/>
-        </w:numPr>
-      </w:pPr>
-      <w:r>
-        <w:t xml:space="preserve">What does </w:t>
-      </w:r>
-      <w:r>
-        <w:rPr>
-          <w:rStyle w:val="VerbatimChar"/>
-        </w:rPr>
-        <w:t>git add names.txt</w:t>
-      </w:r>
-      <w:r>
-        <w:t xml:space="preserve"> do?</w:t>
-      </w:r>
-    </w:p>
-    <w:p>
-      <w:pPr>
-        <w:pStyle w:val="Compact"/>
-        <w:numPr>
-          <w:ilvl w:val="0"/>
-          <w:numId w:val="8"/>
-        </w:numPr>
-      </w:pPr>
-      <w:r>
-        <w:t xml:space="preserve">What does </w:t>
-      </w:r>
-      <w:r>
-        <w:rPr>
-          <w:rStyle w:val="VerbatimChar"/>
-        </w:rPr>
-        <w:t>git commit -m "Add our names."</w:t>
-      </w:r>
-      <w:r>
-        <w:t xml:space="preserve"> do?</w:t>
-      </w:r>
-    </w:p>
-    <w:p>
-      <w:pPr>
-        <w:pStyle w:val="Compact"/>
-        <w:numPr>
-          <w:ilvl w:val="0"/>
-          <w:numId w:val="8"/>
-        </w:numPr>
-      </w:pPr>
-      <w:r>
-        <w:t xml:space="preserve">What does </w:t>
-      </w:r>
-      <w:r>
-        <w:rPr>
-          <w:rStyle w:val="VerbatimChar"/>
-        </w:rPr>
-        <w:t>git log do</w:t>
-      </w:r>
-      <w:r>
-        <w:t>?</w:t>
-      </w:r>
-    </w:p>
-    <w:p>
-      <w:pPr>
-        <w:pStyle w:val="FirstParagraph"/>
-      </w:pPr>
-      <w:r>
-        <w:t>Use a plain text editor to create the following files:</w:t>
-      </w:r>
-    </w:p>
-    <w:p>
-      <w:pPr>
-        <w:pStyle w:val="Compact"/>
-        <w:numPr>
-          <w:ilvl w:val="0"/>
-          <w:numId w:val="9"/>
-        </w:numPr>
-      </w:pPr>
-      <w:r>
-        <w:rPr>
-          <w:rStyle w:val="VerbatimChar"/>
-        </w:rPr>
-        <w:t>birthdays.txt</w:t>
-      </w:r>
-      <w:r>
-        <w:t xml:space="preserve"> - Put your birthdays in this file.</w:t>
-      </w:r>
-    </w:p>
-    <w:p>
-      <w:pPr>
-        <w:pStyle w:val="Compact"/>
-        <w:numPr>
-          <w:ilvl w:val="0"/>
-          <w:numId w:val="9"/>
-        </w:numPr>
-      </w:pPr>
-      <w:r>
-        <w:rPr>
-          <w:rStyle w:val="VerbatimChar"/>
-        </w:rPr>
-        <w:t>movies.</w:t>
-      </w:r>
-      <w:r>
-        <w:rPr>
-          <w:rStyle w:val="VerbatimChar"/>
-        </w:rPr>
-        <w:t>txt</w:t>
-      </w:r>
-      <w:r>
-        <w:t xml:space="preserve"> - Put the last movie each of you watched.</w:t>
-      </w:r>
-    </w:p>
-    <w:p>
-      <w:pPr>
-        <w:pStyle w:val="FirstParagraph"/>
-      </w:pPr>
-      <w:r>
-        <w:t xml:space="preserve">Run </w:t>
-      </w:r>
-      <w:r>
-        <w:rPr>
-          <w:rStyle w:val="VerbatimChar"/>
-        </w:rPr>
-        <w:t>git status</w:t>
-      </w:r>
-      <w:r>
-        <w:t xml:space="preserve"> before and after each of these commands.</w:t>
-      </w:r>
-    </w:p>
-    <w:p>
-      <w:pPr>
-        <w:pStyle w:val="SourceCode"/>
-      </w:pPr>
-      <w:r>
-        <w:rPr>
-          <w:rStyle w:val="VerbatimChar"/>
-        </w:rPr>
-        <w:lastRenderedPageBreak/>
-        <w:t>git add .</w:t>
-      </w:r>
-      <w:r>
-        <w:br/>
-      </w:r>
-      <w:r>
-        <w:rPr>
-          <w:rStyle w:val="VerbatimChar"/>
-        </w:rPr>
-        <w:t>git commit  # You are in vim; write a multi-line commit message, save and quit.</w:t>
-      </w:r>
-      <w:r>
-        <w:br/>
-      </w:r>
-      <w:r>
-        <w:rPr>
-          <w:rStyle w:val="VerbatimChar"/>
-        </w:rPr>
-        <w:t>git log</w:t>
-      </w:r>
-    </w:p>
-    <w:p>
-      <w:pPr>
-        <w:pStyle w:val="Compact"/>
-        <w:numPr>
-          <w:ilvl w:val="0"/>
-          <w:numId w:val="10"/>
-        </w:numPr>
-      </w:pPr>
-      <w:r>
-        <w:t xml:space="preserve">What does </w:t>
-      </w:r>
-      <w:r>
-        <w:rPr>
-          <w:rStyle w:val="VerbatimChar"/>
-        </w:rPr>
-        <w:t>git add .</w:t>
-      </w:r>
-      <w:r>
-        <w:t xml:space="preserve"> do? What do you think </w:t>
-      </w:r>
-      <w:r>
-        <w:rPr>
-          <w:rStyle w:val="VerbatimChar"/>
-        </w:rPr>
-        <w:t>.</w:t>
-      </w:r>
-      <w:r>
-        <w:t xml:space="preserve"> means?</w:t>
-      </w:r>
-    </w:p>
-    <w:p>
-      <w:pPr>
-        <w:pStyle w:val="Compact"/>
-        <w:numPr>
-          <w:ilvl w:val="0"/>
-          <w:numId w:val="10"/>
-        </w:numPr>
-      </w:pPr>
-      <w:r>
-        <w:t xml:space="preserve">What </w:t>
-      </w:r>
-      <w:r>
-        <w:t xml:space="preserve">does </w:t>
-      </w:r>
-      <w:r>
-        <w:rPr>
-          <w:rStyle w:val="VerbatimChar"/>
-        </w:rPr>
-        <w:t>git commit</w:t>
-      </w:r>
-      <w:r>
-        <w:t xml:space="preserve"> (without -m) do?</w:t>
-      </w:r>
-    </w:p>
-    <w:p>
-      <w:pPr>
-        <w:pStyle w:val="Compact"/>
-        <w:numPr>
-          <w:ilvl w:val="0"/>
-          <w:numId w:val="10"/>
-        </w:numPr>
-      </w:pPr>
-      <w:r>
-        <w:t>If you want to write a more detailed commit message (which is good practice) what command would you use?</w:t>
-      </w:r>
-    </w:p>
-    <w:p>
-      <w:pPr>
-        <w:pStyle w:val="Heading2"/>
-      </w:pPr>
-      <w:bookmarkStart w:id="9" w:name="stagecacheindex"/>
-      <w:bookmarkEnd w:id="9"/>
-      <w:r>
-        <w:t>Stage/Cache/Index</w:t>
-      </w:r>
-    </w:p>
-    <w:p>
-      <w:pPr>
-        <w:pStyle w:val="FirstParagraph"/>
-      </w:pPr>
-      <w:r>
-        <w:t>Do the following:</w:t>
-      </w:r>
-    </w:p>
-    <w:p>
-      <w:pPr>
-        <w:pStyle w:val="Compact"/>
-        <w:numPr>
-          <w:ilvl w:val="0"/>
-          <w:numId w:val="11"/>
-        </w:numPr>
-      </w:pPr>
-      <w:r>
-        <w:t xml:space="preserve">Modify </w:t>
-      </w:r>
-      <w:r>
-        <w:rPr>
-          <w:rStyle w:val="VerbatimChar"/>
-        </w:rPr>
-        <w:t>names.txt</w:t>
-      </w:r>
-      <w:r>
-        <w:t xml:space="preserve"> so that names are listed in </w:t>
-      </w:r>
-      <w:r>
-        <w:rPr>
-          <w:i/>
-        </w:rPr>
-        <w:t>Last, First</w:t>
-      </w:r>
-      <w:r>
-        <w:t xml:space="preserve"> format, one per line.</w:t>
-      </w:r>
-    </w:p>
-    <w:p>
-      <w:pPr>
-        <w:pStyle w:val="Compact"/>
-        <w:numPr>
-          <w:ilvl w:val="0"/>
-          <w:numId w:val="11"/>
-        </w:numPr>
-      </w:pPr>
-      <w:r>
-        <w:t xml:space="preserve">Modify </w:t>
-      </w:r>
-      <w:r>
-        <w:rPr>
-          <w:rStyle w:val="VerbatimChar"/>
-        </w:rPr>
-        <w:t>movies.txt</w:t>
-      </w:r>
-      <w:r>
-        <w:t xml:space="preserve"> so they are in reverse alphabetical order by title.</w:t>
-      </w:r>
-    </w:p>
-    <w:p>
-      <w:pPr>
-        <w:pStyle w:val="Compact"/>
-        <w:numPr>
-          <w:ilvl w:val="0"/>
-          <w:numId w:val="11"/>
-        </w:numPr>
-      </w:pPr>
-      <w:r>
-        <w:t xml:space="preserve">Create a new file </w:t>
-      </w:r>
-      <w:r>
-        <w:rPr>
-          <w:rStyle w:val="VerbatimChar"/>
-        </w:rPr>
-        <w:t>foods.txt</w:t>
-      </w:r>
-      <w:r>
-        <w:t xml:space="preserve"> that contains your favorite foods (one for each team member).</w:t>
-      </w:r>
-    </w:p>
-    <w:p>
-      <w:pPr>
-        <w:pStyle w:val="FirstParagraph"/>
-      </w:pPr>
-      <w:r>
-        <w:t>Run the following commands:</w:t>
-      </w:r>
-    </w:p>
-    <w:p>
-      <w:pPr>
-        <w:pStyle w:val="SourceCode"/>
-      </w:pPr>
-      <w:r>
-        <w:rPr>
-          <w:rStyle w:val="VerbatimChar"/>
-        </w:rPr>
-        <w:t>git add names.txt</w:t>
-      </w:r>
-      <w:r>
-        <w:br/>
-      </w:r>
-      <w:r>
-        <w:rPr>
-          <w:rStyle w:val="VerbatimChar"/>
-        </w:rPr>
-        <w:t>git status</w:t>
-      </w:r>
     </w:p>
     <w:p>
       <w:pPr>
@@ -1137,10 +1319,7 @@
         </w:numPr>
       </w:pPr>
       <w:r>
-        <w:t>Below write each file name under the st</w:t>
-      </w:r>
-      <w:r>
-        <w:t>ate that its changes are currently in. Compose a definition for each state.</w:t>
+        <w:t>Below write each file name under the state that its changes are currently in. Compose a definition for each state.</w:t>
       </w:r>
     </w:p>
     <w:p>
@@ -1150,6 +1329,8 @@
           <w:ilvl w:val="0"/>
           <w:numId w:val="2"/>
         </w:numPr>
+        <w:spacing w:before="120" w:after="120"/>
+        <w:ind w:left="475" w:hanging="475"/>
       </w:pPr>
       <w:r>
         <w:rPr>
@@ -1165,6 +1346,8 @@
           <w:ilvl w:val="0"/>
           <w:numId w:val="2"/>
         </w:numPr>
+        <w:spacing w:before="120" w:after="120"/>
+        <w:ind w:left="475" w:hanging="475"/>
       </w:pPr>
       <w:r>
         <w:rPr>
@@ -1180,6 +1363,8 @@
           <w:ilvl w:val="0"/>
           <w:numId w:val="2"/>
         </w:numPr>
+        <w:spacing w:before="120" w:after="120"/>
+        <w:ind w:left="475" w:hanging="475"/>
       </w:pPr>
       <w:r>
         <w:rPr>
@@ -1187,6 +1372,15 @@
         </w:rPr>
         <w:t>Untracked</w:t>
       </w:r>
+    </w:p>
+    <w:p>
+      <w:pPr>
+        <w:pStyle w:val="Compact"/>
+        <w:numPr>
+          <w:ilvl w:val="0"/>
+          <w:numId w:val="2"/>
+        </w:numPr>
+      </w:pPr>
     </w:p>
     <w:p>
       <w:pPr>
@@ -1276,7 +1470,7 @@
         <w:pStyle w:val="Compact"/>
         <w:numPr>
           <w:ilvl w:val="0"/>
-          <w:numId w:val="13"/>
+          <w:numId w:val="12"/>
         </w:numPr>
       </w:pPr>
       <w:r>
@@ -1297,7 +1491,7 @@
         <w:pStyle w:val="Compact"/>
         <w:numPr>
           <w:ilvl w:val="0"/>
-          <w:numId w:val="13"/>
+          <w:numId w:val="12"/>
         </w:numPr>
       </w:pPr>
       <w:r>
@@ -1318,7 +1512,7 @@
         <w:pStyle w:val="Compact"/>
         <w:numPr>
           <w:ilvl w:val="0"/>
-          <w:numId w:val="13"/>
+          <w:numId w:val="12"/>
         </w:numPr>
       </w:pPr>
       <w:r>
@@ -1340,21 +1534,19 @@
         <w:t>movies.txt</w:t>
       </w:r>
       <w:r>
-        <w:t>. Execute your commands and confirm</w:t>
-      </w:r>
-      <w:r>
-        <w:t xml:space="preserve"> they worked.</w:t>
-      </w:r>
-    </w:p>
-    <w:p>
-      <w:pPr>
-        <w:pStyle w:val="Compact"/>
-        <w:numPr>
-          <w:ilvl w:val="0"/>
-          <w:numId w:val="13"/>
-        </w:numPr>
-      </w:pPr>
-      <w:r>
+        <w:t>. Execute your commands and confirm they worked.</w:t>
+      </w:r>
+    </w:p>
+    <w:p>
+      <w:pPr>
+        <w:pStyle w:val="Compact"/>
+        <w:numPr>
+          <w:ilvl w:val="0"/>
+          <w:numId w:val="12"/>
+        </w:numPr>
+      </w:pPr>
+      <w:r>
+        <w:lastRenderedPageBreak/>
         <w:t xml:space="preserve">Edit </w:t>
       </w:r>
       <w:r>
@@ -1381,7 +1573,7 @@
         <w:pStyle w:val="Compact"/>
         <w:numPr>
           <w:ilvl w:val="0"/>
-          <w:numId w:val="13"/>
+          <w:numId w:val="12"/>
         </w:numPr>
       </w:pPr>
       <w:r>
@@ -1411,7 +1603,7 @@
         <w:pStyle w:val="Compact"/>
         <w:numPr>
           <w:ilvl w:val="0"/>
-          <w:numId w:val="13"/>
+          <w:numId w:val="12"/>
         </w:numPr>
       </w:pPr>
       <w:r>
@@ -1421,13 +1613,7 @@
         <w:rPr>
           <w:rStyle w:val="VerbatimChar"/>
         </w:rPr>
-        <w:t>m</w:t>
-      </w:r>
-      <w:r>
-        <w:rPr>
-          <w:rStyle w:val="VerbatimChar"/>
-        </w:rPr>
-        <w:t>ovies.txt</w:t>
+        <w:t>movies.txt</w:t>
       </w:r>
       <w:r>
         <w:t xml:space="preserve"> to </w:t>
@@ -1456,11 +1642,10 @@
         <w:pStyle w:val="Compact"/>
         <w:numPr>
           <w:ilvl w:val="0"/>
-          <w:numId w:val="13"/>
-        </w:numPr>
-      </w:pPr>
-      <w:r>
-        <w:lastRenderedPageBreak/>
+          <w:numId w:val="12"/>
+        </w:numPr>
+      </w:pPr>
+      <w:r>
         <w:t>Formulate a sequence of commands to stage all changes including the untracked file and commit (with any reasonable message you like). Execute them.</w:t>
       </w:r>
     </w:p>
@@ -1469,7 +1654,7 @@
         <w:pStyle w:val="Compact"/>
         <w:numPr>
           <w:ilvl w:val="0"/>
-          <w:numId w:val="13"/>
+          <w:numId w:val="12"/>
         </w:numPr>
       </w:pPr>
       <w:r>
@@ -1500,18 +1685,15 @@
         <w:t>stage</w:t>
       </w:r>
       <w:r>
-        <w:t xml:space="preserve"> al</w:t>
-      </w:r>
-      <w:r>
-        <w:t>l refer to the same thing. What does it hold?</w:t>
-      </w:r>
-    </w:p>
-    <w:p>
-      <w:pPr>
-        <w:pStyle w:val="Compact"/>
-        <w:numPr>
-          <w:ilvl w:val="0"/>
-          <w:numId w:val="13"/>
+        <w:t xml:space="preserve"> all refer to the same thing. What does it hold?</w:t>
+      </w:r>
+    </w:p>
+    <w:p>
+      <w:pPr>
+        <w:pStyle w:val="Compact"/>
+        <w:numPr>
+          <w:ilvl w:val="0"/>
+          <w:numId w:val="12"/>
         </w:numPr>
       </w:pPr>
       <w:r>
@@ -1530,6 +1712,10 @@
     <w:p>
       <w:pPr>
         <w:pStyle w:val="Heading2"/>
+        <w:numPr>
+          <w:ilvl w:val="0"/>
+          <w:numId w:val="15"/>
+        </w:numPr>
       </w:pPr>
       <w:bookmarkStart w:id="10" w:name="undo"/>
       <w:bookmarkEnd w:id="10"/>
@@ -1539,6 +1725,14 @@
     </w:p>
     <w:p>
       <w:pPr>
+        <w:pStyle w:val="FirstParagraph"/>
+      </w:pPr>
+      <w:r>
+        <w:t>Run the following commands:</w:t>
+      </w:r>
+    </w:p>
+    <w:p>
+      <w:pPr>
         <w:pStyle w:val="SourceCode"/>
       </w:pPr>
       <w:r>
@@ -1563,7 +1757,25 @@
         <w:rPr>
           <w:rStyle w:val="VerbatimChar"/>
         </w:rPr>
-        <w:t>git reset --soft HEAD^</w:t>
+        <w:t xml:space="preserve">git reset --soft </w:t>
+      </w:r>
+      <w:r>
+        <w:rPr>
+          <w:rStyle w:val="VerbatimChar"/>
+        </w:rPr>
+        <w:t>"</w:t>
+      </w:r>
+      <w:r>
+        <w:rPr>
+          <w:rStyle w:val="VerbatimChar"/>
+        </w:rPr>
+        <w:t>HEAD^</w:t>
+      </w:r>
+      <w:r>
+        <w:rPr>
+          <w:rStyle w:val="VerbatimChar"/>
+        </w:rPr>
+        <w:t>"</w:t>
       </w:r>
       <w:r>
         <w:br/>
@@ -1599,24 +1811,160 @@
         <w:rPr>
           <w:rStyle w:val="VerbatimChar"/>
         </w:rPr>
-        <w:t>git reset --soft HEAD^</w:t>
-      </w:r>
-      <w:r>
-        <w:t xml:space="preserve"> do?</w:t>
-      </w:r>
-    </w:p>
-    <w:p>
-      <w:pPr>
-        <w:numPr>
-          <w:ilvl w:val="0"/>
-          <w:numId w:val="2"/>
-        </w:numPr>
-      </w:pPr>
-      <w:r>
-        <w:t xml:space="preserve">git commit -m'Redo' git log </w:t>
-      </w:r>
-      <w:r>
-        <w:t>git status git reset --hard HEAD^ git log git status</w:t>
+        <w:t xml:space="preserve">git reset --soft </w:t>
+      </w:r>
+      <w:r>
+        <w:rPr>
+          <w:rStyle w:val="VerbatimChar"/>
+        </w:rPr>
+        <w:t>"HEAD</w:t>
+      </w:r>
+      <w:r>
+        <w:rPr>
+          <w:rStyle w:val="VerbatimChar"/>
+        </w:rPr>
+        <w:t>^</w:t>
+      </w:r>
+      <w:r>
+        <w:rPr>
+          <w:rStyle w:val="VerbatimChar"/>
+        </w:rPr>
+        <w:t>"</w:t>
+      </w:r>
+      <w:r>
+        <w:rPr>
+          <w:rStyle w:val="VerbatimChar"/>
+        </w:rPr>
+        <w:t xml:space="preserve"> </w:t>
+      </w:r>
+      <w:r>
+        <w:t>do?</w:t>
+      </w:r>
+    </w:p>
+    <w:p>
+      <w:pPr>
+        <w:pStyle w:val="FirstParagraph"/>
+      </w:pPr>
+      <w:r>
+        <w:t>Run the following commands:</w:t>
+      </w:r>
+    </w:p>
+    <w:p>
+      <w:pPr>
+        <w:pStyle w:val="SourceCode"/>
+        <w:spacing w:before="200"/>
+        <w:rPr>
+          <w:rStyle w:val="VerbatimChar"/>
+        </w:rPr>
+      </w:pPr>
+      <w:r>
+        <w:rPr>
+          <w:rStyle w:val="VerbatimChar"/>
+        </w:rPr>
+        <w:t xml:space="preserve">git commit </w:t>
+      </w:r>
+      <w:r>
+        <w:rPr>
+          <w:rStyle w:val="VerbatimChar"/>
+        </w:rPr>
+        <w:t>–</w:t>
+      </w:r>
+      <w:r>
+        <w:rPr>
+          <w:rStyle w:val="VerbatimChar"/>
+        </w:rPr>
+        <w:t>m</w:t>
+      </w:r>
+      <w:r>
+        <w:rPr>
+          <w:rStyle w:val="VerbatimChar"/>
+        </w:rPr>
+        <w:t xml:space="preserve"> "Redo.</w:t>
+      </w:r>
+      <w:r>
+        <w:rPr>
+          <w:rStyle w:val="VerbatimChar"/>
+        </w:rPr>
+        <w:t>"</w:t>
+      </w:r>
+      <w:r>
+        <w:rPr>
+          <w:rStyle w:val="VerbatimChar"/>
+        </w:rPr>
+        <w:br/>
+      </w:r>
+      <w:r>
+        <w:rPr>
+          <w:rStyle w:val="VerbatimChar"/>
+        </w:rPr>
+        <w:t xml:space="preserve">git log </w:t>
+      </w:r>
+      <w:r>
+        <w:rPr>
+          <w:rStyle w:val="VerbatimChar"/>
+        </w:rPr>
+        <w:br/>
+      </w:r>
+      <w:r>
+        <w:rPr>
+          <w:rStyle w:val="VerbatimChar"/>
+        </w:rPr>
+        <w:t xml:space="preserve">git status </w:t>
+      </w:r>
+      <w:r>
+        <w:rPr>
+          <w:rStyle w:val="VerbatimChar"/>
+        </w:rPr>
+        <w:br/>
+        <w:t xml:space="preserve">git reset --hard </w:t>
+      </w:r>
+      <w:r>
+        <w:rPr>
+          <w:rStyle w:val="VerbatimChar"/>
+        </w:rPr>
+        <w:t>"</w:t>
+      </w:r>
+      <w:r>
+        <w:rPr>
+          <w:rStyle w:val="VerbatimChar"/>
+        </w:rPr>
+        <w:t>HEAD^</w:t>
+      </w:r>
+      <w:r>
+        <w:rPr>
+          <w:rStyle w:val="VerbatimChar"/>
+        </w:rPr>
+        <w:t>"</w:t>
+      </w:r>
+      <w:r>
+        <w:rPr>
+          <w:rStyle w:val="VerbatimChar"/>
+        </w:rPr>
+        <w:t xml:space="preserve"> </w:t>
+      </w:r>
+      <w:r>
+        <w:rPr>
+          <w:rStyle w:val="VerbatimChar"/>
+        </w:rPr>
+        <w:br/>
+      </w:r>
+      <w:r>
+        <w:rPr>
+          <w:rStyle w:val="VerbatimChar"/>
+        </w:rPr>
+        <w:t xml:space="preserve">git log </w:t>
+      </w:r>
+      <w:r>
+        <w:rPr>
+          <w:rStyle w:val="VerbatimChar"/>
+        </w:rPr>
+        <w:br/>
+      </w:r>
+      <w:r>
+        <w:rPr>
+          <w:rStyle w:val="VerbatimChar"/>
+        </w:rPr>
+        <w:t>git status</w:t>
       </w:r>
     </w:p>
     <w:p>
@@ -1634,10 +1982,34 @@
         <w:rPr>
           <w:rStyle w:val="VerbatimChar"/>
         </w:rPr>
-        <w:t>git reset --hard HEAD^</w:t>
-      </w:r>
-      <w:r>
-        <w:t xml:space="preserve"> do?</w:t>
+        <w:t xml:space="preserve">git reset --hard </w:t>
+      </w:r>
+      <w:r>
+        <w:rPr>
+          <w:rStyle w:val="VerbatimChar"/>
+        </w:rPr>
+        <w:t>"</w:t>
+      </w:r>
+      <w:r>
+        <w:rPr>
+          <w:rStyle w:val="VerbatimChar"/>
+        </w:rPr>
+        <w:t>HEAD^</w:t>
+      </w:r>
+      <w:r>
+        <w:rPr>
+          <w:rStyle w:val="VerbatimChar"/>
+        </w:rPr>
+        <w:t>"</w:t>
+      </w:r>
+      <w:r>
+        <w:rPr>
+          <w:rStyle w:val="VerbatimChar"/>
+        </w:rPr>
+        <w:t xml:space="preserve"> </w:t>
+      </w:r>
+      <w:r>
+        <w:t>do?</w:t>
       </w:r>
     </w:p>
     <w:p>
@@ -1685,7 +2057,19 @@
         <w:rPr>
           <w:rStyle w:val="VerbatimChar"/>
         </w:rPr>
-        <w:t>HEAD^</w:t>
+        <w:t>HEAD</w:t>
+      </w:r>
+      <w:r>
+        <w:rPr>
+          <w:rStyle w:val="VerbatimChar"/>
+        </w:rPr>
+        <w:t>^</w:t>
+      </w:r>
+      <w:r>
+        <w:rPr>
+          <w:rStyle w:val="VerbatimChar"/>
+        </w:rPr>
+        <w:t>1</w:t>
       </w:r>
       <w:r>
         <w:t xml:space="preserve"> means?</w:t>
@@ -1722,7 +2106,7 @@
 </file>
 
 <file path=word/endnotes.xml><?xml version="1.0" encoding="utf-8"?>
-<w:endnotes xmlns:wpc="http://schemas.microsoft.com/office/word/2010/wordprocessingCanvas" xmlns:mo="http://schemas.microsoft.com/office/mac/office/2008/main" xmlns:mc="http://schemas.openxmlformats.org/markup-compatibility/2006" xmlns:mv="urn:schemas-microsoft-com:mac:vml" xmlns:o="urn:schemas-microsoft-com:office:office" xmlns:r="http://schemas.openxmlformats.org/officeDocument/2006/relationships" xmlns:m="http://schemas.openxmlformats.org/officeDocument/2006/math" xmlns:v="urn:schemas-microsoft-com:vml" xmlns:wp14="http://schemas.microsoft.com/office/word/2010/wordprocessingDrawing" xmlns:wp="http://schemas.openxmlformats.org/drawingml/2006/wordprocessingDrawing" xmlns:w10="urn:schemas-microsoft-com:office:word" xmlns:w="http://schemas.openxmlformats.org/wordprocessingml/2006/main" xmlns:w14="http://schemas.microsoft.com/office/word/2010/wordml" xmlns:wpg="http://schemas.microsoft.com/office/word/2010/wordprocessingGroup" xmlns:wpi="http://schemas.microsoft.com/office/word/2010/wordprocessingInk" xmlns:wne="http://schemas.microsoft.com/office/word/2006/wordml" xmlns:wps="http://schemas.microsoft.com/office/word/2010/wordprocessingShape" mc:Ignorable="w14 wp14">
+<w:endnotes xmlns:wpc="http://schemas.microsoft.com/office/word/2010/wordprocessingCanvas" xmlns:mc="http://schemas.openxmlformats.org/markup-compatibility/2006" xmlns:o="urn:schemas-microsoft-com:office:office" xmlns:r="http://schemas.openxmlformats.org/officeDocument/2006/relationships" xmlns:m="http://schemas.openxmlformats.org/officeDocument/2006/math" xmlns:v="urn:schemas-microsoft-com:vml" xmlns:wp14="http://schemas.microsoft.com/office/word/2010/wordprocessingDrawing" xmlns:wp="http://schemas.openxmlformats.org/drawingml/2006/wordprocessingDrawing" xmlns:w10="urn:schemas-microsoft-com:office:word" xmlns:w="http://schemas.openxmlformats.org/wordprocessingml/2006/main" xmlns:w14="http://schemas.microsoft.com/office/word/2010/wordml" xmlns:w15="http://schemas.microsoft.com/office/word/2012/wordml" xmlns:wpg="http://schemas.microsoft.com/office/word/2010/wordprocessingGroup" xmlns:wpi="http://schemas.microsoft.com/office/word/2010/wordprocessingInk" xmlns:wne="http://schemas.microsoft.com/office/word/2006/wordml" xmlns:wps="http://schemas.microsoft.com/office/word/2010/wordprocessingShape" mc:Ignorable="w14 w15 wp14">
   <w:endnote w:type="separator" w:id="-1">
     <w:p>
       <w:pPr>
@@ -1747,7 +2131,7 @@
 </file>
 
 <file path=word/footnotes.xml><?xml version="1.0" encoding="utf-8"?>
-<w:footnotes xmlns:wpc="http://schemas.microsoft.com/office/word/2010/wordprocessingCanvas" xmlns:mo="http://schemas.microsoft.com/office/mac/office/2008/main" xmlns:mc="http://schemas.openxmlformats.org/markup-compatibility/2006" xmlns:mv="urn:schemas-microsoft-com:mac:vml" xmlns:o="urn:schemas-microsoft-com:office:office" xmlns:r="http://schemas.openxmlformats.org/officeDocument/2006/relationships" xmlns:m="http://schemas.openxmlformats.org/officeDocument/2006/math" xmlns:v="urn:schemas-microsoft-com:vml" xmlns:wp14="http://schemas.microsoft.com/office/word/2010/wordprocessingDrawing" xmlns:wp="http://schemas.openxmlformats.org/drawingml/2006/wordprocessingDrawing" xmlns:w10="urn:schemas-microsoft-com:office:word" xmlns:w="http://schemas.openxmlformats.org/wordprocessingml/2006/main" xmlns:w14="http://schemas.microsoft.com/office/word/2010/wordml" xmlns:wpg="http://schemas.microsoft.com/office/word/2010/wordprocessingGroup" xmlns:wpi="http://schemas.microsoft.com/office/word/2010/wordprocessingInk" xmlns:wne="http://schemas.microsoft.com/office/word/2006/wordml" xmlns:wps="http://schemas.microsoft.com/office/word/2010/wordprocessingShape" mc:Ignorable="w14 wp14">
+<w:footnotes xmlns:wpc="http://schemas.microsoft.com/office/word/2010/wordprocessingCanvas" xmlns:mc="http://schemas.openxmlformats.org/markup-compatibility/2006" xmlns:o="urn:schemas-microsoft-com:office:office" xmlns:r="http://schemas.openxmlformats.org/officeDocument/2006/relationships" xmlns:m="http://schemas.openxmlformats.org/officeDocument/2006/math" xmlns:v="urn:schemas-microsoft-com:vml" xmlns:wp14="http://schemas.microsoft.com/office/word/2010/wordprocessingDrawing" xmlns:wp="http://schemas.openxmlformats.org/drawingml/2006/wordprocessingDrawing" xmlns:w10="urn:schemas-microsoft-com:office:word" xmlns:w="http://schemas.openxmlformats.org/wordprocessingml/2006/main" xmlns:w14="http://schemas.microsoft.com/office/word/2010/wordml" xmlns:w15="http://schemas.microsoft.com/office/word/2012/wordml" xmlns:wpg="http://schemas.microsoft.com/office/word/2010/wordprocessingGroup" xmlns:wpi="http://schemas.microsoft.com/office/word/2010/wordprocessingInk" xmlns:wne="http://schemas.microsoft.com/office/word/2006/wordml" xmlns:wps="http://schemas.microsoft.com/office/word/2010/wordprocessingShape" mc:Ignorable="w14 w15 wp14">
   <w:footnote w:type="separator" w:id="-1">
     <w:p>
       <w:r>
@@ -1766,8 +2150,8 @@
 </file>
 
 <file path=word/numbering.xml><?xml version="1.0" encoding="utf-8"?>
-<w:numbering xmlns:wpc="http://schemas.microsoft.com/office/word/2010/wordprocessingCanvas" xmlns:mo="http://schemas.microsoft.com/office/mac/office/2008/main" xmlns:mc="http://schemas.openxmlformats.org/markup-compatibility/2006" xmlns:mv="urn:schemas-microsoft-com:mac:vml" xmlns:o="urn:schemas-microsoft-com:office:office" xmlns:r="http://schemas.openxmlformats.org/officeDocument/2006/relationships" xmlns:m="http://schemas.openxmlformats.org/officeDocument/2006/math" xmlns:v="urn:schemas-microsoft-com:vml" xmlns:wp14="http://schemas.microsoft.com/office/word/2010/wordprocessingDrawing" xmlns:wp="http://schemas.openxmlformats.org/drawingml/2006/wordprocessingDrawing" xmlns:w10="urn:schemas-microsoft-com:office:word" xmlns:w="http://schemas.openxmlformats.org/wordprocessingml/2006/main" xmlns:w14="http://schemas.microsoft.com/office/word/2010/wordml" xmlns:wpg="http://schemas.microsoft.com/office/word/2010/wordprocessingGroup" xmlns:wpi="http://schemas.microsoft.com/office/word/2010/wordprocessingInk" xmlns:wne="http://schemas.microsoft.com/office/word/2006/wordml" xmlns:wps="http://schemas.microsoft.com/office/word/2010/wordprocessingShape" mc:Ignorable="w14 wp14">
-  <w:abstractNum w:abstractNumId="0">
+<w:numbering xmlns:wpc="http://schemas.microsoft.com/office/word/2010/wordprocessingCanvas" xmlns:mc="http://schemas.openxmlformats.org/markup-compatibility/2006" xmlns:o="urn:schemas-microsoft-com:office:office" xmlns:r="http://schemas.openxmlformats.org/officeDocument/2006/relationships" xmlns:m="http://schemas.openxmlformats.org/officeDocument/2006/math" xmlns:v="urn:schemas-microsoft-com:vml" xmlns:wp14="http://schemas.microsoft.com/office/word/2010/wordprocessingDrawing" xmlns:wp="http://schemas.openxmlformats.org/drawingml/2006/wordprocessingDrawing" xmlns:w10="urn:schemas-microsoft-com:office:word" xmlns:w="http://schemas.openxmlformats.org/wordprocessingml/2006/main" xmlns:w14="http://schemas.microsoft.com/office/word/2010/wordml" xmlns:w15="http://schemas.microsoft.com/office/word/2012/wordml" xmlns:wpg="http://schemas.microsoft.com/office/word/2010/wordprocessingGroup" xmlns:wpi="http://schemas.microsoft.com/office/word/2010/wordprocessingInk" xmlns:wne="http://schemas.microsoft.com/office/word/2006/wordml" xmlns:wps="http://schemas.microsoft.com/office/word/2010/wordprocessingShape" mc:Ignorable="w14 w15 wp14">
+  <w:abstractNum w:abstractNumId="0" w15:restartNumberingAfterBreak="0">
     <w:nsid w:val="E17F69BA"/>
     <w:multiLevelType w:val="multilevel"/>
     <w:tmpl w:val="EFE24BFE"/>
@@ -1859,7 +2243,7 @@
       <w:lvlJc w:val="left"/>
     </w:lvl>
   </w:abstractNum>
-  <w:abstractNum w:abstractNumId="1">
+  <w:abstractNum w:abstractNumId="1" w15:restartNumberingAfterBreak="0">
     <w:nsid w:val="12A8904B"/>
     <w:multiLevelType w:val="multilevel"/>
     <w:tmpl w:val="922C198A"/>
@@ -1951,7 +2335,7 @@
       <w:lvlJc w:val="left"/>
     </w:lvl>
   </w:abstractNum>
-  <w:abstractNum w:abstractNumId="2">
+  <w:abstractNum w:abstractNumId="2" w15:restartNumberingAfterBreak="0">
     <w:nsid w:val="3EA809F9"/>
     <w:multiLevelType w:val="multilevel"/>
     <w:tmpl w:val="D10AE396"/>
@@ -2043,7 +2427,7 @@
       <w:lvlJc w:val="left"/>
     </w:lvl>
   </w:abstractNum>
-  <w:abstractNum w:abstractNumId="3">
+  <w:abstractNum w:abstractNumId="3" w15:restartNumberingAfterBreak="0">
     <w:nsid w:val="542AB40D"/>
     <w:multiLevelType w:val="multilevel"/>
     <w:tmpl w:val="150E0AE8"/>
@@ -2054,9 +2438,9 @@
       <w:lvlJc w:val="left"/>
       <w:pPr>
         <w:tabs>
-          <w:tab w:val="num" w:pos="0"/>
+          <w:tab w:val="num" w:pos="480"/>
         </w:tabs>
-        <w:ind w:left="480" w:hanging="480"/>
+        <w:ind w:left="960" w:hanging="480"/>
       </w:pPr>
     </w:lvl>
     <w:lvl w:ilvl="1">
@@ -2066,9 +2450,9 @@
       <w:lvlJc w:val="left"/>
       <w:pPr>
         <w:tabs>
-          <w:tab w:val="num" w:pos="720"/>
+          <w:tab w:val="num" w:pos="1200"/>
         </w:tabs>
-        <w:ind w:left="1200" w:hanging="480"/>
+        <w:ind w:left="1680" w:hanging="480"/>
       </w:pPr>
     </w:lvl>
     <w:lvl w:ilvl="2">
@@ -2078,9 +2462,9 @@
       <w:lvlJc w:val="left"/>
       <w:pPr>
         <w:tabs>
-          <w:tab w:val="num" w:pos="1440"/>
+          <w:tab w:val="num" w:pos="1920"/>
         </w:tabs>
-        <w:ind w:left="1920" w:hanging="480"/>
+        <w:ind w:left="2400" w:hanging="480"/>
       </w:pPr>
     </w:lvl>
     <w:lvl w:ilvl="3">
@@ -2090,9 +2474,9 @@
       <w:lvlJc w:val="left"/>
       <w:pPr>
         <w:tabs>
-          <w:tab w:val="num" w:pos="2160"/>
+          <w:tab w:val="num" w:pos="2640"/>
         </w:tabs>
-        <w:ind w:left="2640" w:hanging="480"/>
+        <w:ind w:left="3120" w:hanging="480"/>
       </w:pPr>
     </w:lvl>
     <w:lvl w:ilvl="4">
@@ -2102,9 +2486,9 @@
       <w:lvlJc w:val="left"/>
       <w:pPr>
         <w:tabs>
-          <w:tab w:val="num" w:pos="2880"/>
+          <w:tab w:val="num" w:pos="3360"/>
         </w:tabs>
-        <w:ind w:left="3360" w:hanging="480"/>
+        <w:ind w:left="3840" w:hanging="480"/>
       </w:pPr>
     </w:lvl>
     <w:lvl w:ilvl="5">
@@ -2114,9 +2498,9 @@
       <w:lvlJc w:val="left"/>
       <w:pPr>
         <w:tabs>
-          <w:tab w:val="num" w:pos="3600"/>
+          <w:tab w:val="num" w:pos="4080"/>
         </w:tabs>
-        <w:ind w:left="4080" w:hanging="480"/>
+        <w:ind w:left="4560" w:hanging="480"/>
       </w:pPr>
     </w:lvl>
     <w:lvl w:ilvl="6">
@@ -2126,9 +2510,9 @@
       <w:lvlJc w:val="left"/>
       <w:pPr>
         <w:tabs>
-          <w:tab w:val="num" w:pos="4320"/>
+          <w:tab w:val="num" w:pos="4800"/>
         </w:tabs>
-        <w:ind w:left="4800" w:hanging="480"/>
+        <w:ind w:left="5280" w:hanging="480"/>
       </w:pPr>
     </w:lvl>
     <w:lvl w:ilvl="7">
@@ -2140,6 +2524,95 @@
       <w:numFmt w:val="decimal"/>
       <w:lvlText w:val=""/>
       <w:lvlJc w:val="left"/>
+    </w:lvl>
+  </w:abstractNum>
+  <w:abstractNum w:abstractNumId="4" w15:restartNumberingAfterBreak="0">
+    <w:nsid w:val="5C254C2F"/>
+    <w:multiLevelType w:val="hybridMultilevel"/>
+    <w:tmpl w:val="F65E22C2"/>
+    <w:lvl w:ilvl="0" w:tplc="59741130">
+      <w:start w:val="1"/>
+      <w:numFmt w:val="upperLetter"/>
+      <w:lvlText w:val="%1."/>
+      <w:lvlJc w:val="left"/>
+      <w:pPr>
+        <w:ind w:left="360" w:hanging="360"/>
+      </w:pPr>
+      <w:rPr>
+        <w:rFonts w:hint="default"/>
+      </w:rPr>
+    </w:lvl>
+    <w:lvl w:ilvl="1" w:tplc="04090019" w:tentative="1">
+      <w:start w:val="1"/>
+      <w:numFmt w:val="lowerLetter"/>
+      <w:lvlText w:val="%2."/>
+      <w:lvlJc w:val="left"/>
+      <w:pPr>
+        <w:ind w:left="1080" w:hanging="360"/>
+      </w:pPr>
+    </w:lvl>
+    <w:lvl w:ilvl="2" w:tplc="0409001B" w:tentative="1">
+      <w:start w:val="1"/>
+      <w:numFmt w:val="lowerRoman"/>
+      <w:lvlText w:val="%3."/>
+      <w:lvlJc w:val="right"/>
+      <w:pPr>
+        <w:ind w:left="1800" w:hanging="180"/>
+      </w:pPr>
+    </w:lvl>
+    <w:lvl w:ilvl="3" w:tplc="0409000F" w:tentative="1">
+      <w:start w:val="1"/>
+      <w:numFmt w:val="decimal"/>
+      <w:lvlText w:val="%4."/>
+      <w:lvlJc w:val="left"/>
+      <w:pPr>
+        <w:ind w:left="2520" w:hanging="360"/>
+      </w:pPr>
+    </w:lvl>
+    <w:lvl w:ilvl="4" w:tplc="04090019" w:tentative="1">
+      <w:start w:val="1"/>
+      <w:numFmt w:val="lowerLetter"/>
+      <w:lvlText w:val="%5."/>
+      <w:lvlJc w:val="left"/>
+      <w:pPr>
+        <w:ind w:left="3240" w:hanging="360"/>
+      </w:pPr>
+    </w:lvl>
+    <w:lvl w:ilvl="5" w:tplc="0409001B" w:tentative="1">
+      <w:start w:val="1"/>
+      <w:numFmt w:val="lowerRoman"/>
+      <w:lvlText w:val="%6."/>
+      <w:lvlJc w:val="right"/>
+      <w:pPr>
+        <w:ind w:left="3960" w:hanging="180"/>
+      </w:pPr>
+    </w:lvl>
+    <w:lvl w:ilvl="6" w:tplc="0409000F" w:tentative="1">
+      <w:start w:val="1"/>
+      <w:numFmt w:val="decimal"/>
+      <w:lvlText w:val="%7."/>
+      <w:lvlJc w:val="left"/>
+      <w:pPr>
+        <w:ind w:left="4680" w:hanging="360"/>
+      </w:pPr>
+    </w:lvl>
+    <w:lvl w:ilvl="7" w:tplc="04090019" w:tentative="1">
+      <w:start w:val="1"/>
+      <w:numFmt w:val="lowerLetter"/>
+      <w:lvlText w:val="%8."/>
+      <w:lvlJc w:val="left"/>
+      <w:pPr>
+        <w:ind w:left="5400" w:hanging="360"/>
+      </w:pPr>
+    </w:lvl>
+    <w:lvl w:ilvl="8" w:tplc="0409001B" w:tentative="1">
+      <w:start w:val="1"/>
+      <w:numFmt w:val="lowerRoman"/>
+      <w:lvlText w:val="%9."/>
+      <w:lvlJc w:val="right"/>
+      <w:pPr>
+        <w:ind w:left="6120" w:hanging="180"/>
+      </w:pPr>
     </w:lvl>
   </w:abstractNum>
   <w:num w:numId="1">
@@ -2352,11 +2825,14 @@
       <w:startOverride w:val="1"/>
     </w:lvlOverride>
   </w:num>
+  <w:num w:numId="15">
+    <w:abstractNumId w:val="4"/>
+  </w:num>
 </w:numbering>
 </file>
 
 <file path=word/styles.xml><?xml version="1.0" encoding="utf-8"?>
-<w:styles xmlns:mc="http://schemas.openxmlformats.org/markup-compatibility/2006" xmlns:r="http://schemas.openxmlformats.org/officeDocument/2006/relationships" xmlns:w="http://schemas.openxmlformats.org/wordprocessingml/2006/main" xmlns:w14="http://schemas.microsoft.com/office/word/2010/wordml" mc:Ignorable="w14">
+<w:styles xmlns:mc="http://schemas.openxmlformats.org/markup-compatibility/2006" xmlns:r="http://schemas.openxmlformats.org/officeDocument/2006/relationships" xmlns:w="http://schemas.openxmlformats.org/wordprocessingml/2006/main" xmlns:w14="http://schemas.microsoft.com/office/word/2010/wordml" xmlns:w15="http://schemas.microsoft.com/office/word/2012/wordml" mc:Ignorable="w14 w15">
   <w:docDefaults>
     <w:rPrDefault>
       <w:rPr>
@@ -2372,7 +2848,329 @@
       </w:pPr>
     </w:pPrDefault>
   </w:docDefaults>
-  <w:latentStyles w:defLockedState="0" w:defUIPriority="0" w:defSemiHidden="0" w:defUnhideWhenUsed="0" w:defQFormat="0" w:count="276"/>
+  <w:latentStyles w:defLockedState="0" w:defUIPriority="0" w:defSemiHidden="0" w:defUnhideWhenUsed="0" w:defQFormat="0" w:count="371">
+    <w:lsdException w:name="heading 2" w:uiPriority="9" w:qFormat="1"/>
+    <w:lsdException w:name="index 1" w:semiHidden="1" w:unhideWhenUsed="1"/>
+    <w:lsdException w:name="index 7" w:semiHidden="1" w:unhideWhenUsed="1"/>
+    <w:lsdException w:name="index 8" w:semiHidden="1" w:unhideWhenUsed="1"/>
+    <w:lsdException w:name="index 9" w:semiHidden="1" w:unhideWhenUsed="1"/>
+    <w:lsdException w:name="toc 1" w:semiHidden="1" w:unhideWhenUsed="1"/>
+    <w:lsdException w:name="toc 2" w:semiHidden="1" w:unhideWhenUsed="1"/>
+    <w:lsdException w:name="toc 3" w:semiHidden="1" w:unhideWhenUsed="1"/>
+    <w:lsdException w:name="toc 4" w:semiHidden="1" w:unhideWhenUsed="1"/>
+    <w:lsdException w:name="toc 5" w:semiHidden="1" w:unhideWhenUsed="1"/>
+    <w:lsdException w:name="toc 6" w:semiHidden="1" w:unhideWhenUsed="1"/>
+    <w:lsdException w:name="toc 7" w:semiHidden="1" w:unhideWhenUsed="1"/>
+    <w:lsdException w:name="toc 8" w:semiHidden="1" w:unhideWhenUsed="1"/>
+    <w:lsdException w:name="toc 9" w:semiHidden="1" w:unhideWhenUsed="1"/>
+    <w:lsdException w:name="Normal Indent" w:semiHidden="1" w:unhideWhenUsed="1"/>
+    <w:lsdException w:name="footnote text" w:semiHidden="1" w:unhideWhenUsed="1"/>
+    <w:lsdException w:name="annotation text" w:semiHidden="1" w:unhideWhenUsed="1"/>
+    <w:lsdException w:name="header" w:semiHidden="1" w:unhideWhenUsed="1"/>
+    <w:lsdException w:name="footer" w:semiHidden="1" w:unhideWhenUsed="1"/>
+    <w:lsdException w:name="index heading" w:semiHidden="1" w:unhideWhenUsed="1"/>
+    <w:lsdException w:name="caption" w:semiHidden="1" w:unhideWhenUsed="1"/>
+    <w:lsdException w:name="table of figures" w:semiHidden="1" w:unhideWhenUsed="1"/>
+    <w:lsdException w:name="envelope address" w:semiHidden="1" w:unhideWhenUsed="1"/>
+    <w:lsdException w:name="envelope return" w:semiHidden="1" w:unhideWhenUsed="1"/>
+    <w:lsdException w:name="footnote reference" w:semiHidden="1" w:unhideWhenUsed="1"/>
+    <w:lsdException w:name="annotation reference" w:semiHidden="1" w:unhideWhenUsed="1"/>
+    <w:lsdException w:name="line number" w:semiHidden="1" w:unhideWhenUsed="1"/>
+    <w:lsdException w:name="page number" w:semiHidden="1" w:unhideWhenUsed="1"/>
+    <w:lsdException w:name="endnote reference" w:semiHidden="1" w:unhideWhenUsed="1"/>
+    <w:lsdException w:name="endnote text" w:semiHidden="1" w:unhideWhenUsed="1"/>
+    <w:lsdException w:name="table of authorities" w:semiHidden="1" w:unhideWhenUsed="1"/>
+    <w:lsdException w:name="macro" w:semiHidden="1" w:unhideWhenUsed="1"/>
+    <w:lsdException w:name="toa heading" w:semiHidden="1" w:unhideWhenUsed="1"/>
+    <w:lsdException w:name="List" w:semiHidden="1" w:unhideWhenUsed="1"/>
+    <w:lsdException w:name="List Bullet" w:semiHidden="1" w:unhideWhenUsed="1"/>
+    <w:lsdException w:name="List Number" w:semiHidden="1" w:unhideWhenUsed="1"/>
+    <w:lsdException w:name="List 2" w:semiHidden="1" w:unhideWhenUsed="1"/>
+    <w:lsdException w:name="List 3" w:semiHidden="1" w:unhideWhenUsed="1"/>
+    <w:lsdException w:name="List 4" w:semiHidden="1" w:unhideWhenUsed="1"/>
+    <w:lsdException w:name="List 5" w:semiHidden="1" w:unhideWhenUsed="1"/>
+    <w:lsdException w:name="List Bullet 2" w:semiHidden="1" w:unhideWhenUsed="1"/>
+    <w:lsdException w:name="List Bullet 3" w:semiHidden="1" w:unhideWhenUsed="1"/>
+    <w:lsdException w:name="List Bullet 4" w:semiHidden="1" w:unhideWhenUsed="1"/>
+    <w:lsdException w:name="List Bullet 5" w:semiHidden="1" w:unhideWhenUsed="1"/>
+    <w:lsdException w:name="List Number 3" w:semiHidden="1" w:unhideWhenUsed="1"/>
+    <w:lsdException w:name="List Number 4" w:semiHidden="1" w:unhideWhenUsed="1"/>
+    <w:lsdException w:name="Closing" w:semiHidden="1" w:unhideWhenUsed="1"/>
+    <w:lsdException w:name="Signature" w:semiHidden="1" w:unhideWhenUsed="1"/>
+    <w:lsdException w:name="Default Paragraph Font" w:semiHidden="1" w:unhideWhenUsed="1"/>
+    <w:lsdException w:name="Body Text" w:semiHidden="1" w:unhideWhenUsed="1"/>
+    <w:lsdException w:name="Body Text Indent" w:semiHidden="1" w:unhideWhenUsed="1"/>
+    <w:lsdException w:name="List Continue" w:semiHidden="1" w:unhideWhenUsed="1"/>
+    <w:lsdException w:name="List Continue 2" w:semiHidden="1" w:unhideWhenUsed="1"/>
+    <w:lsdException w:name="List Continue 3" w:semiHidden="1" w:unhideWhenUsed="1"/>
+    <w:lsdException w:name="List Continue 4" w:semiHidden="1" w:unhideWhenUsed="1"/>
+    <w:lsdException w:name="List Continue 5" w:semiHidden="1" w:unhideWhenUsed="1"/>
+    <w:lsdException w:name="Message Header" w:semiHidden="1" w:unhideWhenUsed="1"/>
+    <w:lsdException w:name="Salutation" w:semiHidden="1" w:unhideWhenUsed="1"/>
+    <w:lsdException w:name="Date" w:semiHidden="1" w:unhideWhenUsed="1"/>
+    <w:lsdException w:name="Body Text First Indent" w:semiHidden="1" w:unhideWhenUsed="1"/>
+    <w:lsdException w:name="Body Text First Indent 2" w:semiHidden="1" w:unhideWhenUsed="1"/>
+    <w:lsdException w:name="Note Heading" w:semiHidden="1" w:unhideWhenUsed="1"/>
+    <w:lsdException w:name="Body Text 2" w:semiHidden="1" w:unhideWhenUsed="1"/>
+    <w:lsdException w:name="Body Text 3" w:semiHidden="1" w:unhideWhenUsed="1"/>
+    <w:lsdException w:name="Body Text Indent 2" w:semiHidden="1" w:unhideWhenUsed="1"/>
+    <w:lsdException w:name="Document Map" w:semiHidden="1" w:unhideWhenUsed="1"/>
+    <w:lsdException w:name="Plain Text" w:semiHidden="1" w:unhideWhenUsed="1"/>
+    <w:lsdException w:name="E-mail Signature" w:semiHidden="1" w:unhideWhenUsed="1"/>
+    <w:lsdException w:name="HTML Top of Form" w:semiHidden="1" w:unhideWhenUsed="1"/>
+    <w:lsdException w:name="HTML Bottom of Form" w:semiHidden="1" w:unhideWhenUsed="1"/>
+    <w:lsdException w:name="Normal (Web)" w:semiHidden="1" w:unhideWhenUsed="1"/>
+    <w:lsdException w:name="HTML Acronym" w:semiHidden="1" w:unhideWhenUsed="1"/>
+    <w:lsdException w:name="HTML Address" w:semiHidden="1" w:unhideWhenUsed="1"/>
+    <w:lsdException w:name="HTML Cite" w:semiHidden="1" w:unhideWhenUsed="1"/>
+    <w:lsdException w:name="HTML Code" w:semiHidden="1" w:unhideWhenUsed="1"/>
+    <w:lsdException w:name="HTML Definition" w:semiHidden="1" w:unhideWhenUsed="1"/>
+    <w:lsdException w:name="HTML Keyboard" w:semiHidden="1" w:unhideWhenUsed="1"/>
+    <w:lsdException w:name="HTML Preformatted" w:semiHidden="1" w:unhideWhenUsed="1"/>
+    <w:lsdException w:name="HTML Sample" w:semiHidden="1" w:unhideWhenUsed="1"/>
+    <w:lsdException w:name="HTML Typewriter" w:semiHidden="1" w:unhideWhenUsed="1"/>
+    <w:lsdException w:name="HTML Variable" w:semiHidden="1" w:unhideWhenUsed="1"/>
+    <w:lsdException w:name="Normal Table" w:semiHidden="1" w:unhideWhenUsed="1"/>
+    <w:lsdException w:name="annotation subject" w:semiHidden="1" w:unhideWhenUsed="1"/>
+    <w:lsdException w:name="No List" w:semiHidden="1" w:unhideWhenUsed="1"/>
+    <w:lsdException w:name="Outline List 1" w:semiHidden="1" w:unhideWhenUsed="1"/>
+    <w:lsdException w:name="Outline List 2" w:semiHidden="1" w:unhideWhenUsed="1"/>
+    <w:lsdException w:name="Outline List 3" w:semiHidden="1" w:unhideWhenUsed="1"/>
+    <w:lsdException w:name="Table Simple 1" w:semiHidden="1" w:unhideWhenUsed="1"/>
+    <w:lsdException w:name="Table Simple 2" w:semiHidden="1" w:unhideWhenUsed="1"/>
+    <w:lsdException w:name="Table Simple 3" w:semiHidden="1" w:unhideWhenUsed="1"/>
+    <w:lsdException w:name="Table Classic 1" w:semiHidden="1" w:unhideWhenUsed="1"/>
+    <w:lsdException w:name="Table Classic 2" w:semiHidden="1" w:unhideWhenUsed="1"/>
+    <w:lsdException w:name="Table Classic 3" w:semiHidden="1" w:unhideWhenUsed="1"/>
+    <w:lsdException w:name="Table Classic 4" w:semiHidden="1" w:unhideWhenUsed="1"/>
+    <w:lsdException w:name="Table Colorful 1" w:semiHidden="1" w:unhideWhenUsed="1"/>
+    <w:lsdException w:name="Table Colorful 2" w:semiHidden="1" w:unhideWhenUsed="1"/>
+    <w:lsdException w:name="Table Colorful 3" w:semiHidden="1" w:unhideWhenUsed="1"/>
+    <w:lsdException w:name="Table Columns 1" w:semiHidden="1" w:unhideWhenUsed="1"/>
+    <w:lsdException w:name="Table Columns 2" w:semiHidden="1" w:unhideWhenUsed="1"/>
+    <w:lsdException w:name="Table Columns 3" w:semiHidden="1" w:unhideWhenUsed="1"/>
+    <w:lsdException w:name="Table Columns 4" w:semiHidden="1" w:unhideWhenUsed="1"/>
+    <w:lsdException w:name="Table Columns 5" w:semiHidden="1" w:unhideWhenUsed="1"/>
+    <w:lsdException w:name="Table Grid 1" w:semiHidden="1" w:unhideWhenUsed="1"/>
+    <w:lsdException w:name="Table Grid 2" w:semiHidden="1" w:unhideWhenUsed="1"/>
+    <w:lsdException w:name="Table Grid 3" w:semiHidden="1" w:unhideWhenUsed="1"/>
+    <w:lsdException w:name="Table Grid 4" w:semiHidden="1" w:unhideWhenUsed="1"/>
+    <w:lsdException w:name="Table Grid 5" w:semiHidden="1" w:unhideWhenUsed="1"/>
+    <w:lsdException w:name="Table Grid 6" w:semiHidden="1" w:unhideWhenUsed="1"/>
+    <w:lsdException w:name="Table Grid 7" w:semiHidden="1" w:unhideWhenUsed="1"/>
+    <w:lsdException w:name="Table Grid 8" w:semiHidden="1" w:unhideWhenUsed="1"/>
+    <w:lsdException w:name="Table List 1" w:semiHidden="1" w:unhideWhenUsed="1"/>
+    <w:lsdException w:name="Table List 2" w:semiHidden="1" w:unhideWhenUsed="1"/>
+    <w:lsdException w:name="Table List 3" w:semiHidden="1" w:unhideWhenUsed="1"/>
+    <w:lsdException w:name="Table List 4" w:semiHidden="1" w:unhideWhenUsed="1"/>
+    <w:lsdException w:name="Table List 5" w:semiHidden="1" w:unhideWhenUsed="1"/>
+    <w:lsdException w:name="Table List 6" w:semiHidden="1" w:unhideWhenUsed="1"/>
+    <w:lsdException w:name="Table List 7" w:semiHidden="1" w:unhideWhenUsed="1"/>
+    <w:lsdException w:name="Table List 8" w:semiHidden="1" w:unhideWhenUsed="1"/>
+    <w:lsdException w:name="Table 3D effects 1" w:semiHidden="1" w:unhideWhenUsed="1"/>
+    <w:lsdException w:name="Table 3D effects 2" w:semiHidden="1" w:unhideWhenUsed="1"/>
+    <w:lsdException w:name="Table 3D effects 3" w:semiHidden="1" w:unhideWhenUsed="1"/>
+    <w:lsdException w:name="Table Contemporary" w:semiHidden="1" w:unhideWhenUsed="1"/>
+    <w:lsdException w:name="Table Elegant" w:semiHidden="1" w:unhideWhenUsed="1"/>
+    <w:lsdException w:name="Table Professional" w:semiHidden="1" w:unhideWhenUsed="1"/>
+    <w:lsdException w:name="Table Subtle 1" w:semiHidden="1" w:unhideWhenUsed="1"/>
+    <w:lsdException w:name="Table Subtle 2" w:semiHidden="1" w:unhideWhenUsed="1"/>
+    <w:lsdException w:name="Table Web 1" w:semiHidden="1" w:unhideWhenUsed="1"/>
+    <w:lsdException w:name="Table Web 2" w:semiHidden="1" w:unhideWhenUsed="1"/>
+    <w:lsdException w:name="Table Web 3" w:semiHidden="1" w:unhideWhenUsed="1"/>
+    <w:lsdException w:name="Balloon Text" w:semiHidden="1" w:unhideWhenUsed="1"/>
+    <w:lsdException w:name="Table Theme" w:semiHidden="1" w:unhideWhenUsed="1"/>
+    <w:lsdException w:name="Placeholder Text" w:semiHidden="1"/>
+    <w:lsdException w:name="Light Shading"/>
+    <w:lsdException w:name="Light List"/>
+    <w:lsdException w:name="Light Grid"/>
+    <w:lsdException w:name="Medium Shading 1"/>
+    <w:lsdException w:name="Medium Shading 2"/>
+    <w:lsdException w:name="Medium List 1"/>
+    <w:lsdException w:name="Medium List 2"/>
+    <w:lsdException w:name="Light Shading Accent 1"/>
+    <w:lsdException w:name="Light List Accent 1"/>
+    <w:lsdException w:name="Light Grid Accent 1"/>
+    <w:lsdException w:name="Medium Shading 1 Accent 1"/>
+    <w:lsdException w:name="Medium Shading 2 Accent 1"/>
+    <w:lsdException w:name="Medium List 1 Accent 1"/>
+    <w:lsdException w:name="Revision" w:semiHidden="1"/>
+    <w:lsdException w:name="Medium List 2 Accent 1"/>
+    <w:lsdException w:name="Medium Grid 1 Accent 1"/>
+    <w:lsdException w:name="Medium Grid 2 Accent 1"/>
+    <w:lsdException w:name="Medium Grid 3 Accent 1"/>
+    <w:lsdException w:name="Dark List Accent 1"/>
+    <w:lsdException w:name="Colorful Shading Accent 1"/>
+    <w:lsdException w:name="Colorful List Accent 1"/>
+    <w:lsdException w:name="Colorful Grid Accent 1"/>
+    <w:lsdException w:name="Light Shading Accent 2"/>
+    <w:lsdException w:name="Light List Accent 2"/>
+    <w:lsdException w:name="Light Grid Accent 2"/>
+    <w:lsdException w:name="Medium Shading 1 Accent 2"/>
+    <w:lsdException w:name="Medium Shading 2 Accent 2"/>
+    <w:lsdException w:name="Medium List 1 Accent 2"/>
+    <w:lsdException w:name="Medium List 2 Accent 2"/>
+    <w:lsdException w:name="Medium Grid 1 Accent 2"/>
+    <w:lsdException w:name="Medium Grid 2 Accent 2"/>
+    <w:lsdException w:name="Medium Grid 3 Accent 2"/>
+    <w:lsdException w:name="Dark List Accent 2"/>
+    <w:lsdException w:name="Colorful Shading Accent 2"/>
+    <w:lsdException w:name="Colorful List Accent 2"/>
+    <w:lsdException w:name="Colorful Grid Accent 2"/>
+    <w:lsdException w:name="Light Shading Accent 3"/>
+    <w:lsdException w:name="Light List Accent 3"/>
+    <w:lsdException w:name="Light Grid Accent 3"/>
+    <w:lsdException w:name="Medium Shading 1 Accent 3"/>
+    <w:lsdException w:name="Medium Shading 2 Accent 3"/>
+    <w:lsdException w:name="Medium List 1 Accent 3"/>
+    <w:lsdException w:name="Medium List 2 Accent 3"/>
+    <w:lsdException w:name="Medium Grid 1 Accent 3"/>
+    <w:lsdException w:name="Medium Grid 2 Accent 3"/>
+    <w:lsdException w:name="Medium Grid 3 Accent 3"/>
+    <w:lsdException w:name="Dark List Accent 3"/>
+    <w:lsdException w:name="Colorful Shading Accent 3"/>
+    <w:lsdException w:name="Colorful List Accent 3"/>
+    <w:lsdException w:name="Colorful Grid Accent 3"/>
+    <w:lsdException w:name="Light Shading Accent 4"/>
+    <w:lsdException w:name="Light List Accent 4"/>
+    <w:lsdException w:name="Light Grid Accent 4"/>
+    <w:lsdException w:name="Medium Shading 1 Accent 4"/>
+    <w:lsdException w:name="Medium Shading 2 Accent 4"/>
+    <w:lsdException w:name="Medium List 1 Accent 4"/>
+    <w:lsdException w:name="Medium List 2 Accent 4"/>
+    <w:lsdException w:name="Medium Grid 1 Accent 4"/>
+    <w:lsdException w:name="Medium Grid 2 Accent 4"/>
+    <w:lsdException w:name="Medium Grid 3 Accent 4"/>
+    <w:lsdException w:name="Dark List Accent 4"/>
+    <w:lsdException w:name="Colorful Shading Accent 4"/>
+    <w:lsdException w:name="Colorful List Accent 4"/>
+    <w:lsdException w:name="Colorful Grid Accent 4"/>
+    <w:lsdException w:name="Light Shading Accent 5"/>
+    <w:lsdException w:name="Light List Accent 5"/>
+    <w:lsdException w:name="Light Grid Accent 5"/>
+    <w:lsdException w:name="Medium Shading 1 Accent 5"/>
+    <w:lsdException w:name="Medium Shading 2 Accent 5"/>
+    <w:lsdException w:name="Medium List 1 Accent 5"/>
+    <w:lsdException w:name="Medium List 2 Accent 5"/>
+    <w:lsdException w:name="Medium Grid 1 Accent 5"/>
+    <w:lsdException w:name="Medium Grid 2 Accent 5"/>
+    <w:lsdException w:name="Medium Grid 3 Accent 5"/>
+    <w:lsdException w:name="Dark List Accent 5"/>
+    <w:lsdException w:name="Colorful Shading Accent 5"/>
+    <w:lsdException w:name="Colorful List Accent 5"/>
+    <w:lsdException w:name="Colorful Grid Accent 5"/>
+    <w:lsdException w:name="Light Shading Accent 6"/>
+    <w:lsdException w:name="Light List Accent 6"/>
+    <w:lsdException w:name="Light Grid Accent 6"/>
+    <w:lsdException w:name="Medium Shading 1 Accent 6"/>
+    <w:lsdException w:name="Medium Shading 2 Accent 6"/>
+    <w:lsdException w:name="Medium List 1 Accent 6"/>
+    <w:lsdException w:name="Medium List 2 Accent 6"/>
+    <w:lsdException w:name="Medium Grid 1 Accent 6"/>
+    <w:lsdException w:name="Medium Grid 2 Accent 6"/>
+    <w:lsdException w:name="Medium Grid 3 Accent 6"/>
+    <w:lsdException w:name="Dark List Accent 6"/>
+    <w:lsdException w:name="Colorful Shading Accent 6"/>
+    <w:lsdException w:name="Colorful List Accent 6"/>
+    <w:lsdException w:name="Colorful Grid Accent 6"/>
+    <w:lsdException w:name="Bibliography" w:semiHidden="1" w:unhideWhenUsed="1"/>
+    <w:lsdException w:name="TOC Heading" w:semiHidden="1" w:unhideWhenUsed="1"/>
+    <w:lsdException w:name="Grid Table 4" w:uiPriority="49"/>
+    <w:lsdException w:name="Grid Table 5 Dark" w:uiPriority="50"/>
+    <w:lsdException w:name="Grid Table 6 Colorful" w:uiPriority="51"/>
+    <w:lsdException w:name="Grid Table 7 Colorful" w:uiPriority="52"/>
+    <w:lsdException w:name="Grid Table 1 Light Accent 1" w:uiPriority="46"/>
+    <w:lsdException w:name="Grid Table 2 Accent 1" w:uiPriority="47"/>
+    <w:lsdException w:name="Grid Table 3 Accent 1" w:uiPriority="48"/>
+    <w:lsdException w:name="Grid Table 4 Accent 1" w:uiPriority="49"/>
+    <w:lsdException w:name="Grid Table 5 Dark Accent 1" w:uiPriority="50"/>
+    <w:lsdException w:name="Grid Table 6 Colorful Accent 1" w:uiPriority="51"/>
+    <w:lsdException w:name="Grid Table 7 Colorful Accent 1" w:uiPriority="52"/>
+    <w:lsdException w:name="Grid Table 1 Light Accent 2" w:uiPriority="46"/>
+    <w:lsdException w:name="Grid Table 2 Accent 2" w:uiPriority="47"/>
+    <w:lsdException w:name="Grid Table 3 Accent 2" w:uiPriority="48"/>
+    <w:lsdException w:name="Grid Table 4 Accent 2" w:uiPriority="49"/>
+    <w:lsdException w:name="Grid Table 5 Dark Accent 2" w:uiPriority="50"/>
+    <w:lsdException w:name="Grid Table 6 Colorful Accent 2" w:uiPriority="51"/>
+    <w:lsdException w:name="Grid Table 7 Colorful Accent 2" w:uiPriority="52"/>
+    <w:lsdException w:name="Grid Table 1 Light Accent 3" w:uiPriority="46"/>
+    <w:lsdException w:name="Grid Table 2 Accent 3" w:uiPriority="47"/>
+    <w:lsdException w:name="Grid Table 3 Accent 3" w:uiPriority="48"/>
+    <w:lsdException w:name="Grid Table 4 Accent 3" w:uiPriority="49"/>
+    <w:lsdException w:name="Grid Table 5 Dark Accent 3" w:uiPriority="50"/>
+    <w:lsdException w:name="Grid Table 6 Colorful Accent 3" w:uiPriority="51"/>
+    <w:lsdException w:name="Grid Table 7 Colorful Accent 3" w:uiPriority="52"/>
+    <w:lsdException w:name="Grid Table 1 Light Accent 4" w:uiPriority="46"/>
+    <w:lsdException w:name="Grid Table 2 Accent 4" w:uiPriority="47"/>
+    <w:lsdException w:name="Grid Table 3 Accent 4" w:uiPriority="48"/>
+    <w:lsdException w:name="Grid Table 4 Accent 4" w:uiPriority="49"/>
+    <w:lsdException w:name="Grid Table 5 Dark Accent 4" w:uiPriority="50"/>
+    <w:lsdException w:name="Grid Table 6 Colorful Accent 4" w:uiPriority="51"/>
+    <w:lsdException w:name="Grid Table 7 Colorful Accent 4" w:uiPriority="52"/>
+    <w:lsdException w:name="Grid Table 1 Light Accent 5" w:uiPriority="46"/>
+    <w:lsdException w:name="Grid Table 2 Accent 5" w:uiPriority="47"/>
+    <w:lsdException w:name="Grid Table 3 Accent 5" w:uiPriority="48"/>
+    <w:lsdException w:name="Grid Table 4 Accent 5" w:uiPriority="49"/>
+    <w:lsdException w:name="Grid Table 5 Dark Accent 5" w:uiPriority="50"/>
+    <w:lsdException w:name="Grid Table 6 Colorful Accent 5" w:uiPriority="51"/>
+    <w:lsdException w:name="Grid Table 7 Colorful Accent 5" w:uiPriority="52"/>
+    <w:lsdException w:name="Grid Table 1 Light Accent 6" w:uiPriority="46"/>
+    <w:lsdException w:name="Grid Table 2 Accent 6" w:uiPriority="47"/>
+    <w:lsdException w:name="Grid Table 3 Accent 6" w:uiPriority="48"/>
+    <w:lsdException w:name="Grid Table 4 Accent 6" w:uiPriority="49"/>
+    <w:lsdException w:name="Grid Table 5 Dark Accent 6" w:uiPriority="50"/>
+    <w:lsdException w:name="Grid Table 6 Colorful Accent 6" w:uiPriority="51"/>
+    <w:lsdException w:name="Grid Table 7 Colorful Accent 6" w:uiPriority="52"/>
+    <w:lsdException w:name="List Table 1 Light" w:uiPriority="46"/>
+    <w:lsdException w:name="List Table 2" w:uiPriority="47"/>
+    <w:lsdException w:name="List Table 3" w:uiPriority="48"/>
+    <w:lsdException w:name="List Table 4" w:uiPriority="49"/>
+    <w:lsdException w:name="List Table 5 Dark" w:uiPriority="50"/>
+    <w:lsdException w:name="List Table 6 Colorful" w:uiPriority="51"/>
+    <w:lsdException w:name="List Table 7 Colorful" w:uiPriority="52"/>
+    <w:lsdException w:name="List Table 1 Light Accent 1" w:uiPriority="46"/>
+    <w:lsdException w:name="List Table 2 Accent 1" w:uiPriority="47"/>
+    <w:lsdException w:name="List Table 3 Accent 1" w:uiPriority="48"/>
+    <w:lsdException w:name="List Table 4 Accent 1" w:uiPriority="49"/>
+    <w:lsdException w:name="List Table 5 Dark Accent 1" w:uiPriority="50"/>
+    <w:lsdException w:name="List Table 6 Colorful Accent 1" w:uiPriority="51"/>
+    <w:lsdException w:name="List Table 7 Colorful Accent 1" w:uiPriority="52"/>
+    <w:lsdException w:name="List Table 1 Light Accent 2" w:uiPriority="46"/>
+    <w:lsdException w:name="List Table 2 Accent 2" w:uiPriority="47"/>
+    <w:lsdException w:name="List Table 3 Accent 2" w:uiPriority="48"/>
+    <w:lsdException w:name="List Table 4 Accent 2" w:uiPriority="49"/>
+    <w:lsdException w:name="List Table 5 Dark Accent 2" w:uiPriority="50"/>
+    <w:lsdException w:name="List Table 6 Colorful Accent 2" w:uiPriority="51"/>
+    <w:lsdException w:name="List Table 7 Colorful Accent 2" w:uiPriority="52"/>
+    <w:lsdException w:name="List Table 1 Light Accent 3" w:uiPriority="46"/>
+    <w:lsdException w:name="List Table 2 Accent 3" w:uiPriority="47"/>
+    <w:lsdException w:name="List Table 3 Accent 3" w:uiPriority="48"/>
+    <w:lsdException w:name="List Table 4 Accent 3" w:uiPriority="49"/>
+    <w:lsdException w:name="List Table 5 Dark Accent 3" w:uiPriority="50"/>
+    <w:lsdException w:name="List Table 6 Colorful Accent 3" w:uiPriority="51"/>
+    <w:lsdException w:name="List Table 7 Colorful Accent 3" w:uiPriority="52"/>
+    <w:lsdException w:name="List Table 1 Light Accent 4" w:uiPriority="46"/>
+    <w:lsdException w:name="List Table 2 Accent 4" w:uiPriority="47"/>
+    <w:lsdException w:name="List Table 3 Accent 4" w:uiPriority="48"/>
+    <w:lsdException w:name="List Table 4 Accent 4" w:uiPriority="49"/>
+    <w:lsdException w:name="List Table 5 Dark Accent 4" w:uiPriority="50"/>
+    <w:lsdException w:name="List Table 6 Colorful Accent 4" w:uiPriority="51"/>
+    <w:lsdException w:name="List Table 7 Colorful Accent 4" w:uiPriority="52"/>
+    <w:lsdException w:name="List Table 1 Light Accent 5" w:uiPriority="46"/>
+    <w:lsdException w:name="List Table 2 Accent 5" w:uiPriority="47"/>
+    <w:lsdException w:name="List Table 3 Accent 5" w:uiPriority="48"/>
+    <w:lsdException w:name="List Table 4 Accent 5" w:uiPriority="49"/>
+    <w:lsdException w:name="List Table 5 Dark Accent 5" w:uiPriority="50"/>
+    <w:lsdException w:name="List Table 6 Colorful Accent 5" w:uiPriority="51"/>
+    <w:lsdException w:name="List Table 7 Colorful Accent 5" w:uiPriority="52"/>
+    <w:lsdException w:name="List Table 1 Light Accent 6" w:uiPriority="46"/>
+    <w:lsdException w:name="List Table 2 Accent 6" w:uiPriority="47"/>
+    <w:lsdException w:name="List Table 3 Accent 6" w:uiPriority="48"/>
+    <w:lsdException w:name="List Table 4 Accent 6" w:uiPriority="49"/>
+    <w:lsdException w:name="List Table 5 Dark Accent 6" w:uiPriority="50"/>
+    <w:lsdException w:name="List Table 6 Colorful Accent 6" w:uiPriority="51"/>
+    <w:lsdException w:name="List Table 7 Colorful Accent 6" w:uiPriority="52"/>
+  </w:latentStyles>
   <w:style w:type="paragraph" w:default="1" w:styleId="Normal">
     <w:name w:val="Normal"/>
     <w:qFormat/>
@@ -3037,191 +3835,14 @@
       <w:sz w:val="22"/>
     </w:rPr>
   </w:style>
-</w:styles>
-</file>
-
-<file path=word/stylesWithEffects.xml><?xml version="1.0" encoding="utf-8"?>
-<w:styles xmlns:wpc="http://schemas.microsoft.com/office/word/2010/wordprocessingCanvas" xmlns:mo="http://schemas.microsoft.com/office/mac/office/2008/main" xmlns:mc="http://schemas.openxmlformats.org/markup-compatibility/2006" xmlns:mv="urn:schemas-microsoft-com:mac:vml" xmlns:o="urn:schemas-microsoft-com:office:office" xmlns:r="http://schemas.openxmlformats.org/officeDocument/2006/relationships" xmlns:m="http://schemas.openxmlformats.org/officeDocument/2006/math" xmlns:v="urn:schemas-microsoft-com:vml" xmlns:wp14="http://schemas.microsoft.com/office/word/2010/wordprocessingDrawing" xmlns:wp="http://schemas.openxmlformats.org/drawingml/2006/wordprocessingDrawing" xmlns:w10="urn:schemas-microsoft-com:office:word" xmlns:w="http://schemas.openxmlformats.org/wordprocessingml/2006/main" xmlns:w14="http://schemas.microsoft.com/office/word/2010/wordml" xmlns:wpg="http://schemas.microsoft.com/office/word/2010/wordprocessingGroup" xmlns:wpi="http://schemas.microsoft.com/office/word/2010/wordprocessingInk" xmlns:wne="http://schemas.microsoft.com/office/word/2006/wordml" xmlns:wps="http://schemas.microsoft.com/office/word/2010/wordprocessingShape" mc:Ignorable="w14 wp14">
-  <w:docDefaults>
-    <w:rPrDefault>
-      <w:rPr>
-        <w:rFonts w:asciiTheme="minorHAnsi" w:eastAsiaTheme="minorEastAsia" w:hAnsiTheme="minorHAnsi" w:cstheme="minorBidi"/>
-        <w:sz w:val="24"/>
-        <w:szCs w:val="24"/>
-        <w:lang w:val="en-US" w:eastAsia="ja-JP" w:bidi="ar-SA"/>
-      </w:rPr>
-    </w:rPrDefault>
-    <w:pPrDefault/>
-  </w:docDefaults>
-  <w:latentStyles w:defLockedState="0" w:defUIPriority="99" w:defSemiHidden="1" w:defUnhideWhenUsed="1" w:defQFormat="0" w:count="276">
-    <w:lsdException w:name="Normal" w:semiHidden="0" w:uiPriority="0" w:unhideWhenUsed="0" w:qFormat="1"/>
-    <w:lsdException w:name="heading 1" w:semiHidden="0" w:uiPriority="9" w:unhideWhenUsed="0" w:qFormat="1"/>
-    <w:lsdException w:name="heading 2" w:uiPriority="9" w:qFormat="1"/>
-    <w:lsdException w:name="heading 3" w:uiPriority="9" w:qFormat="1"/>
-    <w:lsdException w:name="heading 4" w:uiPriority="9" w:qFormat="1"/>
-    <w:lsdException w:name="heading 5" w:uiPriority="9" w:qFormat="1"/>
-    <w:lsdException w:name="heading 6" w:uiPriority="9" w:qFormat="1"/>
-    <w:lsdException w:name="heading 7" w:uiPriority="9" w:qFormat="1"/>
-    <w:lsdException w:name="heading 8" w:uiPriority="9" w:qFormat="1"/>
-    <w:lsdException w:name="heading 9" w:uiPriority="9" w:qFormat="1"/>
-    <w:lsdException w:name="toc 1" w:uiPriority="39"/>
-    <w:lsdException w:name="toc 2" w:uiPriority="39"/>
-    <w:lsdException w:name="toc 3" w:uiPriority="39"/>
-    <w:lsdException w:name="toc 4" w:uiPriority="39"/>
-    <w:lsdException w:name="toc 5" w:uiPriority="39"/>
-    <w:lsdException w:name="toc 6" w:uiPriority="39"/>
-    <w:lsdException w:name="toc 7" w:uiPriority="39"/>
-    <w:lsdException w:name="toc 8" w:uiPriority="39"/>
-    <w:lsdException w:name="toc 9" w:uiPriority="39"/>
-    <w:lsdException w:name="caption" w:uiPriority="35" w:qFormat="1"/>
-    <w:lsdException w:name="Title" w:semiHidden="0" w:uiPriority="10" w:unhideWhenUsed="0" w:qFormat="1"/>
-    <w:lsdException w:name="Default Paragraph Font" w:uiPriority="1"/>
-    <w:lsdException w:name="Subtitle" w:semiHidden="0" w:uiPriority="11" w:unhideWhenUsed="0" w:qFormat="1"/>
-    <w:lsdException w:name="Strong" w:semiHidden="0" w:uiPriority="22" w:unhideWhenUsed="0" w:qFormat="1"/>
-    <w:lsdException w:name="Emphasis" w:semiHidden="0" w:uiPriority="20" w:unhideWhenUsed="0" w:qFormat="1"/>
-    <w:lsdException w:name="Table Grid" w:semiHidden="0" w:uiPriority="59" w:unhideWhenUsed="0"/>
-    <w:lsdException w:name="Placeholder Text" w:unhideWhenUsed="0"/>
-    <w:lsdException w:name="No Spacing" w:semiHidden="0" w:uiPriority="1" w:unhideWhenUsed="0" w:qFormat="1"/>
-    <w:lsdException w:name="Light Shading" w:semiHidden="0" w:uiPriority="60" w:unhideWhenUsed="0"/>
-    <w:lsdException w:name="Light List" w:semiHidden="0" w:uiPriority="61" w:unhideWhenUsed="0"/>
-    <w:lsdException w:name="Light Grid" w:semiHidden="0" w:uiPriority="62" w:unhideWhenUsed="0"/>
-    <w:lsdException w:name="Medium Shading 1" w:semiHidden="0" w:uiPriority="63" w:unhideWhenUsed="0"/>
-    <w:lsdException w:name="Medium Shading 2" w:semiHidden="0" w:uiPriority="64" w:unhideWhenUsed="0"/>
-    <w:lsdException w:name="Medium List 1" w:semiHidden="0" w:uiPriority="65" w:unhideWhenUsed="0"/>
-    <w:lsdException w:name="Medium List 2" w:semiHidden="0" w:uiPriority="66" w:unhideWhenUsed="0"/>
-    <w:lsdException w:name="Medium Grid 1" w:semiHidden="0" w:uiPriority="67" w:unhideWhenUsed="0"/>
-    <w:lsdException w:name="Medium Grid 2" w:semiHidden="0" w:uiPriority="68" w:unhideWhenUsed="0"/>
-    <w:lsdException w:name="Medium Grid 3" w:semiHidden="0" w:uiPriority="69" w:unhideWhenUsed="0"/>
-    <w:lsdException w:name="Dark List" w:semiHidden="0" w:uiPriority="70" w:unhideWhenUsed="0"/>
-    <w:lsdException w:name="Colorful Shading" w:semiHidden="0" w:uiPriority="71" w:unhideWhenUsed="0"/>
-    <w:lsdException w:name="Colorful List" w:semiHidden="0" w:uiPriority="72" w:unhideWhenUsed="0"/>
-    <w:lsdException w:name="Colorful Grid" w:semiHidden="0" w:uiPriority="73" w:unhideWhenUsed="0"/>
-    <w:lsdException w:name="Light Shading Accent 1" w:semiHidden="0" w:uiPriority="60" w:unhideWhenUsed="0"/>
-    <w:lsdException w:name="Light List Accent 1" w:semiHidden="0" w:uiPriority="61" w:unhideWhenUsed="0"/>
-    <w:lsdException w:name="Light Grid Accent 1" w:semiHidden="0" w:uiPriority="62" w:unhideWhenUsed="0"/>
-    <w:lsdException w:name="Medium Shading 1 Accent 1" w:semiHidden="0" w:uiPriority="63" w:unhideWhenUsed="0"/>
-    <w:lsdException w:name="Medium Shading 2 Accent 1" w:semiHidden="0" w:uiPriority="64" w:unhideWhenUsed="0"/>
-    <w:lsdException w:name="Medium List 1 Accent 1" w:semiHidden="0" w:uiPriority="65" w:unhideWhenUsed="0"/>
-    <w:lsdException w:name="Revision" w:unhideWhenUsed="0"/>
-    <w:lsdException w:name="List Paragraph" w:semiHidden="0" w:uiPriority="34" w:unhideWhenUsed="0" w:qFormat="1"/>
-    <w:lsdException w:name="Quote" w:semiHidden="0" w:uiPriority="29" w:unhideWhenUsed="0" w:qFormat="1"/>
-    <w:lsdException w:name="Intense Quote" w:semiHidden="0" w:uiPriority="30" w:unhideWhenUsed="0" w:qFormat="1"/>
-    <w:lsdException w:name="Medium List 2 Accent 1" w:semiHidden="0" w:uiPriority="66" w:unhideWhenUsed="0"/>
-    <w:lsdException w:name="Medium Grid 1 Accent 1" w:semiHidden="0" w:uiPriority="67" w:unhideWhenUsed="0"/>
-    <w:lsdException w:name="Medium Grid 2 Accent 1" w:semiHidden="0" w:uiPriority="68" w:unhideWhenUsed="0"/>
-    <w:lsdException w:name="Medium Grid 3 Accent 1" w:semiHidden="0" w:uiPriority="69" w:unhideWhenUsed="0"/>
-    <w:lsdException w:name="Dark List Accent 1" w:semiHidden="0" w:uiPriority="70" w:unhideWhenUsed="0"/>
-    <w:lsdException w:name="Colorful Shading Accent 1" w:semiHidden="0" w:uiPriority="71" w:unhideWhenUsed="0"/>
-    <w:lsdException w:name="Colorful List Accent 1" w:semiHidden="0" w:uiPriority="72" w:unhideWhenUsed="0"/>
-    <w:lsdException w:name="Colorful Grid Accent 1" w:semiHidden="0" w:uiPriority="73" w:unhideWhenUsed="0"/>
-    <w:lsdException w:name="Light Shading Accent 2" w:semiHidden="0" w:uiPriority="60" w:unhideWhenUsed="0"/>
-    <w:lsdException w:name="Light List Accent 2" w:semiHidden="0" w:uiPriority="61" w:unhideWhenUsed="0"/>
-    <w:lsdException w:name="Light Grid Accent 2" w:semiHidden="0" w:uiPriority="62" w:unhideWhenUsed="0"/>
-    <w:lsdException w:name="Medium Shading 1 Accent 2" w:semiHidden="0" w:uiPriority="63" w:unhideWhenUsed="0"/>
-    <w:lsdException w:name="Medium Shading 2 Accent 2" w:semiHidden="0" w:uiPriority="64" w:unhideWhenUsed="0"/>
-    <w:lsdException w:name="Medium List 1 Accent 2" w:semiHidden="0" w:uiPriority="65" w:unhideWhenUsed="0"/>
-    <w:lsdException w:name="Medium List 2 Accent 2" w:semiHidden="0" w:uiPriority="66" w:unhideWhenUsed="0"/>
-    <w:lsdException w:name="Medium Grid 1 Accent 2" w:semiHidden="0" w:uiPriority="67" w:unhideWhenUsed="0"/>
-    <w:lsdException w:name="Medium Grid 2 Accent 2" w:semiHidden="0" w:uiPriority="68" w:unhideWhenUsed="0"/>
-    <w:lsdException w:name="Medium Grid 3 Accent 2" w:semiHidden="0" w:uiPriority="69" w:unhideWhenUsed="0"/>
-    <w:lsdException w:name="Dark List Accent 2" w:semiHidden="0" w:uiPriority="70" w:unhideWhenUsed="0"/>
-    <w:lsdException w:name="Colorful Shading Accent 2" w:semiHidden="0" w:uiPriority="71" w:unhideWhenUsed="0"/>
-    <w:lsdException w:name="Colorful List Accent 2" w:semiHidden="0" w:uiPriority="72" w:unhideWhenUsed="0"/>
-    <w:lsdException w:name="Colorful Grid Accent 2" w:semiHidden="0" w:uiPriority="73" w:unhideWhenUsed="0"/>
-    <w:lsdException w:name="Light Shading Accent 3" w:semiHidden="0" w:uiPriority="60" w:unhideWhenUsed="0"/>
-    <w:lsdException w:name="Light List Accent 3" w:semiHidden="0" w:uiPriority="61" w:unhideWhenUsed="0"/>
-    <w:lsdException w:name="Light Grid Accent 3" w:semiHidden="0" w:uiPriority="62" w:unhideWhenUsed="0"/>
-    <w:lsdException w:name="Medium Shading 1 Accent 3" w:semiHidden="0" w:uiPriority="63" w:unhideWhenUsed="0"/>
-    <w:lsdException w:name="Medium Shading 2 Accent 3" w:semiHidden="0" w:uiPriority="64" w:unhideWhenUsed="0"/>
-    <w:lsdException w:name="Medium List 1 Accent 3" w:semiHidden="0" w:uiPriority="65" w:unhideWhenUsed="0"/>
-    <w:lsdException w:name="Medium List 2 Accent 3" w:semiHidden="0" w:uiPriority="66" w:unhideWhenUsed="0"/>
-    <w:lsdException w:name="Medium Grid 1 Accent 3" w:semiHidden="0" w:uiPriority="67" w:unhideWhenUsed="0"/>
-    <w:lsdException w:name="Medium Grid 2 Accent 3" w:semiHidden="0" w:uiPriority="68" w:unhideWhenUsed="0"/>
-    <w:lsdException w:name="Medium Grid 3 Accent 3" w:semiHidden="0" w:uiPriority="69" w:unhideWhenUsed="0"/>
-    <w:lsdException w:name="Dark List Accent 3" w:semiHidden="0" w:uiPriority="70" w:unhideWhenUsed="0"/>
-    <w:lsdException w:name="Colorful Shading Accent 3" w:semiHidden="0" w:uiPriority="71" w:unhideWhenUsed="0"/>
-    <w:lsdException w:name="Colorful List Accent 3" w:semiHidden="0" w:uiPriority="72" w:unhideWhenUsed="0"/>
-    <w:lsdException w:name="Colorful Grid Accent 3" w:semiHidden="0" w:uiPriority="73" w:unhideWhenUsed="0"/>
-    <w:lsdException w:name="Light Shading Accent 4" w:semiHidden="0" w:uiPriority="60" w:unhideWhenUsed="0"/>
-    <w:lsdException w:name="Light List Accent 4" w:semiHidden="0" w:uiPriority="61" w:unhideWhenUsed="0"/>
-    <w:lsdException w:name="Light Grid Accent 4" w:semiHidden="0" w:uiPriority="62" w:unhideWhenUsed="0"/>
-    <w:lsdException w:name="Medium Shading 1 Accent 4" w:semiHidden="0" w:uiPriority="63" w:unhideWhenUsed="0"/>
-    <w:lsdException w:name="Medium Shading 2 Accent 4" w:semiHidden="0" w:uiPriority="64" w:unhideWhenUsed="0"/>
-    <w:lsdException w:name="Medium List 1 Accent 4" w:semiHidden="0" w:uiPriority="65" w:unhideWhenUsed="0"/>
-    <w:lsdException w:name="Medium List 2 Accent 4" w:semiHidden="0" w:uiPriority="66" w:unhideWhenUsed="0"/>
-    <w:lsdException w:name="Medium Grid 1 Accent 4" w:semiHidden="0" w:uiPriority="67" w:unhideWhenUsed="0"/>
-    <w:lsdException w:name="Medium Grid 2 Accent 4" w:semiHidden="0" w:uiPriority="68" w:unhideWhenUsed="0"/>
-    <w:lsdException w:name="Medium Grid 3 Accent 4" w:semiHidden="0" w:uiPriority="69" w:unhideWhenUsed="0"/>
-    <w:lsdException w:name="Dark List Accent 4" w:semiHidden="0" w:uiPriority="70" w:unhideWhenUsed="0"/>
-    <w:lsdException w:name="Colorful Shading Accent 4" w:semiHidden="0" w:uiPriority="71" w:unhideWhenUsed="0"/>
-    <w:lsdException w:name="Colorful List Accent 4" w:semiHidden="0" w:uiPriority="72" w:unhideWhenUsed="0"/>
-    <w:lsdException w:name="Colorful Grid Accent 4" w:semiHidden="0" w:uiPriority="73" w:unhideWhenUsed="0"/>
-    <w:lsdException w:name="Light Shading Accent 5" w:semiHidden="0" w:uiPriority="60" w:unhideWhenUsed="0"/>
-    <w:lsdException w:name="Light List Accent 5" w:semiHidden="0" w:uiPriority="61" w:unhideWhenUsed="0"/>
-    <w:lsdException w:name="Light Grid Accent 5" w:semiHidden="0" w:uiPriority="62" w:unhideWhenUsed="0"/>
-    <w:lsdException w:name="Medium Shading 1 Accent 5" w:semiHidden="0" w:uiPriority="63" w:unhideWhenUsed="0"/>
-    <w:lsdException w:name="Medium Shading 2 Accent 5" w:semiHidden="0" w:uiPriority="64" w:unhideWhenUsed="0"/>
-    <w:lsdException w:name="Medium List 1 Accent 5" w:semiHidden="0" w:uiPriority="65" w:unhideWhenUsed="0"/>
-    <w:lsdException w:name="Medium List 2 Accent 5" w:semiHidden="0" w:uiPriority="66" w:unhideWhenUsed="0"/>
-    <w:lsdException w:name="Medium Grid 1 Accent 5" w:semiHidden="0" w:uiPriority="67" w:unhideWhenUsed="0"/>
-    <w:lsdException w:name="Medium Grid 2 Accent 5" w:semiHidden="0" w:uiPriority="68" w:unhideWhenUsed="0"/>
-    <w:lsdException w:name="Medium Grid 3 Accent 5" w:semiHidden="0" w:uiPriority="69" w:unhideWhenUsed="0"/>
-    <w:lsdException w:name="Dark List Accent 5" w:semiHidden="0" w:uiPriority="70" w:unhideWhenUsed="0"/>
-    <w:lsdException w:name="Colorful Shading Accent 5" w:semiHidden="0" w:uiPriority="71" w:unhideWhenUsed="0"/>
-    <w:lsdException w:name="Colorful List Accent 5" w:semiHidden="0" w:uiPriority="72" w:unhideWhenUsed="0"/>
-    <w:lsdException w:name="Colorful Grid Accent 5" w:semiHidden="0" w:uiPriority="73" w:unhideWhenUsed="0"/>
-    <w:lsdException w:name="Light Shading Accent 6" w:semiHidden="0" w:uiPriority="60" w:unhideWhenUsed="0"/>
-    <w:lsdException w:name="Light List Accent 6" w:semiHidden="0" w:uiPriority="61" w:unhideWhenUsed="0"/>
-    <w:lsdException w:name="Light Grid Accent 6" w:semiHidden="0" w:uiPriority="62" w:unhideWhenUsed="0"/>
-    <w:lsdException w:name="Medium Shading 1 Accent 6" w:semiHidden="0" w:uiPriority="63" w:unhideWhenUsed="0"/>
-    <w:lsdException w:name="Medium Shading 2 Accent 6" w:semiHidden="0" w:uiPriority="64" w:unhideWhenUsed="0"/>
-    <w:lsdException w:name="Medium List 1 Accent 6" w:semiHidden="0" w:uiPriority="65" w:unhideWhenUsed="0"/>
-    <w:lsdException w:name="Medium List 2 Accent 6" w:semiHidden="0" w:uiPriority="66" w:unhideWhenUsed="0"/>
-    <w:lsdException w:name="Medium Grid 1 Accent 6" w:semiHidden="0" w:uiPriority="67" w:unhideWhenUsed="0"/>
-    <w:lsdException w:name="Medium Grid 2 Accent 6" w:semiHidden="0" w:uiPriority="68" w:unhideWhenUsed="0"/>
-    <w:lsdException w:name="Medium Grid 3 Accent 6" w:semiHidden="0" w:uiPriority="69" w:unhideWhenUsed="0"/>
-    <w:lsdException w:name="Dark List Accent 6" w:semiHidden="0" w:uiPriority="70" w:unhideWhenUsed="0"/>
-    <w:lsdException w:name="Colorful Shading Accent 6" w:semiHidden="0" w:uiPriority="71" w:unhideWhenUsed="0"/>
-    <w:lsdException w:name="Colorful List Accent 6" w:semiHidden="0" w:uiPriority="72" w:unhideWhenUsed="0"/>
-    <w:lsdException w:name="Colorful Grid Accent 6" w:semiHidden="0" w:uiPriority="73" w:unhideWhenUsed="0"/>
-    <w:lsdException w:name="Subtle Emphasis" w:semiHidden="0" w:uiPriority="19" w:unhideWhenUsed="0" w:qFormat="1"/>
-    <w:lsdException w:name="Intense Emphasis" w:semiHidden="0" w:uiPriority="21" w:unhideWhenUsed="0" w:qFormat="1"/>
-    <w:lsdException w:name="Subtle Reference" w:semiHidden="0" w:uiPriority="31" w:unhideWhenUsed="0" w:qFormat="1"/>
-    <w:lsdException w:name="Intense Reference" w:semiHidden="0" w:uiPriority="32" w:unhideWhenUsed="0" w:qFormat="1"/>
-    <w:lsdException w:name="Book Title" w:semiHidden="0" w:uiPriority="33" w:unhideWhenUsed="0" w:qFormat="1"/>
-    <w:lsdException w:name="Bibliography" w:uiPriority="37"/>
-    <w:lsdException w:name="TOC Heading" w:uiPriority="39" w:qFormat="1"/>
-  </w:latentStyles>
-  <w:style w:type="paragraph" w:default="1" w:styleId="Normal">
-    <w:name w:val="Normal"/>
-    <w:qFormat/>
-  </w:style>
-  <w:style w:type="character" w:default="1" w:styleId="DefaultParagraphFont">
-    <w:name w:val="Default Paragraph Font"/>
-    <w:uiPriority w:val="1"/>
-    <w:semiHidden/>
-    <w:unhideWhenUsed/>
-  </w:style>
-  <w:style w:type="table" w:default="1" w:styleId="TableNormal">
-    <w:name w:val="Normal Table"/>
-    <w:uiPriority w:val="99"/>
-    <w:semiHidden/>
-    <w:unhideWhenUsed/>
-    <w:tblPr>
-      <w:tblInd w:w="0" w:type="dxa"/>
-      <w:tblCellMar>
-        <w:top w:w="0" w:type="dxa"/>
-        <w:left w:w="108" w:type="dxa"/>
-        <w:bottom w:w="0" w:type="dxa"/>
-        <w:right w:w="108" w:type="dxa"/>
-      </w:tblCellMar>
-    </w:tblPr>
-  </w:style>
-  <w:style w:type="numbering" w:default="1" w:styleId="NoList">
-    <w:name w:val="No List"/>
-    <w:uiPriority w:val="99"/>
-    <w:semiHidden/>
-    <w:unhideWhenUsed/>
+  <w:style w:type="character" w:styleId="FollowedHyperlink">
+    <w:name w:val="FollowedHyperlink"/>
+    <w:basedOn w:val="DefaultParagraphFont"/>
+    <w:rsid w:val="00BB037E"/>
+    <w:rPr>
+      <w:color w:val="800080" w:themeColor="followedHyperlink"/>
+      <w:u w:val="single"/>
+    </w:rPr>
   </w:style>
 </w:styles>
 </file>

</xml_diff>

<commit_message>
Updated open terminal instructions
</commit_message>
<xml_diff>
--- a/tutorial1/activity.docx
+++ b/tutorial1/activity.docx
@@ -363,6 +363,15 @@
         </w:rPr>
         <w:t>:</w:t>
       </w:r>
+      <w:r>
+        <w:rPr>
+          <w:b/>
+        </w:rPr>
+        <w:t xml:space="preserve">  </w:t>
+      </w:r>
+      <w:r>
+        <w:t>Finder -&gt; Applications -&gt; Utilities -&gt; Terminal.app</w:t>
+      </w:r>
     </w:p>
     <w:p>
       <w:pPr>
@@ -381,6 +390,17 @@
         </w:rPr>
         <w:t>Linux:</w:t>
       </w:r>
+      <w:r>
+        <w:rPr>
+          <w:b/>
+        </w:rPr>
+        <w:t xml:space="preserve">  </w:t>
+      </w:r>
+      <w:r>
+        <w:t>will vary depending on your window manager</w:t>
+      </w:r>
+      <w:bookmarkStart w:id="3" w:name="_GoBack"/>
+      <w:bookmarkEnd w:id="3"/>
     </w:p>
     <w:p>
       <w:pPr>
@@ -390,10 +410,10 @@
           <w:numId w:val="15"/>
         </w:numPr>
       </w:pPr>
-      <w:bookmarkStart w:id="3" w:name="ssh"/>
-      <w:bookmarkStart w:id="4" w:name="help"/>
-      <w:bookmarkEnd w:id="3"/>
+      <w:bookmarkStart w:id="4" w:name="ssh"/>
+      <w:bookmarkStart w:id="5" w:name="help"/>
       <w:bookmarkEnd w:id="4"/>
+      <w:bookmarkEnd w:id="5"/>
       <w:r>
         <w:t>Help</w:t>
       </w:r>
@@ -554,8 +574,8 @@
           <w:numId w:val="15"/>
         </w:numPr>
       </w:pPr>
-      <w:bookmarkStart w:id="5" w:name="identify-yourself"/>
-      <w:bookmarkEnd w:id="5"/>
+      <w:bookmarkStart w:id="6" w:name="identify-yourself"/>
+      <w:bookmarkEnd w:id="6"/>
       <w:r>
         <w:t>Identify yourself</w:t>
       </w:r>
@@ -629,8 +649,8 @@
           <w:numId w:val="15"/>
         </w:numPr>
       </w:pPr>
-      <w:bookmarkStart w:id="6" w:name="create-repository"/>
-      <w:bookmarkEnd w:id="6"/>
+      <w:bookmarkStart w:id="7" w:name="create-repository"/>
+      <w:bookmarkEnd w:id="7"/>
       <w:r>
         <w:t>Create repository</w:t>
       </w:r>
@@ -760,8 +780,8 @@
           <w:numId w:val="15"/>
         </w:numPr>
       </w:pPr>
-      <w:bookmarkStart w:id="7" w:name="basic-commands"/>
-      <w:bookmarkEnd w:id="7"/>
+      <w:bookmarkStart w:id="8" w:name="basic-commands"/>
+      <w:bookmarkEnd w:id="8"/>
       <w:r>
         <w:t>Basic commands</w:t>
       </w:r>
@@ -1054,8 +1074,6 @@
         </w:rPr>
         <w:t>git add .</w:t>
       </w:r>
-      <w:bookmarkStart w:id="8" w:name="_GoBack"/>
-      <w:bookmarkEnd w:id="8"/>
       <w:r>
         <w:br/>
       </w:r>

</xml_diff>

<commit_message>
Updated tutorial 1; moved agenda
</commit_message>
<xml_diff>
--- a/tutorial1/activity.docx
+++ b/tutorial1/activity.docx
@@ -1,6 +1,6 @@
 
 <file path=word/document.xml><?xml version="1.0" encoding="utf-8"?>
-<w:document xmlns:wpc="http://schemas.microsoft.com/office/word/2010/wordprocessingCanvas" xmlns:mo="http://schemas.microsoft.com/office/mac/office/2008/main" xmlns:mc="http://schemas.openxmlformats.org/markup-compatibility/2006" xmlns:mv="urn:schemas-microsoft-com:mac:vml" xmlns:o="urn:schemas-microsoft-com:office:office" xmlns:r="http://schemas.openxmlformats.org/officeDocument/2006/relationships" xmlns:m="http://schemas.openxmlformats.org/officeDocument/2006/math" xmlns:v="urn:schemas-microsoft-com:vml" xmlns:wp14="http://schemas.microsoft.com/office/word/2010/wordprocessingDrawing" xmlns:wp="http://schemas.openxmlformats.org/drawingml/2006/wordprocessingDrawing" xmlns:w10="urn:schemas-microsoft-com:office:word" xmlns:w="http://schemas.openxmlformats.org/wordprocessingml/2006/main" xmlns:w14="http://schemas.microsoft.com/office/word/2010/wordml" xmlns:wpg="http://schemas.microsoft.com/office/word/2010/wordprocessingGroup" xmlns:wpi="http://schemas.microsoft.com/office/word/2010/wordprocessingInk" xmlns:wne="http://schemas.microsoft.com/office/word/2006/wordml" xmlns:wps="http://schemas.microsoft.com/office/word/2010/wordprocessingShape" mc:Ignorable="w14 wp14 mv">
+<w:document xmlns:wpc="http://schemas.microsoft.com/office/word/2010/wordprocessingCanvas" xmlns:mc="http://schemas.openxmlformats.org/markup-compatibility/2006" xmlns:o="urn:schemas-microsoft-com:office:office" xmlns:r="http://schemas.openxmlformats.org/officeDocument/2006/relationships" xmlns:m="http://schemas.openxmlformats.org/officeDocument/2006/math" xmlns:v="urn:schemas-microsoft-com:vml" xmlns:wp14="http://schemas.microsoft.com/office/word/2010/wordprocessingDrawing" xmlns:wp="http://schemas.openxmlformats.org/drawingml/2006/wordprocessingDrawing" xmlns:w10="urn:schemas-microsoft-com:office:word" xmlns:w="http://schemas.openxmlformats.org/wordprocessingml/2006/main" xmlns:w14="http://schemas.microsoft.com/office/word/2010/wordml" xmlns:w15="http://schemas.microsoft.com/office/word/2012/wordml" xmlns:wpg="http://schemas.microsoft.com/office/word/2010/wordprocessingGroup" xmlns:wpi="http://schemas.microsoft.com/office/word/2010/wordprocessingInk" xmlns:wne="http://schemas.microsoft.com/office/word/2006/wordml" xmlns:wps="http://schemas.microsoft.com/office/word/2010/wordprocessingShape" mc:Ignorable="w14 w15 wp14">
   <w:body>
     <w:p>
       <w:pPr>
@@ -16,14 +16,19 @@
       <w:pPr>
         <w:pStyle w:val="FirstParagraph"/>
       </w:pPr>
-      <w:r>
-        <w:t xml:space="preserve">Able </w:t>
-      </w:r>
-      <w:proofErr w:type="gramStart"/>
-      <w:r>
-        <w:t>to ...</w:t>
-      </w:r>
-      <w:proofErr w:type="gramEnd"/>
+      <w:ins w:id="1" w:author="Darci Burdge" w:date="2016-04-21T16:12:00Z">
+        <w:r>
+          <w:t>After completing this tutorial you will be a</w:t>
+        </w:r>
+      </w:ins>
+      <w:del w:id="2" w:author="Darci Burdge" w:date="2016-04-21T16:12:00Z">
+        <w:r>
+          <w:delText>A</w:delText>
+        </w:r>
+      </w:del>
+      <w:r>
+        <w:t>ble to ...</w:t>
+      </w:r>
     </w:p>
     <w:p>
       <w:pPr>
@@ -34,15 +39,7 @@
         </w:numPr>
       </w:pPr>
       <w:r>
-        <w:t xml:space="preserve">Configure </w:t>
-      </w:r>
-      <w:proofErr w:type="spellStart"/>
-      <w:r>
-        <w:t>git</w:t>
-      </w:r>
-      <w:proofErr w:type="spellEnd"/>
-      <w:r>
-        <w:t>.</w:t>
+        <w:t>Configure git.</w:t>
       </w:r>
     </w:p>
     <w:p>
@@ -54,7 +51,15 @@
         </w:numPr>
       </w:pPr>
       <w:r>
-        <w:t>Make and commit changes to repository.</w:t>
+        <w:t xml:space="preserve">Make and commit changes to </w:t>
+      </w:r>
+      <w:ins w:id="3" w:author="Darci Burdge" w:date="2016-04-21T16:14:00Z">
+        <w:r>
+          <w:t xml:space="preserve">a </w:t>
+        </w:r>
+      </w:ins>
+      <w:r>
+        <w:t>repository.</w:t>
       </w:r>
     </w:p>
     <w:p>
@@ -66,7 +71,15 @@
         </w:numPr>
       </w:pPr>
       <w:r>
-        <w:t>Add new files to repository.</w:t>
+        <w:t xml:space="preserve">Add new files to </w:t>
+      </w:r>
+      <w:ins w:id="4" w:author="Darci Burdge" w:date="2016-04-21T16:14:00Z">
+        <w:r>
+          <w:t xml:space="preserve">a </w:t>
+        </w:r>
+      </w:ins>
+      <w:r>
+        <w:t>repository.</w:t>
       </w:r>
     </w:p>
     <w:p>
@@ -78,7 +91,23 @@
         </w:numPr>
       </w:pPr>
       <w:r>
-        <w:t>Remove file from repository.</w:t>
+        <w:t xml:space="preserve">Remove </w:t>
+      </w:r>
+      <w:ins w:id="5" w:author="Darci Burdge" w:date="2016-04-21T16:14:00Z">
+        <w:r>
+          <w:t xml:space="preserve">a </w:t>
+        </w:r>
+      </w:ins>
+      <w:r>
+        <w:t xml:space="preserve">file from </w:t>
+      </w:r>
+      <w:ins w:id="6" w:author="Darci Burdge" w:date="2016-04-21T16:14:00Z">
+        <w:r>
+          <w:t xml:space="preserve">a </w:t>
+        </w:r>
+      </w:ins>
+      <w:r>
+        <w:t>repository.</w:t>
       </w:r>
     </w:p>
     <w:p>
@@ -113,13 +142,8 @@
           <w:numId w:val="3"/>
         </w:numPr>
       </w:pPr>
-      <w:proofErr w:type="spellStart"/>
-      <w:r>
-        <w:t>Unstage</w:t>
-      </w:r>
-      <w:proofErr w:type="spellEnd"/>
-      <w:r>
-        <w:t xml:space="preserve"> changes for commit.</w:t>
+      <w:r>
+        <w:t>Unstage changes for commit.</w:t>
       </w:r>
     </w:p>
     <w:p>
@@ -153,6 +177,9 @@
           <w:ilvl w:val="0"/>
           <w:numId w:val="3"/>
         </w:numPr>
+        <w:rPr>
+          <w:ins w:id="7" w:author="Darci Burdge" w:date="2016-04-21T16:12:00Z"/>
+        </w:rPr>
       </w:pPr>
       <w:r>
         <w:t>Undo a commit.</w:t>
@@ -160,14 +187,93 @@
     </w:p>
     <w:p>
       <w:pPr>
+        <w:pStyle w:val="FirstParagraph"/>
+        <w:spacing w:before="0" w:after="0"/>
+        <w:rPr>
+          <w:ins w:id="8" w:author="Darci Burdge" w:date="2016-04-21T16:12:00Z"/>
+        </w:rPr>
+        <w:pPrChange w:id="9" w:author="Darci Burdge" w:date="2016-04-21T16:12:00Z">
+          <w:pPr>
+            <w:pStyle w:val="FirstParagraph"/>
+            <w:numPr>
+              <w:numId w:val="3"/>
+            </w:numPr>
+            <w:tabs>
+              <w:tab w:val="num" w:pos="0"/>
+            </w:tabs>
+            <w:spacing w:before="0" w:after="0"/>
+            <w:ind w:left="480" w:hanging="480"/>
+          </w:pPr>
+        </w:pPrChange>
+      </w:pPr>
+    </w:p>
+    <w:p>
+      <w:pPr>
+        <w:pStyle w:val="FirstParagraph"/>
+        <w:spacing w:before="0" w:after="0"/>
+        <w:rPr>
+          <w:ins w:id="10" w:author="Darci Burdge" w:date="2016-04-21T16:12:00Z"/>
+        </w:rPr>
+        <w:pPrChange w:id="11" w:author="Darci Burdge" w:date="2016-04-21T16:12:00Z">
+          <w:pPr>
+            <w:pStyle w:val="FirstParagraph"/>
+            <w:numPr>
+              <w:numId w:val="3"/>
+            </w:numPr>
+            <w:tabs>
+              <w:tab w:val="num" w:pos="0"/>
+            </w:tabs>
+            <w:spacing w:before="0" w:after="0"/>
+            <w:ind w:left="480" w:hanging="480"/>
+          </w:pPr>
+        </w:pPrChange>
+      </w:pPr>
+      <w:ins w:id="12" w:author="Darci Burdge" w:date="2016-04-21T16:12:00Z">
+        <w:r>
+          <w:t>Th</w:t>
+        </w:r>
+      </w:ins>
+      <w:ins w:id="13" w:author="Darci Burdge" w:date="2016-04-21T16:13:00Z">
+        <w:r>
+          <w:t xml:space="preserve">roughout the tutorial you will be asked many questions. The </w:t>
+        </w:r>
+      </w:ins>
+      <w:ins w:id="14" w:author="Darci Burdge" w:date="2016-04-21T16:12:00Z">
+        <w:r>
+          <w:t>goal is to become familiar with basic git commands and to produce notes that you can refer back to later. Don’t worry too much about accuracy, for each question, provide your best answer and move on to the next question.</w:t>
+        </w:r>
+      </w:ins>
+    </w:p>
+    <w:p>
+      <w:pPr>
+        <w:pStyle w:val="Compact"/>
+        <w:rPr>
+          <w:del w:id="15" w:author="Darci Burdge" w:date="2016-04-21T16:12:00Z"/>
+        </w:rPr>
+        <w:pPrChange w:id="16" w:author="Darci Burdge" w:date="2016-04-21T16:12:00Z">
+          <w:pPr>
+            <w:pStyle w:val="Compact"/>
+            <w:numPr>
+              <w:numId w:val="3"/>
+            </w:numPr>
+            <w:tabs>
+              <w:tab w:val="num" w:pos="0"/>
+            </w:tabs>
+            <w:ind w:left="480" w:hanging="480"/>
+          </w:pPr>
+        </w:pPrChange>
+      </w:pPr>
+    </w:p>
+    <w:p>
+      <w:pPr>
         <w:pStyle w:val="Heading2"/>
         <w:numPr>
           <w:ilvl w:val="0"/>
           <w:numId w:val="15"/>
         </w:numPr>
       </w:pPr>
-      <w:bookmarkStart w:id="1" w:name="setup"/>
-      <w:bookmarkEnd w:id="1"/>
+      <w:bookmarkStart w:id="17" w:name="setup"/>
+      <w:bookmarkEnd w:id="17"/>
       <w:r>
         <w:t>Setup</w:t>
       </w:r>
@@ -176,30 +282,27 @@
       <w:pPr>
         <w:pStyle w:val="Heading3"/>
       </w:pPr>
-      <w:bookmarkStart w:id="2" w:name="git"/>
-      <w:bookmarkEnd w:id="2"/>
-      <w:proofErr w:type="spellStart"/>
+      <w:bookmarkStart w:id="18" w:name="git"/>
+      <w:bookmarkEnd w:id="18"/>
       <w:r>
         <w:t>Git</w:t>
       </w:r>
-      <w:proofErr w:type="spellEnd"/>
     </w:p>
     <w:p>
       <w:pPr>
         <w:pStyle w:val="FirstParagraph"/>
-      </w:pPr>
-      <w:r>
-        <w:t xml:space="preserve">Download and install </w:t>
-      </w:r>
-      <w:proofErr w:type="spellStart"/>
-      <w:r>
-        <w:t>git</w:t>
-      </w:r>
-      <w:proofErr w:type="spellEnd"/>
-      <w:r>
-        <w:t xml:space="preserve"> for your operating system:</w:t>
-      </w:r>
-    </w:p>
+        <w:rPr>
+          <w:ins w:id="19" w:author="Darci Burdge" w:date="2016-04-21T17:16:00Z"/>
+        </w:rPr>
+      </w:pPr>
+      <w:ins w:id="20" w:author="Darci Burdge" w:date="2016-04-21T17:16:00Z">
+        <w:r>
+          <w:t>Create an account on GitHub:</w:t>
+        </w:r>
+      </w:ins>
+    </w:p>
+    <w:bookmarkStart w:id="21" w:name="_GoBack"/>
+    <w:bookmarkEnd w:id="21"/>
     <w:p>
       <w:pPr>
         <w:pStyle w:val="Compact"/>
@@ -207,48 +310,159 @@
           <w:ilvl w:val="0"/>
           <w:numId w:val="4"/>
         </w:numPr>
-      </w:pPr>
-      <w:r>
-        <w:rPr>
-          <w:b/>
-        </w:rPr>
-        <w:t>Windows</w:t>
-      </w:r>
-      <w:r>
-        <w:rPr>
-          <w:b/>
-        </w:rPr>
-        <w:t xml:space="preserve"> and Windows Portable</w:t>
-      </w:r>
-      <w:proofErr w:type="gramStart"/>
-      <w:r>
-        <w:t xml:space="preserve">:  </w:t>
-      </w:r>
-      <w:r>
-        <w:t xml:space="preserve"> </w:t>
-      </w:r>
-      <w:proofErr w:type="gramEnd"/>
-      <w:r>
-        <w:fldChar w:fldCharType="begin"/>
-      </w:r>
-      <w:r>
-        <w:instrText xml:space="preserve"> HYPERLINK "https://git-scm.com/download/win" </w:instrText>
-      </w:r>
-      <w:r>
-        <w:fldChar w:fldCharType="separate"/>
-      </w:r>
+        <w:rPr>
+          <w:ins w:id="22" w:author="Darci Burdge" w:date="2016-04-21T17:16:00Z"/>
+          <w:rPrChange w:id="23" w:author="Darci Burdge" w:date="2016-04-21T17:17:00Z">
+            <w:rPr>
+              <w:ins w:id="24" w:author="Darci Burdge" w:date="2016-04-21T17:16:00Z"/>
+            </w:rPr>
+          </w:rPrChange>
+        </w:rPr>
+        <w:pPrChange w:id="25" w:author="Darci Burdge" w:date="2016-04-21T17:18:00Z">
+          <w:pPr>
+            <w:pStyle w:val="FirstParagraph"/>
+          </w:pPr>
+        </w:pPrChange>
+      </w:pPr>
+      <w:ins w:id="26" w:author="Darci Burdge" w:date="2016-04-21T17:18:00Z">
+        <w:r>
+          <w:fldChar w:fldCharType="begin"/>
+        </w:r>
+        <w:r>
+          <w:instrText xml:space="preserve"> HYPERLINK "</w:instrText>
+        </w:r>
+        <w:r>
+          <w:instrText>https://github.com/</w:instrText>
+        </w:r>
+        <w:r>
+          <w:instrText xml:space="preserve">" </w:instrText>
+        </w:r>
+        <w:r>
+          <w:fldChar w:fldCharType="separate"/>
+        </w:r>
+        <w:r>
+          <w:rPr>
+            <w:rStyle w:val="Hyperlink"/>
+          </w:rPr>
+          <w:t>https://github.com/</w:t>
+        </w:r>
+        <w:r>
+          <w:fldChar w:fldCharType="end"/>
+        </w:r>
+        <w:r>
+          <w:t xml:space="preserve"> </w:t>
+        </w:r>
+      </w:ins>
+    </w:p>
+    <w:p>
+      <w:pPr>
+        <w:pStyle w:val="FirstParagraph"/>
+      </w:pPr>
+      <w:r>
+        <w:t>Download and install git for your operating system:</w:t>
+      </w:r>
+    </w:p>
+    <w:p>
+      <w:pPr>
+        <w:pStyle w:val="Compact"/>
+        <w:numPr>
+          <w:ilvl w:val="0"/>
+          <w:numId w:val="4"/>
+        </w:numPr>
+      </w:pPr>
+      <w:del w:id="27" w:author="Darci Burdge" w:date="2016-04-21T15:58:00Z">
+        <w:r>
+          <w:rPr>
+            <w:b/>
+          </w:rPr>
+          <w:delText>Windows</w:delText>
+        </w:r>
+        <w:r>
+          <w:rPr>
+            <w:b/>
+          </w:rPr>
+          <w:delText xml:space="preserve"> and Windows Portable</w:delText>
+        </w:r>
+        <w:r>
+          <w:delText xml:space="preserve">:  </w:delText>
+        </w:r>
+        <w:r>
+          <w:delText xml:space="preserve"> </w:delText>
+        </w:r>
+      </w:del>
+      <w:ins w:id="28" w:author="Darci Burdge" w:date="2016-04-21T15:59:00Z">
+        <w:r>
+          <w:fldChar w:fldCharType="begin"/>
+        </w:r>
+        <w:r>
+          <w:instrText xml:space="preserve"> HYPERLINK "</w:instrText>
+        </w:r>
+      </w:ins>
+      <w:r>
+        <w:rPr>
+          <w:rPrChange w:id="29" w:author="Darci Burdge" w:date="2016-04-21T15:59:00Z">
+            <w:rPr>
+              <w:rStyle w:val="Hyperlink"/>
+            </w:rPr>
+          </w:rPrChange>
+        </w:rPr>
+        <w:instrText>https://git-scm.com/download</w:instrText>
+      </w:r>
+      <w:ins w:id="30" w:author="Darci Burdge" w:date="2016-04-21T15:58:00Z">
+        <w:r>
+          <w:rPr>
+            <w:rPrChange w:id="31" w:author="Darci Burdge" w:date="2016-04-21T15:59:00Z">
+              <w:rPr>
+                <w:rStyle w:val="Hyperlink"/>
+              </w:rPr>
+            </w:rPrChange>
+          </w:rPr>
+          <w:instrText>s</w:instrText>
+        </w:r>
+      </w:ins>
+      <w:ins w:id="32" w:author="Darci Burdge" w:date="2016-04-21T15:59:00Z">
+        <w:r>
+          <w:instrText xml:space="preserve">" </w:instrText>
+        </w:r>
+        <w:r>
+          <w:fldChar w:fldCharType="separate"/>
+        </w:r>
+      </w:ins>
       <w:r>
         <w:rPr>
           <w:rStyle w:val="Hyperlink"/>
         </w:rPr>
-        <w:t>https://git-scm.com/download/win</w:t>
-      </w:r>
-      <w:r>
-        <w:rPr>
-          <w:rStyle w:val="Hyperlink"/>
-        </w:rPr>
-        <w:fldChar w:fldCharType="end"/>
-      </w:r>
+        <w:t>https://git-scm.com/download</w:t>
+      </w:r>
+      <w:ins w:id="33" w:author="Darci Burdge" w:date="2016-04-21T15:58:00Z">
+        <w:r>
+          <w:rPr>
+            <w:rStyle w:val="Hyperlink"/>
+          </w:rPr>
+          <w:t>s</w:t>
+        </w:r>
+      </w:ins>
+      <w:del w:id="34" w:author="Darci Burdge" w:date="2016-04-21T15:58:00Z">
+        <w:r>
+          <w:rPr>
+            <w:rStyle w:val="Hyperlink"/>
+          </w:rPr>
+          <w:delText>/win</w:delText>
+        </w:r>
+      </w:del>
+      <w:ins w:id="35" w:author="Darci Burdge" w:date="2016-04-21T15:59:00Z">
+        <w:r>
+          <w:fldChar w:fldCharType="end"/>
+        </w:r>
+      </w:ins>
+      <w:ins w:id="36" w:author="Darci Burdge" w:date="2016-04-21T15:58:00Z">
+        <w:r>
+          <w:rPr>
+            <w:rStyle w:val="Hyperlink"/>
+          </w:rPr>
+          <w:tab/>
+        </w:r>
+      </w:ins>
     </w:p>
     <w:p>
       <w:pPr>
@@ -257,39 +471,42 @@
           <w:ilvl w:val="0"/>
           <w:numId w:val="4"/>
         </w:numPr>
-      </w:pPr>
-      <w:r>
-        <w:rPr>
-          <w:b/>
-        </w:rPr>
-        <w:t>Mac OSX</w:t>
-      </w:r>
-      <w:proofErr w:type="gramStart"/>
-      <w:r>
-        <w:t xml:space="preserve">:  </w:t>
-      </w:r>
-      <w:proofErr w:type="gramEnd"/>
-      <w:r>
-        <w:fldChar w:fldCharType="begin"/>
-      </w:r>
-      <w:r>
-        <w:instrText xml:space="preserve"> HYPERLINK "https://git-scm.com/download/mac" </w:instrText>
-      </w:r>
-      <w:r>
-        <w:fldChar w:fldCharType="separate"/>
-      </w:r>
-      <w:r>
-        <w:rPr>
-          <w:rStyle w:val="Hyperlink"/>
-        </w:rPr>
-        <w:t>https://git-scm.com/download/mac</w:t>
-      </w:r>
-      <w:r>
-        <w:rPr>
-          <w:rStyle w:val="Hyperlink"/>
-        </w:rPr>
-        <w:fldChar w:fldCharType="end"/>
-      </w:r>
+        <w:rPr>
+          <w:del w:id="37" w:author="Darci Burdge" w:date="2016-04-21T15:59:00Z"/>
+        </w:rPr>
+      </w:pPr>
+      <w:del w:id="38" w:author="Darci Burdge" w:date="2016-04-21T15:59:00Z">
+        <w:r>
+          <w:rPr>
+            <w:b/>
+          </w:rPr>
+          <w:delText>Mac OSX</w:delText>
+        </w:r>
+        <w:r>
+          <w:delText xml:space="preserve">:  </w:delText>
+        </w:r>
+        <w:r>
+          <w:fldChar w:fldCharType="begin"/>
+        </w:r>
+        <w:r>
+          <w:delInstrText xml:space="preserve"> HYPERLINK "https://git-scm.com/download/mac" </w:delInstrText>
+        </w:r>
+        <w:r>
+          <w:fldChar w:fldCharType="separate"/>
+        </w:r>
+        <w:r>
+          <w:rPr>
+            <w:rStyle w:val="Hyperlink"/>
+          </w:rPr>
+          <w:delText>https://git-scm.com/download/mac</w:delText>
+        </w:r>
+        <w:r>
+          <w:rPr>
+            <w:rStyle w:val="Hyperlink"/>
+          </w:rPr>
+          <w:fldChar w:fldCharType="end"/>
+        </w:r>
+      </w:del>
     </w:p>
     <w:p>
       <w:pPr>
@@ -298,16 +515,21 @@
           <w:ilvl w:val="0"/>
           <w:numId w:val="4"/>
         </w:numPr>
-      </w:pPr>
-      <w:r>
-        <w:rPr>
-          <w:b/>
-        </w:rPr>
-        <w:t>Linux</w:t>
-      </w:r>
-      <w:r>
-        <w:t>:</w:t>
-      </w:r>
+        <w:rPr>
+          <w:del w:id="39" w:author="Darci Burdge" w:date="2016-04-21T15:59:00Z"/>
+        </w:rPr>
+      </w:pPr>
+      <w:del w:id="40" w:author="Darci Burdge" w:date="2016-04-21T15:59:00Z">
+        <w:r>
+          <w:rPr>
+            <w:b/>
+          </w:rPr>
+          <w:delText>Linux</w:delText>
+        </w:r>
+        <w:r>
+          <w:delText>:</w:delText>
+        </w:r>
+      </w:del>
     </w:p>
     <w:p>
       <w:pPr>
@@ -319,40 +541,32 @@
           <w:right w:val="single" w:sz="4" w:space="4" w:color="auto"/>
         </w:pBdr>
         <w:ind w:left="1200"/>
-      </w:pPr>
-      <w:proofErr w:type="spellStart"/>
-      <w:proofErr w:type="gramStart"/>
-      <w:r>
-        <w:rPr>
-          <w:rFonts w:ascii="Consolas" w:hAnsi="Consolas"/>
-        </w:rPr>
-        <w:t>sudo</w:t>
-      </w:r>
-      <w:proofErr w:type="spellEnd"/>
-      <w:proofErr w:type="gramEnd"/>
-      <w:r>
-        <w:rPr>
-          <w:rFonts w:ascii="Consolas" w:hAnsi="Consolas"/>
-        </w:rPr>
-        <w:t xml:space="preserve"> apt-get install </w:t>
-      </w:r>
-      <w:proofErr w:type="spellStart"/>
-      <w:r>
-        <w:rPr>
-          <w:rFonts w:ascii="Consolas" w:hAnsi="Consolas"/>
-        </w:rPr>
-        <w:t>git</w:t>
-      </w:r>
-      <w:proofErr w:type="spellEnd"/>
+        <w:rPr>
+          <w:del w:id="41" w:author="Darci Burdge" w:date="2016-04-21T15:59:00Z"/>
+        </w:rPr>
+      </w:pPr>
+      <w:del w:id="42" w:author="Darci Burdge" w:date="2016-04-21T15:59:00Z">
+        <w:r>
+          <w:rPr>
+            <w:rFonts w:ascii="Consolas" w:hAnsi="Consolas"/>
+          </w:rPr>
+          <w:delText>sudo apt-get install git</w:delText>
+        </w:r>
+      </w:del>
     </w:p>
     <w:p>
       <w:pPr>
         <w:pStyle w:val="Compact"/>
         <w:ind w:left="1920" w:firstLine="240"/>
-      </w:pPr>
-      <w:r>
-        <w:t>OR</w:t>
-      </w:r>
+        <w:rPr>
+          <w:del w:id="43" w:author="Darci Burdge" w:date="2016-04-21T15:59:00Z"/>
+        </w:rPr>
+      </w:pPr>
+      <w:del w:id="44" w:author="Darci Burdge" w:date="2016-04-21T15:59:00Z">
+        <w:r>
+          <w:delText>OR</w:delText>
+        </w:r>
+      </w:del>
     </w:p>
     <w:p>
       <w:pPr>
@@ -365,35 +579,18 @@
         </w:pBdr>
         <w:ind w:left="1200"/>
         <w:rPr>
+          <w:del w:id="45" w:author="Darci Burdge" w:date="2016-04-21T15:59:00Z"/>
           <w:rFonts w:ascii="Consolas" w:hAnsi="Consolas"/>
         </w:rPr>
       </w:pPr>
-      <w:bookmarkStart w:id="3" w:name="_GoBack"/>
-      <w:bookmarkEnd w:id="3"/>
-      <w:proofErr w:type="spellStart"/>
-      <w:proofErr w:type="gramStart"/>
-      <w:r>
-        <w:rPr>
-          <w:rFonts w:ascii="Consolas" w:hAnsi="Consolas"/>
-        </w:rPr>
-        <w:t>sudo</w:t>
-      </w:r>
-      <w:proofErr w:type="spellEnd"/>
-      <w:proofErr w:type="gramEnd"/>
-      <w:r>
-        <w:rPr>
-          <w:rFonts w:ascii="Consolas" w:hAnsi="Consolas"/>
-        </w:rPr>
-        <w:t xml:space="preserve"> yum install </w:t>
-      </w:r>
-      <w:proofErr w:type="spellStart"/>
-      <w:r>
-        <w:rPr>
-          <w:rFonts w:ascii="Consolas" w:hAnsi="Consolas"/>
-        </w:rPr>
-        <w:t>git</w:t>
-      </w:r>
-      <w:proofErr w:type="spellEnd"/>
+      <w:del w:id="46" w:author="Darci Burdge" w:date="2016-04-21T15:59:00Z">
+        <w:r>
+          <w:rPr>
+            <w:rFonts w:ascii="Consolas" w:hAnsi="Consolas"/>
+          </w:rPr>
+          <w:delText>sudo yum install git</w:delText>
+        </w:r>
+      </w:del>
     </w:p>
     <w:p>
       <w:pPr>
@@ -432,13 +629,8 @@
           <w:numId w:val="4"/>
         </w:numPr>
       </w:pPr>
-      <w:proofErr w:type="gramStart"/>
-      <w:r>
-        <w:t>git</w:t>
-      </w:r>
-      <w:proofErr w:type="gramEnd"/>
-      <w:r>
-        <w:t>-bash.exe (Linux style commands)</w:t>
+      <w:r>
+        <w:t>git-bash.exe (Linux style commands)</w:t>
       </w:r>
     </w:p>
     <w:p>
@@ -449,13 +641,8 @@
           <w:numId w:val="4"/>
         </w:numPr>
       </w:pPr>
-      <w:proofErr w:type="gramStart"/>
-      <w:r>
-        <w:t>git</w:t>
-      </w:r>
-      <w:proofErr w:type="gramEnd"/>
-      <w:r>
-        <w:t>-cmd.exe (Windows style commands)</w:t>
+      <w:r>
+        <w:t>git-cmd.exe (Windows style commands)</w:t>
       </w:r>
     </w:p>
     <w:p>
@@ -488,13 +675,8 @@
         <w:t xml:space="preserve">  </w:t>
       </w:r>
       <w:r>
-        <w:t xml:space="preserve">Finder -&gt; Applications -&gt; Utilities -&gt; </w:t>
-      </w:r>
-      <w:proofErr w:type="spellStart"/>
-      <w:r>
-        <w:t>Terminal.app</w:t>
-      </w:r>
-      <w:proofErr w:type="spellEnd"/>
+        <w:t>Finder -&gt; Applications -&gt; Utilities -&gt; Terminal.app</w:t>
+      </w:r>
     </w:p>
     <w:p>
       <w:pPr>
@@ -504,6 +686,7 @@
           <w:numId w:val="4"/>
         </w:numPr>
         <w:rPr>
+          <w:ins w:id="47" w:author="Darci Burdge" w:date="2016-04-21T16:11:00Z"/>
           <w:b/>
         </w:rPr>
       </w:pPr>
@@ -525,16 +708,37 @@
     </w:p>
     <w:p>
       <w:pPr>
+        <w:pStyle w:val="Compact"/>
+        <w:rPr>
+          <w:del w:id="48" w:author="Darci Burdge" w:date="2016-04-21T16:11:00Z"/>
+          <w:b/>
+        </w:rPr>
+        <w:pPrChange w:id="49" w:author="Darci Burdge" w:date="2016-04-21T16:11:00Z">
+          <w:pPr>
+            <w:pStyle w:val="Compact"/>
+            <w:numPr>
+              <w:numId w:val="4"/>
+            </w:numPr>
+            <w:tabs>
+              <w:tab w:val="num" w:pos="0"/>
+            </w:tabs>
+            <w:ind w:left="480" w:hanging="480"/>
+          </w:pPr>
+        </w:pPrChange>
+      </w:pPr>
+    </w:p>
+    <w:p>
+      <w:pPr>
         <w:pStyle w:val="Heading2"/>
         <w:numPr>
           <w:ilvl w:val="0"/>
           <w:numId w:val="15"/>
         </w:numPr>
       </w:pPr>
-      <w:bookmarkStart w:id="4" w:name="ssh"/>
-      <w:bookmarkStart w:id="5" w:name="help"/>
-      <w:bookmarkEnd w:id="4"/>
-      <w:bookmarkEnd w:id="5"/>
+      <w:bookmarkStart w:id="50" w:name="ssh"/>
+      <w:bookmarkStart w:id="51" w:name="help"/>
+      <w:bookmarkEnd w:id="50"/>
+      <w:bookmarkEnd w:id="51"/>
       <w:r>
         <w:t>Help</w:t>
       </w:r>
@@ -560,72 +764,31 @@
           <w:right w:val="single" w:sz="4" w:space="4" w:color="auto"/>
         </w:pBdr>
       </w:pPr>
-      <w:proofErr w:type="spellStart"/>
-      <w:proofErr w:type="gramStart"/>
-      <w:r>
-        <w:rPr>
-          <w:rStyle w:val="VerbatimChar"/>
-        </w:rPr>
-        <w:t>git</w:t>
-      </w:r>
-      <w:proofErr w:type="spellEnd"/>
-      <w:proofErr w:type="gramEnd"/>
-      <w:r>
-        <w:rPr>
-          <w:rStyle w:val="VerbatimChar"/>
-        </w:rPr>
-        <w:t xml:space="preserve"> help</w:t>
+      <w:r>
+        <w:rPr>
+          <w:rStyle w:val="VerbatimChar"/>
+        </w:rPr>
+        <w:lastRenderedPageBreak/>
+        <w:t>git help</w:t>
       </w:r>
       <w:r>
         <w:br/>
       </w:r>
-      <w:proofErr w:type="spellStart"/>
-      <w:r>
-        <w:rPr>
-          <w:rStyle w:val="VerbatimChar"/>
-        </w:rPr>
-        <w:t>git</w:t>
-      </w:r>
-      <w:proofErr w:type="spellEnd"/>
-      <w:r>
-        <w:rPr>
-          <w:rStyle w:val="VerbatimChar"/>
-        </w:rPr>
-        <w:t xml:space="preserve"> help -</w:t>
-      </w:r>
-      <w:proofErr w:type="spellStart"/>
-      <w:r>
-        <w:rPr>
-          <w:rStyle w:val="VerbatimChar"/>
-        </w:rPr>
-        <w:t>ag</w:t>
-      </w:r>
-      <w:proofErr w:type="spellEnd"/>
+      <w:r>
+        <w:rPr>
+          <w:rStyle w:val="VerbatimChar"/>
+        </w:rPr>
+        <w:t>git help -ag</w:t>
+      </w:r>
       <w:r>
         <w:br/>
       </w:r>
-      <w:proofErr w:type="spellStart"/>
-      <w:r>
-        <w:rPr>
-          <w:rStyle w:val="VerbatimChar"/>
-        </w:rPr>
-        <w:t>git</w:t>
-      </w:r>
-      <w:proofErr w:type="spellEnd"/>
-      <w:r>
-        <w:rPr>
-          <w:rStyle w:val="VerbatimChar"/>
-        </w:rPr>
-        <w:t xml:space="preserve"> help </w:t>
-      </w:r>
-      <w:proofErr w:type="spellStart"/>
-      <w:r>
-        <w:rPr>
-          <w:rStyle w:val="VerbatimChar"/>
-        </w:rPr>
-        <w:t>init</w:t>
-      </w:r>
-      <w:proofErr w:type="spellEnd"/>
+      <w:r>
+        <w:rPr>
+          <w:rStyle w:val="VerbatimChar"/>
+        </w:rPr>
+        <w:t>git help init</w:t>
+      </w:r>
     </w:p>
     <w:p>
       <w:pPr>
@@ -638,19 +801,11 @@
       <w:r>
         <w:t xml:space="preserve">What does </w:t>
       </w:r>
-      <w:proofErr w:type="spellStart"/>
-      <w:r>
-        <w:rPr>
-          <w:rStyle w:val="VerbatimChar"/>
-        </w:rPr>
-        <w:t>git</w:t>
-      </w:r>
-      <w:proofErr w:type="spellEnd"/>
-      <w:r>
-        <w:rPr>
-          <w:rStyle w:val="VerbatimChar"/>
-        </w:rPr>
-        <w:t xml:space="preserve"> help</w:t>
+      <w:r>
+        <w:rPr>
+          <w:rStyle w:val="VerbatimChar"/>
+        </w:rPr>
+        <w:t>git help</w:t>
       </w:r>
       <w:r>
         <w:t xml:space="preserve"> do?</w:t>
@@ -665,39 +820,22 @@
         </w:numPr>
       </w:pPr>
       <w:r>
-        <w:lastRenderedPageBreak/>
         <w:t xml:space="preserve">What does </w:t>
       </w:r>
       <w:r>
         <w:rPr>
           <w:rStyle w:val="VerbatimChar"/>
         </w:rPr>
-        <w:t>-</w:t>
-      </w:r>
-      <w:proofErr w:type="spellStart"/>
-      <w:r>
-        <w:rPr>
-          <w:rStyle w:val="VerbatimChar"/>
-        </w:rPr>
-        <w:t>ag</w:t>
-      </w:r>
-      <w:proofErr w:type="spellEnd"/>
+        <w:t>-ag</w:t>
+      </w:r>
       <w:r>
         <w:t xml:space="preserve"> cause </w:t>
       </w:r>
-      <w:proofErr w:type="spellStart"/>
-      <w:r>
-        <w:rPr>
-          <w:rStyle w:val="VerbatimChar"/>
-        </w:rPr>
-        <w:t>git</w:t>
-      </w:r>
-      <w:proofErr w:type="spellEnd"/>
-      <w:r>
-        <w:rPr>
-          <w:rStyle w:val="VerbatimChar"/>
-        </w:rPr>
-        <w:t xml:space="preserve"> help</w:t>
+      <w:r>
+        <w:rPr>
+          <w:rStyle w:val="VerbatimChar"/>
+        </w:rPr>
+        <w:t>git help</w:t>
       </w:r>
       <w:r>
         <w:t xml:space="preserve"> to do?</w:t>
@@ -714,19 +852,11 @@
       <w:r>
         <w:t xml:space="preserve">What does </w:t>
       </w:r>
-      <w:proofErr w:type="spellStart"/>
-      <w:r>
-        <w:rPr>
-          <w:rStyle w:val="VerbatimChar"/>
-        </w:rPr>
-        <w:t>git</w:t>
-      </w:r>
-      <w:proofErr w:type="spellEnd"/>
-      <w:r>
-        <w:rPr>
-          <w:rStyle w:val="VerbatimChar"/>
-        </w:rPr>
-        <w:t xml:space="preserve"> help </w:t>
+      <w:r>
+        <w:rPr>
+          <w:rStyle w:val="VerbatimChar"/>
+        </w:rPr>
+        <w:t xml:space="preserve">git help </w:t>
       </w:r>
       <w:r>
         <w:rPr>
@@ -753,27 +883,29 @@
     <w:p>
       <w:pPr>
         <w:pStyle w:val="FirstParagraph"/>
-      </w:pPr>
-      <w:r>
-        <w:t xml:space="preserve">You may use </w:t>
-      </w:r>
-      <w:proofErr w:type="spellStart"/>
-      <w:r>
-        <w:rPr>
-          <w:rStyle w:val="VerbatimChar"/>
-        </w:rPr>
-        <w:t>git</w:t>
-      </w:r>
-      <w:proofErr w:type="spellEnd"/>
-      <w:r>
-        <w:rPr>
-          <w:rStyle w:val="VerbatimChar"/>
-        </w:rPr>
-        <w:t xml:space="preserve"> help</w:t>
-      </w:r>
-      <w:r>
-        <w:t xml:space="preserve"> at any time to help you answer the questions in this activity.</w:t>
-      </w:r>
+        <w:rPr>
+          <w:del w:id="52" w:author="Darci Burdge" w:date="2016-04-21T16:14:00Z"/>
+        </w:rPr>
+      </w:pPr>
+      <w:del w:id="53" w:author="Darci Burdge" w:date="2016-04-15T12:51:00Z">
+        <w:r>
+          <w:delText xml:space="preserve">You may use </w:delText>
+        </w:r>
+        <w:r>
+          <w:rPr>
+            <w:rStyle w:val="VerbatimChar"/>
+          </w:rPr>
+          <w:delText>git help</w:delText>
+        </w:r>
+        <w:r>
+          <w:delText xml:space="preserve"> at any time to help you answer the questions in this activity</w:delText>
+        </w:r>
+      </w:del>
+      <w:del w:id="54" w:author="Darci Burdge" w:date="2016-04-21T16:14:00Z">
+        <w:r>
+          <w:delText>.</w:delText>
+        </w:r>
+      </w:del>
     </w:p>
     <w:p>
       <w:pPr>
@@ -783,8 +915,8 @@
           <w:numId w:val="15"/>
         </w:numPr>
       </w:pPr>
-      <w:bookmarkStart w:id="6" w:name="identify-yourself"/>
-      <w:bookmarkEnd w:id="6"/>
+      <w:bookmarkStart w:id="55" w:name="identify-yourself"/>
+      <w:bookmarkEnd w:id="55"/>
       <w:r>
         <w:t>Identify yourself</w:t>
       </w:r>
@@ -807,80 +939,20 @@
           <w:right w:val="single" w:sz="4" w:space="4" w:color="auto"/>
         </w:pBdr>
       </w:pPr>
-      <w:proofErr w:type="spellStart"/>
-      <w:proofErr w:type="gramStart"/>
-      <w:r>
-        <w:rPr>
-          <w:rStyle w:val="VerbatimChar"/>
-        </w:rPr>
-        <w:t>git</w:t>
-      </w:r>
-      <w:proofErr w:type="spellEnd"/>
-      <w:proofErr w:type="gramEnd"/>
-      <w:r>
-        <w:rPr>
-          <w:rStyle w:val="VerbatimChar"/>
-        </w:rPr>
-        <w:t xml:space="preserve"> </w:t>
-      </w:r>
-      <w:proofErr w:type="spellStart"/>
-      <w:r>
-        <w:rPr>
-          <w:rStyle w:val="VerbatimChar"/>
-        </w:rPr>
-        <w:t>config</w:t>
-      </w:r>
-      <w:proofErr w:type="spellEnd"/>
-      <w:r>
-        <w:rPr>
-          <w:rStyle w:val="VerbatimChar"/>
-        </w:rPr>
-        <w:t xml:space="preserve"> --global user.name 'BOGUS NAME'</w:t>
+      <w:r>
+        <w:rPr>
+          <w:rStyle w:val="VerbatimChar"/>
+        </w:rPr>
+        <w:t>git config --global user.name 'BOGUS NAME'</w:t>
       </w:r>
       <w:r>
         <w:br/>
       </w:r>
-      <w:proofErr w:type="spellStart"/>
-      <w:r>
-        <w:rPr>
-          <w:rStyle w:val="VerbatimChar"/>
-        </w:rPr>
-        <w:t>git</w:t>
-      </w:r>
-      <w:proofErr w:type="spellEnd"/>
-      <w:r>
-        <w:rPr>
-          <w:rStyle w:val="VerbatimChar"/>
-        </w:rPr>
-        <w:t xml:space="preserve"> </w:t>
-      </w:r>
-      <w:proofErr w:type="spellStart"/>
-      <w:r>
-        <w:rPr>
-          <w:rStyle w:val="VerbatimChar"/>
-        </w:rPr>
-        <w:t>config</w:t>
-      </w:r>
-      <w:proofErr w:type="spellEnd"/>
-      <w:r>
-        <w:rPr>
-          <w:rStyle w:val="VerbatimChar"/>
-        </w:rPr>
-        <w:t xml:space="preserve"> --global </w:t>
-      </w:r>
-      <w:proofErr w:type="spellStart"/>
-      <w:r>
-        <w:rPr>
-          <w:rStyle w:val="VerbatimChar"/>
-        </w:rPr>
-        <w:t>user.email</w:t>
-      </w:r>
-      <w:proofErr w:type="spellEnd"/>
-      <w:r>
-        <w:rPr>
-          <w:rStyle w:val="VerbatimChar"/>
-        </w:rPr>
-        <w:t xml:space="preserve"> 'BOGUS@EMAIL'</w:t>
+      <w:r>
+        <w:rPr>
+          <w:rStyle w:val="VerbatimChar"/>
+        </w:rPr>
+        <w:t>git config --global user.email 'BOGUS@EMAIL'</w:t>
       </w:r>
     </w:p>
     <w:p>
@@ -924,8 +996,8 @@
           <w:numId w:val="15"/>
         </w:numPr>
       </w:pPr>
-      <w:bookmarkStart w:id="7" w:name="create-repository"/>
-      <w:bookmarkEnd w:id="7"/>
+      <w:bookmarkStart w:id="56" w:name="create-repository"/>
+      <w:bookmarkEnd w:id="56"/>
       <w:r>
         <w:t>Create repository</w:t>
       </w:r>
@@ -941,21 +1013,11 @@
         </w:pBdr>
         <w:spacing w:before="180" w:after="180"/>
       </w:pPr>
-      <w:proofErr w:type="spellStart"/>
-      <w:proofErr w:type="gramStart"/>
-      <w:r>
-        <w:rPr>
-          <w:rStyle w:val="VerbatimChar"/>
-        </w:rPr>
-        <w:t>mkdir</w:t>
-      </w:r>
-      <w:proofErr w:type="spellEnd"/>
-      <w:proofErr w:type="gramEnd"/>
-      <w:r>
-        <w:rPr>
-          <w:rStyle w:val="VerbatimChar"/>
-        </w:rPr>
-        <w:t xml:space="preserve"> project</w:t>
+      <w:r>
+        <w:rPr>
+          <w:rStyle w:val="VerbatimChar"/>
+        </w:rPr>
+        <w:t>mkdir project</w:t>
       </w:r>
       <w:r>
         <w:br/>
@@ -969,28 +1031,12 @@
       <w:r>
         <w:br/>
       </w:r>
-      <w:proofErr w:type="spellStart"/>
-      <w:r>
-        <w:rPr>
-          <w:rStyle w:val="VerbatimChar"/>
-        </w:rPr>
-        <w:t>git</w:t>
-      </w:r>
-      <w:proofErr w:type="spellEnd"/>
-      <w:r>
-        <w:rPr>
-          <w:rStyle w:val="VerbatimChar"/>
-        </w:rPr>
-        <w:t xml:space="preserve"> </w:t>
-      </w:r>
-      <w:proofErr w:type="spellStart"/>
-      <w:r>
-        <w:rPr>
-          <w:rStyle w:val="VerbatimChar"/>
-        </w:rPr>
-        <w:t>init</w:t>
-      </w:r>
-      <w:proofErr w:type="spellEnd"/>
+      <w:r>
+        <w:rPr>
+          <w:rStyle w:val="VerbatimChar"/>
+        </w:rPr>
+        <w:t>git init</w:t>
+      </w:r>
     </w:p>
     <w:p>
       <w:pPr>
@@ -1003,28 +1049,12 @@
       <w:r>
         <w:t xml:space="preserve">What was created by </w:t>
       </w:r>
-      <w:proofErr w:type="spellStart"/>
-      <w:r>
-        <w:rPr>
-          <w:rStyle w:val="VerbatimChar"/>
-        </w:rPr>
-        <w:t>git</w:t>
-      </w:r>
-      <w:proofErr w:type="spellEnd"/>
-      <w:r>
-        <w:rPr>
-          <w:rStyle w:val="VerbatimChar"/>
-        </w:rPr>
-        <w:t xml:space="preserve"> </w:t>
-      </w:r>
-      <w:proofErr w:type="spellStart"/>
-      <w:r>
-        <w:rPr>
-          <w:rStyle w:val="VerbatimChar"/>
-        </w:rPr>
-        <w:t>init</w:t>
-      </w:r>
-      <w:proofErr w:type="spellEnd"/>
+      <w:r>
+        <w:rPr>
+          <w:rStyle w:val="VerbatimChar"/>
+        </w:rPr>
+        <w:t>git init</w:t>
+      </w:r>
       <w:r>
         <w:t>?</w:t>
       </w:r>
@@ -1041,11 +1071,7 @@
         <w:t>By default a</w:t>
       </w:r>
       <w:r>
-        <w:t xml:space="preserve">ny file that starts </w:t>
-      </w:r>
-      <w:proofErr w:type="gramStart"/>
-      <w:r>
-        <w:t xml:space="preserve">with </w:t>
+        <w:t xml:space="preserve">ny file that starts with </w:t>
       </w:r>
       <w:r>
         <w:rPr>
@@ -1053,17 +1079,8 @@
         </w:rPr>
         <w:t>.</w:t>
       </w:r>
-      <w:proofErr w:type="gramEnd"/>
-      <w:r>
-        <w:t xml:space="preserve"> </w:t>
-      </w:r>
-      <w:proofErr w:type="gramStart"/>
-      <w:r>
-        <w:t>is</w:t>
-      </w:r>
-      <w:proofErr w:type="gramEnd"/>
-      <w:r>
-        <w:t xml:space="preserve"> hidden</w:t>
+      <w:r>
+        <w:t xml:space="preserve"> is hidden</w:t>
       </w:r>
       <w:r>
         <w:t>. How do yo</w:t>
@@ -1090,16 +1107,8 @@
         <w:rPr>
           <w:rStyle w:val="VerbatimChar"/>
         </w:rPr>
-        <w:t>.</w:t>
-      </w:r>
-      <w:proofErr w:type="spellStart"/>
-      <w:r>
-        <w:rPr>
-          <w:rStyle w:val="VerbatimChar"/>
-        </w:rPr>
-        <w:t>git</w:t>
-      </w:r>
-      <w:proofErr w:type="spellEnd"/>
+        <w:t>.git</w:t>
+      </w:r>
       <w:r>
         <w:t>?</w:t>
       </w:r>
@@ -1113,15 +1122,7 @@
         </w:numPr>
       </w:pPr>
       <w:r>
-        <w:t xml:space="preserve">You find an old project on your hard drive. You do not remember if it is a under version control by </w:t>
-      </w:r>
-      <w:proofErr w:type="spellStart"/>
-      <w:r>
-        <w:t>git</w:t>
-      </w:r>
-      <w:proofErr w:type="spellEnd"/>
-      <w:r>
-        <w:t>. How can you find out?</w:t>
+        <w:t>You find an old project on your hard drive. You do not remember if it is a under version control by git. How can you find out?</w:t>
       </w:r>
     </w:p>
     <w:p>
@@ -1132,8 +1133,8 @@
           <w:numId w:val="15"/>
         </w:numPr>
       </w:pPr>
-      <w:bookmarkStart w:id="8" w:name="basic-commands"/>
-      <w:bookmarkEnd w:id="8"/>
+      <w:bookmarkStart w:id="57" w:name="basic-commands"/>
+      <w:bookmarkEnd w:id="57"/>
       <w:r>
         <w:t>Basic commands</w:t>
       </w:r>
@@ -1171,19 +1172,11 @@
       <w:r>
         <w:t xml:space="preserve">Run </w:t>
       </w:r>
-      <w:proofErr w:type="spellStart"/>
-      <w:r>
-        <w:rPr>
-          <w:rStyle w:val="VerbatimChar"/>
-        </w:rPr>
-        <w:t>git</w:t>
-      </w:r>
-      <w:proofErr w:type="spellEnd"/>
-      <w:r>
-        <w:rPr>
-          <w:rStyle w:val="VerbatimChar"/>
-        </w:rPr>
-        <w:t xml:space="preserve"> status</w:t>
+      <w:r>
+        <w:rPr>
+          <w:rStyle w:val="VerbatimChar"/>
+        </w:rPr>
+        <w:t>git status</w:t>
       </w:r>
       <w:r>
         <w:t xml:space="preserve"> before and after each of these commands.</w:t>
@@ -1199,38 +1192,20 @@
           <w:right w:val="single" w:sz="4" w:space="4" w:color="auto"/>
         </w:pBdr>
       </w:pPr>
-      <w:proofErr w:type="spellStart"/>
-      <w:proofErr w:type="gramStart"/>
-      <w:r>
-        <w:rPr>
-          <w:rStyle w:val="VerbatimChar"/>
-        </w:rPr>
-        <w:t>git</w:t>
-      </w:r>
-      <w:proofErr w:type="spellEnd"/>
-      <w:proofErr w:type="gramEnd"/>
-      <w:r>
-        <w:rPr>
-          <w:rStyle w:val="VerbatimChar"/>
-        </w:rPr>
-        <w:t xml:space="preserve"> add names.txt</w:t>
+      <w:r>
+        <w:rPr>
+          <w:rStyle w:val="VerbatimChar"/>
+        </w:rPr>
+        <w:t>git add names.txt</w:t>
       </w:r>
       <w:r>
         <w:br/>
       </w:r>
-      <w:proofErr w:type="spellStart"/>
-      <w:r>
-        <w:rPr>
-          <w:rStyle w:val="VerbatimChar"/>
-        </w:rPr>
-        <w:t>git</w:t>
-      </w:r>
-      <w:proofErr w:type="spellEnd"/>
-      <w:r>
-        <w:rPr>
-          <w:rStyle w:val="VerbatimChar"/>
-        </w:rPr>
-        <w:t xml:space="preserve"> commit </w:t>
+      <w:r>
+        <w:rPr>
+          <w:rStyle w:val="VerbatimChar"/>
+        </w:rPr>
+        <w:t xml:space="preserve">git commit </w:t>
       </w:r>
       <w:r>
         <w:rPr>
@@ -1281,21 +1256,11 @@
       <w:r>
         <w:br/>
       </w:r>
-      <w:proofErr w:type="spellStart"/>
-      <w:proofErr w:type="gramStart"/>
-      <w:r>
-        <w:rPr>
-          <w:rStyle w:val="VerbatimChar"/>
-        </w:rPr>
-        <w:t>git</w:t>
-      </w:r>
-      <w:proofErr w:type="spellEnd"/>
-      <w:proofErr w:type="gramEnd"/>
-      <w:r>
-        <w:rPr>
-          <w:rStyle w:val="VerbatimChar"/>
-        </w:rPr>
-        <w:t xml:space="preserve"> log</w:t>
+      <w:r>
+        <w:rPr>
+          <w:rStyle w:val="VerbatimChar"/>
+        </w:rPr>
+        <w:t>git log</w:t>
       </w:r>
     </w:p>
     <w:p>
@@ -1309,19 +1274,11 @@
       <w:r>
         <w:t xml:space="preserve">What kind of information does </w:t>
       </w:r>
-      <w:proofErr w:type="spellStart"/>
-      <w:r>
-        <w:rPr>
-          <w:rStyle w:val="VerbatimChar"/>
-        </w:rPr>
-        <w:t>git</w:t>
-      </w:r>
-      <w:proofErr w:type="spellEnd"/>
-      <w:r>
-        <w:rPr>
-          <w:rStyle w:val="VerbatimChar"/>
-        </w:rPr>
-        <w:t xml:space="preserve"> status</w:t>
+      <w:r>
+        <w:rPr>
+          <w:rStyle w:val="VerbatimChar"/>
+        </w:rPr>
+        <w:t>git status</w:t>
       </w:r>
       <w:r>
         <w:t xml:space="preserve"> report?</w:t>
@@ -1338,19 +1295,11 @@
       <w:r>
         <w:t xml:space="preserve">What does </w:t>
       </w:r>
-      <w:proofErr w:type="spellStart"/>
-      <w:r>
-        <w:rPr>
-          <w:rStyle w:val="VerbatimChar"/>
-        </w:rPr>
-        <w:t>git</w:t>
-      </w:r>
-      <w:proofErr w:type="spellEnd"/>
-      <w:r>
-        <w:rPr>
-          <w:rStyle w:val="VerbatimChar"/>
-        </w:rPr>
-        <w:t xml:space="preserve"> add names.txt</w:t>
+      <w:r>
+        <w:rPr>
+          <w:rStyle w:val="VerbatimChar"/>
+        </w:rPr>
+        <w:t>git add names.txt</w:t>
       </w:r>
       <w:r>
         <w:t xml:space="preserve"> do?</w:t>
@@ -1367,19 +1316,11 @@
       <w:r>
         <w:t xml:space="preserve">What does </w:t>
       </w:r>
-      <w:proofErr w:type="spellStart"/>
-      <w:r>
-        <w:rPr>
-          <w:rStyle w:val="VerbatimChar"/>
-        </w:rPr>
-        <w:t>git</w:t>
-      </w:r>
-      <w:proofErr w:type="spellEnd"/>
-      <w:r>
-        <w:rPr>
-          <w:rStyle w:val="VerbatimChar"/>
-        </w:rPr>
-        <w:t xml:space="preserve"> commit -m "Add our names."</w:t>
+      <w:r>
+        <w:rPr>
+          <w:rStyle w:val="VerbatimChar"/>
+        </w:rPr>
+        <w:t>git commit -m "Add our names."</w:t>
       </w:r>
       <w:r>
         <w:t xml:space="preserve"> do?</w:t>
@@ -1396,19 +1337,11 @@
       <w:r>
         <w:t xml:space="preserve">What does </w:t>
       </w:r>
-      <w:proofErr w:type="spellStart"/>
-      <w:r>
-        <w:rPr>
-          <w:rStyle w:val="VerbatimChar"/>
-        </w:rPr>
-        <w:t>git</w:t>
-      </w:r>
-      <w:proofErr w:type="spellEnd"/>
-      <w:r>
-        <w:rPr>
-          <w:rStyle w:val="VerbatimChar"/>
-        </w:rPr>
-        <w:t xml:space="preserve"> log do</w:t>
+      <w:r>
+        <w:rPr>
+          <w:rStyle w:val="VerbatimChar"/>
+        </w:rPr>
+        <w:t>git log do</w:t>
       </w:r>
       <w:r>
         <w:t>?</w:t>
@@ -1419,6 +1352,7 @@
         <w:pStyle w:val="FirstParagraph"/>
       </w:pPr>
       <w:r>
+        <w:lastRenderedPageBreak/>
         <w:t>Use a plain text editor to create the following files:</w:t>
       </w:r>
     </w:p>
@@ -1430,14 +1364,12 @@
           <w:numId w:val="9"/>
         </w:numPr>
       </w:pPr>
-      <w:proofErr w:type="gramStart"/>
       <w:r>
         <w:rPr>
           <w:rStyle w:val="VerbatimChar"/>
         </w:rPr>
         <w:t>birthdays.txt</w:t>
       </w:r>
-      <w:proofErr w:type="gramEnd"/>
       <w:r>
         <w:t xml:space="preserve"> - Put your birthdays in this file.</w:t>
       </w:r>
@@ -1450,15 +1382,12 @@
           <w:numId w:val="9"/>
         </w:numPr>
       </w:pPr>
-      <w:proofErr w:type="gramStart"/>
-      <w:r>
-        <w:rPr>
-          <w:rStyle w:val="VerbatimChar"/>
-        </w:rPr>
-        <w:lastRenderedPageBreak/>
+      <w:r>
+        <w:rPr>
+          <w:rStyle w:val="VerbatimChar"/>
+        </w:rPr>
         <w:t>movies.txt</w:t>
       </w:r>
-      <w:proofErr w:type="gramEnd"/>
       <w:r>
         <w:t xml:space="preserve"> - Put the last movie each of you watched.</w:t>
       </w:r>
@@ -1470,19 +1399,11 @@
       <w:r>
         <w:t xml:space="preserve">Run </w:t>
       </w:r>
-      <w:proofErr w:type="spellStart"/>
-      <w:r>
-        <w:rPr>
-          <w:rStyle w:val="VerbatimChar"/>
-        </w:rPr>
-        <w:t>git</w:t>
-      </w:r>
-      <w:proofErr w:type="spellEnd"/>
-      <w:r>
-        <w:rPr>
-          <w:rStyle w:val="VerbatimChar"/>
-        </w:rPr>
-        <w:t xml:space="preserve"> status</w:t>
+      <w:r>
+        <w:rPr>
+          <w:rStyle w:val="VerbatimChar"/>
+        </w:rPr>
+        <w:t>git status</w:t>
       </w:r>
       <w:r>
         <w:t xml:space="preserve"> before and after each of these commands.</w:t>
@@ -1506,7 +1427,7 @@
           <w:sz w:val="22"/>
         </w:rPr>
         <w:pict w14:anchorId="7512722C">
-          <v:roundrect id="_x0000_s1026" style="position:absolute;margin-left:2in;margin-top:7.55pt;width:215.6pt;height:53.6pt;z-index:251658240" arcsize="10923f" fillcolor="white [3212]">
+          <v:roundrect id="_x0000_s1026" style="position:absolute;margin-left:2in;margin-top:7.55pt;width:250.85pt;height:54.1pt;z-index:251658240" arcsize="10923f" fillcolor="white [3212]">
             <v:textbox>
               <w:txbxContent>
                 <w:p>
@@ -1544,16 +1465,7 @@
                       <w:rFonts w:asciiTheme="minorHAnsi" w:hAnsiTheme="minorHAnsi"/>
                       <w:sz w:val="24"/>
                     </w:rPr>
-                    <w:t xml:space="preserve"> and then </w:t>
-                  </w:r>
-                  <w:proofErr w:type="gramStart"/>
-                  <w:r>
-                    <w:rPr>
-                      <w:rStyle w:val="VerbatimChar"/>
-                      <w:rFonts w:asciiTheme="minorHAnsi" w:hAnsiTheme="minorHAnsi"/>
-                      <w:sz w:val="24"/>
-                    </w:rPr>
-                    <w:t xml:space="preserve">type </w:t>
+                    <w:t xml:space="preserve"> and then type </w:t>
                   </w:r>
                   <w:r>
                     <w:rPr>
@@ -1561,27 +1473,18 @@
                       <w:b/>
                       <w:sz w:val="24"/>
                     </w:rPr>
-                    <w:t>:</w:t>
+                    <w:t>:wq</w:t>
                   </w:r>
-                  <w:proofErr w:type="spellStart"/>
-                  <w:r>
-                    <w:rPr>
-                      <w:rStyle w:val="VerbatimChar"/>
-                      <w:b/>
-                      <w:sz w:val="24"/>
-                    </w:rPr>
-                    <w:t>wq</w:t>
-                  </w:r>
-                  <w:proofErr w:type="spellEnd"/>
-                  <w:proofErr w:type="gramEnd"/>
-                  <w:r>
-                    <w:rPr>
-                      <w:rStyle w:val="VerbatimChar"/>
-                      <w:b/>
-                      <w:sz w:val="24"/>
-                    </w:rPr>
-                    <w:t>!</w:t>
-                  </w:r>
+                  <w:del w:id="58" w:author="Darci Burdge" w:date="2016-04-21T16:26:00Z">
+                    <w:r>
+                      <w:rPr>
+                        <w:rStyle w:val="VerbatimChar"/>
+                        <w:b/>
+                        <w:sz w:val="24"/>
+                      </w:rPr>
+                      <w:delText>!</w:delText>
+                    </w:r>
+                  </w:del>
                   <w:r>
                     <w:rPr>
                       <w:rStyle w:val="VerbatimChar"/>
@@ -1596,47 +1499,20 @@
           </v:roundrect>
         </w:pict>
       </w:r>
-      <w:proofErr w:type="spellStart"/>
-      <w:proofErr w:type="gramStart"/>
-      <w:r>
-        <w:rPr>
-          <w:rStyle w:val="VerbatimChar"/>
-        </w:rPr>
-        <w:t>git</w:t>
-      </w:r>
-      <w:proofErr w:type="spellEnd"/>
-      <w:proofErr w:type="gramEnd"/>
-      <w:r>
-        <w:rPr>
-          <w:rStyle w:val="VerbatimChar"/>
-        </w:rPr>
-        <w:t xml:space="preserve"> add .</w:t>
+      <w:r>
+        <w:rPr>
+          <w:rStyle w:val="VerbatimChar"/>
+        </w:rPr>
+        <w:t>git add .</w:t>
       </w:r>
       <w:r>
         <w:br/>
       </w:r>
-      <w:proofErr w:type="spellStart"/>
-      <w:proofErr w:type="gramStart"/>
-      <w:r>
-        <w:rPr>
-          <w:rStyle w:val="VerbatimChar"/>
-        </w:rPr>
-        <w:t>git</w:t>
-      </w:r>
-      <w:proofErr w:type="spellEnd"/>
-      <w:proofErr w:type="gramEnd"/>
-      <w:r>
-        <w:rPr>
-          <w:rStyle w:val="VerbatimChar"/>
-        </w:rPr>
-        <w:t xml:space="preserve"> </w:t>
-      </w:r>
-      <w:proofErr w:type="spellStart"/>
-      <w:r>
-        <w:rPr>
-          <w:rStyle w:val="VerbatimChar"/>
-        </w:rPr>
-        <w:t>commit</w:t>
+      <w:r>
+        <w:rPr>
+          <w:rStyle w:val="VerbatimChar"/>
+        </w:rPr>
+        <w:t>git commit</w:t>
       </w:r>
     </w:p>
     <w:p>
@@ -1653,20 +1529,11 @@
           <w:rStyle w:val="VerbatimChar"/>
         </w:rPr>
       </w:pPr>
-      <w:proofErr w:type="gramStart"/>
-      <w:r>
-        <w:rPr>
-          <w:rStyle w:val="VerbatimChar"/>
-        </w:rPr>
-        <w:t>git</w:t>
-      </w:r>
-      <w:proofErr w:type="spellEnd"/>
-      <w:proofErr w:type="gramEnd"/>
-      <w:r>
-        <w:rPr>
-          <w:rStyle w:val="VerbatimChar"/>
-        </w:rPr>
-        <w:t xml:space="preserve"> log</w:t>
+      <w:r>
+        <w:rPr>
+          <w:rStyle w:val="VerbatimChar"/>
+        </w:rPr>
+        <w:t>git log</w:t>
       </w:r>
     </w:p>
     <w:p>
@@ -1692,42 +1559,14 @@
       <w:r>
         <w:t xml:space="preserve">What does </w:t>
       </w:r>
-      <w:proofErr w:type="spellStart"/>
-      <w:r>
-        <w:rPr>
-          <w:rStyle w:val="VerbatimChar"/>
-        </w:rPr>
-        <w:t>git</w:t>
-      </w:r>
-      <w:proofErr w:type="spellEnd"/>
-      <w:r>
-        <w:rPr>
-          <w:rStyle w:val="VerbatimChar"/>
-        </w:rPr>
-        <w:t xml:space="preserve"> </w:t>
-      </w:r>
-      <w:proofErr w:type="gramStart"/>
-      <w:r>
-        <w:rPr>
-          <w:rStyle w:val="VerbatimChar"/>
-        </w:rPr>
-        <w:t>add .</w:t>
-      </w:r>
-      <w:proofErr w:type="gramEnd"/>
-      <w:r>
-        <w:t xml:space="preserve"> </w:t>
-      </w:r>
-      <w:proofErr w:type="gramStart"/>
-      <w:r>
-        <w:t>do</w:t>
-      </w:r>
-      <w:proofErr w:type="gramEnd"/>
-      <w:r>
-        <w:t xml:space="preserve">? What do you </w:t>
-      </w:r>
-      <w:proofErr w:type="gramStart"/>
-      <w:r>
-        <w:t xml:space="preserve">think </w:t>
+      <w:r>
+        <w:rPr>
+          <w:rStyle w:val="VerbatimChar"/>
+        </w:rPr>
+        <w:t>git add .</w:t>
+      </w:r>
+      <w:r>
+        <w:t xml:space="preserve"> do? What do you think </w:t>
       </w:r>
       <w:r>
         <w:rPr>
@@ -1735,17 +1574,8 @@
         </w:rPr>
         <w:t>.</w:t>
       </w:r>
-      <w:proofErr w:type="gramEnd"/>
-      <w:r>
-        <w:t xml:space="preserve"> </w:t>
-      </w:r>
-      <w:proofErr w:type="gramStart"/>
-      <w:r>
-        <w:t>means</w:t>
-      </w:r>
-      <w:proofErr w:type="gramEnd"/>
-      <w:r>
-        <w:t>?</w:t>
+      <w:r>
+        <w:t xml:space="preserve"> means?</w:t>
       </w:r>
     </w:p>
     <w:p>
@@ -1759,19 +1589,11 @@
       <w:r>
         <w:t xml:space="preserve">What does </w:t>
       </w:r>
-      <w:proofErr w:type="spellStart"/>
-      <w:r>
-        <w:rPr>
-          <w:rStyle w:val="VerbatimChar"/>
-        </w:rPr>
-        <w:t>git</w:t>
-      </w:r>
-      <w:proofErr w:type="spellEnd"/>
-      <w:r>
-        <w:rPr>
-          <w:rStyle w:val="VerbatimChar"/>
-        </w:rPr>
-        <w:t xml:space="preserve"> commit</w:t>
+      <w:r>
+        <w:rPr>
+          <w:rStyle w:val="VerbatimChar"/>
+        </w:rPr>
+        <w:t>git commit</w:t>
       </w:r>
       <w:r>
         <w:t xml:space="preserve"> (without -m) do?</w:t>
@@ -1797,8 +1619,8 @@
           <w:numId w:val="15"/>
         </w:numPr>
       </w:pPr>
-      <w:bookmarkStart w:id="9" w:name="stagecacheindex"/>
-      <w:bookmarkEnd w:id="9"/>
+      <w:bookmarkStart w:id="59" w:name="stagecacheindex"/>
+      <w:bookmarkEnd w:id="59"/>
       <w:r>
         <w:t>Stage/Cache/Index</w:t>
       </w:r>
@@ -1859,15 +1681,7 @@
         <w:t>movies.txt</w:t>
       </w:r>
       <w:r>
-        <w:t xml:space="preserve"> so they are in </w:t>
-      </w:r>
-      <w:proofErr w:type="gramStart"/>
-      <w:r>
-        <w:t>reverse</w:t>
-      </w:r>
-      <w:proofErr w:type="gramEnd"/>
-      <w:r>
-        <w:t xml:space="preserve"> alphabetical order by title.</w:t>
+        <w:t xml:space="preserve"> so they are in reverse alphabetical order by title.</w:t>
       </w:r>
     </w:p>
     <w:p>
@@ -1909,38 +1723,20 @@
           <w:right w:val="single" w:sz="4" w:space="4" w:color="auto"/>
         </w:pBdr>
       </w:pPr>
-      <w:proofErr w:type="spellStart"/>
-      <w:proofErr w:type="gramStart"/>
-      <w:r>
-        <w:rPr>
-          <w:rStyle w:val="VerbatimChar"/>
-        </w:rPr>
-        <w:t>git</w:t>
-      </w:r>
-      <w:proofErr w:type="spellEnd"/>
-      <w:proofErr w:type="gramEnd"/>
-      <w:r>
-        <w:rPr>
-          <w:rStyle w:val="VerbatimChar"/>
-        </w:rPr>
-        <w:t xml:space="preserve"> add names.txt</w:t>
+      <w:r>
+        <w:rPr>
+          <w:rStyle w:val="VerbatimChar"/>
+        </w:rPr>
+        <w:t>git add names.txt</w:t>
       </w:r>
       <w:r>
         <w:br/>
       </w:r>
-      <w:proofErr w:type="spellStart"/>
-      <w:r>
-        <w:rPr>
-          <w:rStyle w:val="VerbatimChar"/>
-        </w:rPr>
-        <w:t>git</w:t>
-      </w:r>
-      <w:proofErr w:type="spellEnd"/>
-      <w:r>
-        <w:rPr>
-          <w:rStyle w:val="VerbatimChar"/>
-        </w:rPr>
-        <w:t xml:space="preserve"> status</w:t>
+      <w:r>
+        <w:rPr>
+          <w:rStyle w:val="VerbatimChar"/>
+        </w:rPr>
+        <w:t>git status</w:t>
       </w:r>
     </w:p>
     <w:p>
@@ -1981,14 +1777,12 @@
         <w:spacing w:before="120" w:after="120"/>
         <w:ind w:left="475" w:hanging="475"/>
       </w:pPr>
-      <w:proofErr w:type="spellStart"/>
       <w:r>
         <w:rPr>
           <w:b/>
         </w:rPr>
         <w:t>Unstaged</w:t>
       </w:r>
-      <w:proofErr w:type="spellEnd"/>
     </w:p>
     <w:p>
       <w:pPr>
@@ -2027,19 +1821,11 @@
       <w:r>
         <w:t xml:space="preserve">If you run </w:t>
       </w:r>
-      <w:proofErr w:type="spellStart"/>
-      <w:r>
-        <w:rPr>
-          <w:rStyle w:val="VerbatimChar"/>
-        </w:rPr>
-        <w:t>git</w:t>
-      </w:r>
-      <w:proofErr w:type="spellEnd"/>
-      <w:r>
-        <w:rPr>
-          <w:rStyle w:val="VerbatimChar"/>
-        </w:rPr>
-        <w:t xml:space="preserve"> commit</w:t>
+      <w:r>
+        <w:rPr>
+          <w:rStyle w:val="VerbatimChar"/>
+        </w:rPr>
+        <w:t>git commit</w:t>
       </w:r>
       <w:r>
         <w:t xml:space="preserve"> what changes will be committed (</w:t>
@@ -2076,15 +1862,7 @@
         </w:numPr>
       </w:pPr>
       <w:r>
-        <w:t xml:space="preserve">What command do you run to </w:t>
-      </w:r>
-      <w:proofErr w:type="spellStart"/>
-      <w:r>
-        <w:t>unstage</w:t>
-      </w:r>
-      <w:proofErr w:type="spellEnd"/>
-      <w:r>
-        <w:t xml:space="preserve"> changes?</w:t>
+        <w:t>What command do you run to unstage changes?</w:t>
       </w:r>
     </w:p>
     <w:p>
@@ -2105,38 +1883,20 @@
           <w:right w:val="single" w:sz="4" w:space="4" w:color="auto"/>
         </w:pBdr>
       </w:pPr>
-      <w:proofErr w:type="spellStart"/>
-      <w:proofErr w:type="gramStart"/>
-      <w:r>
-        <w:rPr>
-          <w:rStyle w:val="VerbatimChar"/>
-        </w:rPr>
-        <w:t>git</w:t>
-      </w:r>
-      <w:proofErr w:type="spellEnd"/>
-      <w:proofErr w:type="gramEnd"/>
-      <w:r>
-        <w:rPr>
-          <w:rStyle w:val="VerbatimChar"/>
-        </w:rPr>
-        <w:t xml:space="preserve"> diff</w:t>
+      <w:r>
+        <w:rPr>
+          <w:rStyle w:val="VerbatimChar"/>
+        </w:rPr>
+        <w:t>git diff</w:t>
       </w:r>
       <w:r>
         <w:br/>
       </w:r>
-      <w:proofErr w:type="spellStart"/>
-      <w:r>
-        <w:rPr>
-          <w:rStyle w:val="VerbatimChar"/>
-        </w:rPr>
-        <w:t>git</w:t>
-      </w:r>
-      <w:proofErr w:type="spellEnd"/>
-      <w:r>
-        <w:rPr>
-          <w:rStyle w:val="VerbatimChar"/>
-        </w:rPr>
-        <w:t xml:space="preserve"> diff --cached</w:t>
+      <w:r>
+        <w:rPr>
+          <w:rStyle w:val="VerbatimChar"/>
+        </w:rPr>
+        <w:t>git diff --cached</w:t>
       </w:r>
     </w:p>
     <w:p>
@@ -2148,21 +1908,14 @@
         </w:numPr>
       </w:pPr>
       <w:r>
+        <w:lastRenderedPageBreak/>
         <w:t xml:space="preserve">What does </w:t>
       </w:r>
-      <w:proofErr w:type="spellStart"/>
-      <w:r>
-        <w:rPr>
-          <w:rStyle w:val="VerbatimChar"/>
-        </w:rPr>
-        <w:t>git</w:t>
-      </w:r>
-      <w:proofErr w:type="spellEnd"/>
-      <w:r>
-        <w:rPr>
-          <w:rStyle w:val="VerbatimChar"/>
-        </w:rPr>
-        <w:t xml:space="preserve"> diff</w:t>
+      <w:r>
+        <w:rPr>
+          <w:rStyle w:val="VerbatimChar"/>
+        </w:rPr>
+        <w:t>git diff</w:t>
       </w:r>
       <w:r>
         <w:t xml:space="preserve"> display?</w:t>
@@ -2179,19 +1932,11 @@
       <w:r>
         <w:t xml:space="preserve">What does </w:t>
       </w:r>
-      <w:proofErr w:type="spellStart"/>
-      <w:r>
-        <w:rPr>
-          <w:rStyle w:val="VerbatimChar"/>
-        </w:rPr>
-        <w:t>git</w:t>
-      </w:r>
-      <w:proofErr w:type="spellEnd"/>
-      <w:r>
-        <w:rPr>
-          <w:rStyle w:val="VerbatimChar"/>
-        </w:rPr>
-        <w:t xml:space="preserve"> diff --cached</w:t>
+      <w:r>
+        <w:rPr>
+          <w:rStyle w:val="VerbatimChar"/>
+        </w:rPr>
+        <w:t>git diff --cached</w:t>
       </w:r>
       <w:r>
         <w:t xml:space="preserve"> display?</w:t>
@@ -2206,16 +1951,7 @@
         </w:numPr>
       </w:pPr>
       <w:r>
-        <w:lastRenderedPageBreak/>
-        <w:t xml:space="preserve">Formulate a sequence of commands to </w:t>
-      </w:r>
-      <w:proofErr w:type="spellStart"/>
-      <w:r>
-        <w:t>unstage</w:t>
-      </w:r>
-      <w:proofErr w:type="spellEnd"/>
-      <w:r>
-        <w:t xml:space="preserve"> changes to </w:t>
+        <w:t xml:space="preserve">Formulate a sequence of commands to unstage changes to </w:t>
       </w:r>
       <w:r>
         <w:rPr>
@@ -2247,7 +1983,6 @@
       <w:r>
         <w:t xml:space="preserve">Edit </w:t>
       </w:r>
-      <w:proofErr w:type="gramStart"/>
       <w:r>
         <w:rPr>
           <w:rStyle w:val="VerbatimChar"/>
@@ -2255,25 +1990,13 @@
         <w:t>movies.txt</w:t>
       </w:r>
       <w:r>
-        <w:t>,</w:t>
-      </w:r>
-      <w:proofErr w:type="gramEnd"/>
-      <w:r>
-        <w:t xml:space="preserve"> change any one of the movies, and save it. Then run </w:t>
-      </w:r>
-      <w:proofErr w:type="spellStart"/>
-      <w:r>
-        <w:rPr>
-          <w:rStyle w:val="VerbatimChar"/>
-        </w:rPr>
-        <w:t>git</w:t>
-      </w:r>
-      <w:proofErr w:type="spellEnd"/>
-      <w:r>
-        <w:rPr>
-          <w:rStyle w:val="VerbatimChar"/>
-        </w:rPr>
-        <w:t xml:space="preserve"> status</w:t>
+        <w:t xml:space="preserve">, change any one of the movies, and save it. Then run </w:t>
+      </w:r>
+      <w:r>
+        <w:rPr>
+          <w:rStyle w:val="VerbatimChar"/>
+        </w:rPr>
+        <w:t>git status</w:t>
       </w:r>
       <w:r>
         <w:t>. What do you observe? Explain what you think is going on.</w:t>
@@ -2299,19 +2022,11 @@
       <w:r>
         <w:t xml:space="preserve">. Then run </w:t>
       </w:r>
-      <w:proofErr w:type="spellStart"/>
-      <w:r>
-        <w:rPr>
-          <w:rStyle w:val="VerbatimChar"/>
-        </w:rPr>
-        <w:t>git</w:t>
-      </w:r>
-      <w:proofErr w:type="spellEnd"/>
-      <w:r>
-        <w:rPr>
-          <w:rStyle w:val="VerbatimChar"/>
-        </w:rPr>
-        <w:t xml:space="preserve"> status</w:t>
+      <w:r>
+        <w:rPr>
+          <w:rStyle w:val="VerbatimChar"/>
+        </w:rPr>
+        <w:t>git status</w:t>
       </w:r>
       <w:r>
         <w:t>. What do you observe? Explain what you think is going on.</w:t>
@@ -2346,19 +2061,11 @@
       <w:r>
         <w:t xml:space="preserve">. Run </w:t>
       </w:r>
-      <w:proofErr w:type="spellStart"/>
-      <w:r>
-        <w:rPr>
-          <w:rStyle w:val="VerbatimChar"/>
-        </w:rPr>
-        <w:t>git</w:t>
-      </w:r>
-      <w:proofErr w:type="spellEnd"/>
-      <w:r>
-        <w:rPr>
-          <w:rStyle w:val="VerbatimChar"/>
-        </w:rPr>
-        <w:t xml:space="preserve"> status</w:t>
+      <w:r>
+        <w:rPr>
+          <w:rStyle w:val="VerbatimChar"/>
+        </w:rPr>
+        <w:t>git status</w:t>
       </w:r>
       <w:r>
         <w:t>. Observe and explain.</w:t>
@@ -2385,15 +2092,7 @@
         </w:numPr>
       </w:pPr>
       <w:r>
-        <w:t xml:space="preserve">In </w:t>
-      </w:r>
-      <w:proofErr w:type="spellStart"/>
-      <w:r>
-        <w:t>git</w:t>
-      </w:r>
-      <w:proofErr w:type="spellEnd"/>
-      <w:r>
-        <w:t xml:space="preserve"> vernacular, </w:t>
+        <w:t xml:space="preserve">In git vernacular, </w:t>
       </w:r>
       <w:r>
         <w:rPr>
@@ -2452,8 +2151,8 @@
           <w:numId w:val="15"/>
         </w:numPr>
       </w:pPr>
-      <w:bookmarkStart w:id="10" w:name="undo"/>
-      <w:bookmarkEnd w:id="10"/>
+      <w:bookmarkStart w:id="60" w:name="undo"/>
+      <w:bookmarkEnd w:id="60"/>
       <w:r>
         <w:t>Undo</w:t>
       </w:r>
@@ -2476,55 +2175,29 @@
           <w:right w:val="single" w:sz="4" w:space="4" w:color="auto"/>
         </w:pBdr>
       </w:pPr>
-      <w:proofErr w:type="spellStart"/>
-      <w:proofErr w:type="gramStart"/>
-      <w:r>
-        <w:rPr>
-          <w:rStyle w:val="VerbatimChar"/>
-        </w:rPr>
-        <w:t>git</w:t>
-      </w:r>
-      <w:proofErr w:type="spellEnd"/>
-      <w:proofErr w:type="gramEnd"/>
-      <w:r>
-        <w:rPr>
-          <w:rStyle w:val="VerbatimChar"/>
-        </w:rPr>
-        <w:t xml:space="preserve"> log</w:t>
+      <w:r>
+        <w:rPr>
+          <w:rStyle w:val="VerbatimChar"/>
+        </w:rPr>
+        <w:t>git log</w:t>
       </w:r>
       <w:r>
         <w:br/>
       </w:r>
-      <w:proofErr w:type="spellStart"/>
-      <w:r>
-        <w:rPr>
-          <w:rStyle w:val="VerbatimChar"/>
-        </w:rPr>
-        <w:t>git</w:t>
-      </w:r>
-      <w:proofErr w:type="spellEnd"/>
-      <w:r>
-        <w:rPr>
-          <w:rStyle w:val="VerbatimChar"/>
-        </w:rPr>
-        <w:t xml:space="preserve"> status</w:t>
+      <w:r>
+        <w:rPr>
+          <w:rStyle w:val="VerbatimChar"/>
+        </w:rPr>
+        <w:t>git status</w:t>
       </w:r>
       <w:r>
         <w:br/>
       </w:r>
-      <w:proofErr w:type="spellStart"/>
-      <w:r>
-        <w:rPr>
-          <w:rStyle w:val="VerbatimChar"/>
-        </w:rPr>
-        <w:t>git</w:t>
-      </w:r>
-      <w:proofErr w:type="spellEnd"/>
-      <w:r>
-        <w:rPr>
-          <w:rStyle w:val="VerbatimChar"/>
-        </w:rPr>
-        <w:t xml:space="preserve"> reset --soft </w:t>
+      <w:r>
+        <w:rPr>
+          <w:rStyle w:val="VerbatimChar"/>
+        </w:rPr>
+        <w:t xml:space="preserve">git reset --soft </w:t>
       </w:r>
       <w:r>
         <w:rPr>
@@ -2535,36 +2208,20 @@
       <w:r>
         <w:br/>
       </w:r>
-      <w:proofErr w:type="spellStart"/>
-      <w:r>
-        <w:rPr>
-          <w:rStyle w:val="VerbatimChar"/>
-        </w:rPr>
-        <w:t>git</w:t>
-      </w:r>
-      <w:proofErr w:type="spellEnd"/>
-      <w:r>
-        <w:rPr>
-          <w:rStyle w:val="VerbatimChar"/>
-        </w:rPr>
-        <w:t xml:space="preserve"> log</w:t>
+      <w:r>
+        <w:rPr>
+          <w:rStyle w:val="VerbatimChar"/>
+        </w:rPr>
+        <w:t>git log</w:t>
       </w:r>
       <w:r>
         <w:br/>
       </w:r>
-      <w:proofErr w:type="spellStart"/>
-      <w:r>
-        <w:rPr>
-          <w:rStyle w:val="VerbatimChar"/>
-        </w:rPr>
-        <w:t>git</w:t>
-      </w:r>
-      <w:proofErr w:type="spellEnd"/>
-      <w:r>
-        <w:rPr>
-          <w:rStyle w:val="VerbatimChar"/>
-        </w:rPr>
-        <w:t xml:space="preserve"> status</w:t>
+      <w:r>
+        <w:rPr>
+          <w:rStyle w:val="VerbatimChar"/>
+        </w:rPr>
+        <w:t>git status</w:t>
       </w:r>
     </w:p>
     <w:p>
@@ -2578,19 +2235,11 @@
       <w:r>
         <w:t xml:space="preserve">What does </w:t>
       </w:r>
-      <w:proofErr w:type="spellStart"/>
-      <w:r>
-        <w:rPr>
-          <w:rStyle w:val="VerbatimChar"/>
-        </w:rPr>
-        <w:t>git</w:t>
-      </w:r>
-      <w:proofErr w:type="spellEnd"/>
-      <w:r>
-        <w:rPr>
-          <w:rStyle w:val="VerbatimChar"/>
-        </w:rPr>
-        <w:t xml:space="preserve"> reset --soft </w:t>
+      <w:r>
+        <w:rPr>
+          <w:rStyle w:val="VerbatimChar"/>
+        </w:rPr>
+        <w:t xml:space="preserve">git reset --soft </w:t>
       </w:r>
       <w:r>
         <w:rPr>
@@ -2624,21 +2273,11 @@
           <w:rStyle w:val="VerbatimChar"/>
         </w:rPr>
       </w:pPr>
-      <w:proofErr w:type="spellStart"/>
-      <w:proofErr w:type="gramStart"/>
-      <w:r>
-        <w:rPr>
-          <w:rStyle w:val="VerbatimChar"/>
-        </w:rPr>
-        <w:t>git</w:t>
-      </w:r>
-      <w:proofErr w:type="spellEnd"/>
-      <w:proofErr w:type="gramEnd"/>
-      <w:r>
-        <w:rPr>
-          <w:rStyle w:val="VerbatimChar"/>
-        </w:rPr>
-        <w:t xml:space="preserve"> commit </w:t>
+      <w:r>
+        <w:rPr>
+          <w:rStyle w:val="VerbatimChar"/>
+        </w:rPr>
+        <w:t xml:space="preserve">git commit </w:t>
       </w:r>
       <w:r>
         <w:rPr>
@@ -2664,21 +2303,11 @@
         </w:rPr>
         <w:br/>
       </w:r>
-      <w:proofErr w:type="spellStart"/>
-      <w:proofErr w:type="gramStart"/>
-      <w:r>
-        <w:rPr>
-          <w:rStyle w:val="VerbatimChar"/>
-        </w:rPr>
-        <w:t>git</w:t>
-      </w:r>
-      <w:proofErr w:type="spellEnd"/>
-      <w:proofErr w:type="gramEnd"/>
-      <w:r>
-        <w:rPr>
-          <w:rStyle w:val="VerbatimChar"/>
-        </w:rPr>
-        <w:t xml:space="preserve"> log </w:t>
+      <w:r>
+        <w:rPr>
+          <w:rStyle w:val="VerbatimChar"/>
+        </w:rPr>
+        <w:t xml:space="preserve">git log </w:t>
       </w:r>
       <w:r>
         <w:rPr>
@@ -2686,39 +2315,18 @@
         </w:rPr>
         <w:br/>
       </w:r>
-      <w:proofErr w:type="spellStart"/>
-      <w:r>
-        <w:rPr>
-          <w:rStyle w:val="VerbatimChar"/>
-        </w:rPr>
-        <w:t>git</w:t>
-      </w:r>
-      <w:proofErr w:type="spellEnd"/>
-      <w:r>
-        <w:rPr>
-          <w:rStyle w:val="VerbatimChar"/>
-        </w:rPr>
-        <w:t xml:space="preserve"> status </w:t>
+      <w:r>
+        <w:rPr>
+          <w:rStyle w:val="VerbatimChar"/>
+        </w:rPr>
+        <w:t xml:space="preserve">git status </w:t>
       </w:r>
       <w:r>
         <w:rPr>
           <w:rStyle w:val="VerbatimChar"/>
         </w:rPr>
         <w:br/>
-      </w:r>
-      <w:proofErr w:type="spellStart"/>
-      <w:r>
-        <w:rPr>
-          <w:rStyle w:val="VerbatimChar"/>
-        </w:rPr>
-        <w:t>git</w:t>
-      </w:r>
-      <w:proofErr w:type="spellEnd"/>
-      <w:r>
-        <w:rPr>
-          <w:rStyle w:val="VerbatimChar"/>
-        </w:rPr>
-        <w:t xml:space="preserve"> reset --hard </w:t>
+        <w:t xml:space="preserve">git reset --hard </w:t>
       </w:r>
       <w:r>
         <w:rPr>
@@ -2738,19 +2346,11 @@
         </w:rPr>
         <w:br/>
       </w:r>
-      <w:proofErr w:type="spellStart"/>
-      <w:r>
-        <w:rPr>
-          <w:rStyle w:val="VerbatimChar"/>
-        </w:rPr>
-        <w:t>git</w:t>
-      </w:r>
-      <w:proofErr w:type="spellEnd"/>
-      <w:r>
-        <w:rPr>
-          <w:rStyle w:val="VerbatimChar"/>
-        </w:rPr>
-        <w:t xml:space="preserve"> log </w:t>
+      <w:r>
+        <w:rPr>
+          <w:rStyle w:val="VerbatimChar"/>
+        </w:rPr>
+        <w:t xml:space="preserve">git log </w:t>
       </w:r>
       <w:r>
         <w:rPr>
@@ -2758,19 +2358,11 @@
         </w:rPr>
         <w:br/>
       </w:r>
-      <w:proofErr w:type="spellStart"/>
-      <w:r>
-        <w:rPr>
-          <w:rStyle w:val="VerbatimChar"/>
-        </w:rPr>
-        <w:t>git</w:t>
-      </w:r>
-      <w:proofErr w:type="spellEnd"/>
-      <w:r>
-        <w:rPr>
-          <w:rStyle w:val="VerbatimChar"/>
-        </w:rPr>
-        <w:t xml:space="preserve"> status</w:t>
+      <w:r>
+        <w:rPr>
+          <w:rStyle w:val="VerbatimChar"/>
+        </w:rPr>
+        <w:t>git status</w:t>
       </w:r>
     </w:p>
     <w:p>
@@ -2784,19 +2376,11 @@
       <w:r>
         <w:t xml:space="preserve">What does </w:t>
       </w:r>
-      <w:proofErr w:type="spellStart"/>
-      <w:r>
-        <w:rPr>
-          <w:rStyle w:val="VerbatimChar"/>
-        </w:rPr>
-        <w:t>git</w:t>
-      </w:r>
-      <w:proofErr w:type="spellEnd"/>
-      <w:r>
-        <w:rPr>
-          <w:rStyle w:val="VerbatimChar"/>
-        </w:rPr>
-        <w:t xml:space="preserve"> reset --hard </w:t>
+      <w:r>
+        <w:rPr>
+          <w:rStyle w:val="VerbatimChar"/>
+        </w:rPr>
+        <w:t xml:space="preserve">git reset --hard </w:t>
       </w:r>
       <w:r>
         <w:rPr>
@@ -2884,6 +2468,9 @@
           <w:ilvl w:val="0"/>
           <w:numId w:val="14"/>
         </w:numPr>
+        <w:rPr>
+          <w:ins w:id="61" w:author="Darci Burdge" w:date="2016-04-15T12:55:00Z"/>
+        </w:rPr>
       </w:pPr>
       <w:r>
         <w:t xml:space="preserve">What do you think </w:t>
@@ -2897,6 +2484,217 @@
       <w:r>
         <w:t xml:space="preserve"> means?</w:t>
       </w:r>
+    </w:p>
+    <w:p>
+      <w:pPr>
+        <w:pStyle w:val="Heading2"/>
+        <w:numPr>
+          <w:ilvl w:val="0"/>
+          <w:numId w:val="15"/>
+        </w:numPr>
+        <w:rPr>
+          <w:ins w:id="62" w:author="Darci Burdge" w:date="2016-04-21T16:17:00Z"/>
+        </w:rPr>
+      </w:pPr>
+      <w:ins w:id="63" w:author="Darci Burdge" w:date="2016-04-21T16:18:00Z">
+        <w:r>
+          <w:t>Helpful r</w:t>
+        </w:r>
+      </w:ins>
+      <w:ins w:id="64" w:author="Darci Burdge" w:date="2016-04-21T16:17:00Z">
+        <w:r>
+          <w:t>esources</w:t>
+        </w:r>
+      </w:ins>
+    </w:p>
+    <w:p>
+      <w:pPr>
+        <w:pStyle w:val="Compact"/>
+        <w:rPr>
+          <w:ins w:id="65" w:author="Darci Burdge" w:date="2016-04-21T16:18:00Z"/>
+        </w:rPr>
+        <w:pPrChange w:id="66" w:author="Darci Burdge" w:date="2016-04-15T12:55:00Z">
+          <w:pPr>
+            <w:pStyle w:val="Compact"/>
+            <w:numPr>
+              <w:numId w:val="14"/>
+            </w:numPr>
+            <w:tabs>
+              <w:tab w:val="num" w:pos="480"/>
+            </w:tabs>
+            <w:ind w:left="960" w:hanging="480"/>
+          </w:pPr>
+        </w:pPrChange>
+      </w:pPr>
+    </w:p>
+    <w:p>
+      <w:pPr>
+        <w:pStyle w:val="Compact"/>
+        <w:numPr>
+          <w:ilvl w:val="0"/>
+          <w:numId w:val="16"/>
+        </w:numPr>
+        <w:rPr>
+          <w:ins w:id="67" w:author="Darci Burdge" w:date="2016-04-21T16:20:00Z"/>
+        </w:rPr>
+        <w:pPrChange w:id="68" w:author="Darci Burdge" w:date="2016-04-21T16:18:00Z">
+          <w:pPr>
+            <w:pStyle w:val="Compact"/>
+            <w:numPr>
+              <w:numId w:val="14"/>
+            </w:numPr>
+            <w:tabs>
+              <w:tab w:val="num" w:pos="480"/>
+            </w:tabs>
+            <w:ind w:left="960" w:hanging="480"/>
+          </w:pPr>
+        </w:pPrChange>
+      </w:pPr>
+      <w:ins w:id="69" w:author="Darci Burdge" w:date="2016-04-21T16:20:00Z">
+        <w:r>
+          <w:lastRenderedPageBreak/>
+          <w:fldChar w:fldCharType="begin"/>
+        </w:r>
+        <w:r>
+          <w:instrText xml:space="preserve"> HYPERLINK "</w:instrText>
+        </w:r>
+        <w:r>
+          <w:instrText>https://git-scm.com/doc</w:instrText>
+        </w:r>
+        <w:r>
+          <w:instrText xml:space="preserve">" </w:instrText>
+        </w:r>
+        <w:r>
+          <w:fldChar w:fldCharType="separate"/>
+        </w:r>
+        <w:r>
+          <w:rPr>
+            <w:rStyle w:val="Hyperlink"/>
+          </w:rPr>
+          <w:t>https://git-scm.com/doc</w:t>
+        </w:r>
+        <w:r>
+          <w:fldChar w:fldCharType="end"/>
+        </w:r>
+      </w:ins>
+    </w:p>
+    <w:p>
+      <w:pPr>
+        <w:pStyle w:val="Compact"/>
+        <w:numPr>
+          <w:ilvl w:val="0"/>
+          <w:numId w:val="16"/>
+        </w:numPr>
+        <w:rPr>
+          <w:ins w:id="70" w:author="Darci Burdge" w:date="2016-04-21T16:21:00Z"/>
+        </w:rPr>
+        <w:pPrChange w:id="71" w:author="Darci Burdge" w:date="2016-04-21T16:18:00Z">
+          <w:pPr>
+            <w:pStyle w:val="Compact"/>
+            <w:numPr>
+              <w:numId w:val="14"/>
+            </w:numPr>
+            <w:tabs>
+              <w:tab w:val="num" w:pos="480"/>
+            </w:tabs>
+            <w:ind w:left="960" w:hanging="480"/>
+          </w:pPr>
+        </w:pPrChange>
+      </w:pPr>
+      <w:ins w:id="72" w:author="Darci Burdge" w:date="2016-04-21T16:21:00Z">
+        <w:r>
+          <w:fldChar w:fldCharType="begin"/>
+        </w:r>
+        <w:r>
+          <w:instrText xml:space="preserve"> HYPERLINK "</w:instrText>
+        </w:r>
+        <w:r>
+          <w:instrText>https://www.atlassian.com/git/tutorials/</w:instrText>
+        </w:r>
+        <w:r>
+          <w:instrText xml:space="preserve">" </w:instrText>
+        </w:r>
+        <w:r>
+          <w:fldChar w:fldCharType="separate"/>
+        </w:r>
+        <w:r>
+          <w:rPr>
+            <w:rStyle w:val="Hyperlink"/>
+          </w:rPr>
+          <w:t>https://www.atlassian.com/git/tutorials/</w:t>
+        </w:r>
+        <w:r>
+          <w:fldChar w:fldCharType="end"/>
+        </w:r>
+      </w:ins>
+    </w:p>
+    <w:p>
+      <w:pPr>
+        <w:pStyle w:val="Compact"/>
+        <w:numPr>
+          <w:ilvl w:val="0"/>
+          <w:numId w:val="16"/>
+        </w:numPr>
+        <w:rPr>
+          <w:ins w:id="73" w:author="Darci Burdge" w:date="2016-04-21T16:21:00Z"/>
+        </w:rPr>
+        <w:pPrChange w:id="74" w:author="Darci Burdge" w:date="2016-04-21T16:18:00Z">
+          <w:pPr>
+            <w:pStyle w:val="Compact"/>
+            <w:numPr>
+              <w:numId w:val="14"/>
+            </w:numPr>
+            <w:tabs>
+              <w:tab w:val="num" w:pos="480"/>
+            </w:tabs>
+            <w:ind w:left="960" w:hanging="480"/>
+          </w:pPr>
+        </w:pPrChange>
+      </w:pPr>
+      <w:ins w:id="75" w:author="Darci Burdge" w:date="2016-04-21T16:21:00Z">
+        <w:r>
+          <w:fldChar w:fldCharType="begin"/>
+        </w:r>
+        <w:r>
+          <w:instrText xml:space="preserve"> HYPERLINK "</w:instrText>
+        </w:r>
+        <w:r>
+          <w:instrText>https://training.github.com/kit/downloads/github-git-cheat-sheet.pdf</w:instrText>
+        </w:r>
+        <w:r>
+          <w:instrText xml:space="preserve">" </w:instrText>
+        </w:r>
+        <w:r>
+          <w:fldChar w:fldCharType="separate"/>
+        </w:r>
+        <w:r>
+          <w:rPr>
+            <w:rStyle w:val="Hyperlink"/>
+          </w:rPr>
+          <w:t>https://training.github.com/kit/downloads/github-git-cheat-sheet.pdf</w:t>
+        </w:r>
+        <w:r>
+          <w:fldChar w:fldCharType="end"/>
+        </w:r>
+      </w:ins>
+    </w:p>
+    <w:p>
+      <w:pPr>
+        <w:pStyle w:val="Compact"/>
+        <w:ind w:left="360"/>
+        <w:pPrChange w:id="76" w:author="Darci Burdge" w:date="2016-04-21T16:21:00Z">
+          <w:pPr>
+            <w:pStyle w:val="Compact"/>
+            <w:numPr>
+              <w:numId w:val="14"/>
+            </w:numPr>
+            <w:tabs>
+              <w:tab w:val="num" w:pos="480"/>
+            </w:tabs>
+            <w:ind w:left="960" w:hanging="480"/>
+          </w:pPr>
+        </w:pPrChange>
+      </w:pPr>
     </w:p>
     <w:sectPr>
       <w:pgSz w:w="12240" w:h="15840"/>
@@ -2908,7 +2706,7 @@
 </file>
 
 <file path=word/endnotes.xml><?xml version="1.0" encoding="utf-8"?>
-<w:endnotes xmlns:wpc="http://schemas.microsoft.com/office/word/2010/wordprocessingCanvas" xmlns:mo="http://schemas.microsoft.com/office/mac/office/2008/main" xmlns:mc="http://schemas.openxmlformats.org/markup-compatibility/2006" xmlns:mv="urn:schemas-microsoft-com:mac:vml" xmlns:o="urn:schemas-microsoft-com:office:office" xmlns:r="http://schemas.openxmlformats.org/officeDocument/2006/relationships" xmlns:m="http://schemas.openxmlformats.org/officeDocument/2006/math" xmlns:v="urn:schemas-microsoft-com:vml" xmlns:wp14="http://schemas.microsoft.com/office/word/2010/wordprocessingDrawing" xmlns:wp="http://schemas.openxmlformats.org/drawingml/2006/wordprocessingDrawing" xmlns:w10="urn:schemas-microsoft-com:office:word" xmlns:w="http://schemas.openxmlformats.org/wordprocessingml/2006/main" xmlns:w14="http://schemas.microsoft.com/office/word/2010/wordml" xmlns:wpg="http://schemas.microsoft.com/office/word/2010/wordprocessingGroup" xmlns:wpi="http://schemas.microsoft.com/office/word/2010/wordprocessingInk" xmlns:wne="http://schemas.microsoft.com/office/word/2006/wordml" xmlns:wps="http://schemas.microsoft.com/office/word/2010/wordprocessingShape" mc:Ignorable="w14 wp14 mv">
+<w:endnotes xmlns:wpc="http://schemas.microsoft.com/office/word/2010/wordprocessingCanvas" xmlns:mc="http://schemas.openxmlformats.org/markup-compatibility/2006" xmlns:o="urn:schemas-microsoft-com:office:office" xmlns:r="http://schemas.openxmlformats.org/officeDocument/2006/relationships" xmlns:m="http://schemas.openxmlformats.org/officeDocument/2006/math" xmlns:v="urn:schemas-microsoft-com:vml" xmlns:wp14="http://schemas.microsoft.com/office/word/2010/wordprocessingDrawing" xmlns:wp="http://schemas.openxmlformats.org/drawingml/2006/wordprocessingDrawing" xmlns:w10="urn:schemas-microsoft-com:office:word" xmlns:w="http://schemas.openxmlformats.org/wordprocessingml/2006/main" xmlns:w14="http://schemas.microsoft.com/office/word/2010/wordml" xmlns:w15="http://schemas.microsoft.com/office/word/2012/wordml" xmlns:wpg="http://schemas.microsoft.com/office/word/2010/wordprocessingGroup" xmlns:wpi="http://schemas.microsoft.com/office/word/2010/wordprocessingInk" xmlns:wne="http://schemas.microsoft.com/office/word/2006/wordml" xmlns:wps="http://schemas.microsoft.com/office/word/2010/wordprocessingShape" mc:Ignorable="w14 w15 wp14">
   <w:endnote w:type="separator" w:id="-1">
     <w:p>
       <w:pPr>
@@ -2933,7 +2731,7 @@
 </file>
 
 <file path=word/footnotes.xml><?xml version="1.0" encoding="utf-8"?>
-<w:footnotes xmlns:wpc="http://schemas.microsoft.com/office/word/2010/wordprocessingCanvas" xmlns:mo="http://schemas.microsoft.com/office/mac/office/2008/main" xmlns:mc="http://schemas.openxmlformats.org/markup-compatibility/2006" xmlns:mv="urn:schemas-microsoft-com:mac:vml" xmlns:o="urn:schemas-microsoft-com:office:office" xmlns:r="http://schemas.openxmlformats.org/officeDocument/2006/relationships" xmlns:m="http://schemas.openxmlformats.org/officeDocument/2006/math" xmlns:v="urn:schemas-microsoft-com:vml" xmlns:wp14="http://schemas.microsoft.com/office/word/2010/wordprocessingDrawing" xmlns:wp="http://schemas.openxmlformats.org/drawingml/2006/wordprocessingDrawing" xmlns:w10="urn:schemas-microsoft-com:office:word" xmlns:w="http://schemas.openxmlformats.org/wordprocessingml/2006/main" xmlns:w14="http://schemas.microsoft.com/office/word/2010/wordml" xmlns:wpg="http://schemas.microsoft.com/office/word/2010/wordprocessingGroup" xmlns:wpi="http://schemas.microsoft.com/office/word/2010/wordprocessingInk" xmlns:wne="http://schemas.microsoft.com/office/word/2006/wordml" xmlns:wps="http://schemas.microsoft.com/office/word/2010/wordprocessingShape" mc:Ignorable="w14 wp14 mv">
+<w:footnotes xmlns:wpc="http://schemas.microsoft.com/office/word/2010/wordprocessingCanvas" xmlns:mc="http://schemas.openxmlformats.org/markup-compatibility/2006" xmlns:o="urn:schemas-microsoft-com:office:office" xmlns:r="http://schemas.openxmlformats.org/officeDocument/2006/relationships" xmlns:m="http://schemas.openxmlformats.org/officeDocument/2006/math" xmlns:v="urn:schemas-microsoft-com:vml" xmlns:wp14="http://schemas.microsoft.com/office/word/2010/wordprocessingDrawing" xmlns:wp="http://schemas.openxmlformats.org/drawingml/2006/wordprocessingDrawing" xmlns:w10="urn:schemas-microsoft-com:office:word" xmlns:w="http://schemas.openxmlformats.org/wordprocessingml/2006/main" xmlns:w14="http://schemas.microsoft.com/office/word/2010/wordml" xmlns:w15="http://schemas.microsoft.com/office/word/2012/wordml" xmlns:wpg="http://schemas.microsoft.com/office/word/2010/wordprocessingGroup" xmlns:wpi="http://schemas.microsoft.com/office/word/2010/wordprocessingInk" xmlns:wne="http://schemas.microsoft.com/office/word/2006/wordml" xmlns:wps="http://schemas.microsoft.com/office/word/2010/wordprocessingShape" mc:Ignorable="w14 w15 wp14">
   <w:footnote w:type="separator" w:id="-1">
     <w:p>
       <w:r>
@@ -2952,8 +2750,8 @@
 </file>
 
 <file path=word/numbering.xml><?xml version="1.0" encoding="utf-8"?>
-<w:numbering xmlns:wpc="http://schemas.microsoft.com/office/word/2010/wordprocessingCanvas" xmlns:mo="http://schemas.microsoft.com/office/mac/office/2008/main" xmlns:mc="http://schemas.openxmlformats.org/markup-compatibility/2006" xmlns:mv="urn:schemas-microsoft-com:mac:vml" xmlns:o="urn:schemas-microsoft-com:office:office" xmlns:r="http://schemas.openxmlformats.org/officeDocument/2006/relationships" xmlns:m="http://schemas.openxmlformats.org/officeDocument/2006/math" xmlns:v="urn:schemas-microsoft-com:vml" xmlns:wp14="http://schemas.microsoft.com/office/word/2010/wordprocessingDrawing" xmlns:wp="http://schemas.openxmlformats.org/drawingml/2006/wordprocessingDrawing" xmlns:w10="urn:schemas-microsoft-com:office:word" xmlns:w="http://schemas.openxmlformats.org/wordprocessingml/2006/main" xmlns:w14="http://schemas.microsoft.com/office/word/2010/wordml" xmlns:wpg="http://schemas.microsoft.com/office/word/2010/wordprocessingGroup" xmlns:wpi="http://schemas.microsoft.com/office/word/2010/wordprocessingInk" xmlns:wne="http://schemas.microsoft.com/office/word/2006/wordml" xmlns:wps="http://schemas.microsoft.com/office/word/2010/wordprocessingShape" mc:Ignorable="w14 wp14 mv">
-  <w:abstractNum w:abstractNumId="0">
+<w:numbering xmlns:wpc="http://schemas.microsoft.com/office/word/2010/wordprocessingCanvas" xmlns:mc="http://schemas.openxmlformats.org/markup-compatibility/2006" xmlns:o="urn:schemas-microsoft-com:office:office" xmlns:r="http://schemas.openxmlformats.org/officeDocument/2006/relationships" xmlns:m="http://schemas.openxmlformats.org/officeDocument/2006/math" xmlns:v="urn:schemas-microsoft-com:vml" xmlns:wp14="http://schemas.microsoft.com/office/word/2010/wordprocessingDrawing" xmlns:wp="http://schemas.openxmlformats.org/drawingml/2006/wordprocessingDrawing" xmlns:w10="urn:schemas-microsoft-com:office:word" xmlns:w="http://schemas.openxmlformats.org/wordprocessingml/2006/main" xmlns:w14="http://schemas.microsoft.com/office/word/2010/wordml" xmlns:w15="http://schemas.microsoft.com/office/word/2012/wordml" xmlns:wpg="http://schemas.microsoft.com/office/word/2010/wordprocessingGroup" xmlns:wpi="http://schemas.microsoft.com/office/word/2010/wordprocessingInk" xmlns:wne="http://schemas.microsoft.com/office/word/2006/wordml" xmlns:wps="http://schemas.microsoft.com/office/word/2010/wordprocessingShape" mc:Ignorable="w14 w15 wp14">
+  <w:abstractNum w:abstractNumId="0" w15:restartNumberingAfterBreak="0">
     <w:nsid w:val="E17F69BA"/>
     <w:multiLevelType w:val="multilevel"/>
     <w:tmpl w:val="EFE24BFE"/>
@@ -3045,7 +2843,7 @@
       <w:lvlJc w:val="left"/>
     </w:lvl>
   </w:abstractNum>
-  <w:abstractNum w:abstractNumId="1">
+  <w:abstractNum w:abstractNumId="1" w15:restartNumberingAfterBreak="0">
     <w:nsid w:val="12A8904B"/>
     <w:multiLevelType w:val="multilevel"/>
     <w:tmpl w:val="922C198A"/>
@@ -3137,7 +2935,7 @@
       <w:lvlJc w:val="left"/>
     </w:lvl>
   </w:abstractNum>
-  <w:abstractNum w:abstractNumId="2">
+  <w:abstractNum w:abstractNumId="2" w15:restartNumberingAfterBreak="0">
     <w:nsid w:val="3EA809F9"/>
     <w:multiLevelType w:val="multilevel"/>
     <w:tmpl w:val="D10AE396"/>
@@ -3229,7 +3027,233 @@
       <w:lvlJc w:val="left"/>
     </w:lvl>
   </w:abstractNum>
-  <w:abstractNum w:abstractNumId="3">
+  <w:abstractNum w:abstractNumId="3" w15:restartNumberingAfterBreak="0">
+    <w:nsid w:val="4A5978A2"/>
+    <w:multiLevelType w:val="hybridMultilevel"/>
+    <w:tmpl w:val="4F328AFC"/>
+    <w:lvl w:ilvl="0" w:tplc="04090001">
+      <w:start w:val="1"/>
+      <w:numFmt w:val="bullet"/>
+      <w:lvlText w:val=""/>
+      <w:lvlJc w:val="left"/>
+      <w:pPr>
+        <w:ind w:left="720" w:hanging="360"/>
+      </w:pPr>
+      <w:rPr>
+        <w:rFonts w:ascii="Symbol" w:hAnsi="Symbol" w:hint="default"/>
+      </w:rPr>
+    </w:lvl>
+    <w:lvl w:ilvl="1" w:tplc="04090003" w:tentative="1">
+      <w:start w:val="1"/>
+      <w:numFmt w:val="bullet"/>
+      <w:lvlText w:val="o"/>
+      <w:lvlJc w:val="left"/>
+      <w:pPr>
+        <w:ind w:left="1440" w:hanging="360"/>
+      </w:pPr>
+      <w:rPr>
+        <w:rFonts w:ascii="Courier New" w:hAnsi="Courier New" w:cs="Courier New" w:hint="default"/>
+      </w:rPr>
+    </w:lvl>
+    <w:lvl w:ilvl="2" w:tplc="04090005" w:tentative="1">
+      <w:start w:val="1"/>
+      <w:numFmt w:val="bullet"/>
+      <w:lvlText w:val=""/>
+      <w:lvlJc w:val="left"/>
+      <w:pPr>
+        <w:ind w:left="2160" w:hanging="360"/>
+      </w:pPr>
+      <w:rPr>
+        <w:rFonts w:ascii="Wingdings" w:hAnsi="Wingdings" w:hint="default"/>
+      </w:rPr>
+    </w:lvl>
+    <w:lvl w:ilvl="3" w:tplc="04090001" w:tentative="1">
+      <w:start w:val="1"/>
+      <w:numFmt w:val="bullet"/>
+      <w:lvlText w:val=""/>
+      <w:lvlJc w:val="left"/>
+      <w:pPr>
+        <w:ind w:left="2880" w:hanging="360"/>
+      </w:pPr>
+      <w:rPr>
+        <w:rFonts w:ascii="Symbol" w:hAnsi="Symbol" w:hint="default"/>
+      </w:rPr>
+    </w:lvl>
+    <w:lvl w:ilvl="4" w:tplc="04090003" w:tentative="1">
+      <w:start w:val="1"/>
+      <w:numFmt w:val="bullet"/>
+      <w:lvlText w:val="o"/>
+      <w:lvlJc w:val="left"/>
+      <w:pPr>
+        <w:ind w:left="3600" w:hanging="360"/>
+      </w:pPr>
+      <w:rPr>
+        <w:rFonts w:ascii="Courier New" w:hAnsi="Courier New" w:cs="Courier New" w:hint="default"/>
+      </w:rPr>
+    </w:lvl>
+    <w:lvl w:ilvl="5" w:tplc="04090005" w:tentative="1">
+      <w:start w:val="1"/>
+      <w:numFmt w:val="bullet"/>
+      <w:lvlText w:val=""/>
+      <w:lvlJc w:val="left"/>
+      <w:pPr>
+        <w:ind w:left="4320" w:hanging="360"/>
+      </w:pPr>
+      <w:rPr>
+        <w:rFonts w:ascii="Wingdings" w:hAnsi="Wingdings" w:hint="default"/>
+      </w:rPr>
+    </w:lvl>
+    <w:lvl w:ilvl="6" w:tplc="04090001" w:tentative="1">
+      <w:start w:val="1"/>
+      <w:numFmt w:val="bullet"/>
+      <w:lvlText w:val=""/>
+      <w:lvlJc w:val="left"/>
+      <w:pPr>
+        <w:ind w:left="5040" w:hanging="360"/>
+      </w:pPr>
+      <w:rPr>
+        <w:rFonts w:ascii="Symbol" w:hAnsi="Symbol" w:hint="default"/>
+      </w:rPr>
+    </w:lvl>
+    <w:lvl w:ilvl="7" w:tplc="04090003" w:tentative="1">
+      <w:start w:val="1"/>
+      <w:numFmt w:val="bullet"/>
+      <w:lvlText w:val="o"/>
+      <w:lvlJc w:val="left"/>
+      <w:pPr>
+        <w:ind w:left="5760" w:hanging="360"/>
+      </w:pPr>
+      <w:rPr>
+        <w:rFonts w:ascii="Courier New" w:hAnsi="Courier New" w:cs="Courier New" w:hint="default"/>
+      </w:rPr>
+    </w:lvl>
+    <w:lvl w:ilvl="8" w:tplc="04090005" w:tentative="1">
+      <w:start w:val="1"/>
+      <w:numFmt w:val="bullet"/>
+      <w:lvlText w:val=""/>
+      <w:lvlJc w:val="left"/>
+      <w:pPr>
+        <w:ind w:left="6480" w:hanging="360"/>
+      </w:pPr>
+      <w:rPr>
+        <w:rFonts w:ascii="Wingdings" w:hAnsi="Wingdings" w:hint="default"/>
+      </w:rPr>
+    </w:lvl>
+  </w:abstractNum>
+  <w:abstractNum w:abstractNumId="4" w15:restartNumberingAfterBreak="0">
+    <w:nsid w:val="51B96367"/>
+    <w:multiLevelType w:val="hybridMultilevel"/>
+    <w:tmpl w:val="436E3802"/>
+    <w:lvl w:ilvl="0" w:tplc="04090001">
+      <w:start w:val="1"/>
+      <w:numFmt w:val="bullet"/>
+      <w:lvlText w:val=""/>
+      <w:lvlJc w:val="left"/>
+      <w:pPr>
+        <w:ind w:left="720" w:hanging="360"/>
+      </w:pPr>
+      <w:rPr>
+        <w:rFonts w:ascii="Symbol" w:hAnsi="Symbol" w:hint="default"/>
+      </w:rPr>
+    </w:lvl>
+    <w:lvl w:ilvl="1" w:tplc="04090003" w:tentative="1">
+      <w:start w:val="1"/>
+      <w:numFmt w:val="bullet"/>
+      <w:lvlText w:val="o"/>
+      <w:lvlJc w:val="left"/>
+      <w:pPr>
+        <w:ind w:left="1440" w:hanging="360"/>
+      </w:pPr>
+      <w:rPr>
+        <w:rFonts w:ascii="Courier New" w:hAnsi="Courier New" w:cs="Courier New" w:hint="default"/>
+      </w:rPr>
+    </w:lvl>
+    <w:lvl w:ilvl="2" w:tplc="04090005" w:tentative="1">
+      <w:start w:val="1"/>
+      <w:numFmt w:val="bullet"/>
+      <w:lvlText w:val=""/>
+      <w:lvlJc w:val="left"/>
+      <w:pPr>
+        <w:ind w:left="2160" w:hanging="360"/>
+      </w:pPr>
+      <w:rPr>
+        <w:rFonts w:ascii="Wingdings" w:hAnsi="Wingdings" w:hint="default"/>
+      </w:rPr>
+    </w:lvl>
+    <w:lvl w:ilvl="3" w:tplc="04090001" w:tentative="1">
+      <w:start w:val="1"/>
+      <w:numFmt w:val="bullet"/>
+      <w:lvlText w:val=""/>
+      <w:lvlJc w:val="left"/>
+      <w:pPr>
+        <w:ind w:left="2880" w:hanging="360"/>
+      </w:pPr>
+      <w:rPr>
+        <w:rFonts w:ascii="Symbol" w:hAnsi="Symbol" w:hint="default"/>
+      </w:rPr>
+    </w:lvl>
+    <w:lvl w:ilvl="4" w:tplc="04090003" w:tentative="1">
+      <w:start w:val="1"/>
+      <w:numFmt w:val="bullet"/>
+      <w:lvlText w:val="o"/>
+      <w:lvlJc w:val="left"/>
+      <w:pPr>
+        <w:ind w:left="3600" w:hanging="360"/>
+      </w:pPr>
+      <w:rPr>
+        <w:rFonts w:ascii="Courier New" w:hAnsi="Courier New" w:cs="Courier New" w:hint="default"/>
+      </w:rPr>
+    </w:lvl>
+    <w:lvl w:ilvl="5" w:tplc="04090005" w:tentative="1">
+      <w:start w:val="1"/>
+      <w:numFmt w:val="bullet"/>
+      <w:lvlText w:val=""/>
+      <w:lvlJc w:val="left"/>
+      <w:pPr>
+        <w:ind w:left="4320" w:hanging="360"/>
+      </w:pPr>
+      <w:rPr>
+        <w:rFonts w:ascii="Wingdings" w:hAnsi="Wingdings" w:hint="default"/>
+      </w:rPr>
+    </w:lvl>
+    <w:lvl w:ilvl="6" w:tplc="04090001" w:tentative="1">
+      <w:start w:val="1"/>
+      <w:numFmt w:val="bullet"/>
+      <w:lvlText w:val=""/>
+      <w:lvlJc w:val="left"/>
+      <w:pPr>
+        <w:ind w:left="5040" w:hanging="360"/>
+      </w:pPr>
+      <w:rPr>
+        <w:rFonts w:ascii="Symbol" w:hAnsi="Symbol" w:hint="default"/>
+      </w:rPr>
+    </w:lvl>
+    <w:lvl w:ilvl="7" w:tplc="04090003" w:tentative="1">
+      <w:start w:val="1"/>
+      <w:numFmt w:val="bullet"/>
+      <w:lvlText w:val="o"/>
+      <w:lvlJc w:val="left"/>
+      <w:pPr>
+        <w:ind w:left="5760" w:hanging="360"/>
+      </w:pPr>
+      <w:rPr>
+        <w:rFonts w:ascii="Courier New" w:hAnsi="Courier New" w:cs="Courier New" w:hint="default"/>
+      </w:rPr>
+    </w:lvl>
+    <w:lvl w:ilvl="8" w:tplc="04090005" w:tentative="1">
+      <w:start w:val="1"/>
+      <w:numFmt w:val="bullet"/>
+      <w:lvlText w:val=""/>
+      <w:lvlJc w:val="left"/>
+      <w:pPr>
+        <w:ind w:left="6480" w:hanging="360"/>
+      </w:pPr>
+      <w:rPr>
+        <w:rFonts w:ascii="Wingdings" w:hAnsi="Wingdings" w:hint="default"/>
+      </w:rPr>
+    </w:lvl>
+  </w:abstractNum>
+  <w:abstractNum w:abstractNumId="5" w15:restartNumberingAfterBreak="0">
     <w:nsid w:val="542AB40D"/>
     <w:multiLevelType w:val="multilevel"/>
     <w:tmpl w:val="150E0AE8"/>
@@ -3328,7 +3352,7 @@
       <w:lvlJc w:val="left"/>
     </w:lvl>
   </w:abstractNum>
-  <w:abstractNum w:abstractNumId="4">
+  <w:abstractNum w:abstractNumId="6" w15:restartNumberingAfterBreak="0">
     <w:nsid w:val="5C254C2F"/>
     <w:multiLevelType w:val="hybridMultilevel"/>
     <w:tmpl w:val="F65E22C2"/>
@@ -3430,7 +3454,7 @@
     <w:abstractNumId w:val="1"/>
   </w:num>
   <w:num w:numId="5">
-    <w:abstractNumId w:val="3"/>
+    <w:abstractNumId w:val="5"/>
     <w:lvlOverride w:ilvl="0">
       <w:startOverride w:val="1"/>
     </w:lvlOverride>
@@ -3454,7 +3478,7 @@
     </w:lvlOverride>
   </w:num>
   <w:num w:numId="6">
-    <w:abstractNumId w:val="3"/>
+    <w:abstractNumId w:val="5"/>
     <w:lvlOverride w:ilvl="0">
       <w:startOverride w:val="1"/>
     </w:lvlOverride>
@@ -3478,7 +3502,7 @@
     </w:lvlOverride>
   </w:num>
   <w:num w:numId="7">
-    <w:abstractNumId w:val="3"/>
+    <w:abstractNumId w:val="5"/>
     <w:lvlOverride w:ilvl="0">
       <w:startOverride w:val="1"/>
     </w:lvlOverride>
@@ -3502,7 +3526,7 @@
     </w:lvlOverride>
   </w:num>
   <w:num w:numId="8">
-    <w:abstractNumId w:val="3"/>
+    <w:abstractNumId w:val="5"/>
     <w:lvlOverride w:ilvl="0">
       <w:startOverride w:val="1"/>
     </w:lvlOverride>
@@ -3529,7 +3553,7 @@
     <w:abstractNumId w:val="1"/>
   </w:num>
   <w:num w:numId="10">
-    <w:abstractNumId w:val="3"/>
+    <w:abstractNumId w:val="5"/>
     <w:lvlOverride w:ilvl="0">
       <w:startOverride w:val="1"/>
     </w:lvlOverride>
@@ -3556,7 +3580,7 @@
     <w:abstractNumId w:val="1"/>
   </w:num>
   <w:num w:numId="12">
-    <w:abstractNumId w:val="3"/>
+    <w:abstractNumId w:val="5"/>
     <w:lvlOverride w:ilvl="0">
       <w:startOverride w:val="1"/>
     </w:lvlOverride>
@@ -3580,7 +3604,7 @@
     </w:lvlOverride>
   </w:num>
   <w:num w:numId="13">
-    <w:abstractNumId w:val="3"/>
+    <w:abstractNumId w:val="5"/>
     <w:lvlOverride w:ilvl="0">
       <w:startOverride w:val="1"/>
     </w:lvlOverride>
@@ -3604,7 +3628,7 @@
     </w:lvlOverride>
   </w:num>
   <w:num w:numId="14">
-    <w:abstractNumId w:val="3"/>
+    <w:abstractNumId w:val="5"/>
     <w:lvlOverride w:ilvl="0">
       <w:startOverride w:val="1"/>
     </w:lvlOverride>
@@ -3628,13 +3652,27 @@
     </w:lvlOverride>
   </w:num>
   <w:num w:numId="15">
+    <w:abstractNumId w:val="6"/>
+  </w:num>
+  <w:num w:numId="16">
+    <w:abstractNumId w:val="3"/>
+  </w:num>
+  <w:num w:numId="17">
     <w:abstractNumId w:val="4"/>
   </w:num>
 </w:numbering>
 </file>
 
+<file path=word/people.xml><?xml version="1.0" encoding="utf-8"?>
+<w15:people xmlns:wpc="http://schemas.microsoft.com/office/word/2010/wordprocessingCanvas" xmlns:mc="http://schemas.openxmlformats.org/markup-compatibility/2006" xmlns:o="urn:schemas-microsoft-com:office:office" xmlns:r="http://schemas.openxmlformats.org/officeDocument/2006/relationships" xmlns:m="http://schemas.openxmlformats.org/officeDocument/2006/math" xmlns:v="urn:schemas-microsoft-com:vml" xmlns:wp14="http://schemas.microsoft.com/office/word/2010/wordprocessingDrawing" xmlns:wp="http://schemas.openxmlformats.org/drawingml/2006/wordprocessingDrawing" xmlns:w10="urn:schemas-microsoft-com:office:word" xmlns:w="http://schemas.openxmlformats.org/wordprocessingml/2006/main" xmlns:w14="http://schemas.microsoft.com/office/word/2010/wordml" xmlns:w15="http://schemas.microsoft.com/office/word/2012/wordml" xmlns:wpg="http://schemas.microsoft.com/office/word/2010/wordprocessingGroup" xmlns:wpi="http://schemas.microsoft.com/office/word/2010/wordprocessingInk" xmlns:wne="http://schemas.microsoft.com/office/word/2006/wordml" xmlns:wps="http://schemas.microsoft.com/office/word/2010/wordprocessingShape" mc:Ignorable="w14 w15 wp14">
+  <w15:person w15:author="Darci Burdge">
+    <w15:presenceInfo w15:providerId="None" w15:userId="Darci Burdge"/>
+  </w15:person>
+</w15:people>
+</file>
+
 <file path=word/styles.xml><?xml version="1.0" encoding="utf-8"?>
-<w:styles xmlns:mc="http://schemas.openxmlformats.org/markup-compatibility/2006" xmlns:r="http://schemas.openxmlformats.org/officeDocument/2006/relationships" xmlns:w="http://schemas.openxmlformats.org/wordprocessingml/2006/main" xmlns:w14="http://schemas.microsoft.com/office/word/2010/wordml" mc:Ignorable="w14">
+<w:styles xmlns:mc="http://schemas.openxmlformats.org/markup-compatibility/2006" xmlns:r="http://schemas.openxmlformats.org/officeDocument/2006/relationships" xmlns:w="http://schemas.openxmlformats.org/wordprocessingml/2006/main" xmlns:w14="http://schemas.microsoft.com/office/word/2010/wordml" xmlns:w15="http://schemas.microsoft.com/office/word/2012/wordml" mc:Ignorable="w14 w15">
   <w:docDefaults>
     <w:rPrDefault>
       <w:rPr>
@@ -3650,7 +3688,7 @@
       </w:pPr>
     </w:pPrDefault>
   </w:docDefaults>
-  <w:latentStyles w:defLockedState="0" w:defUIPriority="0" w:defSemiHidden="0" w:defUnhideWhenUsed="0" w:defQFormat="0" w:count="276">
+  <w:latentStyles w:defLockedState="0" w:defUIPriority="0" w:defSemiHidden="0" w:defUnhideWhenUsed="0" w:defQFormat="0" w:count="371">
     <w:lsdException w:name="heading 2" w:uiPriority="9" w:qFormat="1"/>
     <w:lsdException w:name="index 1" w:semiHidden="1" w:unhideWhenUsed="1"/>
     <w:lsdException w:name="index 7" w:semiHidden="1" w:unhideWhenUsed="1"/>
@@ -3783,9 +3821,202 @@
     <w:lsdException w:name="Balloon Text" w:semiHidden="1" w:unhideWhenUsed="1"/>
     <w:lsdException w:name="Table Theme" w:semiHidden="1" w:unhideWhenUsed="1"/>
     <w:lsdException w:name="Placeholder Text" w:semiHidden="1"/>
+    <w:lsdException w:name="Light Shading"/>
+    <w:lsdException w:name="Light List"/>
+    <w:lsdException w:name="Light Grid"/>
+    <w:lsdException w:name="Medium Shading 1"/>
+    <w:lsdException w:name="Medium Shading 2"/>
+    <w:lsdException w:name="Medium List 1"/>
+    <w:lsdException w:name="Medium List 2"/>
+    <w:lsdException w:name="Medium Grid 1"/>
+    <w:lsdException w:name="Medium Grid 2"/>
+    <w:lsdException w:name="Medium Grid 3"/>
+    <w:lsdException w:name="Dark List"/>
+    <w:lsdException w:name="Colorful Shading"/>
+    <w:lsdException w:name="Colorful List"/>
+    <w:lsdException w:name="Colorful Grid"/>
+    <w:lsdException w:name="Light Shading Accent 1"/>
+    <w:lsdException w:name="Light List Accent 1"/>
+    <w:lsdException w:name="Light Grid Accent 1"/>
+    <w:lsdException w:name="Medium Shading 1 Accent 1"/>
+    <w:lsdException w:name="Medium Shading 2 Accent 1"/>
+    <w:lsdException w:name="Medium List 1 Accent 1"/>
     <w:lsdException w:name="Revision" w:semiHidden="1"/>
+    <w:lsdException w:name="Medium List 2 Accent 1"/>
+    <w:lsdException w:name="Medium Grid 1 Accent 1"/>
+    <w:lsdException w:name="Medium Grid 2 Accent 1"/>
+    <w:lsdException w:name="Medium Grid 3 Accent 1"/>
+    <w:lsdException w:name="Dark List Accent 1"/>
+    <w:lsdException w:name="Colorful Shading Accent 1"/>
+    <w:lsdException w:name="Colorful List Accent 1"/>
+    <w:lsdException w:name="Colorful Grid Accent 1"/>
+    <w:lsdException w:name="Light Shading Accent 2"/>
+    <w:lsdException w:name="Light List Accent 2"/>
+    <w:lsdException w:name="Light Grid Accent 2"/>
+    <w:lsdException w:name="Medium Shading 1 Accent 2"/>
+    <w:lsdException w:name="Medium Shading 2 Accent 2"/>
+    <w:lsdException w:name="Medium List 1 Accent 2"/>
+    <w:lsdException w:name="Medium List 2 Accent 2"/>
+    <w:lsdException w:name="Medium Grid 1 Accent 2"/>
+    <w:lsdException w:name="Medium Grid 2 Accent 2"/>
+    <w:lsdException w:name="Medium Grid 3 Accent 2"/>
+    <w:lsdException w:name="Dark List Accent 2"/>
+    <w:lsdException w:name="Colorful Shading Accent 2"/>
+    <w:lsdException w:name="Colorful List Accent 2"/>
+    <w:lsdException w:name="Colorful Grid Accent 2"/>
+    <w:lsdException w:name="Light Shading Accent 3"/>
+    <w:lsdException w:name="Light List Accent 3"/>
+    <w:lsdException w:name="Light Grid Accent 3"/>
+    <w:lsdException w:name="Medium Shading 1 Accent 3"/>
+    <w:lsdException w:name="Medium Shading 2 Accent 3"/>
+    <w:lsdException w:name="Medium List 1 Accent 3"/>
+    <w:lsdException w:name="Medium List 2 Accent 3"/>
+    <w:lsdException w:name="Medium Grid 1 Accent 3"/>
+    <w:lsdException w:name="Medium Grid 2 Accent 3"/>
+    <w:lsdException w:name="Medium Grid 3 Accent 3"/>
+    <w:lsdException w:name="Dark List Accent 3"/>
+    <w:lsdException w:name="Colorful Shading Accent 3"/>
+    <w:lsdException w:name="Colorful List Accent 3"/>
+    <w:lsdException w:name="Colorful Grid Accent 3"/>
+    <w:lsdException w:name="Light Shading Accent 4"/>
+    <w:lsdException w:name="Light List Accent 4"/>
+    <w:lsdException w:name="Light Grid Accent 4"/>
+    <w:lsdException w:name="Medium Shading 1 Accent 4"/>
+    <w:lsdException w:name="Medium Shading 2 Accent 4"/>
+    <w:lsdException w:name="Medium List 1 Accent 4"/>
+    <w:lsdException w:name="Medium List 2 Accent 4"/>
+    <w:lsdException w:name="Medium Grid 1 Accent 4"/>
+    <w:lsdException w:name="Medium Grid 2 Accent 4"/>
+    <w:lsdException w:name="Medium Grid 3 Accent 4"/>
+    <w:lsdException w:name="Dark List Accent 4"/>
+    <w:lsdException w:name="Colorful Shading Accent 4"/>
+    <w:lsdException w:name="Colorful List Accent 4"/>
+    <w:lsdException w:name="Colorful Grid Accent 4"/>
+    <w:lsdException w:name="Light Shading Accent 5"/>
+    <w:lsdException w:name="Light List Accent 5"/>
+    <w:lsdException w:name="Light Grid Accent 5"/>
+    <w:lsdException w:name="Medium Shading 1 Accent 5"/>
+    <w:lsdException w:name="Medium Shading 2 Accent 5"/>
+    <w:lsdException w:name="Medium List 1 Accent 5"/>
+    <w:lsdException w:name="Medium List 2 Accent 5"/>
+    <w:lsdException w:name="Medium Grid 1 Accent 5"/>
+    <w:lsdException w:name="Medium Grid 2 Accent 5"/>
+    <w:lsdException w:name="Medium Grid 3 Accent 5"/>
+    <w:lsdException w:name="Dark List Accent 5"/>
+    <w:lsdException w:name="Colorful Shading Accent 5"/>
+    <w:lsdException w:name="Colorful List Accent 5"/>
+    <w:lsdException w:name="Colorful Grid Accent 5"/>
+    <w:lsdException w:name="Light Shading Accent 6"/>
+    <w:lsdException w:name="Light List Accent 6"/>
+    <w:lsdException w:name="Light Grid Accent 6"/>
+    <w:lsdException w:name="Medium Shading 1 Accent 6"/>
+    <w:lsdException w:name="Medium Shading 2 Accent 6"/>
+    <w:lsdException w:name="Medium List 1 Accent 6"/>
+    <w:lsdException w:name="Medium List 2 Accent 6"/>
+    <w:lsdException w:name="Medium Grid 1 Accent 6"/>
+    <w:lsdException w:name="Medium Grid 2 Accent 6"/>
+    <w:lsdException w:name="Medium Grid 3 Accent 6"/>
+    <w:lsdException w:name="Dark List Accent 6"/>
+    <w:lsdException w:name="Colorful Shading Accent 6"/>
+    <w:lsdException w:name="Colorful List Accent 6"/>
+    <w:lsdException w:name="Colorful Grid Accent 6"/>
     <w:lsdException w:name="Bibliography" w:semiHidden="1" w:unhideWhenUsed="1"/>
     <w:lsdException w:name="TOC Heading" w:semiHidden="1" w:unhideWhenUsed="1"/>
+    <w:lsdException w:name="Grid Table 4" w:uiPriority="49"/>
+    <w:lsdException w:name="Grid Table 5 Dark" w:uiPriority="50"/>
+    <w:lsdException w:name="Grid Table 6 Colorful" w:uiPriority="51"/>
+    <w:lsdException w:name="Grid Table 7 Colorful" w:uiPriority="52"/>
+    <w:lsdException w:name="Grid Table 1 Light Accent 1" w:uiPriority="46"/>
+    <w:lsdException w:name="Grid Table 2 Accent 1" w:uiPriority="47"/>
+    <w:lsdException w:name="Grid Table 3 Accent 1" w:uiPriority="48"/>
+    <w:lsdException w:name="Grid Table 4 Accent 1" w:uiPriority="49"/>
+    <w:lsdException w:name="Grid Table 5 Dark Accent 1" w:uiPriority="50"/>
+    <w:lsdException w:name="Grid Table 6 Colorful Accent 1" w:uiPriority="51"/>
+    <w:lsdException w:name="Grid Table 7 Colorful Accent 1" w:uiPriority="52"/>
+    <w:lsdException w:name="Grid Table 1 Light Accent 2" w:uiPriority="46"/>
+    <w:lsdException w:name="Grid Table 2 Accent 2" w:uiPriority="47"/>
+    <w:lsdException w:name="Grid Table 3 Accent 2" w:uiPriority="48"/>
+    <w:lsdException w:name="Grid Table 4 Accent 2" w:uiPriority="49"/>
+    <w:lsdException w:name="Grid Table 5 Dark Accent 2" w:uiPriority="50"/>
+    <w:lsdException w:name="Grid Table 6 Colorful Accent 2" w:uiPriority="51"/>
+    <w:lsdException w:name="Grid Table 7 Colorful Accent 2" w:uiPriority="52"/>
+    <w:lsdException w:name="Grid Table 1 Light Accent 3" w:uiPriority="46"/>
+    <w:lsdException w:name="Grid Table 2 Accent 3" w:uiPriority="47"/>
+    <w:lsdException w:name="Grid Table 3 Accent 3" w:uiPriority="48"/>
+    <w:lsdException w:name="Grid Table 4 Accent 3" w:uiPriority="49"/>
+    <w:lsdException w:name="Grid Table 5 Dark Accent 3" w:uiPriority="50"/>
+    <w:lsdException w:name="Grid Table 6 Colorful Accent 3" w:uiPriority="51"/>
+    <w:lsdException w:name="Grid Table 7 Colorful Accent 3" w:uiPriority="52"/>
+    <w:lsdException w:name="Grid Table 1 Light Accent 4" w:uiPriority="46"/>
+    <w:lsdException w:name="Grid Table 2 Accent 4" w:uiPriority="47"/>
+    <w:lsdException w:name="Grid Table 3 Accent 4" w:uiPriority="48"/>
+    <w:lsdException w:name="Grid Table 4 Accent 4" w:uiPriority="49"/>
+    <w:lsdException w:name="Grid Table 5 Dark Accent 4" w:uiPriority="50"/>
+    <w:lsdException w:name="Grid Table 6 Colorful Accent 4" w:uiPriority="51"/>
+    <w:lsdException w:name="Grid Table 7 Colorful Accent 4" w:uiPriority="52"/>
+    <w:lsdException w:name="Grid Table 1 Light Accent 5" w:uiPriority="46"/>
+    <w:lsdException w:name="Grid Table 2 Accent 5" w:uiPriority="47"/>
+    <w:lsdException w:name="Grid Table 3 Accent 5" w:uiPriority="48"/>
+    <w:lsdException w:name="Grid Table 4 Accent 5" w:uiPriority="49"/>
+    <w:lsdException w:name="Grid Table 5 Dark Accent 5" w:uiPriority="50"/>
+    <w:lsdException w:name="Grid Table 6 Colorful Accent 5" w:uiPriority="51"/>
+    <w:lsdException w:name="Grid Table 7 Colorful Accent 5" w:uiPriority="52"/>
+    <w:lsdException w:name="Grid Table 1 Light Accent 6" w:uiPriority="46"/>
+    <w:lsdException w:name="Grid Table 2 Accent 6" w:uiPriority="47"/>
+    <w:lsdException w:name="Grid Table 3 Accent 6" w:uiPriority="48"/>
+    <w:lsdException w:name="Grid Table 4 Accent 6" w:uiPriority="49"/>
+    <w:lsdException w:name="Grid Table 5 Dark Accent 6" w:uiPriority="50"/>
+    <w:lsdException w:name="Grid Table 6 Colorful Accent 6" w:uiPriority="51"/>
+    <w:lsdException w:name="Grid Table 7 Colorful Accent 6" w:uiPriority="52"/>
+    <w:lsdException w:name="List Table 1 Light" w:uiPriority="46"/>
+    <w:lsdException w:name="List Table 2" w:uiPriority="47"/>
+    <w:lsdException w:name="List Table 3" w:uiPriority="48"/>
+    <w:lsdException w:name="List Table 4" w:uiPriority="49"/>
+    <w:lsdException w:name="List Table 5 Dark" w:uiPriority="50"/>
+    <w:lsdException w:name="List Table 6 Colorful" w:uiPriority="51"/>
+    <w:lsdException w:name="List Table 7 Colorful" w:uiPriority="52"/>
+    <w:lsdException w:name="List Table 1 Light Accent 1" w:uiPriority="46"/>
+    <w:lsdException w:name="List Table 2 Accent 1" w:uiPriority="47"/>
+    <w:lsdException w:name="List Table 3 Accent 1" w:uiPriority="48"/>
+    <w:lsdException w:name="List Table 4 Accent 1" w:uiPriority="49"/>
+    <w:lsdException w:name="List Table 5 Dark Accent 1" w:uiPriority="50"/>
+    <w:lsdException w:name="List Table 6 Colorful Accent 1" w:uiPriority="51"/>
+    <w:lsdException w:name="List Table 7 Colorful Accent 1" w:uiPriority="52"/>
+    <w:lsdException w:name="List Table 1 Light Accent 2" w:uiPriority="46"/>
+    <w:lsdException w:name="List Table 2 Accent 2" w:uiPriority="47"/>
+    <w:lsdException w:name="List Table 3 Accent 2" w:uiPriority="48"/>
+    <w:lsdException w:name="List Table 4 Accent 2" w:uiPriority="49"/>
+    <w:lsdException w:name="List Table 5 Dark Accent 2" w:uiPriority="50"/>
+    <w:lsdException w:name="List Table 6 Colorful Accent 2" w:uiPriority="51"/>
+    <w:lsdException w:name="List Table 7 Colorful Accent 2" w:uiPriority="52"/>
+    <w:lsdException w:name="List Table 1 Light Accent 3" w:uiPriority="46"/>
+    <w:lsdException w:name="List Table 2 Accent 3" w:uiPriority="47"/>
+    <w:lsdException w:name="List Table 3 Accent 3" w:uiPriority="48"/>
+    <w:lsdException w:name="List Table 4 Accent 3" w:uiPriority="49"/>
+    <w:lsdException w:name="List Table 5 Dark Accent 3" w:uiPriority="50"/>
+    <w:lsdException w:name="List Table 6 Colorful Accent 3" w:uiPriority="51"/>
+    <w:lsdException w:name="List Table 7 Colorful Accent 3" w:uiPriority="52"/>
+    <w:lsdException w:name="List Table 1 Light Accent 4" w:uiPriority="46"/>
+    <w:lsdException w:name="List Table 2 Accent 4" w:uiPriority="47"/>
+    <w:lsdException w:name="List Table 3 Accent 4" w:uiPriority="48"/>
+    <w:lsdException w:name="List Table 4 Accent 4" w:uiPriority="49"/>
+    <w:lsdException w:name="List Table 5 Dark Accent 4" w:uiPriority="50"/>
+    <w:lsdException w:name="List Table 6 Colorful Accent 4" w:uiPriority="51"/>
+    <w:lsdException w:name="List Table 7 Colorful Accent 4" w:uiPriority="52"/>
+    <w:lsdException w:name="List Table 1 Light Accent 5" w:uiPriority="46"/>
+    <w:lsdException w:name="List Table 2 Accent 5" w:uiPriority="47"/>
+    <w:lsdException w:name="List Table 3 Accent 5" w:uiPriority="48"/>
+    <w:lsdException w:name="List Table 4 Accent 5" w:uiPriority="49"/>
+    <w:lsdException w:name="List Table 5 Dark Accent 5" w:uiPriority="50"/>
+    <w:lsdException w:name="List Table 6 Colorful Accent 5" w:uiPriority="51"/>
+    <w:lsdException w:name="List Table 7 Colorful Accent 5" w:uiPriority="52"/>
+    <w:lsdException w:name="List Table 1 Light Accent 6" w:uiPriority="46"/>
+    <w:lsdException w:name="List Table 2 Accent 6" w:uiPriority="47"/>
+    <w:lsdException w:name="List Table 3 Accent 6" w:uiPriority="48"/>
+    <w:lsdException w:name="List Table 4 Accent 6" w:uiPriority="49"/>
+    <w:lsdException w:name="List Table 5 Dark Accent 6" w:uiPriority="50"/>
+    <w:lsdException w:name="List Table 6 Colorful Accent 6" w:uiPriority="51"/>
+    <w:lsdException w:name="List Table 7 Colorful Accent 6" w:uiPriority="52"/>
   </w:latentStyles>
   <w:style w:type="paragraph" w:default="1" w:styleId="Normal">
     <w:name w:val="Normal"/>
@@ -4500,191 +4731,33 @@
     <w:link w:val="Footer"/>
     <w:rsid w:val="00CA73AD"/>
   </w:style>
-</w:styles>
-</file>
-
-<file path=word/stylesWithEffects.xml><?xml version="1.0" encoding="utf-8"?>
-<w:styles xmlns:wpc="http://schemas.microsoft.com/office/word/2010/wordprocessingCanvas" xmlns:mo="http://schemas.microsoft.com/office/mac/office/2008/main" xmlns:mc="http://schemas.openxmlformats.org/markup-compatibility/2006" xmlns:mv="urn:schemas-microsoft-com:mac:vml" xmlns:o="urn:schemas-microsoft-com:office:office" xmlns:r="http://schemas.openxmlformats.org/officeDocument/2006/relationships" xmlns:m="http://schemas.openxmlformats.org/officeDocument/2006/math" xmlns:v="urn:schemas-microsoft-com:vml" xmlns:wp14="http://schemas.microsoft.com/office/word/2010/wordprocessingDrawing" xmlns:wp="http://schemas.openxmlformats.org/drawingml/2006/wordprocessingDrawing" xmlns:w10="urn:schemas-microsoft-com:office:word" xmlns:w="http://schemas.openxmlformats.org/wordprocessingml/2006/main" xmlns:w14="http://schemas.microsoft.com/office/word/2010/wordml" xmlns:wpg="http://schemas.microsoft.com/office/word/2010/wordprocessingGroup" xmlns:wpi="http://schemas.microsoft.com/office/word/2010/wordprocessingInk" xmlns:wne="http://schemas.microsoft.com/office/word/2006/wordml" xmlns:wps="http://schemas.microsoft.com/office/word/2010/wordprocessingShape" mc:Ignorable="w14 wp14 mv">
-  <w:docDefaults>
-    <w:rPrDefault>
-      <w:rPr>
-        <w:rFonts w:asciiTheme="minorHAnsi" w:eastAsiaTheme="minorEastAsia" w:hAnsiTheme="minorHAnsi" w:cstheme="minorBidi"/>
-        <w:sz w:val="24"/>
-        <w:szCs w:val="24"/>
-        <w:lang w:val="en-US" w:eastAsia="ja-JP" w:bidi="ar-SA"/>
-      </w:rPr>
-    </w:rPrDefault>
-    <w:pPrDefault/>
-  </w:docDefaults>
-  <w:latentStyles w:defLockedState="0" w:defUIPriority="99" w:defSemiHidden="1" w:defUnhideWhenUsed="1" w:defQFormat="0" w:count="276">
-    <w:lsdException w:name="Normal" w:semiHidden="0" w:uiPriority="0" w:unhideWhenUsed="0" w:qFormat="1"/>
-    <w:lsdException w:name="heading 1" w:semiHidden="0" w:uiPriority="9" w:unhideWhenUsed="0" w:qFormat="1"/>
-    <w:lsdException w:name="heading 2" w:uiPriority="9" w:qFormat="1"/>
-    <w:lsdException w:name="heading 3" w:uiPriority="9" w:qFormat="1"/>
-    <w:lsdException w:name="heading 4" w:uiPriority="9" w:qFormat="1"/>
-    <w:lsdException w:name="heading 5" w:uiPriority="9" w:qFormat="1"/>
-    <w:lsdException w:name="heading 6" w:uiPriority="9" w:qFormat="1"/>
-    <w:lsdException w:name="heading 7" w:uiPriority="9" w:qFormat="1"/>
-    <w:lsdException w:name="heading 8" w:uiPriority="9" w:qFormat="1"/>
-    <w:lsdException w:name="heading 9" w:uiPriority="9" w:qFormat="1"/>
-    <w:lsdException w:name="toc 1" w:uiPriority="39"/>
-    <w:lsdException w:name="toc 2" w:uiPriority="39"/>
-    <w:lsdException w:name="toc 3" w:uiPriority="39"/>
-    <w:lsdException w:name="toc 4" w:uiPriority="39"/>
-    <w:lsdException w:name="toc 5" w:uiPriority="39"/>
-    <w:lsdException w:name="toc 6" w:uiPriority="39"/>
-    <w:lsdException w:name="toc 7" w:uiPriority="39"/>
-    <w:lsdException w:name="toc 8" w:uiPriority="39"/>
-    <w:lsdException w:name="toc 9" w:uiPriority="39"/>
-    <w:lsdException w:name="caption" w:uiPriority="35" w:qFormat="1"/>
-    <w:lsdException w:name="Title" w:semiHidden="0" w:uiPriority="10" w:unhideWhenUsed="0" w:qFormat="1"/>
-    <w:lsdException w:name="Default Paragraph Font" w:uiPriority="1"/>
-    <w:lsdException w:name="Subtitle" w:semiHidden="0" w:uiPriority="11" w:unhideWhenUsed="0" w:qFormat="1"/>
-    <w:lsdException w:name="Strong" w:semiHidden="0" w:uiPriority="22" w:unhideWhenUsed="0" w:qFormat="1"/>
-    <w:lsdException w:name="Emphasis" w:semiHidden="0" w:uiPriority="20" w:unhideWhenUsed="0" w:qFormat="1"/>
-    <w:lsdException w:name="Table Grid" w:semiHidden="0" w:uiPriority="59" w:unhideWhenUsed="0"/>
-    <w:lsdException w:name="Placeholder Text" w:unhideWhenUsed="0"/>
-    <w:lsdException w:name="No Spacing" w:semiHidden="0" w:uiPriority="1" w:unhideWhenUsed="0" w:qFormat="1"/>
-    <w:lsdException w:name="Light Shading" w:semiHidden="0" w:uiPriority="60" w:unhideWhenUsed="0"/>
-    <w:lsdException w:name="Light List" w:semiHidden="0" w:uiPriority="61" w:unhideWhenUsed="0"/>
-    <w:lsdException w:name="Light Grid" w:semiHidden="0" w:uiPriority="62" w:unhideWhenUsed="0"/>
-    <w:lsdException w:name="Medium Shading 1" w:semiHidden="0" w:uiPriority="63" w:unhideWhenUsed="0"/>
-    <w:lsdException w:name="Medium Shading 2" w:semiHidden="0" w:uiPriority="64" w:unhideWhenUsed="0"/>
-    <w:lsdException w:name="Medium List 1" w:semiHidden="0" w:uiPriority="65" w:unhideWhenUsed="0"/>
-    <w:lsdException w:name="Medium List 2" w:semiHidden="0" w:uiPriority="66" w:unhideWhenUsed="0"/>
-    <w:lsdException w:name="Medium Grid 1" w:semiHidden="0" w:uiPriority="67" w:unhideWhenUsed="0"/>
-    <w:lsdException w:name="Medium Grid 2" w:semiHidden="0" w:uiPriority="68" w:unhideWhenUsed="0"/>
-    <w:lsdException w:name="Medium Grid 3" w:semiHidden="0" w:uiPriority="69" w:unhideWhenUsed="0"/>
-    <w:lsdException w:name="Dark List" w:semiHidden="0" w:uiPriority="70" w:unhideWhenUsed="0"/>
-    <w:lsdException w:name="Colorful Shading" w:semiHidden="0" w:uiPriority="71" w:unhideWhenUsed="0"/>
-    <w:lsdException w:name="Colorful List" w:semiHidden="0" w:uiPriority="72" w:unhideWhenUsed="0"/>
-    <w:lsdException w:name="Colorful Grid" w:semiHidden="0" w:uiPriority="73" w:unhideWhenUsed="0"/>
-    <w:lsdException w:name="Light Shading Accent 1" w:semiHidden="0" w:uiPriority="60" w:unhideWhenUsed="0"/>
-    <w:lsdException w:name="Light List Accent 1" w:semiHidden="0" w:uiPriority="61" w:unhideWhenUsed="0"/>
-    <w:lsdException w:name="Light Grid Accent 1" w:semiHidden="0" w:uiPriority="62" w:unhideWhenUsed="0"/>
-    <w:lsdException w:name="Medium Shading 1 Accent 1" w:semiHidden="0" w:uiPriority="63" w:unhideWhenUsed="0"/>
-    <w:lsdException w:name="Medium Shading 2 Accent 1" w:semiHidden="0" w:uiPriority="64" w:unhideWhenUsed="0"/>
-    <w:lsdException w:name="Medium List 1 Accent 1" w:semiHidden="0" w:uiPriority="65" w:unhideWhenUsed="0"/>
-    <w:lsdException w:name="Revision" w:unhideWhenUsed="0"/>
-    <w:lsdException w:name="List Paragraph" w:semiHidden="0" w:uiPriority="34" w:unhideWhenUsed="0" w:qFormat="1"/>
-    <w:lsdException w:name="Quote" w:semiHidden="0" w:uiPriority="29" w:unhideWhenUsed="0" w:qFormat="1"/>
-    <w:lsdException w:name="Intense Quote" w:semiHidden="0" w:uiPriority="30" w:unhideWhenUsed="0" w:qFormat="1"/>
-    <w:lsdException w:name="Medium List 2 Accent 1" w:semiHidden="0" w:uiPriority="66" w:unhideWhenUsed="0"/>
-    <w:lsdException w:name="Medium Grid 1 Accent 1" w:semiHidden="0" w:uiPriority="67" w:unhideWhenUsed="0"/>
-    <w:lsdException w:name="Medium Grid 2 Accent 1" w:semiHidden="0" w:uiPriority="68" w:unhideWhenUsed="0"/>
-    <w:lsdException w:name="Medium Grid 3 Accent 1" w:semiHidden="0" w:uiPriority="69" w:unhideWhenUsed="0"/>
-    <w:lsdException w:name="Dark List Accent 1" w:semiHidden="0" w:uiPriority="70" w:unhideWhenUsed="0"/>
-    <w:lsdException w:name="Colorful Shading Accent 1" w:semiHidden="0" w:uiPriority="71" w:unhideWhenUsed="0"/>
-    <w:lsdException w:name="Colorful List Accent 1" w:semiHidden="0" w:uiPriority="72" w:unhideWhenUsed="0"/>
-    <w:lsdException w:name="Colorful Grid Accent 1" w:semiHidden="0" w:uiPriority="73" w:unhideWhenUsed="0"/>
-    <w:lsdException w:name="Light Shading Accent 2" w:semiHidden="0" w:uiPriority="60" w:unhideWhenUsed="0"/>
-    <w:lsdException w:name="Light List Accent 2" w:semiHidden="0" w:uiPriority="61" w:unhideWhenUsed="0"/>
-    <w:lsdException w:name="Light Grid Accent 2" w:semiHidden="0" w:uiPriority="62" w:unhideWhenUsed="0"/>
-    <w:lsdException w:name="Medium Shading 1 Accent 2" w:semiHidden="0" w:uiPriority="63" w:unhideWhenUsed="0"/>
-    <w:lsdException w:name="Medium Shading 2 Accent 2" w:semiHidden="0" w:uiPriority="64" w:unhideWhenUsed="0"/>
-    <w:lsdException w:name="Medium List 1 Accent 2" w:semiHidden="0" w:uiPriority="65" w:unhideWhenUsed="0"/>
-    <w:lsdException w:name="Medium List 2 Accent 2" w:semiHidden="0" w:uiPriority="66" w:unhideWhenUsed="0"/>
-    <w:lsdException w:name="Medium Grid 1 Accent 2" w:semiHidden="0" w:uiPriority="67" w:unhideWhenUsed="0"/>
-    <w:lsdException w:name="Medium Grid 2 Accent 2" w:semiHidden="0" w:uiPriority="68" w:unhideWhenUsed="0"/>
-    <w:lsdException w:name="Medium Grid 3 Accent 2" w:semiHidden="0" w:uiPriority="69" w:unhideWhenUsed="0"/>
-    <w:lsdException w:name="Dark List Accent 2" w:semiHidden="0" w:uiPriority="70" w:unhideWhenUsed="0"/>
-    <w:lsdException w:name="Colorful Shading Accent 2" w:semiHidden="0" w:uiPriority="71" w:unhideWhenUsed="0"/>
-    <w:lsdException w:name="Colorful List Accent 2" w:semiHidden="0" w:uiPriority="72" w:unhideWhenUsed="0"/>
-    <w:lsdException w:name="Colorful Grid Accent 2" w:semiHidden="0" w:uiPriority="73" w:unhideWhenUsed="0"/>
-    <w:lsdException w:name="Light Shading Accent 3" w:semiHidden="0" w:uiPriority="60" w:unhideWhenUsed="0"/>
-    <w:lsdException w:name="Light List Accent 3" w:semiHidden="0" w:uiPriority="61" w:unhideWhenUsed="0"/>
-    <w:lsdException w:name="Light Grid Accent 3" w:semiHidden="0" w:uiPriority="62" w:unhideWhenUsed="0"/>
-    <w:lsdException w:name="Medium Shading 1 Accent 3" w:semiHidden="0" w:uiPriority="63" w:unhideWhenUsed="0"/>
-    <w:lsdException w:name="Medium Shading 2 Accent 3" w:semiHidden="0" w:uiPriority="64" w:unhideWhenUsed="0"/>
-    <w:lsdException w:name="Medium List 1 Accent 3" w:semiHidden="0" w:uiPriority="65" w:unhideWhenUsed="0"/>
-    <w:lsdException w:name="Medium List 2 Accent 3" w:semiHidden="0" w:uiPriority="66" w:unhideWhenUsed="0"/>
-    <w:lsdException w:name="Medium Grid 1 Accent 3" w:semiHidden="0" w:uiPriority="67" w:unhideWhenUsed="0"/>
-    <w:lsdException w:name="Medium Grid 2 Accent 3" w:semiHidden="0" w:uiPriority="68" w:unhideWhenUsed="0"/>
-    <w:lsdException w:name="Medium Grid 3 Accent 3" w:semiHidden="0" w:uiPriority="69" w:unhideWhenUsed="0"/>
-    <w:lsdException w:name="Dark List Accent 3" w:semiHidden="0" w:uiPriority="70" w:unhideWhenUsed="0"/>
-    <w:lsdException w:name="Colorful Shading Accent 3" w:semiHidden="0" w:uiPriority="71" w:unhideWhenUsed="0"/>
-    <w:lsdException w:name="Colorful List Accent 3" w:semiHidden="0" w:uiPriority="72" w:unhideWhenUsed="0"/>
-    <w:lsdException w:name="Colorful Grid Accent 3" w:semiHidden="0" w:uiPriority="73" w:unhideWhenUsed="0"/>
-    <w:lsdException w:name="Light Shading Accent 4" w:semiHidden="0" w:uiPriority="60" w:unhideWhenUsed="0"/>
-    <w:lsdException w:name="Light List Accent 4" w:semiHidden="0" w:uiPriority="61" w:unhideWhenUsed="0"/>
-    <w:lsdException w:name="Light Grid Accent 4" w:semiHidden="0" w:uiPriority="62" w:unhideWhenUsed="0"/>
-    <w:lsdException w:name="Medium Shading 1 Accent 4" w:semiHidden="0" w:uiPriority="63" w:unhideWhenUsed="0"/>
-    <w:lsdException w:name="Medium Shading 2 Accent 4" w:semiHidden="0" w:uiPriority="64" w:unhideWhenUsed="0"/>
-    <w:lsdException w:name="Medium List 1 Accent 4" w:semiHidden="0" w:uiPriority="65" w:unhideWhenUsed="0"/>
-    <w:lsdException w:name="Medium List 2 Accent 4" w:semiHidden="0" w:uiPriority="66" w:unhideWhenUsed="0"/>
-    <w:lsdException w:name="Medium Grid 1 Accent 4" w:semiHidden="0" w:uiPriority="67" w:unhideWhenUsed="0"/>
-    <w:lsdException w:name="Medium Grid 2 Accent 4" w:semiHidden="0" w:uiPriority="68" w:unhideWhenUsed="0"/>
-    <w:lsdException w:name="Medium Grid 3 Accent 4" w:semiHidden="0" w:uiPriority="69" w:unhideWhenUsed="0"/>
-    <w:lsdException w:name="Dark List Accent 4" w:semiHidden="0" w:uiPriority="70" w:unhideWhenUsed="0"/>
-    <w:lsdException w:name="Colorful Shading Accent 4" w:semiHidden="0" w:uiPriority="71" w:unhideWhenUsed="0"/>
-    <w:lsdException w:name="Colorful List Accent 4" w:semiHidden="0" w:uiPriority="72" w:unhideWhenUsed="0"/>
-    <w:lsdException w:name="Colorful Grid Accent 4" w:semiHidden="0" w:uiPriority="73" w:unhideWhenUsed="0"/>
-    <w:lsdException w:name="Light Shading Accent 5" w:semiHidden="0" w:uiPriority="60" w:unhideWhenUsed="0"/>
-    <w:lsdException w:name="Light List Accent 5" w:semiHidden="0" w:uiPriority="61" w:unhideWhenUsed="0"/>
-    <w:lsdException w:name="Light Grid Accent 5" w:semiHidden="0" w:uiPriority="62" w:unhideWhenUsed="0"/>
-    <w:lsdException w:name="Medium Shading 1 Accent 5" w:semiHidden="0" w:uiPriority="63" w:unhideWhenUsed="0"/>
-    <w:lsdException w:name="Medium Shading 2 Accent 5" w:semiHidden="0" w:uiPriority="64" w:unhideWhenUsed="0"/>
-    <w:lsdException w:name="Medium List 1 Accent 5" w:semiHidden="0" w:uiPriority="65" w:unhideWhenUsed="0"/>
-    <w:lsdException w:name="Medium List 2 Accent 5" w:semiHidden="0" w:uiPriority="66" w:unhideWhenUsed="0"/>
-    <w:lsdException w:name="Medium Grid 1 Accent 5" w:semiHidden="0" w:uiPriority="67" w:unhideWhenUsed="0"/>
-    <w:lsdException w:name="Medium Grid 2 Accent 5" w:semiHidden="0" w:uiPriority="68" w:unhideWhenUsed="0"/>
-    <w:lsdException w:name="Medium Grid 3 Accent 5" w:semiHidden="0" w:uiPriority="69" w:unhideWhenUsed="0"/>
-    <w:lsdException w:name="Dark List Accent 5" w:semiHidden="0" w:uiPriority="70" w:unhideWhenUsed="0"/>
-    <w:lsdException w:name="Colorful Shading Accent 5" w:semiHidden="0" w:uiPriority="71" w:unhideWhenUsed="0"/>
-    <w:lsdException w:name="Colorful List Accent 5" w:semiHidden="0" w:uiPriority="72" w:unhideWhenUsed="0"/>
-    <w:lsdException w:name="Colorful Grid Accent 5" w:semiHidden="0" w:uiPriority="73" w:unhideWhenUsed="0"/>
-    <w:lsdException w:name="Light Shading Accent 6" w:semiHidden="0" w:uiPriority="60" w:unhideWhenUsed="0"/>
-    <w:lsdException w:name="Light List Accent 6" w:semiHidden="0" w:uiPriority="61" w:unhideWhenUsed="0"/>
-    <w:lsdException w:name="Light Grid Accent 6" w:semiHidden="0" w:uiPriority="62" w:unhideWhenUsed="0"/>
-    <w:lsdException w:name="Medium Shading 1 Accent 6" w:semiHidden="0" w:uiPriority="63" w:unhideWhenUsed="0"/>
-    <w:lsdException w:name="Medium Shading 2 Accent 6" w:semiHidden="0" w:uiPriority="64" w:unhideWhenUsed="0"/>
-    <w:lsdException w:name="Medium List 1 Accent 6" w:semiHidden="0" w:uiPriority="65" w:unhideWhenUsed="0"/>
-    <w:lsdException w:name="Medium List 2 Accent 6" w:semiHidden="0" w:uiPriority="66" w:unhideWhenUsed="0"/>
-    <w:lsdException w:name="Medium Grid 1 Accent 6" w:semiHidden="0" w:uiPriority="67" w:unhideWhenUsed="0"/>
-    <w:lsdException w:name="Medium Grid 2 Accent 6" w:semiHidden="0" w:uiPriority="68" w:unhideWhenUsed="0"/>
-    <w:lsdException w:name="Medium Grid 3 Accent 6" w:semiHidden="0" w:uiPriority="69" w:unhideWhenUsed="0"/>
-    <w:lsdException w:name="Dark List Accent 6" w:semiHidden="0" w:uiPriority="70" w:unhideWhenUsed="0"/>
-    <w:lsdException w:name="Colorful Shading Accent 6" w:semiHidden="0" w:uiPriority="71" w:unhideWhenUsed="0"/>
-    <w:lsdException w:name="Colorful List Accent 6" w:semiHidden="0" w:uiPriority="72" w:unhideWhenUsed="0"/>
-    <w:lsdException w:name="Colorful Grid Accent 6" w:semiHidden="0" w:uiPriority="73" w:unhideWhenUsed="0"/>
-    <w:lsdException w:name="Subtle Emphasis" w:semiHidden="0" w:uiPriority="19" w:unhideWhenUsed="0" w:qFormat="1"/>
-    <w:lsdException w:name="Intense Emphasis" w:semiHidden="0" w:uiPriority="21" w:unhideWhenUsed="0" w:qFormat="1"/>
-    <w:lsdException w:name="Subtle Reference" w:semiHidden="0" w:uiPriority="31" w:unhideWhenUsed="0" w:qFormat="1"/>
-    <w:lsdException w:name="Intense Reference" w:semiHidden="0" w:uiPriority="32" w:unhideWhenUsed="0" w:qFormat="1"/>
-    <w:lsdException w:name="Book Title" w:semiHidden="0" w:uiPriority="33" w:unhideWhenUsed="0" w:qFormat="1"/>
-    <w:lsdException w:name="Bibliography" w:uiPriority="37"/>
-    <w:lsdException w:name="TOC Heading" w:uiPriority="39" w:qFormat="1"/>
-  </w:latentStyles>
-  <w:style w:type="paragraph" w:default="1" w:styleId="Normal">
-    <w:name w:val="Normal"/>
-    <w:qFormat/>
-  </w:style>
-  <w:style w:type="character" w:default="1" w:styleId="DefaultParagraphFont">
-    <w:name w:val="Default Paragraph Font"/>
-    <w:uiPriority w:val="1"/>
+  <w:style w:type="paragraph" w:styleId="BalloonText">
+    <w:name w:val="Balloon Text"/>
+    <w:basedOn w:val="Normal"/>
+    <w:link w:val="BalloonTextChar"/>
     <w:semiHidden/>
     <w:unhideWhenUsed/>
-  </w:style>
-  <w:style w:type="table" w:default="1" w:styleId="TableNormal">
-    <w:name w:val="Normal Table"/>
-    <w:uiPriority w:val="99"/>
+    <w:rsid w:val="00B578C1"/>
+    <w:pPr>
+      <w:spacing w:after="0"/>
+    </w:pPr>
+    <w:rPr>
+      <w:rFonts w:ascii="Segoe UI" w:hAnsi="Segoe UI" w:cs="Segoe UI"/>
+      <w:sz w:val="18"/>
+      <w:szCs w:val="18"/>
+    </w:rPr>
+  </w:style>
+  <w:style w:type="character" w:customStyle="1" w:styleId="BalloonTextChar">
+    <w:name w:val="Balloon Text Char"/>
+    <w:basedOn w:val="DefaultParagraphFont"/>
+    <w:link w:val="BalloonText"/>
     <w:semiHidden/>
-    <w:unhideWhenUsed/>
-    <w:tblPr>
-      <w:tblInd w:w="0" w:type="dxa"/>
-      <w:tblCellMar>
-        <w:top w:w="0" w:type="dxa"/>
-        <w:left w:w="108" w:type="dxa"/>
-        <w:bottom w:w="0" w:type="dxa"/>
-        <w:right w:w="108" w:type="dxa"/>
-      </w:tblCellMar>
-    </w:tblPr>
-  </w:style>
-  <w:style w:type="numbering" w:default="1" w:styleId="NoList">
-    <w:name w:val="No List"/>
-    <w:uiPriority w:val="99"/>
-    <w:semiHidden/>
-    <w:unhideWhenUsed/>
+    <w:rsid w:val="00B578C1"/>
+    <w:rPr>
+      <w:rFonts w:ascii="Segoe UI" w:hAnsi="Segoe UI" w:cs="Segoe UI"/>
+      <w:sz w:val="18"/>
+      <w:szCs w:val="18"/>
+    </w:rPr>
   </w:style>
 </w:styles>
 </file>

</xml_diff>

<commit_message>
Included license in activity.docx
</commit_message>
<xml_diff>
--- a/tutorial1/activity.docx
+++ b/tutorial1/activity.docx
@@ -16,19 +16,17 @@
       <w:pPr>
         <w:pStyle w:val="FirstParagraph"/>
       </w:pPr>
-      <w:ins w:id="1" w:author="Darci Burdge" w:date="2016-04-21T16:12:00Z">
-        <w:r>
-          <w:t>After completing this tutorial you will be a</w:t>
-        </w:r>
-      </w:ins>
-      <w:del w:id="2" w:author="Darci Burdge" w:date="2016-04-21T16:12:00Z">
-        <w:r>
-          <w:delText>A</w:delText>
-        </w:r>
-      </w:del>
-      <w:r>
-        <w:t>ble to ...</w:t>
-      </w:r>
+      <w:r>
+        <w:t>After completing this tutorial you will be a</w:t>
+      </w:r>
+      <w:r>
+        <w:t>ble to</w:t>
+      </w:r>
+      <w:r>
+        <w:t>...</w:t>
+      </w:r>
+      <w:bookmarkStart w:id="1" w:name="_GoBack"/>
+      <w:bookmarkEnd w:id="1"/>
     </w:p>
     <w:p>
       <w:pPr>
@@ -39,7 +37,15 @@
         </w:numPr>
       </w:pPr>
       <w:r>
-        <w:t>Configure git.</w:t>
+        <w:t xml:space="preserve">Configure </w:t>
+      </w:r>
+      <w:proofErr w:type="spellStart"/>
+      <w:r>
+        <w:t>git</w:t>
+      </w:r>
+      <w:proofErr w:type="spellEnd"/>
+      <w:r>
+        <w:t>.</w:t>
       </w:r>
     </w:p>
     <w:p>
@@ -53,11 +59,9 @@
       <w:r>
         <w:t xml:space="preserve">Make and commit changes to </w:t>
       </w:r>
-      <w:ins w:id="3" w:author="Darci Burdge" w:date="2016-04-21T16:14:00Z">
-        <w:r>
-          <w:t xml:space="preserve">a </w:t>
-        </w:r>
-      </w:ins>
+      <w:r>
+        <w:t xml:space="preserve">a </w:t>
+      </w:r>
       <w:r>
         <w:t>repository.</w:t>
       </w:r>
@@ -73,11 +77,9 @@
       <w:r>
         <w:t xml:space="preserve">Add new files to </w:t>
       </w:r>
-      <w:ins w:id="4" w:author="Darci Burdge" w:date="2016-04-21T16:14:00Z">
-        <w:r>
-          <w:t xml:space="preserve">a </w:t>
-        </w:r>
-      </w:ins>
+      <w:r>
+        <w:t xml:space="preserve">a </w:t>
+      </w:r>
       <w:r>
         <w:t>repository.</w:t>
       </w:r>
@@ -93,19 +95,15 @@
       <w:r>
         <w:t xml:space="preserve">Remove </w:t>
       </w:r>
-      <w:ins w:id="5" w:author="Darci Burdge" w:date="2016-04-21T16:14:00Z">
-        <w:r>
-          <w:t xml:space="preserve">a </w:t>
-        </w:r>
-      </w:ins>
+      <w:r>
+        <w:t xml:space="preserve">a </w:t>
+      </w:r>
       <w:r>
         <w:t xml:space="preserve">file from </w:t>
       </w:r>
-      <w:ins w:id="6" w:author="Darci Burdge" w:date="2016-04-21T16:14:00Z">
-        <w:r>
-          <w:t xml:space="preserve">a </w:t>
-        </w:r>
-      </w:ins>
+      <w:r>
+        <w:t xml:space="preserve">a </w:t>
+      </w:r>
       <w:r>
         <w:t>repository.</w:t>
       </w:r>
@@ -142,8 +140,13 @@
           <w:numId w:val="3"/>
         </w:numPr>
       </w:pPr>
-      <w:r>
-        <w:t>Unstage changes for commit.</w:t>
+      <w:proofErr w:type="spellStart"/>
+      <w:r>
+        <w:t>Unstage</w:t>
+      </w:r>
+      <w:proofErr w:type="spellEnd"/>
+      <w:r>
+        <w:t xml:space="preserve"> changes for commit.</w:t>
       </w:r>
     </w:p>
     <w:p>
@@ -177,9 +180,6 @@
           <w:ilvl w:val="0"/>
           <w:numId w:val="3"/>
         </w:numPr>
-        <w:rPr>
-          <w:ins w:id="7" w:author="Darci Burdge" w:date="2016-04-21T16:12:00Z"/>
-        </w:rPr>
       </w:pPr>
       <w:r>
         <w:t>Undo a commit.</w:t>
@@ -189,80 +189,24 @@
       <w:pPr>
         <w:pStyle w:val="FirstParagraph"/>
         <w:spacing w:before="0" w:after="0"/>
-        <w:rPr>
-          <w:ins w:id="8" w:author="Darci Burdge" w:date="2016-04-21T16:12:00Z"/>
-        </w:rPr>
-        <w:pPrChange w:id="9" w:author="Darci Burdge" w:date="2016-04-21T16:12:00Z">
-          <w:pPr>
-            <w:pStyle w:val="FirstParagraph"/>
-            <w:numPr>
-              <w:numId w:val="3"/>
-            </w:numPr>
-            <w:tabs>
-              <w:tab w:val="num" w:pos="0"/>
-            </w:tabs>
-            <w:spacing w:before="0" w:after="0"/>
-            <w:ind w:left="480" w:hanging="480"/>
-          </w:pPr>
-        </w:pPrChange>
       </w:pPr>
     </w:p>
     <w:p>
       <w:pPr>
         <w:pStyle w:val="FirstParagraph"/>
         <w:spacing w:before="0" w:after="0"/>
-        <w:rPr>
-          <w:ins w:id="10" w:author="Darci Burdge" w:date="2016-04-21T16:12:00Z"/>
-        </w:rPr>
-        <w:pPrChange w:id="11" w:author="Darci Burdge" w:date="2016-04-21T16:12:00Z">
-          <w:pPr>
-            <w:pStyle w:val="FirstParagraph"/>
-            <w:numPr>
-              <w:numId w:val="3"/>
-            </w:numPr>
-            <w:tabs>
-              <w:tab w:val="num" w:pos="0"/>
-            </w:tabs>
-            <w:spacing w:before="0" w:after="0"/>
-            <w:ind w:left="480" w:hanging="480"/>
-          </w:pPr>
-        </w:pPrChange>
-      </w:pPr>
-      <w:ins w:id="12" w:author="Darci Burdge" w:date="2016-04-21T16:12:00Z">
-        <w:r>
-          <w:t>Th</w:t>
-        </w:r>
-      </w:ins>
-      <w:ins w:id="13" w:author="Darci Burdge" w:date="2016-04-21T16:13:00Z">
-        <w:r>
-          <w:t xml:space="preserve">roughout the tutorial you will be asked many questions. The </w:t>
-        </w:r>
-      </w:ins>
-      <w:ins w:id="14" w:author="Darci Burdge" w:date="2016-04-21T16:12:00Z">
-        <w:r>
-          <w:t>goal is to become familiar with basic git commands and to produce notes that you can refer back to later. Don’t worry too much about accuracy, for each question, provide your best answer and move on to the next question.</w:t>
-        </w:r>
-      </w:ins>
-    </w:p>
-    <w:p>
-      <w:pPr>
-        <w:pStyle w:val="Compact"/>
-        <w:rPr>
-          <w:del w:id="15" w:author="Darci Burdge" w:date="2016-04-21T16:12:00Z"/>
-        </w:rPr>
-        <w:pPrChange w:id="16" w:author="Darci Burdge" w:date="2016-04-21T16:12:00Z">
-          <w:pPr>
-            <w:pStyle w:val="Compact"/>
-            <w:numPr>
-              <w:numId w:val="3"/>
-            </w:numPr>
-            <w:tabs>
-              <w:tab w:val="num" w:pos="0"/>
-            </w:tabs>
-            <w:ind w:left="480" w:hanging="480"/>
-          </w:pPr>
-        </w:pPrChange>
-      </w:pPr>
+      </w:pPr>
+      <w:r>
+        <w:t xml:space="preserve">Throughout the tutorial you will be asked many questions. The goal is to become familiar with basic </w:t>
+      </w:r>
+      <w:proofErr w:type="spellStart"/>
+      <w:r>
+        <w:t>git</w:t>
+      </w:r>
+      <w:proofErr w:type="spellEnd"/>
+      <w:r>
+        <w:t xml:space="preserve"> commands and to produce notes that you can refer back to later. Don’t worry too much about accuracy, for each question, provide your best answer and move on to the next question.</w:t>
+      </w:r>
     </w:p>
     <w:p>
       <w:pPr>
@@ -272,8 +216,8 @@
           <w:numId w:val="15"/>
         </w:numPr>
       </w:pPr>
-      <w:bookmarkStart w:id="17" w:name="setup"/>
-      <w:bookmarkEnd w:id="17"/>
+      <w:bookmarkStart w:id="2" w:name="setup"/>
+      <w:bookmarkEnd w:id="2"/>
       <w:r>
         <w:t>Setup</w:t>
       </w:r>
@@ -282,27 +226,30 @@
       <w:pPr>
         <w:pStyle w:val="Heading3"/>
       </w:pPr>
-      <w:bookmarkStart w:id="18" w:name="git"/>
-      <w:bookmarkEnd w:id="18"/>
+      <w:bookmarkStart w:id="3" w:name="git"/>
+      <w:bookmarkEnd w:id="3"/>
+      <w:proofErr w:type="spellStart"/>
       <w:r>
         <w:t>Git</w:t>
       </w:r>
+      <w:proofErr w:type="spellEnd"/>
     </w:p>
     <w:p>
       <w:pPr>
         <w:pStyle w:val="FirstParagraph"/>
-        <w:rPr>
-          <w:ins w:id="19" w:author="Darci Burdge" w:date="2016-04-21T17:16:00Z"/>
-        </w:rPr>
-      </w:pPr>
-      <w:ins w:id="20" w:author="Darci Burdge" w:date="2016-04-21T17:16:00Z">
-        <w:r>
-          <w:t>Create an account on GitHub:</w:t>
-        </w:r>
-      </w:ins>
-    </w:p>
-    <w:bookmarkStart w:id="21" w:name="_GoBack"/>
-    <w:bookmarkEnd w:id="21"/>
+      </w:pPr>
+      <w:r>
+        <w:t xml:space="preserve">Download and install </w:t>
+      </w:r>
+      <w:proofErr w:type="spellStart"/>
+      <w:r>
+        <w:t>git</w:t>
+      </w:r>
+      <w:proofErr w:type="spellEnd"/>
+      <w:r>
+        <w:t xml:space="preserve"> for your operating system:</w:t>
+      </w:r>
+    </w:p>
     <w:p>
       <w:pPr>
         <w:pStyle w:val="Compact"/>
@@ -310,287 +257,21 @@
           <w:ilvl w:val="0"/>
           <w:numId w:val="4"/>
         </w:numPr>
-        <w:rPr>
-          <w:ins w:id="22" w:author="Darci Burdge" w:date="2016-04-21T17:16:00Z"/>
-          <w:rPrChange w:id="23" w:author="Darci Burdge" w:date="2016-04-21T17:17:00Z">
-            <w:rPr>
-              <w:ins w:id="24" w:author="Darci Burdge" w:date="2016-04-21T17:16:00Z"/>
-            </w:rPr>
-          </w:rPrChange>
-        </w:rPr>
-        <w:pPrChange w:id="25" w:author="Darci Burdge" w:date="2016-04-21T17:18:00Z">
-          <w:pPr>
-            <w:pStyle w:val="FirstParagraph"/>
-          </w:pPr>
-        </w:pPrChange>
-      </w:pPr>
-      <w:ins w:id="26" w:author="Darci Burdge" w:date="2016-04-21T17:18:00Z">
-        <w:r>
-          <w:fldChar w:fldCharType="begin"/>
-        </w:r>
-        <w:r>
-          <w:instrText xml:space="preserve"> HYPERLINK "</w:instrText>
-        </w:r>
-        <w:r>
-          <w:instrText>https://github.com/</w:instrText>
-        </w:r>
-        <w:r>
-          <w:instrText xml:space="preserve">" </w:instrText>
-        </w:r>
-        <w:r>
-          <w:fldChar w:fldCharType="separate"/>
-        </w:r>
+      </w:pPr>
+      <w:hyperlink r:id="rId7" w:history="1">
         <w:r>
           <w:rPr>
             <w:rStyle w:val="Hyperlink"/>
           </w:rPr>
-          <w:t>https://github.com/</w:t>
+          <w:t>https://git-scm.com/downloads</w:t>
         </w:r>
-        <w:r>
-          <w:fldChar w:fldCharType="end"/>
-        </w:r>
-        <w:r>
-          <w:t xml:space="preserve"> </w:t>
-        </w:r>
-      </w:ins>
-    </w:p>
-    <w:p>
-      <w:pPr>
-        <w:pStyle w:val="FirstParagraph"/>
-      </w:pPr>
-      <w:r>
-        <w:t>Download and install git for your operating system:</w:t>
-      </w:r>
-    </w:p>
-    <w:p>
-      <w:pPr>
-        <w:pStyle w:val="Compact"/>
-        <w:numPr>
-          <w:ilvl w:val="0"/>
-          <w:numId w:val="4"/>
-        </w:numPr>
-      </w:pPr>
-      <w:del w:id="27" w:author="Darci Burdge" w:date="2016-04-21T15:58:00Z">
-        <w:r>
-          <w:rPr>
-            <w:b/>
-          </w:rPr>
-          <w:delText>Windows</w:delText>
-        </w:r>
-        <w:r>
-          <w:rPr>
-            <w:b/>
-          </w:rPr>
-          <w:delText xml:space="preserve"> and Windows Portable</w:delText>
-        </w:r>
-        <w:r>
-          <w:delText xml:space="preserve">:  </w:delText>
-        </w:r>
-        <w:r>
-          <w:delText xml:space="preserve"> </w:delText>
-        </w:r>
-      </w:del>
-      <w:ins w:id="28" w:author="Darci Burdge" w:date="2016-04-21T15:59:00Z">
-        <w:r>
-          <w:fldChar w:fldCharType="begin"/>
-        </w:r>
-        <w:r>
-          <w:instrText xml:space="preserve"> HYPERLINK "</w:instrText>
-        </w:r>
-      </w:ins>
-      <w:r>
-        <w:rPr>
-          <w:rPrChange w:id="29" w:author="Darci Burdge" w:date="2016-04-21T15:59:00Z">
-            <w:rPr>
-              <w:rStyle w:val="Hyperlink"/>
-            </w:rPr>
-          </w:rPrChange>
-        </w:rPr>
-        <w:instrText>https://git-scm.com/download</w:instrText>
-      </w:r>
-      <w:ins w:id="30" w:author="Darci Burdge" w:date="2016-04-21T15:58:00Z">
-        <w:r>
-          <w:rPr>
-            <w:rPrChange w:id="31" w:author="Darci Burdge" w:date="2016-04-21T15:59:00Z">
-              <w:rPr>
-                <w:rStyle w:val="Hyperlink"/>
-              </w:rPr>
-            </w:rPrChange>
-          </w:rPr>
-          <w:instrText>s</w:instrText>
-        </w:r>
-      </w:ins>
-      <w:ins w:id="32" w:author="Darci Burdge" w:date="2016-04-21T15:59:00Z">
-        <w:r>
-          <w:instrText xml:space="preserve">" </w:instrText>
-        </w:r>
-        <w:r>
-          <w:fldChar w:fldCharType="separate"/>
-        </w:r>
-      </w:ins>
+      </w:hyperlink>
       <w:r>
         <w:rPr>
           <w:rStyle w:val="Hyperlink"/>
         </w:rPr>
-        <w:t>https://git-scm.com/download</w:t>
-      </w:r>
-      <w:ins w:id="33" w:author="Darci Burdge" w:date="2016-04-21T15:58:00Z">
-        <w:r>
-          <w:rPr>
-            <w:rStyle w:val="Hyperlink"/>
-          </w:rPr>
-          <w:t>s</w:t>
-        </w:r>
-      </w:ins>
-      <w:del w:id="34" w:author="Darci Burdge" w:date="2016-04-21T15:58:00Z">
-        <w:r>
-          <w:rPr>
-            <w:rStyle w:val="Hyperlink"/>
-          </w:rPr>
-          <w:delText>/win</w:delText>
-        </w:r>
-      </w:del>
-      <w:ins w:id="35" w:author="Darci Burdge" w:date="2016-04-21T15:59:00Z">
-        <w:r>
-          <w:fldChar w:fldCharType="end"/>
-        </w:r>
-      </w:ins>
-      <w:ins w:id="36" w:author="Darci Burdge" w:date="2016-04-21T15:58:00Z">
-        <w:r>
-          <w:rPr>
-            <w:rStyle w:val="Hyperlink"/>
-          </w:rPr>
-          <w:tab/>
-        </w:r>
-      </w:ins>
-    </w:p>
-    <w:p>
-      <w:pPr>
-        <w:pStyle w:val="Compact"/>
-        <w:numPr>
-          <w:ilvl w:val="0"/>
-          <w:numId w:val="4"/>
-        </w:numPr>
-        <w:rPr>
-          <w:del w:id="37" w:author="Darci Burdge" w:date="2016-04-21T15:59:00Z"/>
-        </w:rPr>
-      </w:pPr>
-      <w:del w:id="38" w:author="Darci Burdge" w:date="2016-04-21T15:59:00Z">
-        <w:r>
-          <w:rPr>
-            <w:b/>
-          </w:rPr>
-          <w:delText>Mac OSX</w:delText>
-        </w:r>
-        <w:r>
-          <w:delText xml:space="preserve">:  </w:delText>
-        </w:r>
-        <w:r>
-          <w:fldChar w:fldCharType="begin"/>
-        </w:r>
-        <w:r>
-          <w:delInstrText xml:space="preserve"> HYPERLINK "https://git-scm.com/download/mac" </w:delInstrText>
-        </w:r>
-        <w:r>
-          <w:fldChar w:fldCharType="separate"/>
-        </w:r>
-        <w:r>
-          <w:rPr>
-            <w:rStyle w:val="Hyperlink"/>
-          </w:rPr>
-          <w:delText>https://git-scm.com/download/mac</w:delText>
-        </w:r>
-        <w:r>
-          <w:rPr>
-            <w:rStyle w:val="Hyperlink"/>
-          </w:rPr>
-          <w:fldChar w:fldCharType="end"/>
-        </w:r>
-      </w:del>
-    </w:p>
-    <w:p>
-      <w:pPr>
-        <w:pStyle w:val="Compact"/>
-        <w:numPr>
-          <w:ilvl w:val="0"/>
-          <w:numId w:val="4"/>
-        </w:numPr>
-        <w:rPr>
-          <w:del w:id="39" w:author="Darci Burdge" w:date="2016-04-21T15:59:00Z"/>
-        </w:rPr>
-      </w:pPr>
-      <w:del w:id="40" w:author="Darci Burdge" w:date="2016-04-21T15:59:00Z">
-        <w:r>
-          <w:rPr>
-            <w:b/>
-          </w:rPr>
-          <w:delText>Linux</w:delText>
-        </w:r>
-        <w:r>
-          <w:delText>:</w:delText>
-        </w:r>
-      </w:del>
-    </w:p>
-    <w:p>
-      <w:pPr>
-        <w:pStyle w:val="Compact"/>
-        <w:pBdr>
-          <w:top w:val="single" w:sz="4" w:space="1" w:color="auto"/>
-          <w:left w:val="single" w:sz="4" w:space="4" w:color="auto"/>
-          <w:bottom w:val="single" w:sz="4" w:space="1" w:color="auto"/>
-          <w:right w:val="single" w:sz="4" w:space="4" w:color="auto"/>
-        </w:pBdr>
-        <w:ind w:left="1200"/>
-        <w:rPr>
-          <w:del w:id="41" w:author="Darci Burdge" w:date="2016-04-21T15:59:00Z"/>
-        </w:rPr>
-      </w:pPr>
-      <w:del w:id="42" w:author="Darci Burdge" w:date="2016-04-21T15:59:00Z">
-        <w:r>
-          <w:rPr>
-            <w:rFonts w:ascii="Consolas" w:hAnsi="Consolas"/>
-          </w:rPr>
-          <w:delText>sudo apt-get install git</w:delText>
-        </w:r>
-      </w:del>
-    </w:p>
-    <w:p>
-      <w:pPr>
-        <w:pStyle w:val="Compact"/>
-        <w:ind w:left="1920" w:firstLine="240"/>
-        <w:rPr>
-          <w:del w:id="43" w:author="Darci Burdge" w:date="2016-04-21T15:59:00Z"/>
-        </w:rPr>
-      </w:pPr>
-      <w:del w:id="44" w:author="Darci Burdge" w:date="2016-04-21T15:59:00Z">
-        <w:r>
-          <w:delText>OR</w:delText>
-        </w:r>
-      </w:del>
-    </w:p>
-    <w:p>
-      <w:pPr>
-        <w:pStyle w:val="Compact"/>
-        <w:pBdr>
-          <w:top w:val="single" w:sz="4" w:space="1" w:color="auto"/>
-          <w:left w:val="single" w:sz="4" w:space="4" w:color="auto"/>
-          <w:bottom w:val="single" w:sz="4" w:space="1" w:color="auto"/>
-          <w:right w:val="single" w:sz="4" w:space="4" w:color="auto"/>
-        </w:pBdr>
-        <w:ind w:left="1200"/>
-        <w:rPr>
-          <w:del w:id="45" w:author="Darci Burdge" w:date="2016-04-21T15:59:00Z"/>
-          <w:rFonts w:ascii="Consolas" w:hAnsi="Consolas"/>
-        </w:rPr>
-      </w:pPr>
-      <w:del w:id="46" w:author="Darci Burdge" w:date="2016-04-21T15:59:00Z">
-        <w:r>
-          <w:rPr>
-            <w:rFonts w:ascii="Consolas" w:hAnsi="Consolas"/>
-          </w:rPr>
-          <w:delText>sudo yum install git</w:delText>
-        </w:r>
-      </w:del>
+        <w:tab/>
+      </w:r>
     </w:p>
     <w:p>
       <w:pPr>
@@ -675,8 +356,13 @@
         <w:t xml:space="preserve">  </w:t>
       </w:r>
       <w:r>
-        <w:t>Finder -&gt; Applications -&gt; Utilities -&gt; Terminal.app</w:t>
-      </w:r>
+        <w:t xml:space="preserve">Finder -&gt; Applications -&gt; Utilities -&gt; </w:t>
+      </w:r>
+      <w:proofErr w:type="spellStart"/>
+      <w:r>
+        <w:t>Terminal.app</w:t>
+      </w:r>
+      <w:proofErr w:type="spellEnd"/>
     </w:p>
     <w:p>
       <w:pPr>
@@ -686,7 +372,6 @@
           <w:numId w:val="4"/>
         </w:numPr>
         <w:rPr>
-          <w:ins w:id="47" w:author="Darci Burdge" w:date="2016-04-21T16:11:00Z"/>
           <w:b/>
         </w:rPr>
       </w:pPr>
@@ -708,37 +393,16 @@
     </w:p>
     <w:p>
       <w:pPr>
-        <w:pStyle w:val="Compact"/>
-        <w:rPr>
-          <w:del w:id="48" w:author="Darci Burdge" w:date="2016-04-21T16:11:00Z"/>
-          <w:b/>
-        </w:rPr>
-        <w:pPrChange w:id="49" w:author="Darci Burdge" w:date="2016-04-21T16:11:00Z">
-          <w:pPr>
-            <w:pStyle w:val="Compact"/>
-            <w:numPr>
-              <w:numId w:val="4"/>
-            </w:numPr>
-            <w:tabs>
-              <w:tab w:val="num" w:pos="0"/>
-            </w:tabs>
-            <w:ind w:left="480" w:hanging="480"/>
-          </w:pPr>
-        </w:pPrChange>
-      </w:pPr>
-    </w:p>
-    <w:p>
-      <w:pPr>
         <w:pStyle w:val="Heading2"/>
         <w:numPr>
           <w:ilvl w:val="0"/>
           <w:numId w:val="15"/>
         </w:numPr>
       </w:pPr>
-      <w:bookmarkStart w:id="50" w:name="ssh"/>
-      <w:bookmarkStart w:id="51" w:name="help"/>
-      <w:bookmarkEnd w:id="50"/>
-      <w:bookmarkEnd w:id="51"/>
+      <w:bookmarkStart w:id="4" w:name="ssh"/>
+      <w:bookmarkStart w:id="5" w:name="help"/>
+      <w:bookmarkEnd w:id="4"/>
+      <w:bookmarkEnd w:id="5"/>
       <w:r>
         <w:t>Help</w:t>
       </w:r>
@@ -764,30 +428,144 @@
           <w:right w:val="single" w:sz="4" w:space="4" w:color="auto"/>
         </w:pBdr>
       </w:pPr>
-      <w:r>
-        <w:rPr>
-          <w:rStyle w:val="VerbatimChar"/>
-        </w:rPr>
+      <w:proofErr w:type="spellStart"/>
+      <w:proofErr w:type="gramStart"/>
+      <w:r>
+        <w:rPr>
+          <w:rStyle w:val="VerbatimChar"/>
+        </w:rPr>
+        <w:t>git</w:t>
+      </w:r>
+      <w:proofErr w:type="spellEnd"/>
+      <w:proofErr w:type="gramEnd"/>
+      <w:r>
+        <w:rPr>
+          <w:rStyle w:val="VerbatimChar"/>
+        </w:rPr>
+        <w:t xml:space="preserve"> help</w:t>
+      </w:r>
+      <w:r>
+        <w:br/>
+      </w:r>
+      <w:proofErr w:type="spellStart"/>
+      <w:r>
+        <w:rPr>
+          <w:rStyle w:val="VerbatimChar"/>
+        </w:rPr>
+        <w:t>git</w:t>
+      </w:r>
+      <w:proofErr w:type="spellEnd"/>
+      <w:r>
+        <w:rPr>
+          <w:rStyle w:val="VerbatimChar"/>
+        </w:rPr>
+        <w:t xml:space="preserve"> help -ag</w:t>
+      </w:r>
+      <w:r>
+        <w:br/>
+      </w:r>
+      <w:proofErr w:type="spellStart"/>
+      <w:r>
+        <w:rPr>
+          <w:rStyle w:val="VerbatimChar"/>
+        </w:rPr>
+        <w:t>git</w:t>
+      </w:r>
+      <w:proofErr w:type="spellEnd"/>
+      <w:r>
+        <w:rPr>
+          <w:rStyle w:val="VerbatimChar"/>
+        </w:rPr>
+        <w:t xml:space="preserve"> help </w:t>
+      </w:r>
+      <w:proofErr w:type="spellStart"/>
+      <w:r>
+        <w:rPr>
+          <w:rStyle w:val="VerbatimChar"/>
+        </w:rPr>
+        <w:t>init</w:t>
+      </w:r>
+      <w:proofErr w:type="spellEnd"/>
+    </w:p>
+    <w:p>
+      <w:pPr>
+        <w:pStyle w:val="Compact"/>
+        <w:numPr>
+          <w:ilvl w:val="0"/>
+          <w:numId w:val="5"/>
+        </w:numPr>
+      </w:pPr>
+      <w:r>
+        <w:t xml:space="preserve">What does </w:t>
+      </w:r>
+      <w:proofErr w:type="spellStart"/>
+      <w:r>
+        <w:rPr>
+          <w:rStyle w:val="VerbatimChar"/>
+        </w:rPr>
+        <w:t>git</w:t>
+      </w:r>
+      <w:proofErr w:type="spellEnd"/>
+      <w:r>
+        <w:rPr>
+          <w:rStyle w:val="VerbatimChar"/>
+        </w:rPr>
+        <w:t xml:space="preserve"> help</w:t>
+      </w:r>
+      <w:r>
+        <w:t xml:space="preserve"> do?</w:t>
+      </w:r>
+    </w:p>
+    <w:p>
+      <w:pPr>
+        <w:pStyle w:val="Compact"/>
+      </w:pPr>
+    </w:p>
+    <w:p>
+      <w:pPr>
+        <w:pStyle w:val="Compact"/>
+        <w:numPr>
+          <w:ilvl w:val="0"/>
+          <w:numId w:val="5"/>
+        </w:numPr>
+      </w:pPr>
+      <w:r>
         <w:lastRenderedPageBreak/>
-        <w:t>git help</w:t>
-      </w:r>
-      <w:r>
-        <w:br/>
-      </w:r>
-      <w:r>
-        <w:rPr>
-          <w:rStyle w:val="VerbatimChar"/>
-        </w:rPr>
-        <w:t>git help -ag</w:t>
-      </w:r>
-      <w:r>
-        <w:br/>
-      </w:r>
-      <w:r>
-        <w:rPr>
-          <w:rStyle w:val="VerbatimChar"/>
-        </w:rPr>
-        <w:t>git help init</w:t>
+        <w:t xml:space="preserve">What does </w:t>
+      </w:r>
+      <w:r>
+        <w:rPr>
+          <w:rStyle w:val="VerbatimChar"/>
+        </w:rPr>
+        <w:t>-</w:t>
+      </w:r>
+      <w:proofErr w:type="gramStart"/>
+      <w:r>
+        <w:rPr>
+          <w:rStyle w:val="VerbatimChar"/>
+        </w:rPr>
+        <w:t>ag</w:t>
+      </w:r>
+      <w:proofErr w:type="gramEnd"/>
+      <w:r>
+        <w:t xml:space="preserve"> cause </w:t>
+      </w:r>
+      <w:proofErr w:type="spellStart"/>
+      <w:r>
+        <w:rPr>
+          <w:rStyle w:val="VerbatimChar"/>
+        </w:rPr>
+        <w:t>git</w:t>
+      </w:r>
+      <w:proofErr w:type="spellEnd"/>
+      <w:r>
+        <w:rPr>
+          <w:rStyle w:val="VerbatimChar"/>
+        </w:rPr>
+        <w:t xml:space="preserve"> help</w:t>
+      </w:r>
+      <w:r>
+        <w:t xml:space="preserve"> to do?</w:t>
       </w:r>
     </w:p>
     <w:p>
@@ -801,11 +579,37 @@
       <w:r>
         <w:t xml:space="preserve">What does </w:t>
       </w:r>
-      <w:r>
-        <w:rPr>
-          <w:rStyle w:val="VerbatimChar"/>
-        </w:rPr>
-        <w:t>git help</w:t>
+      <w:proofErr w:type="spellStart"/>
+      <w:r>
+        <w:rPr>
+          <w:rStyle w:val="VerbatimChar"/>
+        </w:rPr>
+        <w:t>git</w:t>
+      </w:r>
+      <w:proofErr w:type="spellEnd"/>
+      <w:r>
+        <w:rPr>
+          <w:rStyle w:val="VerbatimChar"/>
+        </w:rPr>
+        <w:t xml:space="preserve"> help </w:t>
+      </w:r>
+      <w:r>
+        <w:rPr>
+          <w:rStyle w:val="VerbatimChar"/>
+        </w:rPr>
+        <w:t>[</w:t>
+      </w:r>
+      <w:r>
+        <w:rPr>
+          <w:rStyle w:val="VerbatimChar"/>
+        </w:rPr>
+        <w:t>command</w:t>
+      </w:r>
+      <w:r>
+        <w:rPr>
+          <w:rStyle w:val="VerbatimChar"/>
+        </w:rPr>
+        <w:t>]</w:t>
       </w:r>
       <w:r>
         <w:t xml:space="preserve"> do?</w:t>
@@ -813,110 +617,14 @@
     </w:p>
     <w:p>
       <w:pPr>
-        <w:pStyle w:val="Compact"/>
-        <w:numPr>
-          <w:ilvl w:val="0"/>
-          <w:numId w:val="5"/>
-        </w:numPr>
-      </w:pPr>
-      <w:r>
-        <w:t xml:space="preserve">What does </w:t>
-      </w:r>
-      <w:r>
-        <w:rPr>
-          <w:rStyle w:val="VerbatimChar"/>
-        </w:rPr>
-        <w:t>-ag</w:t>
-      </w:r>
-      <w:r>
-        <w:t xml:space="preserve"> cause </w:t>
-      </w:r>
-      <w:r>
-        <w:rPr>
-          <w:rStyle w:val="VerbatimChar"/>
-        </w:rPr>
-        <w:t>git help</w:t>
-      </w:r>
-      <w:r>
-        <w:t xml:space="preserve"> to do?</w:t>
-      </w:r>
-    </w:p>
-    <w:p>
-      <w:pPr>
-        <w:pStyle w:val="Compact"/>
-        <w:numPr>
-          <w:ilvl w:val="0"/>
-          <w:numId w:val="5"/>
-        </w:numPr>
-      </w:pPr>
-      <w:r>
-        <w:t xml:space="preserve">What does </w:t>
-      </w:r>
-      <w:r>
-        <w:rPr>
-          <w:rStyle w:val="VerbatimChar"/>
-        </w:rPr>
-        <w:t xml:space="preserve">git help </w:t>
-      </w:r>
-      <w:r>
-        <w:rPr>
-          <w:rStyle w:val="VerbatimChar"/>
-        </w:rPr>
-        <w:t>[</w:t>
-      </w:r>
-      <w:r>
-        <w:rPr>
-          <w:rStyle w:val="VerbatimChar"/>
-        </w:rPr>
-        <w:t>command</w:t>
-      </w:r>
-      <w:r>
-        <w:rPr>
-          <w:rStyle w:val="VerbatimChar"/>
-        </w:rPr>
-        <w:t>]</w:t>
-      </w:r>
-      <w:r>
-        <w:t xml:space="preserve"> do?</w:t>
-      </w:r>
-    </w:p>
-    <w:p>
-      <w:pPr>
-        <w:pStyle w:val="FirstParagraph"/>
-        <w:rPr>
-          <w:del w:id="52" w:author="Darci Burdge" w:date="2016-04-21T16:14:00Z"/>
-        </w:rPr>
-      </w:pPr>
-      <w:del w:id="53" w:author="Darci Burdge" w:date="2016-04-15T12:51:00Z">
-        <w:r>
-          <w:delText xml:space="preserve">You may use </w:delText>
-        </w:r>
-        <w:r>
-          <w:rPr>
-            <w:rStyle w:val="VerbatimChar"/>
-          </w:rPr>
-          <w:delText>git help</w:delText>
-        </w:r>
-        <w:r>
-          <w:delText xml:space="preserve"> at any time to help you answer the questions in this activity</w:delText>
-        </w:r>
-      </w:del>
-      <w:del w:id="54" w:author="Darci Burdge" w:date="2016-04-21T16:14:00Z">
-        <w:r>
-          <w:delText>.</w:delText>
-        </w:r>
-      </w:del>
-    </w:p>
-    <w:p>
-      <w:pPr>
         <w:pStyle w:val="Heading2"/>
         <w:numPr>
           <w:ilvl w:val="0"/>
           <w:numId w:val="15"/>
         </w:numPr>
       </w:pPr>
-      <w:bookmarkStart w:id="55" w:name="identify-yourself"/>
-      <w:bookmarkEnd w:id="55"/>
+      <w:bookmarkStart w:id="6" w:name="identify-yourself"/>
+      <w:bookmarkEnd w:id="6"/>
       <w:r>
         <w:t>Identify yourself</w:t>
       </w:r>
@@ -939,20 +647,80 @@
           <w:right w:val="single" w:sz="4" w:space="4" w:color="auto"/>
         </w:pBdr>
       </w:pPr>
-      <w:r>
-        <w:rPr>
-          <w:rStyle w:val="VerbatimChar"/>
-        </w:rPr>
-        <w:t>git config --global user.name 'BOGUS NAME'</w:t>
+      <w:proofErr w:type="spellStart"/>
+      <w:proofErr w:type="gramStart"/>
+      <w:r>
+        <w:rPr>
+          <w:rStyle w:val="VerbatimChar"/>
+        </w:rPr>
+        <w:t>git</w:t>
+      </w:r>
+      <w:proofErr w:type="spellEnd"/>
+      <w:proofErr w:type="gramEnd"/>
+      <w:r>
+        <w:rPr>
+          <w:rStyle w:val="VerbatimChar"/>
+        </w:rPr>
+        <w:t xml:space="preserve"> </w:t>
+      </w:r>
+      <w:proofErr w:type="spellStart"/>
+      <w:r>
+        <w:rPr>
+          <w:rStyle w:val="VerbatimChar"/>
+        </w:rPr>
+        <w:t>config</w:t>
+      </w:r>
+      <w:proofErr w:type="spellEnd"/>
+      <w:r>
+        <w:rPr>
+          <w:rStyle w:val="VerbatimChar"/>
+        </w:rPr>
+        <w:t xml:space="preserve"> --global user.name 'BOGUS NAME'</w:t>
       </w:r>
       <w:r>
         <w:br/>
       </w:r>
-      <w:r>
-        <w:rPr>
-          <w:rStyle w:val="VerbatimChar"/>
-        </w:rPr>
-        <w:t>git config --global user.email 'BOGUS@EMAIL'</w:t>
+      <w:proofErr w:type="spellStart"/>
+      <w:r>
+        <w:rPr>
+          <w:rStyle w:val="VerbatimChar"/>
+        </w:rPr>
+        <w:t>git</w:t>
+      </w:r>
+      <w:proofErr w:type="spellEnd"/>
+      <w:r>
+        <w:rPr>
+          <w:rStyle w:val="VerbatimChar"/>
+        </w:rPr>
+        <w:t xml:space="preserve"> </w:t>
+      </w:r>
+      <w:proofErr w:type="spellStart"/>
+      <w:r>
+        <w:rPr>
+          <w:rStyle w:val="VerbatimChar"/>
+        </w:rPr>
+        <w:t>config</w:t>
+      </w:r>
+      <w:proofErr w:type="spellEnd"/>
+      <w:r>
+        <w:rPr>
+          <w:rStyle w:val="VerbatimChar"/>
+        </w:rPr>
+        <w:t xml:space="preserve"> --global </w:t>
+      </w:r>
+      <w:proofErr w:type="spellStart"/>
+      <w:r>
+        <w:rPr>
+          <w:rStyle w:val="VerbatimChar"/>
+        </w:rPr>
+        <w:t>user.email</w:t>
+      </w:r>
+      <w:proofErr w:type="spellEnd"/>
+      <w:r>
+        <w:rPr>
+          <w:rStyle w:val="VerbatimChar"/>
+        </w:rPr>
+        <w:t xml:space="preserve"> 'BOGUS@EMAIL'</w:t>
       </w:r>
     </w:p>
     <w:p>
@@ -996,8 +764,8 @@
           <w:numId w:val="15"/>
         </w:numPr>
       </w:pPr>
-      <w:bookmarkStart w:id="56" w:name="create-repository"/>
-      <w:bookmarkEnd w:id="56"/>
+      <w:bookmarkStart w:id="7" w:name="create-repository"/>
+      <w:bookmarkEnd w:id="7"/>
       <w:r>
         <w:t>Create repository</w:t>
       </w:r>
@@ -1013,11 +781,21 @@
         </w:pBdr>
         <w:spacing w:before="180" w:after="180"/>
       </w:pPr>
-      <w:r>
-        <w:rPr>
-          <w:rStyle w:val="VerbatimChar"/>
-        </w:rPr>
-        <w:t>mkdir project</w:t>
+      <w:proofErr w:type="spellStart"/>
+      <w:proofErr w:type="gramStart"/>
+      <w:r>
+        <w:rPr>
+          <w:rStyle w:val="VerbatimChar"/>
+        </w:rPr>
+        <w:t>mkdir</w:t>
+      </w:r>
+      <w:proofErr w:type="spellEnd"/>
+      <w:proofErr w:type="gramEnd"/>
+      <w:r>
+        <w:rPr>
+          <w:rStyle w:val="VerbatimChar"/>
+        </w:rPr>
+        <w:t xml:space="preserve"> project</w:t>
       </w:r>
       <w:r>
         <w:br/>
@@ -1031,12 +809,28 @@
       <w:r>
         <w:br/>
       </w:r>
-      <w:r>
-        <w:rPr>
-          <w:rStyle w:val="VerbatimChar"/>
-        </w:rPr>
-        <w:t>git init</w:t>
-      </w:r>
+      <w:proofErr w:type="spellStart"/>
+      <w:r>
+        <w:rPr>
+          <w:rStyle w:val="VerbatimChar"/>
+        </w:rPr>
+        <w:t>git</w:t>
+      </w:r>
+      <w:proofErr w:type="spellEnd"/>
+      <w:r>
+        <w:rPr>
+          <w:rStyle w:val="VerbatimChar"/>
+        </w:rPr>
+        <w:t xml:space="preserve"> </w:t>
+      </w:r>
+      <w:proofErr w:type="spellStart"/>
+      <w:r>
+        <w:rPr>
+          <w:rStyle w:val="VerbatimChar"/>
+        </w:rPr>
+        <w:t>init</w:t>
+      </w:r>
+      <w:proofErr w:type="spellEnd"/>
     </w:p>
     <w:p>
       <w:pPr>
@@ -1049,12 +843,28 @@
       <w:r>
         <w:t xml:space="preserve">What was created by </w:t>
       </w:r>
-      <w:r>
-        <w:rPr>
-          <w:rStyle w:val="VerbatimChar"/>
-        </w:rPr>
-        <w:t>git init</w:t>
-      </w:r>
+      <w:proofErr w:type="spellStart"/>
+      <w:r>
+        <w:rPr>
+          <w:rStyle w:val="VerbatimChar"/>
+        </w:rPr>
+        <w:t>git</w:t>
+      </w:r>
+      <w:proofErr w:type="spellEnd"/>
+      <w:r>
+        <w:rPr>
+          <w:rStyle w:val="VerbatimChar"/>
+        </w:rPr>
+        <w:t xml:space="preserve"> </w:t>
+      </w:r>
+      <w:proofErr w:type="spellStart"/>
+      <w:r>
+        <w:rPr>
+          <w:rStyle w:val="VerbatimChar"/>
+        </w:rPr>
+        <w:t>init</w:t>
+      </w:r>
+      <w:proofErr w:type="spellEnd"/>
       <w:r>
         <w:t>?</w:t>
       </w:r>
@@ -1071,7 +881,11 @@
         <w:t>By default a</w:t>
       </w:r>
       <w:r>
-        <w:t xml:space="preserve">ny file that starts with </w:t>
+        <w:t xml:space="preserve">ny file that starts </w:t>
+      </w:r>
+      <w:proofErr w:type="gramStart"/>
+      <w:r>
+        <w:t xml:space="preserve">with </w:t>
       </w:r>
       <w:r>
         <w:rPr>
@@ -1079,8 +893,17 @@
         </w:rPr>
         <w:t>.</w:t>
       </w:r>
-      <w:r>
-        <w:t xml:space="preserve"> is hidden</w:t>
+      <w:proofErr w:type="gramEnd"/>
+      <w:r>
+        <w:t xml:space="preserve"> </w:t>
+      </w:r>
+      <w:proofErr w:type="gramStart"/>
+      <w:r>
+        <w:t>is</w:t>
+      </w:r>
+      <w:proofErr w:type="gramEnd"/>
+      <w:r>
+        <w:t xml:space="preserve"> hidden</w:t>
       </w:r>
       <w:r>
         <w:t>. How do yo</w:t>
@@ -1107,8 +930,16 @@
         <w:rPr>
           <w:rStyle w:val="VerbatimChar"/>
         </w:rPr>
-        <w:t>.git</w:t>
-      </w:r>
+        <w:t>.</w:t>
+      </w:r>
+      <w:proofErr w:type="spellStart"/>
+      <w:r>
+        <w:rPr>
+          <w:rStyle w:val="VerbatimChar"/>
+        </w:rPr>
+        <w:t>git</w:t>
+      </w:r>
+      <w:proofErr w:type="spellEnd"/>
       <w:r>
         <w:t>?</w:t>
       </w:r>
@@ -1122,7 +953,15 @@
         </w:numPr>
       </w:pPr>
       <w:r>
-        <w:t>You find an old project on your hard drive. You do not remember if it is a under version control by git. How can you find out?</w:t>
+        <w:t xml:space="preserve">You find an old project on your hard drive. You do not remember if it is a under version control by </w:t>
+      </w:r>
+      <w:proofErr w:type="spellStart"/>
+      <w:r>
+        <w:t>git</w:t>
+      </w:r>
+      <w:proofErr w:type="spellEnd"/>
+      <w:r>
+        <w:t>. How can you find out?</w:t>
       </w:r>
     </w:p>
     <w:p>
@@ -1133,8 +972,8 @@
           <w:numId w:val="15"/>
         </w:numPr>
       </w:pPr>
-      <w:bookmarkStart w:id="57" w:name="basic-commands"/>
-      <w:bookmarkEnd w:id="57"/>
+      <w:bookmarkStart w:id="8" w:name="basic-commands"/>
+      <w:bookmarkEnd w:id="8"/>
       <w:r>
         <w:t>Basic commands</w:t>
       </w:r>
@@ -1172,11 +1011,19 @@
       <w:r>
         <w:t xml:space="preserve">Run </w:t>
       </w:r>
-      <w:r>
-        <w:rPr>
-          <w:rStyle w:val="VerbatimChar"/>
-        </w:rPr>
-        <w:t>git status</w:t>
+      <w:proofErr w:type="spellStart"/>
+      <w:r>
+        <w:rPr>
+          <w:rStyle w:val="VerbatimChar"/>
+        </w:rPr>
+        <w:t>git</w:t>
+      </w:r>
+      <w:proofErr w:type="spellEnd"/>
+      <w:r>
+        <w:rPr>
+          <w:rStyle w:val="VerbatimChar"/>
+        </w:rPr>
+        <w:t xml:space="preserve"> status</w:t>
       </w:r>
       <w:r>
         <w:t xml:space="preserve"> before and after each of these commands.</w:t>
@@ -1192,20 +1039,38 @@
           <w:right w:val="single" w:sz="4" w:space="4" w:color="auto"/>
         </w:pBdr>
       </w:pPr>
-      <w:r>
-        <w:rPr>
-          <w:rStyle w:val="VerbatimChar"/>
-        </w:rPr>
-        <w:t>git add names.txt</w:t>
+      <w:proofErr w:type="spellStart"/>
+      <w:proofErr w:type="gramStart"/>
+      <w:r>
+        <w:rPr>
+          <w:rStyle w:val="VerbatimChar"/>
+        </w:rPr>
+        <w:t>git</w:t>
+      </w:r>
+      <w:proofErr w:type="spellEnd"/>
+      <w:proofErr w:type="gramEnd"/>
+      <w:r>
+        <w:rPr>
+          <w:rStyle w:val="VerbatimChar"/>
+        </w:rPr>
+        <w:t xml:space="preserve"> add names.txt</w:t>
       </w:r>
       <w:r>
         <w:br/>
       </w:r>
-      <w:r>
-        <w:rPr>
-          <w:rStyle w:val="VerbatimChar"/>
-        </w:rPr>
-        <w:t xml:space="preserve">git commit </w:t>
+      <w:proofErr w:type="spellStart"/>
+      <w:r>
+        <w:rPr>
+          <w:rStyle w:val="VerbatimChar"/>
+        </w:rPr>
+        <w:t>git</w:t>
+      </w:r>
+      <w:proofErr w:type="spellEnd"/>
+      <w:r>
+        <w:rPr>
+          <w:rStyle w:val="VerbatimChar"/>
+        </w:rPr>
+        <w:t xml:space="preserve"> commit </w:t>
       </w:r>
       <w:r>
         <w:rPr>
@@ -1256,11 +1121,21 @@
       <w:r>
         <w:br/>
       </w:r>
-      <w:r>
-        <w:rPr>
-          <w:rStyle w:val="VerbatimChar"/>
-        </w:rPr>
-        <w:t>git log</w:t>
+      <w:proofErr w:type="spellStart"/>
+      <w:proofErr w:type="gramStart"/>
+      <w:r>
+        <w:rPr>
+          <w:rStyle w:val="VerbatimChar"/>
+        </w:rPr>
+        <w:t>git</w:t>
+      </w:r>
+      <w:proofErr w:type="spellEnd"/>
+      <w:proofErr w:type="gramEnd"/>
+      <w:r>
+        <w:rPr>
+          <w:rStyle w:val="VerbatimChar"/>
+        </w:rPr>
+        <w:t xml:space="preserve"> log</w:t>
       </w:r>
     </w:p>
     <w:p>
@@ -1274,11 +1149,19 @@
       <w:r>
         <w:t xml:space="preserve">What kind of information does </w:t>
       </w:r>
-      <w:r>
-        <w:rPr>
-          <w:rStyle w:val="VerbatimChar"/>
-        </w:rPr>
-        <w:t>git status</w:t>
+      <w:proofErr w:type="spellStart"/>
+      <w:r>
+        <w:rPr>
+          <w:rStyle w:val="VerbatimChar"/>
+        </w:rPr>
+        <w:t>git</w:t>
+      </w:r>
+      <w:proofErr w:type="spellEnd"/>
+      <w:r>
+        <w:rPr>
+          <w:rStyle w:val="VerbatimChar"/>
+        </w:rPr>
+        <w:t xml:space="preserve"> status</w:t>
       </w:r>
       <w:r>
         <w:t xml:space="preserve"> report?</w:t>
@@ -1295,11 +1178,19 @@
       <w:r>
         <w:t xml:space="preserve">What does </w:t>
       </w:r>
-      <w:r>
-        <w:rPr>
-          <w:rStyle w:val="VerbatimChar"/>
-        </w:rPr>
-        <w:t>git add names.txt</w:t>
+      <w:proofErr w:type="spellStart"/>
+      <w:r>
+        <w:rPr>
+          <w:rStyle w:val="VerbatimChar"/>
+        </w:rPr>
+        <w:t>git</w:t>
+      </w:r>
+      <w:proofErr w:type="spellEnd"/>
+      <w:r>
+        <w:rPr>
+          <w:rStyle w:val="VerbatimChar"/>
+        </w:rPr>
+        <w:t xml:space="preserve"> add names.txt</w:t>
       </w:r>
       <w:r>
         <w:t xml:space="preserve"> do?</w:t>
@@ -1316,11 +1207,19 @@
       <w:r>
         <w:t xml:space="preserve">What does </w:t>
       </w:r>
-      <w:r>
-        <w:rPr>
-          <w:rStyle w:val="VerbatimChar"/>
-        </w:rPr>
-        <w:t>git commit -m "Add our names."</w:t>
+      <w:proofErr w:type="spellStart"/>
+      <w:r>
+        <w:rPr>
+          <w:rStyle w:val="VerbatimChar"/>
+        </w:rPr>
+        <w:t>git</w:t>
+      </w:r>
+      <w:proofErr w:type="spellEnd"/>
+      <w:r>
+        <w:rPr>
+          <w:rStyle w:val="VerbatimChar"/>
+        </w:rPr>
+        <w:t xml:space="preserve"> commit -m "Add our names."</w:t>
       </w:r>
       <w:r>
         <w:t xml:space="preserve"> do?</w:t>
@@ -1337,11 +1236,19 @@
       <w:r>
         <w:t xml:space="preserve">What does </w:t>
       </w:r>
-      <w:r>
-        <w:rPr>
-          <w:rStyle w:val="VerbatimChar"/>
-        </w:rPr>
-        <w:t>git log do</w:t>
+      <w:proofErr w:type="spellStart"/>
+      <w:r>
+        <w:rPr>
+          <w:rStyle w:val="VerbatimChar"/>
+        </w:rPr>
+        <w:t>git</w:t>
+      </w:r>
+      <w:proofErr w:type="spellEnd"/>
+      <w:r>
+        <w:rPr>
+          <w:rStyle w:val="VerbatimChar"/>
+        </w:rPr>
+        <w:t xml:space="preserve"> log do</w:t>
       </w:r>
       <w:r>
         <w:t>?</w:t>
@@ -1352,58 +1259,71 @@
         <w:pStyle w:val="FirstParagraph"/>
       </w:pPr>
       <w:r>
+        <w:t>Use a plain text editor to create the following files:</w:t>
+      </w:r>
+    </w:p>
+    <w:p>
+      <w:pPr>
+        <w:pStyle w:val="Compact"/>
+        <w:numPr>
+          <w:ilvl w:val="0"/>
+          <w:numId w:val="9"/>
+        </w:numPr>
+      </w:pPr>
+      <w:r>
+        <w:rPr>
+          <w:rStyle w:val="VerbatimChar"/>
+        </w:rPr>
+        <w:t>birthdays.txt</w:t>
+      </w:r>
+      <w:r>
+        <w:t xml:space="preserve"> - Put your birthdays in this file.</w:t>
+      </w:r>
+    </w:p>
+    <w:p>
+      <w:pPr>
+        <w:pStyle w:val="Compact"/>
+        <w:numPr>
+          <w:ilvl w:val="0"/>
+          <w:numId w:val="9"/>
+        </w:numPr>
+      </w:pPr>
+      <w:r>
+        <w:rPr>
+          <w:rStyle w:val="VerbatimChar"/>
+        </w:rPr>
+        <w:t>movies.txt</w:t>
+      </w:r>
+      <w:r>
+        <w:t xml:space="preserve"> - Put the last movie each of you watched.</w:t>
+      </w:r>
+    </w:p>
+    <w:p>
+      <w:pPr>
+        <w:pStyle w:val="Compact"/>
+      </w:pPr>
+    </w:p>
+    <w:p>
+      <w:pPr>
+        <w:pStyle w:val="FirstParagraph"/>
+      </w:pPr>
+      <w:r>
         <w:lastRenderedPageBreak/>
-        <w:t>Use a plain text editor to create the following files:</w:t>
-      </w:r>
-    </w:p>
-    <w:p>
-      <w:pPr>
-        <w:pStyle w:val="Compact"/>
-        <w:numPr>
-          <w:ilvl w:val="0"/>
-          <w:numId w:val="9"/>
-        </w:numPr>
-      </w:pPr>
-      <w:r>
-        <w:rPr>
-          <w:rStyle w:val="VerbatimChar"/>
-        </w:rPr>
-        <w:t>birthdays.txt</w:t>
-      </w:r>
-      <w:r>
-        <w:t xml:space="preserve"> - Put your birthdays in this file.</w:t>
-      </w:r>
-    </w:p>
-    <w:p>
-      <w:pPr>
-        <w:pStyle w:val="Compact"/>
-        <w:numPr>
-          <w:ilvl w:val="0"/>
-          <w:numId w:val="9"/>
-        </w:numPr>
-      </w:pPr>
-      <w:r>
-        <w:rPr>
-          <w:rStyle w:val="VerbatimChar"/>
-        </w:rPr>
-        <w:t>movies.txt</w:t>
-      </w:r>
-      <w:r>
-        <w:t xml:space="preserve"> - Put the last movie each of you watched.</w:t>
-      </w:r>
-    </w:p>
-    <w:p>
-      <w:pPr>
-        <w:pStyle w:val="FirstParagraph"/>
-      </w:pPr>
-      <w:r>
         <w:t xml:space="preserve">Run </w:t>
       </w:r>
-      <w:r>
-        <w:rPr>
-          <w:rStyle w:val="VerbatimChar"/>
-        </w:rPr>
-        <w:t>git status</w:t>
+      <w:proofErr w:type="spellStart"/>
+      <w:r>
+        <w:rPr>
+          <w:rStyle w:val="VerbatimChar"/>
+        </w:rPr>
+        <w:t>git</w:t>
+      </w:r>
+      <w:proofErr w:type="spellEnd"/>
+      <w:r>
+        <w:rPr>
+          <w:rStyle w:val="VerbatimChar"/>
+        </w:rPr>
+        <w:t xml:space="preserve"> status</w:t>
       </w:r>
       <w:r>
         <w:t xml:space="preserve"> before and after each of these commands.</w:t>
@@ -1465,7 +1385,16 @@
                       <w:rFonts w:asciiTheme="minorHAnsi" w:hAnsiTheme="minorHAnsi"/>
                       <w:sz w:val="24"/>
                     </w:rPr>
-                    <w:t xml:space="preserve"> and then type </w:t>
+                    <w:t xml:space="preserve"> and then </w:t>
+                  </w:r>
+                  <w:proofErr w:type="gramStart"/>
+                  <w:r>
+                    <w:rPr>
+                      <w:rStyle w:val="VerbatimChar"/>
+                      <w:rFonts w:asciiTheme="minorHAnsi" w:hAnsiTheme="minorHAnsi"/>
+                      <w:sz w:val="24"/>
+                    </w:rPr>
+                    <w:t xml:space="preserve">type </w:t>
                   </w:r>
                   <w:r>
                     <w:rPr>
@@ -1473,18 +1402,19 @@
                       <w:b/>
                       <w:sz w:val="24"/>
                     </w:rPr>
-                    <w:t>:wq</w:t>
+                    <w:t>:</w:t>
                   </w:r>
-                  <w:del w:id="58" w:author="Darci Burdge" w:date="2016-04-21T16:26:00Z">
-                    <w:r>
-                      <w:rPr>
-                        <w:rStyle w:val="VerbatimChar"/>
-                        <w:b/>
-                        <w:sz w:val="24"/>
-                      </w:rPr>
-                      <w:delText>!</w:delText>
-                    </w:r>
-                  </w:del>
+                  <w:proofErr w:type="spellStart"/>
+                  <w:r>
+                    <w:rPr>
+                      <w:rStyle w:val="VerbatimChar"/>
+                      <w:b/>
+                      <w:sz w:val="24"/>
+                    </w:rPr>
+                    <w:t>wq</w:t>
+                  </w:r>
+                  <w:proofErr w:type="spellEnd"/>
+                  <w:proofErr w:type="gramEnd"/>
                   <w:r>
                     <w:rPr>
                       <w:rStyle w:val="VerbatimChar"/>
@@ -1499,20 +1429,40 @@
           </v:roundrect>
         </w:pict>
       </w:r>
-      <w:r>
-        <w:rPr>
-          <w:rStyle w:val="VerbatimChar"/>
-        </w:rPr>
-        <w:t>git add .</w:t>
+      <w:proofErr w:type="spellStart"/>
+      <w:proofErr w:type="gramStart"/>
+      <w:r>
+        <w:rPr>
+          <w:rStyle w:val="VerbatimChar"/>
+        </w:rPr>
+        <w:t>git</w:t>
+      </w:r>
+      <w:proofErr w:type="spellEnd"/>
+      <w:proofErr w:type="gramEnd"/>
+      <w:r>
+        <w:rPr>
+          <w:rStyle w:val="VerbatimChar"/>
+        </w:rPr>
+        <w:t xml:space="preserve"> add .</w:t>
       </w:r>
       <w:r>
         <w:br/>
       </w:r>
-      <w:r>
-        <w:rPr>
-          <w:rStyle w:val="VerbatimChar"/>
-        </w:rPr>
-        <w:t>git commit</w:t>
+      <w:proofErr w:type="spellStart"/>
+      <w:proofErr w:type="gramStart"/>
+      <w:r>
+        <w:rPr>
+          <w:rStyle w:val="VerbatimChar"/>
+        </w:rPr>
+        <w:t>git</w:t>
+      </w:r>
+      <w:proofErr w:type="spellEnd"/>
+      <w:proofErr w:type="gramEnd"/>
+      <w:r>
+        <w:rPr>
+          <w:rStyle w:val="VerbatimChar"/>
+        </w:rPr>
+        <w:t xml:space="preserve"> commit</w:t>
       </w:r>
     </w:p>
     <w:p>
@@ -1529,11 +1479,21 @@
           <w:rStyle w:val="VerbatimChar"/>
         </w:rPr>
       </w:pPr>
-      <w:r>
-        <w:rPr>
-          <w:rStyle w:val="VerbatimChar"/>
-        </w:rPr>
-        <w:t>git log</w:t>
+      <w:proofErr w:type="spellStart"/>
+      <w:proofErr w:type="gramStart"/>
+      <w:r>
+        <w:rPr>
+          <w:rStyle w:val="VerbatimChar"/>
+        </w:rPr>
+        <w:t>git</w:t>
+      </w:r>
+      <w:proofErr w:type="spellEnd"/>
+      <w:proofErr w:type="gramEnd"/>
+      <w:r>
+        <w:rPr>
+          <w:rStyle w:val="VerbatimChar"/>
+        </w:rPr>
+        <w:t xml:space="preserve"> log</w:t>
       </w:r>
     </w:p>
     <w:p>
@@ -1559,14 +1519,42 @@
       <w:r>
         <w:t xml:space="preserve">What does </w:t>
       </w:r>
-      <w:r>
-        <w:rPr>
-          <w:rStyle w:val="VerbatimChar"/>
-        </w:rPr>
-        <w:t>git add .</w:t>
-      </w:r>
-      <w:r>
-        <w:t xml:space="preserve"> do? What do you think </w:t>
+      <w:proofErr w:type="spellStart"/>
+      <w:r>
+        <w:rPr>
+          <w:rStyle w:val="VerbatimChar"/>
+        </w:rPr>
+        <w:t>git</w:t>
+      </w:r>
+      <w:proofErr w:type="spellEnd"/>
+      <w:r>
+        <w:rPr>
+          <w:rStyle w:val="VerbatimChar"/>
+        </w:rPr>
+        <w:t xml:space="preserve"> </w:t>
+      </w:r>
+      <w:proofErr w:type="gramStart"/>
+      <w:r>
+        <w:rPr>
+          <w:rStyle w:val="VerbatimChar"/>
+        </w:rPr>
+        <w:t>add .</w:t>
+      </w:r>
+      <w:proofErr w:type="gramEnd"/>
+      <w:r>
+        <w:t xml:space="preserve"> </w:t>
+      </w:r>
+      <w:proofErr w:type="gramStart"/>
+      <w:r>
+        <w:t>do</w:t>
+      </w:r>
+      <w:proofErr w:type="gramEnd"/>
+      <w:r>
+        <w:t xml:space="preserve">? What do you </w:t>
+      </w:r>
+      <w:proofErr w:type="gramStart"/>
+      <w:r>
+        <w:t xml:space="preserve">think </w:t>
       </w:r>
       <w:r>
         <w:rPr>
@@ -1574,8 +1562,17 @@
         </w:rPr>
         <w:t>.</w:t>
       </w:r>
-      <w:r>
-        <w:t xml:space="preserve"> means?</w:t>
+      <w:proofErr w:type="gramEnd"/>
+      <w:r>
+        <w:t xml:space="preserve"> </w:t>
+      </w:r>
+      <w:proofErr w:type="gramStart"/>
+      <w:r>
+        <w:t>means</w:t>
+      </w:r>
+      <w:proofErr w:type="gramEnd"/>
+      <w:r>
+        <w:t>?</w:t>
       </w:r>
     </w:p>
     <w:p>
@@ -1589,11 +1586,19 @@
       <w:r>
         <w:t xml:space="preserve">What does </w:t>
       </w:r>
-      <w:r>
-        <w:rPr>
-          <w:rStyle w:val="VerbatimChar"/>
-        </w:rPr>
-        <w:t>git commit</w:t>
+      <w:proofErr w:type="spellStart"/>
+      <w:r>
+        <w:rPr>
+          <w:rStyle w:val="VerbatimChar"/>
+        </w:rPr>
+        <w:t>git</w:t>
+      </w:r>
+      <w:proofErr w:type="spellEnd"/>
+      <w:r>
+        <w:rPr>
+          <w:rStyle w:val="VerbatimChar"/>
+        </w:rPr>
+        <w:t xml:space="preserve"> commit</w:t>
       </w:r>
       <w:r>
         <w:t xml:space="preserve"> (without -m) do?</w:t>
@@ -1619,8 +1624,8 @@
           <w:numId w:val="15"/>
         </w:numPr>
       </w:pPr>
-      <w:bookmarkStart w:id="59" w:name="stagecacheindex"/>
-      <w:bookmarkEnd w:id="59"/>
+      <w:bookmarkStart w:id="9" w:name="stagecacheindex"/>
+      <w:bookmarkEnd w:id="9"/>
       <w:r>
         <w:t>Stage/Cache/Index</w:t>
       </w:r>
@@ -1723,20 +1728,38 @@
           <w:right w:val="single" w:sz="4" w:space="4" w:color="auto"/>
         </w:pBdr>
       </w:pPr>
-      <w:r>
-        <w:rPr>
-          <w:rStyle w:val="VerbatimChar"/>
-        </w:rPr>
-        <w:t>git add names.txt</w:t>
+      <w:proofErr w:type="spellStart"/>
+      <w:proofErr w:type="gramStart"/>
+      <w:r>
+        <w:rPr>
+          <w:rStyle w:val="VerbatimChar"/>
+        </w:rPr>
+        <w:t>git</w:t>
+      </w:r>
+      <w:proofErr w:type="spellEnd"/>
+      <w:proofErr w:type="gramEnd"/>
+      <w:r>
+        <w:rPr>
+          <w:rStyle w:val="VerbatimChar"/>
+        </w:rPr>
+        <w:t xml:space="preserve"> add names.txt</w:t>
       </w:r>
       <w:r>
         <w:br/>
       </w:r>
-      <w:r>
-        <w:rPr>
-          <w:rStyle w:val="VerbatimChar"/>
-        </w:rPr>
-        <w:t>git status</w:t>
+      <w:proofErr w:type="spellStart"/>
+      <w:r>
+        <w:rPr>
+          <w:rStyle w:val="VerbatimChar"/>
+        </w:rPr>
+        <w:t>git</w:t>
+      </w:r>
+      <w:proofErr w:type="spellEnd"/>
+      <w:r>
+        <w:rPr>
+          <w:rStyle w:val="VerbatimChar"/>
+        </w:rPr>
+        <w:t xml:space="preserve"> status</w:t>
       </w:r>
     </w:p>
     <w:p>
@@ -1777,12 +1800,14 @@
         <w:spacing w:before="120" w:after="120"/>
         <w:ind w:left="475" w:hanging="475"/>
       </w:pPr>
+      <w:proofErr w:type="spellStart"/>
       <w:r>
         <w:rPr>
           <w:b/>
         </w:rPr>
         <w:t>Unstaged</w:t>
       </w:r>
+      <w:proofErr w:type="spellEnd"/>
     </w:p>
     <w:p>
       <w:pPr>
@@ -1821,11 +1846,19 @@
       <w:r>
         <w:t xml:space="preserve">If you run </w:t>
       </w:r>
-      <w:r>
-        <w:rPr>
-          <w:rStyle w:val="VerbatimChar"/>
-        </w:rPr>
-        <w:t>git commit</w:t>
+      <w:proofErr w:type="spellStart"/>
+      <w:r>
+        <w:rPr>
+          <w:rStyle w:val="VerbatimChar"/>
+        </w:rPr>
+        <w:t>git</w:t>
+      </w:r>
+      <w:proofErr w:type="spellEnd"/>
+      <w:r>
+        <w:rPr>
+          <w:rStyle w:val="VerbatimChar"/>
+        </w:rPr>
+        <w:t xml:space="preserve"> commit</w:t>
       </w:r>
       <w:r>
         <w:t xml:space="preserve"> what changes will be committed (</w:t>
@@ -1862,7 +1895,15 @@
         </w:numPr>
       </w:pPr>
       <w:r>
-        <w:t>What command do you run to unstage changes?</w:t>
+        <w:t xml:space="preserve">What command do you run to </w:t>
+      </w:r>
+      <w:proofErr w:type="spellStart"/>
+      <w:r>
+        <w:t>unstage</w:t>
+      </w:r>
+      <w:proofErr w:type="spellEnd"/>
+      <w:r>
+        <w:t xml:space="preserve"> changes?</w:t>
       </w:r>
     </w:p>
     <w:p>
@@ -1883,20 +1924,38 @@
           <w:right w:val="single" w:sz="4" w:space="4" w:color="auto"/>
         </w:pBdr>
       </w:pPr>
-      <w:r>
-        <w:rPr>
-          <w:rStyle w:val="VerbatimChar"/>
-        </w:rPr>
-        <w:t>git diff</w:t>
+      <w:proofErr w:type="spellStart"/>
+      <w:proofErr w:type="gramStart"/>
+      <w:r>
+        <w:rPr>
+          <w:rStyle w:val="VerbatimChar"/>
+        </w:rPr>
+        <w:t>git</w:t>
+      </w:r>
+      <w:proofErr w:type="spellEnd"/>
+      <w:proofErr w:type="gramEnd"/>
+      <w:r>
+        <w:rPr>
+          <w:rStyle w:val="VerbatimChar"/>
+        </w:rPr>
+        <w:t xml:space="preserve"> diff</w:t>
       </w:r>
       <w:r>
         <w:br/>
       </w:r>
-      <w:r>
-        <w:rPr>
-          <w:rStyle w:val="VerbatimChar"/>
-        </w:rPr>
-        <w:t>git diff --cached</w:t>
+      <w:proofErr w:type="spellStart"/>
+      <w:r>
+        <w:rPr>
+          <w:rStyle w:val="VerbatimChar"/>
+        </w:rPr>
+        <w:t>git</w:t>
+      </w:r>
+      <w:proofErr w:type="spellEnd"/>
+      <w:r>
+        <w:rPr>
+          <w:rStyle w:val="VerbatimChar"/>
+        </w:rPr>
+        <w:t xml:space="preserve"> diff --cached</w:t>
       </w:r>
     </w:p>
     <w:p>
@@ -1908,17 +1967,97 @@
         </w:numPr>
       </w:pPr>
       <w:r>
+        <w:t xml:space="preserve">What does </w:t>
+      </w:r>
+      <w:proofErr w:type="spellStart"/>
+      <w:r>
+        <w:rPr>
+          <w:rStyle w:val="VerbatimChar"/>
+        </w:rPr>
+        <w:t>git</w:t>
+      </w:r>
+      <w:proofErr w:type="spellEnd"/>
+      <w:r>
+        <w:rPr>
+          <w:rStyle w:val="VerbatimChar"/>
+        </w:rPr>
+        <w:t xml:space="preserve"> diff</w:t>
+      </w:r>
+      <w:r>
+        <w:t xml:space="preserve"> display?</w:t>
+      </w:r>
+    </w:p>
+    <w:p>
+      <w:pPr>
+        <w:pStyle w:val="Compact"/>
+        <w:numPr>
+          <w:ilvl w:val="0"/>
+          <w:numId w:val="12"/>
+        </w:numPr>
+      </w:pPr>
+      <w:r>
+        <w:t xml:space="preserve">What does </w:t>
+      </w:r>
+      <w:proofErr w:type="spellStart"/>
+      <w:r>
+        <w:rPr>
+          <w:rStyle w:val="VerbatimChar"/>
+        </w:rPr>
+        <w:t>git</w:t>
+      </w:r>
+      <w:proofErr w:type="spellEnd"/>
+      <w:r>
+        <w:rPr>
+          <w:rStyle w:val="VerbatimChar"/>
+        </w:rPr>
+        <w:t xml:space="preserve"> diff --cached</w:t>
+      </w:r>
+      <w:r>
+        <w:t xml:space="preserve"> display?</w:t>
+      </w:r>
+    </w:p>
+    <w:p>
+      <w:pPr>
+        <w:pStyle w:val="Compact"/>
+      </w:pPr>
+    </w:p>
+    <w:p>
+      <w:pPr>
+        <w:pStyle w:val="Compact"/>
+        <w:numPr>
+          <w:ilvl w:val="0"/>
+          <w:numId w:val="12"/>
+        </w:numPr>
+      </w:pPr>
+      <w:r>
         <w:lastRenderedPageBreak/>
-        <w:t xml:space="preserve">What does </w:t>
-      </w:r>
-      <w:r>
-        <w:rPr>
-          <w:rStyle w:val="VerbatimChar"/>
-        </w:rPr>
-        <w:t>git diff</w:t>
-      </w:r>
-      <w:r>
-        <w:t xml:space="preserve"> display?</w:t>
+        <w:t xml:space="preserve">Formulate a sequence of commands to </w:t>
+      </w:r>
+      <w:proofErr w:type="spellStart"/>
+      <w:r>
+        <w:t>unstage</w:t>
+      </w:r>
+      <w:proofErr w:type="spellEnd"/>
+      <w:r>
+        <w:t xml:space="preserve"> changes to </w:t>
+      </w:r>
+      <w:r>
+        <w:rPr>
+          <w:rStyle w:val="VerbatimChar"/>
+        </w:rPr>
+        <w:t>names.txt</w:t>
+      </w:r>
+      <w:r>
+        <w:t xml:space="preserve">, and stage the changes to </w:t>
+      </w:r>
+      <w:r>
+        <w:rPr>
+          <w:rStyle w:val="VerbatimChar"/>
+        </w:rPr>
+        <w:t>movies.txt</w:t>
+      </w:r>
+      <w:r>
+        <w:t>. Execute your commands and confirm they worked.</w:t>
       </w:r>
     </w:p>
     <w:p>
@@ -1930,16 +2069,33 @@
         </w:numPr>
       </w:pPr>
       <w:r>
-        <w:t xml:space="preserve">What does </w:t>
-      </w:r>
-      <w:r>
-        <w:rPr>
-          <w:rStyle w:val="VerbatimChar"/>
-        </w:rPr>
-        <w:t>git diff --cached</w:t>
-      </w:r>
-      <w:r>
-        <w:t xml:space="preserve"> display?</w:t>
+        <w:t xml:space="preserve">Edit </w:t>
+      </w:r>
+      <w:r>
+        <w:rPr>
+          <w:rStyle w:val="VerbatimChar"/>
+        </w:rPr>
+        <w:t>movies.txt</w:t>
+      </w:r>
+      <w:r>
+        <w:t xml:space="preserve">, change any one of the movies, and save it. Then run </w:t>
+      </w:r>
+      <w:proofErr w:type="spellStart"/>
+      <w:r>
+        <w:rPr>
+          <w:rStyle w:val="VerbatimChar"/>
+        </w:rPr>
+        <w:t>git</w:t>
+      </w:r>
+      <w:proofErr w:type="spellEnd"/>
+      <w:r>
+        <w:rPr>
+          <w:rStyle w:val="VerbatimChar"/>
+        </w:rPr>
+        <w:t xml:space="preserve"> status</w:t>
+      </w:r>
+      <w:r>
+        <w:t>. What do you observe? Explain what you think is going on.</w:t>
       </w:r>
     </w:p>
     <w:p>
@@ -1951,7 +2107,7 @@
         </w:numPr>
       </w:pPr>
       <w:r>
-        <w:t xml:space="preserve">Formulate a sequence of commands to unstage changes to </w:t>
+        <w:t xml:space="preserve">Delete </w:t>
       </w:r>
       <w:r>
         <w:rPr>
@@ -1960,7 +2116,36 @@
         <w:t>names.txt</w:t>
       </w:r>
       <w:r>
-        <w:t xml:space="preserve">, and stage the changes to </w:t>
+        <w:t xml:space="preserve">. Then run </w:t>
+      </w:r>
+      <w:proofErr w:type="spellStart"/>
+      <w:r>
+        <w:rPr>
+          <w:rStyle w:val="VerbatimChar"/>
+        </w:rPr>
+        <w:t>git</w:t>
+      </w:r>
+      <w:proofErr w:type="spellEnd"/>
+      <w:r>
+        <w:rPr>
+          <w:rStyle w:val="VerbatimChar"/>
+        </w:rPr>
+        <w:t xml:space="preserve"> status</w:t>
+      </w:r>
+      <w:r>
+        <w:t>. What do you observe? Explain what you think is going on.</w:t>
+      </w:r>
+    </w:p>
+    <w:p>
+      <w:pPr>
+        <w:pStyle w:val="Compact"/>
+        <w:numPr>
+          <w:ilvl w:val="0"/>
+          <w:numId w:val="12"/>
+        </w:numPr>
+      </w:pPr>
+      <w:r>
+        <w:t xml:space="preserve">Rename </w:t>
       </w:r>
       <w:r>
         <w:rPr>
@@ -1969,7 +2154,33 @@
         <w:t>movies.txt</w:t>
       </w:r>
       <w:r>
-        <w:t>. Execute your commands and confirm they worked.</w:t>
+        <w:t xml:space="preserve"> to </w:t>
+      </w:r>
+      <w:r>
+        <w:rPr>
+          <w:rStyle w:val="VerbatimChar"/>
+        </w:rPr>
+        <w:t>last-movies</w:t>
+      </w:r>
+      <w:r>
+        <w:t xml:space="preserve">. Run </w:t>
+      </w:r>
+      <w:proofErr w:type="spellStart"/>
+      <w:r>
+        <w:rPr>
+          <w:rStyle w:val="VerbatimChar"/>
+        </w:rPr>
+        <w:t>git</w:t>
+      </w:r>
+      <w:proofErr w:type="spellEnd"/>
+      <w:r>
+        <w:rPr>
+          <w:rStyle w:val="VerbatimChar"/>
+        </w:rPr>
+        <w:t xml:space="preserve"> status</w:t>
+      </w:r>
+      <w:r>
+        <w:t>. Observe and explain.</w:t>
       </w:r>
     </w:p>
     <w:p>
@@ -1981,25 +2192,7 @@
         </w:numPr>
       </w:pPr>
       <w:r>
-        <w:t xml:space="preserve">Edit </w:t>
-      </w:r>
-      <w:r>
-        <w:rPr>
-          <w:rStyle w:val="VerbatimChar"/>
-        </w:rPr>
-        <w:t>movies.txt</w:t>
-      </w:r>
-      <w:r>
-        <w:t xml:space="preserve">, change any one of the movies, and save it. Then run </w:t>
-      </w:r>
-      <w:r>
-        <w:rPr>
-          <w:rStyle w:val="VerbatimChar"/>
-        </w:rPr>
-        <w:t>git status</w:t>
-      </w:r>
-      <w:r>
-        <w:t>. What do you observe? Explain what you think is going on.</w:t>
+        <w:t>Formulate a sequence of commands to stage all changes including the untracked file and commit (with any reasonable message you like). Execute them.</w:t>
       </w:r>
     </w:p>
     <w:p>
@@ -2011,25 +2204,42 @@
         </w:numPr>
       </w:pPr>
       <w:r>
-        <w:t xml:space="preserve">Delete </w:t>
-      </w:r>
-      <w:r>
-        <w:rPr>
-          <w:rStyle w:val="VerbatimChar"/>
-        </w:rPr>
-        <w:t>names.txt</w:t>
-      </w:r>
-      <w:r>
-        <w:t xml:space="preserve">. Then run </w:t>
-      </w:r>
-      <w:r>
-        <w:rPr>
-          <w:rStyle w:val="VerbatimChar"/>
-        </w:rPr>
-        <w:t>git status</w:t>
-      </w:r>
-      <w:r>
-        <w:t>. What do you observe? Explain what you think is going on.</w:t>
+        <w:t xml:space="preserve">In </w:t>
+      </w:r>
+      <w:proofErr w:type="spellStart"/>
+      <w:r>
+        <w:t>git</w:t>
+      </w:r>
+      <w:proofErr w:type="spellEnd"/>
+      <w:r>
+        <w:t xml:space="preserve"> vernacular, </w:t>
+      </w:r>
+      <w:r>
+        <w:rPr>
+          <w:rStyle w:val="VerbatimChar"/>
+        </w:rPr>
+        <w:t>index</w:t>
+      </w:r>
+      <w:r>
+        <w:t xml:space="preserve">, </w:t>
+      </w:r>
+      <w:r>
+        <w:rPr>
+          <w:rStyle w:val="VerbatimChar"/>
+        </w:rPr>
+        <w:t>cache</w:t>
+      </w:r>
+      <w:r>
+        <w:t xml:space="preserve">, and </w:t>
+      </w:r>
+      <w:r>
+        <w:rPr>
+          <w:rStyle w:val="VerbatimChar"/>
+        </w:rPr>
+        <w:t>stage</w:t>
+      </w:r>
+      <w:r>
+        <w:t xml:space="preserve"> all refer to the same thing. What does it hold?</w:t>
       </w:r>
     </w:p>
     <w:p>
@@ -2041,76 +2251,7 @@
         </w:numPr>
       </w:pPr>
       <w:r>
-        <w:t xml:space="preserve">Rename </w:t>
-      </w:r>
-      <w:r>
-        <w:rPr>
-          <w:rStyle w:val="VerbatimChar"/>
-        </w:rPr>
-        <w:t>movies.txt</w:t>
-      </w:r>
-      <w:r>
-        <w:t xml:space="preserve"> to </w:t>
-      </w:r>
-      <w:r>
-        <w:rPr>
-          <w:rStyle w:val="VerbatimChar"/>
-        </w:rPr>
-        <w:t>last-movies</w:t>
-      </w:r>
-      <w:r>
-        <w:t xml:space="preserve">. Run </w:t>
-      </w:r>
-      <w:r>
-        <w:rPr>
-          <w:rStyle w:val="VerbatimChar"/>
-        </w:rPr>
-        <w:t>git status</w:t>
-      </w:r>
-      <w:r>
-        <w:t>. Observe and explain.</w:t>
-      </w:r>
-    </w:p>
-    <w:p>
-      <w:pPr>
-        <w:pStyle w:val="Compact"/>
-        <w:numPr>
-          <w:ilvl w:val="0"/>
-          <w:numId w:val="12"/>
-        </w:numPr>
-      </w:pPr>
-      <w:r>
-        <w:t>Formulate a sequence of commands to stage all changes including the untracked file and commit (with any reasonable message you like). Execute them.</w:t>
-      </w:r>
-    </w:p>
-    <w:p>
-      <w:pPr>
-        <w:pStyle w:val="Compact"/>
-        <w:numPr>
-          <w:ilvl w:val="0"/>
-          <w:numId w:val="12"/>
-        </w:numPr>
-      </w:pPr>
-      <w:r>
-        <w:t xml:space="preserve">In git vernacular, </w:t>
-      </w:r>
-      <w:r>
-        <w:rPr>
-          <w:rStyle w:val="VerbatimChar"/>
-        </w:rPr>
-        <w:t>index</w:t>
-      </w:r>
-      <w:r>
-        <w:t xml:space="preserve">, </w:t>
-      </w:r>
-      <w:r>
-        <w:rPr>
-          <w:rStyle w:val="VerbatimChar"/>
-        </w:rPr>
-        <w:t>cache</w:t>
-      </w:r>
-      <w:r>
-        <w:t xml:space="preserve">, and </w:t>
+        <w:t xml:space="preserve">Why have a </w:t>
       </w:r>
       <w:r>
         <w:rPr>
@@ -2119,27 +2260,6 @@
         <w:t>stage</w:t>
       </w:r>
       <w:r>
-        <w:t xml:space="preserve"> all refer to the same thing. What does it hold?</w:t>
-      </w:r>
-    </w:p>
-    <w:p>
-      <w:pPr>
-        <w:pStyle w:val="Compact"/>
-        <w:numPr>
-          <w:ilvl w:val="0"/>
-          <w:numId w:val="12"/>
-        </w:numPr>
-      </w:pPr>
-      <w:r>
-        <w:t xml:space="preserve">Why have a </w:t>
-      </w:r>
-      <w:r>
-        <w:rPr>
-          <w:rStyle w:val="VerbatimChar"/>
-        </w:rPr>
-        <w:t>stage</w:t>
-      </w:r>
-      <w:r>
         <w:t>? Why not just commit all changes since the last commit?</w:t>
       </w:r>
     </w:p>
@@ -2151,8 +2271,8 @@
           <w:numId w:val="15"/>
         </w:numPr>
       </w:pPr>
-      <w:bookmarkStart w:id="60" w:name="undo"/>
-      <w:bookmarkEnd w:id="60"/>
+      <w:bookmarkStart w:id="10" w:name="undo"/>
+      <w:bookmarkEnd w:id="10"/>
       <w:r>
         <w:t>Undo</w:t>
       </w:r>
@@ -2175,29 +2295,55 @@
           <w:right w:val="single" w:sz="4" w:space="4" w:color="auto"/>
         </w:pBdr>
       </w:pPr>
-      <w:r>
-        <w:rPr>
-          <w:rStyle w:val="VerbatimChar"/>
-        </w:rPr>
-        <w:t>git log</w:t>
+      <w:proofErr w:type="spellStart"/>
+      <w:proofErr w:type="gramStart"/>
+      <w:r>
+        <w:rPr>
+          <w:rStyle w:val="VerbatimChar"/>
+        </w:rPr>
+        <w:t>git</w:t>
+      </w:r>
+      <w:proofErr w:type="spellEnd"/>
+      <w:proofErr w:type="gramEnd"/>
+      <w:r>
+        <w:rPr>
+          <w:rStyle w:val="VerbatimChar"/>
+        </w:rPr>
+        <w:t xml:space="preserve"> log</w:t>
       </w:r>
       <w:r>
         <w:br/>
       </w:r>
-      <w:r>
-        <w:rPr>
-          <w:rStyle w:val="VerbatimChar"/>
-        </w:rPr>
-        <w:t>git status</w:t>
+      <w:proofErr w:type="spellStart"/>
+      <w:r>
+        <w:rPr>
+          <w:rStyle w:val="VerbatimChar"/>
+        </w:rPr>
+        <w:t>git</w:t>
+      </w:r>
+      <w:proofErr w:type="spellEnd"/>
+      <w:r>
+        <w:rPr>
+          <w:rStyle w:val="VerbatimChar"/>
+        </w:rPr>
+        <w:t xml:space="preserve"> status</w:t>
       </w:r>
       <w:r>
         <w:br/>
       </w:r>
-      <w:r>
-        <w:rPr>
-          <w:rStyle w:val="VerbatimChar"/>
-        </w:rPr>
-        <w:t xml:space="preserve">git reset --soft </w:t>
+      <w:proofErr w:type="spellStart"/>
+      <w:r>
+        <w:rPr>
+          <w:rStyle w:val="VerbatimChar"/>
+        </w:rPr>
+        <w:t>git</w:t>
+      </w:r>
+      <w:proofErr w:type="spellEnd"/>
+      <w:r>
+        <w:rPr>
+          <w:rStyle w:val="VerbatimChar"/>
+        </w:rPr>
+        <w:t xml:space="preserve"> reset --soft </w:t>
       </w:r>
       <w:r>
         <w:rPr>
@@ -2208,20 +2354,36 @@
       <w:r>
         <w:br/>
       </w:r>
-      <w:r>
-        <w:rPr>
-          <w:rStyle w:val="VerbatimChar"/>
-        </w:rPr>
-        <w:t>git log</w:t>
+      <w:proofErr w:type="spellStart"/>
+      <w:r>
+        <w:rPr>
+          <w:rStyle w:val="VerbatimChar"/>
+        </w:rPr>
+        <w:t>git</w:t>
+      </w:r>
+      <w:proofErr w:type="spellEnd"/>
+      <w:r>
+        <w:rPr>
+          <w:rStyle w:val="VerbatimChar"/>
+        </w:rPr>
+        <w:t xml:space="preserve"> log</w:t>
       </w:r>
       <w:r>
         <w:br/>
       </w:r>
-      <w:r>
-        <w:rPr>
-          <w:rStyle w:val="VerbatimChar"/>
-        </w:rPr>
-        <w:t>git status</w:t>
+      <w:proofErr w:type="spellStart"/>
+      <w:r>
+        <w:rPr>
+          <w:rStyle w:val="VerbatimChar"/>
+        </w:rPr>
+        <w:t>git</w:t>
+      </w:r>
+      <w:proofErr w:type="spellEnd"/>
+      <w:r>
+        <w:rPr>
+          <w:rStyle w:val="VerbatimChar"/>
+        </w:rPr>
+        <w:t xml:space="preserve"> status</w:t>
       </w:r>
     </w:p>
     <w:p>
@@ -2235,11 +2397,19 @@
       <w:r>
         <w:t xml:space="preserve">What does </w:t>
       </w:r>
-      <w:r>
-        <w:rPr>
-          <w:rStyle w:val="VerbatimChar"/>
-        </w:rPr>
-        <w:t xml:space="preserve">git reset --soft </w:t>
+      <w:proofErr w:type="spellStart"/>
+      <w:r>
+        <w:rPr>
+          <w:rStyle w:val="VerbatimChar"/>
+        </w:rPr>
+        <w:t>git</w:t>
+      </w:r>
+      <w:proofErr w:type="spellEnd"/>
+      <w:r>
+        <w:rPr>
+          <w:rStyle w:val="VerbatimChar"/>
+        </w:rPr>
+        <w:t xml:space="preserve"> reset --soft </w:t>
       </w:r>
       <w:r>
         <w:rPr>
@@ -2273,11 +2443,21 @@
           <w:rStyle w:val="VerbatimChar"/>
         </w:rPr>
       </w:pPr>
-      <w:r>
-        <w:rPr>
-          <w:rStyle w:val="VerbatimChar"/>
-        </w:rPr>
-        <w:t xml:space="preserve">git commit </w:t>
+      <w:proofErr w:type="spellStart"/>
+      <w:proofErr w:type="gramStart"/>
+      <w:r>
+        <w:rPr>
+          <w:rStyle w:val="VerbatimChar"/>
+        </w:rPr>
+        <w:t>git</w:t>
+      </w:r>
+      <w:proofErr w:type="spellEnd"/>
+      <w:proofErr w:type="gramEnd"/>
+      <w:r>
+        <w:rPr>
+          <w:rStyle w:val="VerbatimChar"/>
+        </w:rPr>
+        <w:t xml:space="preserve"> commit </w:t>
       </w:r>
       <w:r>
         <w:rPr>
@@ -2303,11 +2483,21 @@
         </w:rPr>
         <w:br/>
       </w:r>
-      <w:r>
-        <w:rPr>
-          <w:rStyle w:val="VerbatimChar"/>
-        </w:rPr>
-        <w:t xml:space="preserve">git log </w:t>
+      <w:proofErr w:type="spellStart"/>
+      <w:proofErr w:type="gramStart"/>
+      <w:r>
+        <w:rPr>
+          <w:rStyle w:val="VerbatimChar"/>
+        </w:rPr>
+        <w:t>git</w:t>
+      </w:r>
+      <w:proofErr w:type="spellEnd"/>
+      <w:proofErr w:type="gramEnd"/>
+      <w:r>
+        <w:rPr>
+          <w:rStyle w:val="VerbatimChar"/>
+        </w:rPr>
+        <w:t xml:space="preserve"> log </w:t>
       </w:r>
       <w:r>
         <w:rPr>
@@ -2315,18 +2505,39 @@
         </w:rPr>
         <w:br/>
       </w:r>
-      <w:r>
-        <w:rPr>
-          <w:rStyle w:val="VerbatimChar"/>
-        </w:rPr>
-        <w:t xml:space="preserve">git status </w:t>
+      <w:proofErr w:type="spellStart"/>
+      <w:r>
+        <w:rPr>
+          <w:rStyle w:val="VerbatimChar"/>
+        </w:rPr>
+        <w:t>git</w:t>
+      </w:r>
+      <w:proofErr w:type="spellEnd"/>
+      <w:r>
+        <w:rPr>
+          <w:rStyle w:val="VerbatimChar"/>
+        </w:rPr>
+        <w:t xml:space="preserve"> status </w:t>
       </w:r>
       <w:r>
         <w:rPr>
           <w:rStyle w:val="VerbatimChar"/>
         </w:rPr>
         <w:br/>
-        <w:t xml:space="preserve">git reset --hard </w:t>
+      </w:r>
+      <w:proofErr w:type="spellStart"/>
+      <w:r>
+        <w:rPr>
+          <w:rStyle w:val="VerbatimChar"/>
+        </w:rPr>
+        <w:t>git</w:t>
+      </w:r>
+      <w:proofErr w:type="spellEnd"/>
+      <w:r>
+        <w:rPr>
+          <w:rStyle w:val="VerbatimChar"/>
+        </w:rPr>
+        <w:t xml:space="preserve"> reset --hard </w:t>
       </w:r>
       <w:r>
         <w:rPr>
@@ -2346,11 +2557,19 @@
         </w:rPr>
         <w:br/>
       </w:r>
-      <w:r>
-        <w:rPr>
-          <w:rStyle w:val="VerbatimChar"/>
-        </w:rPr>
-        <w:t xml:space="preserve">git log </w:t>
+      <w:proofErr w:type="spellStart"/>
+      <w:r>
+        <w:rPr>
+          <w:rStyle w:val="VerbatimChar"/>
+        </w:rPr>
+        <w:t>git</w:t>
+      </w:r>
+      <w:proofErr w:type="spellEnd"/>
+      <w:r>
+        <w:rPr>
+          <w:rStyle w:val="VerbatimChar"/>
+        </w:rPr>
+        <w:t xml:space="preserve"> log </w:t>
       </w:r>
       <w:r>
         <w:rPr>
@@ -2358,11 +2577,19 @@
         </w:rPr>
         <w:br/>
       </w:r>
-      <w:r>
-        <w:rPr>
-          <w:rStyle w:val="VerbatimChar"/>
-        </w:rPr>
-        <w:t>git status</w:t>
+      <w:proofErr w:type="spellStart"/>
+      <w:r>
+        <w:rPr>
+          <w:rStyle w:val="VerbatimChar"/>
+        </w:rPr>
+        <w:t>git</w:t>
+      </w:r>
+      <w:proofErr w:type="spellEnd"/>
+      <w:r>
+        <w:rPr>
+          <w:rStyle w:val="VerbatimChar"/>
+        </w:rPr>
+        <w:t xml:space="preserve"> status</w:t>
       </w:r>
     </w:p>
     <w:p>
@@ -2376,11 +2603,19 @@
       <w:r>
         <w:t xml:space="preserve">What does </w:t>
       </w:r>
-      <w:r>
-        <w:rPr>
-          <w:rStyle w:val="VerbatimChar"/>
-        </w:rPr>
-        <w:t xml:space="preserve">git reset --hard </w:t>
+      <w:proofErr w:type="spellStart"/>
+      <w:r>
+        <w:rPr>
+          <w:rStyle w:val="VerbatimChar"/>
+        </w:rPr>
+        <w:t>git</w:t>
+      </w:r>
+      <w:proofErr w:type="spellEnd"/>
+      <w:r>
+        <w:rPr>
+          <w:rStyle w:val="VerbatimChar"/>
+        </w:rPr>
+        <w:t xml:space="preserve"> reset --hard </w:t>
       </w:r>
       <w:r>
         <w:rPr>
@@ -2468,9 +2703,6 @@
           <w:ilvl w:val="0"/>
           <w:numId w:val="14"/>
         </w:numPr>
-        <w:rPr>
-          <w:ins w:id="61" w:author="Darci Burdge" w:date="2016-04-15T12:55:00Z"/>
-        </w:rPr>
       </w:pPr>
       <w:r>
         <w:t xml:space="preserve">What do you think </w:t>
@@ -2492,40 +2724,10 @@
           <w:ilvl w:val="0"/>
           <w:numId w:val="15"/>
         </w:numPr>
-        <w:rPr>
-          <w:ins w:id="62" w:author="Darci Burdge" w:date="2016-04-21T16:17:00Z"/>
-        </w:rPr>
-      </w:pPr>
-      <w:ins w:id="63" w:author="Darci Burdge" w:date="2016-04-21T16:18:00Z">
-        <w:r>
-          <w:t>Helpful r</w:t>
-        </w:r>
-      </w:ins>
-      <w:ins w:id="64" w:author="Darci Burdge" w:date="2016-04-21T16:17:00Z">
-        <w:r>
-          <w:t>esources</w:t>
-        </w:r>
-      </w:ins>
-    </w:p>
-    <w:p>
-      <w:pPr>
-        <w:pStyle w:val="Compact"/>
-        <w:rPr>
-          <w:ins w:id="65" w:author="Darci Burdge" w:date="2016-04-21T16:18:00Z"/>
-        </w:rPr>
-        <w:pPrChange w:id="66" w:author="Darci Burdge" w:date="2016-04-15T12:55:00Z">
-          <w:pPr>
-            <w:pStyle w:val="Compact"/>
-            <w:numPr>
-              <w:numId w:val="14"/>
-            </w:numPr>
-            <w:tabs>
-              <w:tab w:val="num" w:pos="480"/>
-            </w:tabs>
-            <w:ind w:left="960" w:hanging="480"/>
-          </w:pPr>
-        </w:pPrChange>
-      </w:pPr>
+      </w:pPr>
+      <w:r>
+        <w:t>Helpful resources</w:t>
+      </w:r>
     </w:p>
     <w:p>
       <w:pPr>
@@ -2534,49 +2736,16 @@
           <w:ilvl w:val="0"/>
           <w:numId w:val="16"/>
         </w:numPr>
-        <w:rPr>
-          <w:ins w:id="67" w:author="Darci Burdge" w:date="2016-04-21T16:20:00Z"/>
-        </w:rPr>
-        <w:pPrChange w:id="68" w:author="Darci Burdge" w:date="2016-04-21T16:18:00Z">
-          <w:pPr>
-            <w:pStyle w:val="Compact"/>
-            <w:numPr>
-              <w:numId w:val="14"/>
-            </w:numPr>
-            <w:tabs>
-              <w:tab w:val="num" w:pos="480"/>
-            </w:tabs>
-            <w:ind w:left="960" w:hanging="480"/>
-          </w:pPr>
-        </w:pPrChange>
-      </w:pPr>
-      <w:ins w:id="69" w:author="Darci Burdge" w:date="2016-04-21T16:20:00Z">
-        <w:r>
-          <w:lastRenderedPageBreak/>
-          <w:fldChar w:fldCharType="begin"/>
-        </w:r>
-        <w:r>
-          <w:instrText xml:space="preserve"> HYPERLINK "</w:instrText>
-        </w:r>
-        <w:r>
-          <w:instrText>https://git-scm.com/doc</w:instrText>
-        </w:r>
-        <w:r>
-          <w:instrText xml:space="preserve">" </w:instrText>
-        </w:r>
-        <w:r>
-          <w:fldChar w:fldCharType="separate"/>
-        </w:r>
+        <w:spacing w:before="180" w:after="0"/>
+      </w:pPr>
+      <w:hyperlink r:id="rId8" w:history="1">
         <w:r>
           <w:rPr>
             <w:rStyle w:val="Hyperlink"/>
           </w:rPr>
           <w:t>https://git-scm.com/doc</w:t>
         </w:r>
-        <w:r>
-          <w:fldChar w:fldCharType="end"/>
-        </w:r>
-      </w:ins>
+      </w:hyperlink>
     </w:p>
     <w:p>
       <w:pPr>
@@ -2585,48 +2754,15 @@
           <w:ilvl w:val="0"/>
           <w:numId w:val="16"/>
         </w:numPr>
-        <w:rPr>
-          <w:ins w:id="70" w:author="Darci Burdge" w:date="2016-04-21T16:21:00Z"/>
-        </w:rPr>
-        <w:pPrChange w:id="71" w:author="Darci Burdge" w:date="2016-04-21T16:18:00Z">
-          <w:pPr>
-            <w:pStyle w:val="Compact"/>
-            <w:numPr>
-              <w:numId w:val="14"/>
-            </w:numPr>
-            <w:tabs>
-              <w:tab w:val="num" w:pos="480"/>
-            </w:tabs>
-            <w:ind w:left="960" w:hanging="480"/>
-          </w:pPr>
-        </w:pPrChange>
-      </w:pPr>
-      <w:ins w:id="72" w:author="Darci Burdge" w:date="2016-04-21T16:21:00Z">
-        <w:r>
-          <w:fldChar w:fldCharType="begin"/>
-        </w:r>
-        <w:r>
-          <w:instrText xml:space="preserve"> HYPERLINK "</w:instrText>
-        </w:r>
-        <w:r>
-          <w:instrText>https://www.atlassian.com/git/tutorials/</w:instrText>
-        </w:r>
-        <w:r>
-          <w:instrText xml:space="preserve">" </w:instrText>
-        </w:r>
-        <w:r>
-          <w:fldChar w:fldCharType="separate"/>
-        </w:r>
+      </w:pPr>
+      <w:hyperlink r:id="rId9" w:history="1">
         <w:r>
           <w:rPr>
             <w:rStyle w:val="Hyperlink"/>
           </w:rPr>
           <w:t>https://www.atlassian.com/git/tutorials/</w:t>
         </w:r>
-        <w:r>
-          <w:fldChar w:fldCharType="end"/>
-        </w:r>
-      </w:ins>
+      </w:hyperlink>
     </w:p>
     <w:p>
       <w:pPr>
@@ -2635,71 +2771,27 @@
           <w:ilvl w:val="0"/>
           <w:numId w:val="16"/>
         </w:numPr>
-        <w:rPr>
-          <w:ins w:id="73" w:author="Darci Burdge" w:date="2016-04-21T16:21:00Z"/>
-        </w:rPr>
-        <w:pPrChange w:id="74" w:author="Darci Burdge" w:date="2016-04-21T16:18:00Z">
-          <w:pPr>
-            <w:pStyle w:val="Compact"/>
-            <w:numPr>
-              <w:numId w:val="14"/>
-            </w:numPr>
-            <w:tabs>
-              <w:tab w:val="num" w:pos="480"/>
-            </w:tabs>
-            <w:ind w:left="960" w:hanging="480"/>
-          </w:pPr>
-        </w:pPrChange>
-      </w:pPr>
-      <w:ins w:id="75" w:author="Darci Burdge" w:date="2016-04-21T16:21:00Z">
-        <w:r>
-          <w:fldChar w:fldCharType="begin"/>
-        </w:r>
-        <w:r>
-          <w:instrText xml:space="preserve"> HYPERLINK "</w:instrText>
-        </w:r>
-        <w:r>
-          <w:instrText>https://training.github.com/kit/downloads/github-git-cheat-sheet.pdf</w:instrText>
-        </w:r>
-        <w:r>
-          <w:instrText xml:space="preserve">" </w:instrText>
-        </w:r>
-        <w:r>
-          <w:fldChar w:fldCharType="separate"/>
-        </w:r>
+      </w:pPr>
+      <w:hyperlink r:id="rId10" w:history="1">
         <w:r>
           <w:rPr>
             <w:rStyle w:val="Hyperlink"/>
           </w:rPr>
           <w:t>https://training.github.com/kit/downloads/github-git-cheat-sheet.pdf</w:t>
         </w:r>
-        <w:r>
-          <w:fldChar w:fldCharType="end"/>
-        </w:r>
-      </w:ins>
-    </w:p>
-    <w:p>
-      <w:pPr>
-        <w:pStyle w:val="Compact"/>
-        <w:ind w:left="360"/>
-        <w:pPrChange w:id="76" w:author="Darci Burdge" w:date="2016-04-21T16:21:00Z">
-          <w:pPr>
-            <w:pStyle w:val="Compact"/>
-            <w:numPr>
-              <w:numId w:val="14"/>
-            </w:numPr>
-            <w:tabs>
-              <w:tab w:val="num" w:pos="480"/>
-            </w:tabs>
-            <w:ind w:left="960" w:hanging="480"/>
-          </w:pPr>
-        </w:pPrChange>
+      </w:hyperlink>
+    </w:p>
+    <w:p>
+      <w:pPr>
+        <w:pStyle w:val="Compact"/>
       </w:pPr>
     </w:p>
     <w:sectPr>
+      <w:footerReference w:type="default" r:id="rId11"/>
       <w:pgSz w:w="12240" w:h="15840"/>
-      <w:pgMar w:top="1440" w:right="1800" w:bottom="1440" w:left="1800" w:header="720" w:footer="720" w:gutter="0"/>
+      <w:pgMar w:top="1440" w:right="1440" w:bottom="1440" w:left="1440" w:header="720" w:footer="720" w:gutter="0"/>
       <w:cols w:space="720"/>
+      <w:docGrid w:linePitch="326"/>
     </w:sectPr>
   </w:body>
 </w:document>
@@ -2728,6 +2820,84 @@
     </w:p>
   </w:endnote>
 </w:endnotes>
+</file>
+
+<file path=word/footer1.xml><?xml version="1.0" encoding="utf-8"?>
+<w:ftr xmlns:wpc="http://schemas.microsoft.com/office/word/2010/wordprocessingCanvas" xmlns:mc="http://schemas.openxmlformats.org/markup-compatibility/2006" xmlns:o="urn:schemas-microsoft-com:office:office" xmlns:r="http://schemas.openxmlformats.org/officeDocument/2006/relationships" xmlns:m="http://schemas.openxmlformats.org/officeDocument/2006/math" xmlns:v="urn:schemas-microsoft-com:vml" xmlns:wp14="http://schemas.microsoft.com/office/word/2010/wordprocessingDrawing" xmlns:wp="http://schemas.openxmlformats.org/drawingml/2006/wordprocessingDrawing" xmlns:w10="urn:schemas-microsoft-com:office:word" xmlns:w="http://schemas.openxmlformats.org/wordprocessingml/2006/main" xmlns:w14="http://schemas.microsoft.com/office/word/2010/wordml" xmlns:w15="http://schemas.microsoft.com/office/word/2012/wordml" xmlns:wpg="http://schemas.microsoft.com/office/word/2010/wordprocessingGroup" xmlns:wpi="http://schemas.microsoft.com/office/word/2010/wordprocessingInk" xmlns:wne="http://schemas.microsoft.com/office/word/2006/wordml" xmlns:wps="http://schemas.microsoft.com/office/word/2010/wordprocessingShape" mc:Ignorable="w14 w15 wp14">
+  <w:p>
+    <w:pPr>
+      <w:pStyle w:val="Footer"/>
+      <w:rPr>
+        <w:sz w:val="16"/>
+        <w:szCs w:val="16"/>
+      </w:rPr>
+    </w:pPr>
+    <w:r>
+      <w:rPr>
+        <w:sz w:val="16"/>
+        <w:szCs w:val="16"/>
+      </w:rPr>
+      <w:t>Copyright 2016, Darci Burdge and Stoney Jackson</w:t>
+    </w:r>
+  </w:p>
+  <w:p>
+    <w:pPr>
+      <w:pStyle w:val="Footer"/>
+      <w:rPr>
+        <w:sz w:val="16"/>
+        <w:szCs w:val="16"/>
+      </w:rPr>
+    </w:pPr>
+  </w:p>
+  <w:p>
+    <w:pPr>
+      <w:pStyle w:val="Footer"/>
+      <w:rPr>
+        <w:sz w:val="16"/>
+        <w:szCs w:val="16"/>
+      </w:rPr>
+    </w:pPr>
+    <w:r>
+      <w:rPr>
+        <w:sz w:val="16"/>
+        <w:szCs w:val="16"/>
+      </w:rPr>
+      <w:t>This work is licensed under the Creative Commons Attribution-</w:t>
+    </w:r>
+    <w:proofErr w:type="spellStart"/>
+    <w:r>
+      <w:rPr>
+        <w:sz w:val="16"/>
+        <w:szCs w:val="16"/>
+      </w:rPr>
+      <w:t>ShareAlike</w:t>
+    </w:r>
+    <w:proofErr w:type="spellEnd"/>
+    <w:r>
+      <w:rPr>
+        <w:sz w:val="16"/>
+        <w:szCs w:val="16"/>
+      </w:rPr>
+      <w:t xml:space="preserve"> 4.0 International License.</w:t>
+    </w:r>
+  </w:p>
+  <w:p>
+    <w:pPr>
+      <w:pStyle w:val="Footer"/>
+      <w:rPr>
+        <w:sz w:val="16"/>
+        <w:szCs w:val="16"/>
+      </w:rPr>
+    </w:pPr>
+    <w:r>
+      <w:rPr>
+        <w:sz w:val="16"/>
+        <w:szCs w:val="16"/>
+      </w:rPr>
+      <w:t>To view a copy of this license, visit http://creativecommons.org/licenses/by-sa/4.0/.</w:t>
+    </w:r>
+  </w:p>
+</w:ftr>
 </file>
 
 <file path=word/footnotes.xml><?xml version="1.0" encoding="utf-8"?>
@@ -3661,14 +3831,6 @@
     <w:abstractNumId w:val="4"/>
   </w:num>
 </w:numbering>
-</file>
-
-<file path=word/people.xml><?xml version="1.0" encoding="utf-8"?>
-<w15:people xmlns:wpc="http://schemas.microsoft.com/office/word/2010/wordprocessingCanvas" xmlns:mc="http://schemas.openxmlformats.org/markup-compatibility/2006" xmlns:o="urn:schemas-microsoft-com:office:office" xmlns:r="http://schemas.openxmlformats.org/officeDocument/2006/relationships" xmlns:m="http://schemas.openxmlformats.org/officeDocument/2006/math" xmlns:v="urn:schemas-microsoft-com:vml" xmlns:wp14="http://schemas.microsoft.com/office/word/2010/wordprocessingDrawing" xmlns:wp="http://schemas.openxmlformats.org/drawingml/2006/wordprocessingDrawing" xmlns:w10="urn:schemas-microsoft-com:office:word" xmlns:w="http://schemas.openxmlformats.org/wordprocessingml/2006/main" xmlns:w14="http://schemas.microsoft.com/office/word/2010/wordml" xmlns:w15="http://schemas.microsoft.com/office/word/2012/wordml" xmlns:wpg="http://schemas.microsoft.com/office/word/2010/wordprocessingGroup" xmlns:wpi="http://schemas.microsoft.com/office/word/2010/wordprocessingInk" xmlns:wne="http://schemas.microsoft.com/office/word/2006/wordml" xmlns:wps="http://schemas.microsoft.com/office/word/2010/wordprocessingShape" mc:Ignorable="w14 w15 wp14">
-  <w15:person w15:author="Darci Burdge">
-    <w15:presenceInfo w15:providerId="None" w15:userId="Darci Burdge"/>
-  </w15:person>
-</w15:people>
 </file>
 
 <file path=word/styles.xml><?xml version="1.0" encoding="utf-8"?>
@@ -3707,7 +3869,7 @@
     <w:lsdException w:name="footnote text" w:semiHidden="1" w:unhideWhenUsed="1"/>
     <w:lsdException w:name="annotation text" w:semiHidden="1" w:unhideWhenUsed="1"/>
     <w:lsdException w:name="header" w:semiHidden="1" w:unhideWhenUsed="1"/>
-    <w:lsdException w:name="footer" w:semiHidden="1" w:unhideWhenUsed="1"/>
+    <w:lsdException w:name="footer" w:semiHidden="1" w:uiPriority="99" w:unhideWhenUsed="1"/>
     <w:lsdException w:name="index heading" w:semiHidden="1" w:unhideWhenUsed="1"/>
     <w:lsdException w:name="caption" w:semiHidden="1" w:unhideWhenUsed="1"/>
     <w:lsdException w:name="table of figures" w:semiHidden="1" w:unhideWhenUsed="1"/>
@@ -4715,6 +4877,7 @@
     <w:name w:val="footer"/>
     <w:basedOn w:val="Normal"/>
     <w:link w:val="FooterChar"/>
+    <w:uiPriority w:val="99"/>
     <w:unhideWhenUsed/>
     <w:rsid w:val="00CA73AD"/>
     <w:pPr>
@@ -4729,6 +4892,7 @@
     <w:name w:val="Footer Char"/>
     <w:basedOn w:val="DefaultParagraphFont"/>
     <w:link w:val="Footer"/>
+    <w:uiPriority w:val="99"/>
     <w:rsid w:val="00CA73AD"/>
   </w:style>
   <w:style w:type="paragraph" w:styleId="BalloonText">

</xml_diff>